<commit_message>
Added TDR Change Log
</commit_message>
<xml_diff>
--- a/design/Design Specification - Capture - Disposal Enhancements.docx
+++ b/design/Design Specification - Capture - Disposal Enhancements.docx
@@ -5860,27 +5860,6 @@
         </w:rPr>
         <w:t>Technical Design Requirements</w:t>
       </w:r>
-      <w:bookmarkEnd w:id="20"/>
-      <w:r>
-        <w:rPr>
-          <w:rFonts w:asciiTheme="minorHAnsi" w:hAnsiTheme="minorHAnsi"/>
-        </w:rPr>
-        <w:tab/>
-      </w:r>
-    </w:p>
-    <w:p>
-      <w:pPr>
-        <w:jc w:val="both"/>
-        <w:rPr>
-          <w:rFonts w:asciiTheme="minorHAnsi" w:hAnsiTheme="minorHAnsi"/>
-        </w:rPr>
-      </w:pPr>
-      <w:r>
-        <w:rPr>
-          <w:rFonts w:asciiTheme="minorHAnsi" w:hAnsiTheme="minorHAnsi"/>
-        </w:rPr>
-        <w:t xml:space="preserve"> </w:t>
-      </w:r>
     </w:p>
     <w:tbl>
       <w:tblPr>
@@ -5924,14 +5903,7 @@
                 <w:rFonts w:asciiTheme="minorHAnsi" w:hAnsiTheme="minorHAnsi"/>
                 <w:b/>
               </w:rPr>
-              <w:t>Technical Design</w:t>
-            </w:r>
-            <w:r>
-              <w:rPr>
-                <w:rFonts w:asciiTheme="minorHAnsi" w:hAnsiTheme="minorHAnsi"/>
-                <w:b/>
-              </w:rPr>
-              <w:t xml:space="preserve"> Requirement</w:t>
+              <w:t>Technical Design Requirement</w:t>
             </w:r>
           </w:p>
         </w:tc>
@@ -6206,13 +6178,7 @@
                 <w:rFonts w:asciiTheme="minorHAnsi" w:hAnsiTheme="minorHAnsi"/>
               </w:rPr>
               <w:lastRenderedPageBreak/>
-              <w:t>XML</w:t>
-            </w:r>
-            <w:r>
-              <w:rPr>
-                <w:rFonts w:asciiTheme="minorHAnsi" w:hAnsiTheme="minorHAnsi"/>
-              </w:rPr>
-              <w:t xml:space="preserve"> changes</w:t>
+              <w:t>XML changes</w:t>
             </w:r>
           </w:p>
         </w:tc>
@@ -6638,36 +6604,511 @@
     <w:p>
       <w:pPr>
         <w:pStyle w:val="BodyText"/>
-        <w:rPr>
-          <w:rFonts w:asciiTheme="minorHAnsi" w:hAnsiTheme="minorHAnsi"/>
-        </w:rPr>
       </w:pPr>
     </w:p>
     <w:p>
       <w:pPr>
-        <w:pStyle w:val="Heading1"/>
+        <w:pStyle w:val="Heading3"/>
+        <w:jc w:val="both"/>
         <w:rPr>
           <w:rFonts w:asciiTheme="minorHAnsi" w:hAnsiTheme="minorHAnsi"/>
         </w:rPr>
       </w:pPr>
-      <w:bookmarkStart w:id="21" w:name="_Toc379450809"/>
-      <w:bookmarkStart w:id="22" w:name="_Toc400984228"/>
       <w:r>
         <w:rPr>
           <w:rFonts w:asciiTheme="minorHAnsi" w:hAnsiTheme="minorHAnsi"/>
         </w:rPr>
-        <w:t>Assumptions</w:t>
-      </w:r>
-      <w:bookmarkEnd w:id="21"/>
-      <w:bookmarkEnd w:id="22"/>
+        <w:t>Technical Design Requirements</w:t>
+      </w:r>
+      <w:bookmarkEnd w:id="20"/>
+      <w:r>
+        <w:rPr>
+          <w:rFonts w:asciiTheme="minorHAnsi" w:hAnsiTheme="minorHAnsi"/>
+        </w:rPr>
+        <w:t xml:space="preserve"> CHANGE LOG</w:t>
+      </w:r>
+    </w:p>
+    <w:tbl>
+      <w:tblPr>
+        <w:tblStyle w:val="TableGrid"/>
+        <w:tblW w:w="8910" w:type="dxa"/>
+        <w:tblInd w:w="108" w:type="dxa"/>
+        <w:tblLook w:val="04A0" w:firstRow="1" w:lastRow="0" w:firstColumn="1" w:lastColumn="0" w:noHBand="0" w:noVBand="1"/>
+      </w:tblPr>
+      <w:tblGrid>
+        <w:gridCol w:w="3960"/>
+        <w:gridCol w:w="4950"/>
+      </w:tblGrid>
+      <w:tr>
+        <w:trPr>
+          <w:cantSplit/>
+          <w:tblHeader/>
+        </w:trPr>
+        <w:tc>
+          <w:tcPr>
+            <w:tcW w:w="3960" w:type="dxa"/>
+            <w:tcBorders>
+              <w:top w:val="single" w:sz="4" w:space="0" w:color="auto"/>
+              <w:left w:val="single" w:sz="4" w:space="0" w:color="auto"/>
+              <w:bottom w:val="single" w:sz="4" w:space="0" w:color="auto"/>
+              <w:right w:val="single" w:sz="4" w:space="0" w:color="auto"/>
+            </w:tcBorders>
+            <w:shd w:val="clear" w:color="auto" w:fill="C4BC96" w:themeFill="background2" w:themeFillShade="BF"/>
+            <w:vAlign w:val="center"/>
+            <w:hideMark/>
+          </w:tcPr>
+          <w:p>
+            <w:pPr>
+              <w:spacing w:after="120"/>
+              <w:rPr>
+                <w:rFonts w:asciiTheme="minorHAnsi" w:hAnsiTheme="minorHAnsi"/>
+                <w:b/>
+              </w:rPr>
+            </w:pPr>
+            <w:r>
+              <w:rPr>
+                <w:rFonts w:asciiTheme="minorHAnsi" w:hAnsiTheme="minorHAnsi"/>
+                <w:b/>
+              </w:rPr>
+              <w:t>Technical Design Requirement</w:t>
+            </w:r>
+          </w:p>
+        </w:tc>
+        <w:tc>
+          <w:tcPr>
+            <w:tcW w:w="4950" w:type="dxa"/>
+            <w:tcBorders>
+              <w:top w:val="single" w:sz="4" w:space="0" w:color="auto"/>
+              <w:left w:val="single" w:sz="4" w:space="0" w:color="auto"/>
+              <w:bottom w:val="single" w:sz="4" w:space="0" w:color="auto"/>
+              <w:right w:val="single" w:sz="4" w:space="0" w:color="auto"/>
+            </w:tcBorders>
+            <w:shd w:val="clear" w:color="auto" w:fill="C4BC96" w:themeFill="background2" w:themeFillShade="BF"/>
+            <w:vAlign w:val="center"/>
+            <w:hideMark/>
+          </w:tcPr>
+          <w:p>
+            <w:pPr>
+              <w:tabs>
+                <w:tab w:val="left" w:pos="293"/>
+              </w:tabs>
+              <w:spacing w:after="120"/>
+              <w:rPr>
+                <w:rFonts w:asciiTheme="minorHAnsi" w:hAnsiTheme="minorHAnsi"/>
+                <w:b/>
+              </w:rPr>
+            </w:pPr>
+            <w:r>
+              <w:rPr>
+                <w:rFonts w:asciiTheme="minorHAnsi" w:hAnsiTheme="minorHAnsi"/>
+                <w:b/>
+              </w:rPr>
+              <w:t>Notes</w:t>
+            </w:r>
+          </w:p>
+        </w:tc>
+      </w:tr>
+      <w:tr>
+        <w:trPr>
+          <w:cantSplit/>
+          <w:trHeight w:val="665"/>
+        </w:trPr>
+        <w:tc>
+          <w:tcPr>
+            <w:tcW w:w="3960" w:type="dxa"/>
+            <w:tcBorders>
+              <w:top w:val="single" w:sz="4" w:space="0" w:color="auto"/>
+              <w:left w:val="single" w:sz="4" w:space="0" w:color="auto"/>
+              <w:bottom w:val="single" w:sz="4" w:space="0" w:color="auto"/>
+              <w:right w:val="single" w:sz="4" w:space="0" w:color="auto"/>
+            </w:tcBorders>
+            <w:vAlign w:val="center"/>
+          </w:tcPr>
+          <w:p>
+            <w:pPr>
+              <w:pStyle w:val="ListParagraph"/>
+              <w:numPr>
+                <w:ilvl w:val="0"/>
+                <w:numId w:val="26"/>
+              </w:numPr>
+              <w:rPr>
+                <w:rFonts w:asciiTheme="minorHAnsi" w:hAnsiTheme="minorHAnsi"/>
+              </w:rPr>
+            </w:pPr>
+          </w:p>
+          <w:p>
+            <w:pPr>
+              <w:rPr>
+                <w:rFonts w:asciiTheme="minorHAnsi" w:hAnsiTheme="minorHAnsi"/>
+              </w:rPr>
+            </w:pPr>
+            <w:r>
+              <w:rPr>
+                <w:rFonts w:cstheme="minorHAnsi"/>
+              </w:rPr>
+              <w:t>Send</w:t>
+            </w:r>
+            <w:r>
+              <w:rPr>
+                <w:rFonts w:cstheme="minorHAnsi"/>
+              </w:rPr>
+              <w:t xml:space="preserve"> the actual </w:t>
+            </w:r>
+            <w:r>
+              <w:rPr>
+                <w:rFonts w:cstheme="minorHAnsi"/>
+              </w:rPr>
+              <w:t xml:space="preserve">container </w:t>
+            </w:r>
+            <w:r>
+              <w:rPr>
+                <w:rFonts w:cstheme="minorHAnsi"/>
+              </w:rPr>
+              <w:t xml:space="preserve">code.  This can be derived from the first two </w:t>
+            </w:r>
+            <w:proofErr w:type="spellStart"/>
+            <w:r>
+              <w:rPr>
+                <w:rFonts w:cstheme="minorHAnsi"/>
+              </w:rPr>
+              <w:t>charaters</w:t>
+            </w:r>
+            <w:proofErr w:type="spellEnd"/>
+            <w:r>
+              <w:rPr>
+                <w:rFonts w:cstheme="minorHAnsi"/>
+              </w:rPr>
+              <w:t xml:space="preserve"> of the Part Number.  </w:t>
+            </w:r>
+            <w:r>
+              <w:rPr>
+                <w:rFonts w:cstheme="minorHAnsi"/>
+              </w:rPr>
+              <w:br/>
+            </w:r>
+          </w:p>
+        </w:tc>
+        <w:tc>
+          <w:tcPr>
+            <w:tcW w:w="4950" w:type="dxa"/>
+            <w:tcBorders>
+              <w:top w:val="single" w:sz="4" w:space="0" w:color="auto"/>
+              <w:left w:val="single" w:sz="4" w:space="0" w:color="auto"/>
+              <w:bottom w:val="single" w:sz="4" w:space="0" w:color="auto"/>
+              <w:right w:val="single" w:sz="4" w:space="0" w:color="auto"/>
+            </w:tcBorders>
+            <w:vAlign w:val="center"/>
+          </w:tcPr>
+          <w:p>
+            <w:pPr>
+              <w:rPr>
+                <w:rFonts w:asciiTheme="minorHAnsi" w:hAnsiTheme="minorHAnsi"/>
+              </w:rPr>
+            </w:pPr>
+            <w:r>
+              <w:rPr>
+                <w:rFonts w:asciiTheme="minorHAnsi" w:hAnsiTheme="minorHAnsi"/>
+              </w:rPr>
+              <w:t xml:space="preserve">Added by RNB 3/16/15.  Requested from </w:t>
+            </w:r>
+            <w:proofErr w:type="spellStart"/>
+            <w:r>
+              <w:rPr>
+                <w:rFonts w:asciiTheme="minorHAnsi" w:hAnsiTheme="minorHAnsi"/>
+              </w:rPr>
+              <w:t>InfoPro</w:t>
+            </w:r>
+            <w:proofErr w:type="spellEnd"/>
+            <w:r>
+              <w:rPr>
+                <w:rFonts w:asciiTheme="minorHAnsi" w:hAnsiTheme="minorHAnsi"/>
+              </w:rPr>
+              <w:t xml:space="preserve">.  </w:t>
+            </w:r>
+            <w:r>
+              <w:rPr>
+                <w:rFonts w:cstheme="minorHAnsi"/>
+              </w:rPr>
+              <w:t>This would eliminate the need for mapping on the AAE side</w:t>
+            </w:r>
+            <w:r>
+              <w:rPr>
+                <w:rFonts w:cstheme="minorHAnsi"/>
+              </w:rPr>
+              <w:t xml:space="preserve"> when new container types are added</w:t>
+            </w:r>
+            <w:r>
+              <w:rPr>
+                <w:rFonts w:cstheme="minorHAnsi"/>
+              </w:rPr>
+              <w:t>.</w:t>
+            </w:r>
+          </w:p>
+        </w:tc>
+      </w:tr>
+      <w:tr>
+        <w:trPr>
+          <w:cantSplit/>
+          <w:trHeight w:val="665"/>
+        </w:trPr>
+        <w:tc>
+          <w:tcPr>
+            <w:tcW w:w="3960" w:type="dxa"/>
+            <w:tcBorders>
+              <w:top w:val="single" w:sz="4" w:space="0" w:color="auto"/>
+              <w:left w:val="single" w:sz="4" w:space="0" w:color="auto"/>
+              <w:bottom w:val="single" w:sz="4" w:space="0" w:color="auto"/>
+              <w:right w:val="single" w:sz="4" w:space="0" w:color="auto"/>
+            </w:tcBorders>
+            <w:vAlign w:val="center"/>
+          </w:tcPr>
+          <w:p>
+            <w:pPr>
+              <w:pStyle w:val="ListParagraph"/>
+              <w:numPr>
+                <w:ilvl w:val="0"/>
+                <w:numId w:val="26"/>
+              </w:numPr>
+              <w:rPr>
+                <w:rFonts w:asciiTheme="minorHAnsi" w:hAnsiTheme="minorHAnsi"/>
+              </w:rPr>
+            </w:pPr>
+          </w:p>
+          <w:p>
+            <w:pPr>
+              <w:rPr>
+                <w:rFonts w:asciiTheme="minorHAnsi" w:hAnsiTheme="minorHAnsi"/>
+              </w:rPr>
+            </w:pPr>
+            <w:r>
+              <w:rPr>
+                <w:rFonts w:asciiTheme="minorHAnsi" w:hAnsiTheme="minorHAnsi"/>
+              </w:rPr>
+              <w:t>Contaminated charge item will be on the line item grid.  Attribute name will read “</w:t>
+            </w:r>
+            <w:bookmarkStart w:id="21" w:name="_GoBack"/>
+            <w:proofErr w:type="spellStart"/>
+            <w:r>
+              <w:rPr>
+                <w:rFonts w:asciiTheme="minorHAnsi" w:hAnsiTheme="minorHAnsi"/>
+              </w:rPr>
+              <w:t>contamCode_line</w:t>
+            </w:r>
+            <w:bookmarkEnd w:id="21"/>
+            <w:proofErr w:type="spellEnd"/>
+            <w:r>
+              <w:rPr>
+                <w:rFonts w:asciiTheme="minorHAnsi" w:hAnsiTheme="minorHAnsi"/>
+              </w:rPr>
+              <w:t>”</w:t>
+            </w:r>
+          </w:p>
+        </w:tc>
+        <w:tc>
+          <w:tcPr>
+            <w:tcW w:w="4950" w:type="dxa"/>
+            <w:tcBorders>
+              <w:top w:val="single" w:sz="4" w:space="0" w:color="auto"/>
+              <w:left w:val="single" w:sz="4" w:space="0" w:color="auto"/>
+              <w:bottom w:val="single" w:sz="4" w:space="0" w:color="auto"/>
+              <w:right w:val="single" w:sz="4" w:space="0" w:color="auto"/>
+            </w:tcBorders>
+            <w:vAlign w:val="center"/>
+          </w:tcPr>
+          <w:p>
+            <w:pPr>
+              <w:rPr>
+                <w:rFonts w:asciiTheme="minorHAnsi" w:hAnsiTheme="minorHAnsi"/>
+              </w:rPr>
+            </w:pPr>
+            <w:r>
+              <w:rPr>
+                <w:rFonts w:asciiTheme="minorHAnsi" w:hAnsiTheme="minorHAnsi"/>
+              </w:rPr>
+              <w:t xml:space="preserve">Added by RNB 3/16/15. Name requested by </w:t>
+            </w:r>
+            <w:proofErr w:type="spellStart"/>
+            <w:r>
+              <w:rPr>
+                <w:rFonts w:asciiTheme="minorHAnsi" w:hAnsiTheme="minorHAnsi"/>
+              </w:rPr>
+              <w:t>InfoPro</w:t>
+            </w:r>
+            <w:proofErr w:type="spellEnd"/>
+          </w:p>
+        </w:tc>
+      </w:tr>
+      <w:tr>
+        <w:trPr>
+          <w:cantSplit/>
+          <w:trHeight w:val="665"/>
+        </w:trPr>
+        <w:tc>
+          <w:tcPr>
+            <w:tcW w:w="3960" w:type="dxa"/>
+            <w:tcBorders>
+              <w:top w:val="single" w:sz="4" w:space="0" w:color="auto"/>
+              <w:left w:val="single" w:sz="4" w:space="0" w:color="auto"/>
+              <w:bottom w:val="single" w:sz="4" w:space="0" w:color="auto"/>
+              <w:right w:val="single" w:sz="4" w:space="0" w:color="auto"/>
+            </w:tcBorders>
+            <w:vAlign w:val="center"/>
+          </w:tcPr>
+          <w:p>
+            <w:pPr>
+              <w:pStyle w:val="ListParagraph"/>
+              <w:numPr>
+                <w:ilvl w:val="0"/>
+                <w:numId w:val="26"/>
+              </w:numPr>
+              <w:rPr>
+                <w:rFonts w:asciiTheme="minorHAnsi" w:hAnsiTheme="minorHAnsi"/>
+              </w:rPr>
+            </w:pPr>
+          </w:p>
+          <w:p>
+            <w:pPr>
+              <w:rPr>
+                <w:rFonts w:asciiTheme="minorHAnsi" w:hAnsiTheme="minorHAnsi"/>
+              </w:rPr>
+            </w:pPr>
+            <w:r>
+              <w:t>The updated Authorized name</w:t>
+            </w:r>
+            <w:r>
+              <w:t xml:space="preserve"> (in Generate docs)</w:t>
+            </w:r>
+            <w:r>
+              <w:t xml:space="preserve"> </w:t>
+            </w:r>
+            <w:r>
+              <w:t>should be mapped</w:t>
+            </w:r>
+            <w:r>
+              <w:t xml:space="preserve"> to </w:t>
+            </w:r>
+            <w:r>
+              <w:t xml:space="preserve">the existing </w:t>
+            </w:r>
+            <w:r>
+              <w:t>field</w:t>
+            </w:r>
+            <w:r>
+              <w:t>.</w:t>
+            </w:r>
+          </w:p>
+        </w:tc>
+        <w:tc>
+          <w:tcPr>
+            <w:tcW w:w="4950" w:type="dxa"/>
+            <w:tcBorders>
+              <w:top w:val="single" w:sz="4" w:space="0" w:color="auto"/>
+              <w:left w:val="single" w:sz="4" w:space="0" w:color="auto"/>
+              <w:bottom w:val="single" w:sz="4" w:space="0" w:color="auto"/>
+              <w:right w:val="single" w:sz="4" w:space="0" w:color="auto"/>
+            </w:tcBorders>
+            <w:vAlign w:val="center"/>
+          </w:tcPr>
+          <w:p>
+            <w:pPr>
+              <w:rPr>
+                <w:color w:val="1F497D"/>
+              </w:rPr>
+            </w:pPr>
+            <w:r>
+              <w:rPr>
+                <w:rFonts w:asciiTheme="minorHAnsi" w:hAnsiTheme="minorHAnsi"/>
+              </w:rPr>
+              <w:t xml:space="preserve">Added by RNB 3/16/15.  </w:t>
+            </w:r>
+            <w:proofErr w:type="spellStart"/>
+            <w:r>
+              <w:t>InfoPro</w:t>
+            </w:r>
+            <w:proofErr w:type="spellEnd"/>
+            <w:r>
+              <w:t xml:space="preserve"> can already see in test that any updates to the Authorized by are not being mapped into a second tag.  I want to make sure updates go into the existing tag or it will require changes on our side.</w:t>
+            </w:r>
+          </w:p>
+          <w:p>
+            <w:pPr>
+              <w:rPr>
+                <w:rFonts w:asciiTheme="minorHAnsi" w:hAnsiTheme="minorHAnsi"/>
+              </w:rPr>
+            </w:pPr>
+          </w:p>
+        </w:tc>
+      </w:tr>
+      <w:tr>
+        <w:trPr>
+          <w:cantSplit/>
+          <w:trHeight w:val="584"/>
+        </w:trPr>
+        <w:tc>
+          <w:tcPr>
+            <w:tcW w:w="3960" w:type="dxa"/>
+            <w:tcBorders>
+              <w:top w:val="single" w:sz="4" w:space="0" w:color="auto"/>
+              <w:left w:val="single" w:sz="4" w:space="0" w:color="auto"/>
+              <w:bottom w:val="single" w:sz="4" w:space="0" w:color="auto"/>
+              <w:right w:val="single" w:sz="4" w:space="0" w:color="auto"/>
+            </w:tcBorders>
+            <w:vAlign w:val="center"/>
+          </w:tcPr>
+          <w:p>
+            <w:pPr>
+              <w:rPr>
+                <w:rFonts w:asciiTheme="minorHAnsi" w:hAnsiTheme="minorHAnsi"/>
+              </w:rPr>
+            </w:pPr>
+          </w:p>
+        </w:tc>
+        <w:tc>
+          <w:tcPr>
+            <w:tcW w:w="4950" w:type="dxa"/>
+            <w:tcBorders>
+              <w:top w:val="single" w:sz="4" w:space="0" w:color="auto"/>
+              <w:left w:val="single" w:sz="4" w:space="0" w:color="auto"/>
+              <w:bottom w:val="single" w:sz="4" w:space="0" w:color="auto"/>
+              <w:right w:val="single" w:sz="4" w:space="0" w:color="auto"/>
+            </w:tcBorders>
+            <w:vAlign w:val="center"/>
+          </w:tcPr>
+          <w:p>
+            <w:pPr>
+              <w:rPr>
+                <w:rFonts w:asciiTheme="minorHAnsi" w:hAnsiTheme="minorHAnsi"/>
+              </w:rPr>
+            </w:pPr>
+          </w:p>
+        </w:tc>
+      </w:tr>
+    </w:tbl>
+    <w:p>
+      <w:pPr>
+        <w:pStyle w:val="BodyText"/>
+        <w:rPr>
+          <w:rFonts w:asciiTheme="minorHAnsi" w:hAnsiTheme="minorHAnsi"/>
+        </w:rPr>
+      </w:pPr>
     </w:p>
     <w:p>
       <w:pPr>
-        <w:pStyle w:val="BodyText"/>
+        <w:pStyle w:val="Heading1"/>
         <w:rPr>
           <w:rFonts w:asciiTheme="minorHAnsi" w:hAnsiTheme="minorHAnsi"/>
         </w:rPr>
       </w:pPr>
+      <w:bookmarkStart w:id="22" w:name="_Toc379450809"/>
+      <w:bookmarkStart w:id="23" w:name="_Toc400984228"/>
+      <w:r>
+        <w:rPr>
+          <w:rFonts w:asciiTheme="minorHAnsi" w:hAnsiTheme="minorHAnsi"/>
+        </w:rPr>
+        <w:t>Assumptions</w:t>
+      </w:r>
+      <w:bookmarkEnd w:id="22"/>
+      <w:bookmarkEnd w:id="23"/>
     </w:p>
     <w:p>
       <w:pPr>
@@ -6676,36 +7117,6 @@
           <w:rFonts w:asciiTheme="minorHAnsi" w:hAnsiTheme="minorHAnsi"/>
         </w:rPr>
       </w:pPr>
-      <w:r>
-        <w:rPr>
-          <w:rFonts w:asciiTheme="minorHAnsi" w:hAnsiTheme="minorHAnsi"/>
-        </w:rPr>
-        <w:t xml:space="preserve">The following items are </w:t>
-      </w:r>
-      <w:r>
-        <w:rPr>
-          <w:rFonts w:asciiTheme="minorHAnsi" w:hAnsiTheme="minorHAnsi"/>
-        </w:rPr>
-        <w:t>assumptions</w:t>
-      </w:r>
-      <w:r>
-        <w:rPr>
-          <w:rFonts w:asciiTheme="minorHAnsi" w:hAnsiTheme="minorHAnsi"/>
-        </w:rPr>
-        <w:t xml:space="preserve"> are </w:t>
-      </w:r>
-      <w:r>
-        <w:rPr>
-          <w:rFonts w:asciiTheme="minorHAnsi" w:hAnsiTheme="minorHAnsi"/>
-        </w:rPr>
-        <w:t>out of scope</w:t>
-      </w:r>
-      <w:r>
-        <w:rPr>
-          <w:rFonts w:asciiTheme="minorHAnsi" w:hAnsiTheme="minorHAnsi"/>
-        </w:rPr>
-        <w:t>:</w:t>
-      </w:r>
     </w:p>
     <w:p>
       <w:pPr>
@@ -6718,24 +7129,63 @@
         <w:rPr>
           <w:rFonts w:asciiTheme="minorHAnsi" w:hAnsiTheme="minorHAnsi"/>
         </w:rPr>
-        <w:t xml:space="preserve">Special waste other than that billed by the yard, by the ton, or by the load with a per ton disposal cost and market rate for the waste type that the division defines in their configuration file </w:t>
+        <w:t xml:space="preserve">The following items are </w:t>
+      </w:r>
+      <w:r>
+        <w:rPr>
+          <w:rFonts w:asciiTheme="minorHAnsi" w:hAnsiTheme="minorHAnsi"/>
+        </w:rPr>
+        <w:t>assumptions</w:t>
+      </w:r>
+      <w:r>
+        <w:rPr>
+          <w:rFonts w:asciiTheme="minorHAnsi" w:hAnsiTheme="minorHAnsi"/>
+        </w:rPr>
+        <w:t xml:space="preserve"> are </w:t>
+      </w:r>
+      <w:r>
+        <w:rPr>
+          <w:rFonts w:asciiTheme="minorHAnsi" w:hAnsiTheme="minorHAnsi"/>
+        </w:rPr>
+        <w:t>out of scope</w:t>
+      </w:r>
+      <w:r>
+        <w:rPr>
+          <w:rFonts w:asciiTheme="minorHAnsi" w:hAnsiTheme="minorHAnsi"/>
+        </w:rPr>
+        <w:t>:</w:t>
       </w:r>
     </w:p>
     <w:p>
       <w:pPr>
+        <w:pStyle w:val="BodyText"/>
+        <w:rPr>
+          <w:rFonts w:asciiTheme="minorHAnsi" w:hAnsiTheme="minorHAnsi"/>
+        </w:rPr>
+      </w:pPr>
+      <w:r>
+        <w:rPr>
+          <w:rFonts w:asciiTheme="minorHAnsi" w:hAnsiTheme="minorHAnsi"/>
+        </w:rPr>
+        <w:lastRenderedPageBreak/>
+        <w:t xml:space="preserve">Special waste other than that billed by the yard, by the ton, or by the load with a per ton disposal cost and market rate for the waste type that the division defines in their configuration file </w:t>
+      </w:r>
+    </w:p>
+    <w:p>
+      <w:pPr>
         <w:pStyle w:val="Heading1"/>
         <w:rPr>
           <w:rFonts w:asciiTheme="minorHAnsi" w:hAnsiTheme="minorHAnsi"/>
         </w:rPr>
       </w:pPr>
-      <w:bookmarkStart w:id="23" w:name="_Toc400984229"/>
+      <w:bookmarkStart w:id="24" w:name="_Toc400984229"/>
       <w:r>
         <w:rPr>
           <w:rFonts w:asciiTheme="minorHAnsi" w:hAnsiTheme="minorHAnsi"/>
         </w:rPr>
         <w:t>Technical Design</w:t>
       </w:r>
-      <w:bookmarkEnd w:id="23"/>
+      <w:bookmarkEnd w:id="24"/>
     </w:p>
     <w:p>
       <w:pPr>
@@ -6833,14 +7283,14 @@
           <w:rFonts w:asciiTheme="minorHAnsi" w:hAnsiTheme="minorHAnsi"/>
         </w:rPr>
       </w:pPr>
-      <w:bookmarkStart w:id="24" w:name="_Toc400984230"/>
+      <w:bookmarkStart w:id="25" w:name="_Toc400984230"/>
       <w:r>
         <w:rPr>
           <w:rFonts w:asciiTheme="minorHAnsi" w:hAnsiTheme="minorHAnsi"/>
         </w:rPr>
         <w:t>Referenced Documents</w:t>
       </w:r>
-      <w:bookmarkEnd w:id="24"/>
+      <w:bookmarkEnd w:id="25"/>
     </w:p>
     <w:p>
       <w:pPr>
@@ -6865,14 +7315,14 @@
           <w:rFonts w:asciiTheme="minorHAnsi" w:hAnsiTheme="minorHAnsi"/>
         </w:rPr>
       </w:pPr>
-      <w:bookmarkStart w:id="25" w:name="_Toc400984231"/>
+      <w:bookmarkStart w:id="26" w:name="_Toc400984231"/>
       <w:r>
         <w:rPr>
           <w:rFonts w:asciiTheme="minorHAnsi" w:hAnsiTheme="minorHAnsi"/>
         </w:rPr>
         <w:t>Process Flow and Mock Ups</w:t>
       </w:r>
-      <w:bookmarkEnd w:id="25"/>
+      <w:bookmarkEnd w:id="26"/>
     </w:p>
     <w:p>
       <w:pPr>
@@ -6910,7 +7360,6 @@
         </w:numPr>
       </w:pPr>
       <w:r>
-        <w:lastRenderedPageBreak/>
         <w:t xml:space="preserve">Add help text explaining what this is “Unit of Measure is the </w:t>
       </w:r>
       <w:r>
@@ -7267,6 +7716,7 @@
         <w:rPr>
           <w:rFonts w:asciiTheme="minorHAnsi" w:hAnsiTheme="minorHAnsi"/>
         </w:rPr>
+        <w:lastRenderedPageBreak/>
         <w:t>Remove 3</w:t>
       </w:r>
       <w:r>
@@ -7690,7 +8140,6 @@
         <w:rPr>
           <w:rFonts w:asciiTheme="minorHAnsi" w:hAnsiTheme="minorHAnsi"/>
         </w:rPr>
-        <w:lastRenderedPageBreak/>
         <w:t xml:space="preserve">All distinct waste streams where </w:t>
       </w:r>
       <w:proofErr w:type="spellStart"/>
@@ -8351,6 +8800,7 @@
                 <w:sz w:val="22"/>
                 <w:szCs w:val="22"/>
               </w:rPr>
+              <w:lastRenderedPageBreak/>
               <w:t>ASP</w:t>
             </w:r>
           </w:p>
@@ -9611,7 +10061,6 @@
                 <w:sz w:val="22"/>
                 <w:szCs w:val="22"/>
               </w:rPr>
-              <w:lastRenderedPageBreak/>
               <w:t>MXR</w:t>
             </w:r>
           </w:p>
@@ -10786,7 +11235,7 @@
           <w:rFonts w:asciiTheme="minorHAnsi" w:hAnsiTheme="minorHAnsi"/>
         </w:rPr>
       </w:pPr>
-      <w:bookmarkStart w:id="26" w:name="_Toc400984233"/>
+      <w:bookmarkStart w:id="27" w:name="_Toc400984233"/>
       <w:r>
         <w:rPr>
           <w:rFonts w:asciiTheme="minorHAnsi" w:hAnsiTheme="minorHAnsi"/>
@@ -11694,6 +12143,7 @@
                 <w:sz w:val="22"/>
                 <w:szCs w:val="22"/>
               </w:rPr>
+              <w:lastRenderedPageBreak/>
               <w:t>is_RSG_owned</w:t>
             </w:r>
             <w:proofErr w:type="spellEnd"/>
@@ -12878,7 +13328,6 @@
                 <w:sz w:val="22"/>
                 <w:szCs w:val="22"/>
               </w:rPr>
-              <w:lastRenderedPageBreak/>
               <w:t>Latitude</w:t>
             </w:r>
           </w:p>
@@ -14918,6 +15367,7 @@
                 <w:sz w:val="22"/>
                 <w:szCs w:val="22"/>
               </w:rPr>
+              <w:lastRenderedPageBreak/>
               <w:t>dsp_site_cost</w:t>
             </w:r>
             <w:proofErr w:type="spellEnd"/>
@@ -15753,7 +16203,6 @@
                 <w:sz w:val="22"/>
                 <w:szCs w:val="22"/>
               </w:rPr>
-              <w:lastRenderedPageBreak/>
               <w:t>waste_type</w:t>
             </w:r>
             <w:proofErr w:type="spellEnd"/>
@@ -16647,6 +17096,7 @@
         <w:pStyle w:val="Heading3"/>
       </w:pPr>
       <w:r>
+        <w:lastRenderedPageBreak/>
         <w:t>Large container lookups to determine disposal location should be modified in the following way:</w:t>
       </w:r>
     </w:p>
@@ -16945,7 +17395,6 @@
         </w:numPr>
       </w:pPr>
       <w:r>
-        <w:lastRenderedPageBreak/>
         <w:t xml:space="preserve">If </w:t>
       </w:r>
       <w:r>
@@ -17222,6 +17671,7 @@
         </w:numPr>
       </w:pPr>
       <w:r>
+        <w:lastRenderedPageBreak/>
         <w:t>Disposal portion of base cost is calculated as:  container size * cost/yard</w:t>
       </w:r>
       <w:proofErr w:type="gramStart"/>
@@ -17418,7 +17868,7 @@
         </w:rPr>
         <w:t>Data Sources &amp; Mapping</w:t>
       </w:r>
-      <w:bookmarkEnd w:id="26"/>
+      <w:bookmarkEnd w:id="27"/>
     </w:p>
     <w:p>
       <w:pPr>
@@ -17490,7 +17940,7 @@
         <w:pStyle w:val="Heading2"/>
         <w:jc w:val="both"/>
       </w:pPr>
-      <w:bookmarkStart w:id="27" w:name="_Toc400984234"/>
+      <w:bookmarkStart w:id="28" w:name="_Toc400984234"/>
       <w:r>
         <w:rPr>
           <w:rFonts w:asciiTheme="minorHAnsi" w:hAnsiTheme="minorHAnsi"/>
@@ -17503,7 +17953,7 @@
         </w:rPr>
         <w:t>Interface</w:t>
       </w:r>
-      <w:bookmarkEnd w:id="27"/>
+      <w:bookmarkEnd w:id="28"/>
     </w:p>
     <w:p>
       <w:pPr>
@@ -18043,8 +18493,6 @@
         </w:rPr>
         <w:t>The following tags will not be modified</w:t>
       </w:r>
-      <w:bookmarkStart w:id="28" w:name="_GoBack"/>
-      <w:bookmarkEnd w:id="28"/>
     </w:p>
     <w:p>
       <w:pPr>
@@ -18758,6 +19206,7 @@
         <w:dataBinding w:prefixMappings="xmlns:ns0='http://purl.org/dc/elements/1.1/' xmlns:ns1='http://schemas.openxmlformats.org/package/2006/metadata/core-properties' " w:xpath="/ns1:coreProperties[1]/ns0:title[1]" w:storeItemID="{6C3C8BC8-F283-45AE-878A-BAB7291924A1}"/>
         <w:text/>
       </w:sdtPr>
+      <w:sdtEndPr/>
       <w:sdtContent>
         <w:r>
           <w:t>Disposal Enhancements</w:t>
@@ -18780,7 +19229,7 @@
       <w:rPr>
         <w:noProof/>
       </w:rPr>
-      <w:t>3/9/2015 2:36:08 PM</w:t>
+      <w:t>3/16/2015 4:01:23 PM</w:t>
     </w:r>
     <w:r>
       <w:rPr>
@@ -18843,7 +19292,7 @@
         <w:sz w:val="16"/>
         <w:szCs w:val="16"/>
       </w:rPr>
-      <w:t>18</w:t>
+      <w:t>11</w:t>
     </w:r>
     <w:r>
       <w:rPr>
@@ -19241,1415 +19690,14 @@
     </w:lvl>
   </w:abstractNum>
   <w:abstractNum w:abstractNumId="1">
-    <w:nsid w:val="09262F83"/>
+    <w:nsid w:val="039F1BB7"/>
     <w:multiLevelType w:val="hybridMultilevel"/>
-    <w:tmpl w:val="FC04B368"/>
-    <w:lvl w:ilvl="0" w:tplc="04090001">
-      <w:start w:val="1"/>
-      <w:numFmt w:val="bullet"/>
-      <w:lvlText w:val=""/>
-      <w:lvlJc w:val="left"/>
-      <w:pPr>
-        <w:ind w:left="1296" w:hanging="360"/>
-      </w:pPr>
-      <w:rPr>
-        <w:rFonts w:ascii="Symbol" w:hAnsi="Symbol" w:hint="default"/>
-      </w:rPr>
-    </w:lvl>
-    <w:lvl w:ilvl="1" w:tplc="04090003">
-      <w:start w:val="1"/>
-      <w:numFmt w:val="bullet"/>
-      <w:lvlText w:val="o"/>
-      <w:lvlJc w:val="left"/>
-      <w:pPr>
-        <w:ind w:left="2016" w:hanging="360"/>
-      </w:pPr>
-      <w:rPr>
-        <w:rFonts w:ascii="Courier New" w:hAnsi="Courier New" w:cs="Courier New" w:hint="default"/>
-      </w:rPr>
-    </w:lvl>
-    <w:lvl w:ilvl="2" w:tplc="04090005" w:tentative="1">
-      <w:start w:val="1"/>
-      <w:numFmt w:val="bullet"/>
-      <w:lvlText w:val=""/>
-      <w:lvlJc w:val="left"/>
-      <w:pPr>
-        <w:ind w:left="2736" w:hanging="360"/>
-      </w:pPr>
-      <w:rPr>
-        <w:rFonts w:ascii="Wingdings" w:hAnsi="Wingdings" w:hint="default"/>
-      </w:rPr>
-    </w:lvl>
-    <w:lvl w:ilvl="3" w:tplc="04090001" w:tentative="1">
-      <w:start w:val="1"/>
-      <w:numFmt w:val="bullet"/>
-      <w:lvlText w:val=""/>
-      <w:lvlJc w:val="left"/>
-      <w:pPr>
-        <w:ind w:left="3456" w:hanging="360"/>
-      </w:pPr>
-      <w:rPr>
-        <w:rFonts w:ascii="Symbol" w:hAnsi="Symbol" w:hint="default"/>
-      </w:rPr>
-    </w:lvl>
-    <w:lvl w:ilvl="4" w:tplc="04090003" w:tentative="1">
-      <w:start w:val="1"/>
-      <w:numFmt w:val="bullet"/>
-      <w:lvlText w:val="o"/>
-      <w:lvlJc w:val="left"/>
-      <w:pPr>
-        <w:ind w:left="4176" w:hanging="360"/>
-      </w:pPr>
-      <w:rPr>
-        <w:rFonts w:ascii="Courier New" w:hAnsi="Courier New" w:cs="Courier New" w:hint="default"/>
-      </w:rPr>
-    </w:lvl>
-    <w:lvl w:ilvl="5" w:tplc="04090005" w:tentative="1">
-      <w:start w:val="1"/>
-      <w:numFmt w:val="bullet"/>
-      <w:lvlText w:val=""/>
-      <w:lvlJc w:val="left"/>
-      <w:pPr>
-        <w:ind w:left="4896" w:hanging="360"/>
-      </w:pPr>
-      <w:rPr>
-        <w:rFonts w:ascii="Wingdings" w:hAnsi="Wingdings" w:hint="default"/>
-      </w:rPr>
-    </w:lvl>
-    <w:lvl w:ilvl="6" w:tplc="04090001" w:tentative="1">
-      <w:start w:val="1"/>
-      <w:numFmt w:val="bullet"/>
-      <w:lvlText w:val=""/>
-      <w:lvlJc w:val="left"/>
-      <w:pPr>
-        <w:ind w:left="5616" w:hanging="360"/>
-      </w:pPr>
-      <w:rPr>
-        <w:rFonts w:ascii="Symbol" w:hAnsi="Symbol" w:hint="default"/>
-      </w:rPr>
-    </w:lvl>
-    <w:lvl w:ilvl="7" w:tplc="04090003" w:tentative="1">
-      <w:start w:val="1"/>
-      <w:numFmt w:val="bullet"/>
-      <w:lvlText w:val="o"/>
-      <w:lvlJc w:val="left"/>
-      <w:pPr>
-        <w:ind w:left="6336" w:hanging="360"/>
-      </w:pPr>
-      <w:rPr>
-        <w:rFonts w:ascii="Courier New" w:hAnsi="Courier New" w:cs="Courier New" w:hint="default"/>
-      </w:rPr>
-    </w:lvl>
-    <w:lvl w:ilvl="8" w:tplc="04090005" w:tentative="1">
-      <w:start w:val="1"/>
-      <w:numFmt w:val="bullet"/>
-      <w:lvlText w:val=""/>
-      <w:lvlJc w:val="left"/>
-      <w:pPr>
-        <w:ind w:left="7056" w:hanging="360"/>
-      </w:pPr>
-      <w:rPr>
-        <w:rFonts w:ascii="Wingdings" w:hAnsi="Wingdings" w:hint="default"/>
-      </w:rPr>
-    </w:lvl>
-  </w:abstractNum>
-  <w:abstractNum w:abstractNumId="2">
-    <w:nsid w:val="10E0189A"/>
-    <w:multiLevelType w:val="hybridMultilevel"/>
-    <w:tmpl w:val="0FF45868"/>
-    <w:lvl w:ilvl="0" w:tplc="A658EF5A">
-      <w:start w:val="1"/>
-      <w:numFmt w:val="decimal"/>
-      <w:lvlText w:val="(%1)"/>
-      <w:lvlJc w:val="left"/>
-      <w:pPr>
-        <w:ind w:left="720" w:hanging="360"/>
-      </w:pPr>
-      <w:rPr>
-        <w:rFonts w:hint="default"/>
-      </w:rPr>
-    </w:lvl>
-    <w:lvl w:ilvl="1" w:tplc="04090019" w:tentative="1">
-      <w:start w:val="1"/>
-      <w:numFmt w:val="lowerLetter"/>
-      <w:lvlText w:val="%2."/>
-      <w:lvlJc w:val="left"/>
-      <w:pPr>
-        <w:ind w:left="1440" w:hanging="360"/>
-      </w:pPr>
-    </w:lvl>
-    <w:lvl w:ilvl="2" w:tplc="0409001B" w:tentative="1">
-      <w:start w:val="1"/>
-      <w:numFmt w:val="lowerRoman"/>
-      <w:lvlText w:val="%3."/>
-      <w:lvlJc w:val="right"/>
-      <w:pPr>
-        <w:ind w:left="2160" w:hanging="180"/>
-      </w:pPr>
-    </w:lvl>
-    <w:lvl w:ilvl="3" w:tplc="0409000F" w:tentative="1">
-      <w:start w:val="1"/>
-      <w:numFmt w:val="decimal"/>
-      <w:lvlText w:val="%4."/>
-      <w:lvlJc w:val="left"/>
-      <w:pPr>
-        <w:ind w:left="2880" w:hanging="360"/>
-      </w:pPr>
-    </w:lvl>
-    <w:lvl w:ilvl="4" w:tplc="04090019" w:tentative="1">
-      <w:start w:val="1"/>
-      <w:numFmt w:val="lowerLetter"/>
-      <w:lvlText w:val="%5."/>
-      <w:lvlJc w:val="left"/>
-      <w:pPr>
-        <w:ind w:left="3600" w:hanging="360"/>
-      </w:pPr>
-    </w:lvl>
-    <w:lvl w:ilvl="5" w:tplc="0409001B" w:tentative="1">
-      <w:start w:val="1"/>
-      <w:numFmt w:val="lowerRoman"/>
-      <w:lvlText w:val="%6."/>
-      <w:lvlJc w:val="right"/>
-      <w:pPr>
-        <w:ind w:left="4320" w:hanging="180"/>
-      </w:pPr>
-    </w:lvl>
-    <w:lvl w:ilvl="6" w:tplc="0409000F" w:tentative="1">
-      <w:start w:val="1"/>
-      <w:numFmt w:val="decimal"/>
-      <w:lvlText w:val="%7."/>
-      <w:lvlJc w:val="left"/>
-      <w:pPr>
-        <w:ind w:left="5040" w:hanging="360"/>
-      </w:pPr>
-    </w:lvl>
-    <w:lvl w:ilvl="7" w:tplc="04090019" w:tentative="1">
-      <w:start w:val="1"/>
-      <w:numFmt w:val="lowerLetter"/>
-      <w:lvlText w:val="%8."/>
-      <w:lvlJc w:val="left"/>
-      <w:pPr>
-        <w:ind w:left="5760" w:hanging="360"/>
-      </w:pPr>
-    </w:lvl>
-    <w:lvl w:ilvl="8" w:tplc="0409001B" w:tentative="1">
-      <w:start w:val="1"/>
-      <w:numFmt w:val="lowerRoman"/>
-      <w:lvlText w:val="%9."/>
-      <w:lvlJc w:val="right"/>
-      <w:pPr>
-        <w:ind w:left="6480" w:hanging="180"/>
-      </w:pPr>
-    </w:lvl>
-  </w:abstractNum>
-  <w:abstractNum w:abstractNumId="3">
-    <w:nsid w:val="15200FC2"/>
-    <w:multiLevelType w:val="hybridMultilevel"/>
-    <w:tmpl w:val="676ADD06"/>
-    <w:lvl w:ilvl="0" w:tplc="04090001">
-      <w:start w:val="1"/>
-      <w:numFmt w:val="bullet"/>
-      <w:lvlText w:val=""/>
-      <w:lvlJc w:val="left"/>
-      <w:pPr>
-        <w:ind w:left="720" w:hanging="360"/>
-      </w:pPr>
-      <w:rPr>
-        <w:rFonts w:ascii="Symbol" w:hAnsi="Symbol" w:hint="default"/>
-      </w:rPr>
-    </w:lvl>
-    <w:lvl w:ilvl="1" w:tplc="04090003" w:tentative="1">
-      <w:start w:val="1"/>
-      <w:numFmt w:val="bullet"/>
-      <w:lvlText w:val="o"/>
-      <w:lvlJc w:val="left"/>
-      <w:pPr>
-        <w:ind w:left="1440" w:hanging="360"/>
-      </w:pPr>
-      <w:rPr>
-        <w:rFonts w:ascii="Courier New" w:hAnsi="Courier New" w:cs="Courier New" w:hint="default"/>
-      </w:rPr>
-    </w:lvl>
-    <w:lvl w:ilvl="2" w:tplc="04090005" w:tentative="1">
-      <w:start w:val="1"/>
-      <w:numFmt w:val="bullet"/>
-      <w:lvlText w:val=""/>
-      <w:lvlJc w:val="left"/>
-      <w:pPr>
-        <w:ind w:left="2160" w:hanging="360"/>
-      </w:pPr>
-      <w:rPr>
-        <w:rFonts w:ascii="Wingdings" w:hAnsi="Wingdings" w:hint="default"/>
-      </w:rPr>
-    </w:lvl>
-    <w:lvl w:ilvl="3" w:tplc="04090001" w:tentative="1">
-      <w:start w:val="1"/>
-      <w:numFmt w:val="bullet"/>
-      <w:lvlText w:val=""/>
-      <w:lvlJc w:val="left"/>
-      <w:pPr>
-        <w:ind w:left="2880" w:hanging="360"/>
-      </w:pPr>
-      <w:rPr>
-        <w:rFonts w:ascii="Symbol" w:hAnsi="Symbol" w:hint="default"/>
-      </w:rPr>
-    </w:lvl>
-    <w:lvl w:ilvl="4" w:tplc="04090003" w:tentative="1">
-      <w:start w:val="1"/>
-      <w:numFmt w:val="bullet"/>
-      <w:lvlText w:val="o"/>
-      <w:lvlJc w:val="left"/>
-      <w:pPr>
-        <w:ind w:left="3600" w:hanging="360"/>
-      </w:pPr>
-      <w:rPr>
-        <w:rFonts w:ascii="Courier New" w:hAnsi="Courier New" w:cs="Courier New" w:hint="default"/>
-      </w:rPr>
-    </w:lvl>
-    <w:lvl w:ilvl="5" w:tplc="04090005" w:tentative="1">
-      <w:start w:val="1"/>
-      <w:numFmt w:val="bullet"/>
-      <w:lvlText w:val=""/>
-      <w:lvlJc w:val="left"/>
-      <w:pPr>
-        <w:ind w:left="4320" w:hanging="360"/>
-      </w:pPr>
-      <w:rPr>
-        <w:rFonts w:ascii="Wingdings" w:hAnsi="Wingdings" w:hint="default"/>
-      </w:rPr>
-    </w:lvl>
-    <w:lvl w:ilvl="6" w:tplc="04090001" w:tentative="1">
-      <w:start w:val="1"/>
-      <w:numFmt w:val="bullet"/>
-      <w:lvlText w:val=""/>
-      <w:lvlJc w:val="left"/>
-      <w:pPr>
-        <w:ind w:left="5040" w:hanging="360"/>
-      </w:pPr>
-      <w:rPr>
-        <w:rFonts w:ascii="Symbol" w:hAnsi="Symbol" w:hint="default"/>
-      </w:rPr>
-    </w:lvl>
-    <w:lvl w:ilvl="7" w:tplc="04090003" w:tentative="1">
-      <w:start w:val="1"/>
-      <w:numFmt w:val="bullet"/>
-      <w:lvlText w:val="o"/>
-      <w:lvlJc w:val="left"/>
-      <w:pPr>
-        <w:ind w:left="5760" w:hanging="360"/>
-      </w:pPr>
-      <w:rPr>
-        <w:rFonts w:ascii="Courier New" w:hAnsi="Courier New" w:cs="Courier New" w:hint="default"/>
-      </w:rPr>
-    </w:lvl>
-    <w:lvl w:ilvl="8" w:tplc="04090005" w:tentative="1">
-      <w:start w:val="1"/>
-      <w:numFmt w:val="bullet"/>
-      <w:lvlText w:val=""/>
-      <w:lvlJc w:val="left"/>
-      <w:pPr>
-        <w:ind w:left="6480" w:hanging="360"/>
-      </w:pPr>
-      <w:rPr>
-        <w:rFonts w:ascii="Wingdings" w:hAnsi="Wingdings" w:hint="default"/>
-      </w:rPr>
-    </w:lvl>
-  </w:abstractNum>
-  <w:abstractNum w:abstractNumId="4">
-    <w:nsid w:val="18326621"/>
-    <w:multiLevelType w:val="hybridMultilevel"/>
-    <w:tmpl w:val="84F2D652"/>
-    <w:lvl w:ilvl="0" w:tplc="04090001">
-      <w:start w:val="1"/>
-      <w:numFmt w:val="bullet"/>
-      <w:lvlText w:val=""/>
-      <w:lvlJc w:val="left"/>
-      <w:pPr>
-        <w:ind w:left="720" w:hanging="360"/>
-      </w:pPr>
-      <w:rPr>
-        <w:rFonts w:ascii="Symbol" w:hAnsi="Symbol" w:hint="default"/>
-      </w:rPr>
-    </w:lvl>
-    <w:lvl w:ilvl="1" w:tplc="04090003">
-      <w:start w:val="1"/>
-      <w:numFmt w:val="bullet"/>
-      <w:lvlText w:val="o"/>
-      <w:lvlJc w:val="left"/>
-      <w:pPr>
-        <w:ind w:left="1440" w:hanging="360"/>
-      </w:pPr>
-      <w:rPr>
-        <w:rFonts w:ascii="Courier New" w:hAnsi="Courier New" w:cs="Courier New" w:hint="default"/>
-      </w:rPr>
-    </w:lvl>
-    <w:lvl w:ilvl="2" w:tplc="04090005" w:tentative="1">
-      <w:start w:val="1"/>
-      <w:numFmt w:val="bullet"/>
-      <w:lvlText w:val=""/>
-      <w:lvlJc w:val="left"/>
-      <w:pPr>
-        <w:ind w:left="2160" w:hanging="360"/>
-      </w:pPr>
-      <w:rPr>
-        <w:rFonts w:ascii="Wingdings" w:hAnsi="Wingdings" w:hint="default"/>
-      </w:rPr>
-    </w:lvl>
-    <w:lvl w:ilvl="3" w:tplc="04090001" w:tentative="1">
-      <w:start w:val="1"/>
-      <w:numFmt w:val="bullet"/>
-      <w:lvlText w:val=""/>
-      <w:lvlJc w:val="left"/>
-      <w:pPr>
-        <w:ind w:left="2880" w:hanging="360"/>
-      </w:pPr>
-      <w:rPr>
-        <w:rFonts w:ascii="Symbol" w:hAnsi="Symbol" w:hint="default"/>
-      </w:rPr>
-    </w:lvl>
-    <w:lvl w:ilvl="4" w:tplc="04090003" w:tentative="1">
-      <w:start w:val="1"/>
-      <w:numFmt w:val="bullet"/>
-      <w:lvlText w:val="o"/>
-      <w:lvlJc w:val="left"/>
-      <w:pPr>
-        <w:ind w:left="3600" w:hanging="360"/>
-      </w:pPr>
-      <w:rPr>
-        <w:rFonts w:ascii="Courier New" w:hAnsi="Courier New" w:cs="Courier New" w:hint="default"/>
-      </w:rPr>
-    </w:lvl>
-    <w:lvl w:ilvl="5" w:tplc="04090005" w:tentative="1">
-      <w:start w:val="1"/>
-      <w:numFmt w:val="bullet"/>
-      <w:lvlText w:val=""/>
-      <w:lvlJc w:val="left"/>
-      <w:pPr>
-        <w:ind w:left="4320" w:hanging="360"/>
-      </w:pPr>
-      <w:rPr>
-        <w:rFonts w:ascii="Wingdings" w:hAnsi="Wingdings" w:hint="default"/>
-      </w:rPr>
-    </w:lvl>
-    <w:lvl w:ilvl="6" w:tplc="04090001" w:tentative="1">
-      <w:start w:val="1"/>
-      <w:numFmt w:val="bullet"/>
-      <w:lvlText w:val=""/>
-      <w:lvlJc w:val="left"/>
-      <w:pPr>
-        <w:ind w:left="5040" w:hanging="360"/>
-      </w:pPr>
-      <w:rPr>
-        <w:rFonts w:ascii="Symbol" w:hAnsi="Symbol" w:hint="default"/>
-      </w:rPr>
-    </w:lvl>
-    <w:lvl w:ilvl="7" w:tplc="04090003" w:tentative="1">
-      <w:start w:val="1"/>
-      <w:numFmt w:val="bullet"/>
-      <w:lvlText w:val="o"/>
-      <w:lvlJc w:val="left"/>
-      <w:pPr>
-        <w:ind w:left="5760" w:hanging="360"/>
-      </w:pPr>
-      <w:rPr>
-        <w:rFonts w:ascii="Courier New" w:hAnsi="Courier New" w:cs="Courier New" w:hint="default"/>
-      </w:rPr>
-    </w:lvl>
-    <w:lvl w:ilvl="8" w:tplc="04090005" w:tentative="1">
-      <w:start w:val="1"/>
-      <w:numFmt w:val="bullet"/>
-      <w:lvlText w:val=""/>
-      <w:lvlJc w:val="left"/>
-      <w:pPr>
-        <w:ind w:left="6480" w:hanging="360"/>
-      </w:pPr>
-      <w:rPr>
-        <w:rFonts w:ascii="Wingdings" w:hAnsi="Wingdings" w:hint="default"/>
-      </w:rPr>
-    </w:lvl>
-  </w:abstractNum>
-  <w:abstractNum w:abstractNumId="5">
-    <w:nsid w:val="18D546A0"/>
-    <w:multiLevelType w:val="hybridMultilevel"/>
-    <w:tmpl w:val="194CC70C"/>
-    <w:lvl w:ilvl="0" w:tplc="A658EF5A">
-      <w:start w:val="1"/>
-      <w:numFmt w:val="decimal"/>
-      <w:lvlText w:val="(%1)"/>
-      <w:lvlJc w:val="left"/>
-      <w:pPr>
-        <w:ind w:left="1080" w:hanging="360"/>
-      </w:pPr>
-      <w:rPr>
-        <w:rFonts w:hint="default"/>
-      </w:rPr>
-    </w:lvl>
-    <w:lvl w:ilvl="1" w:tplc="04090019" w:tentative="1">
-      <w:start w:val="1"/>
-      <w:numFmt w:val="lowerLetter"/>
-      <w:lvlText w:val="%2."/>
-      <w:lvlJc w:val="left"/>
-      <w:pPr>
-        <w:ind w:left="1800" w:hanging="360"/>
-      </w:pPr>
-    </w:lvl>
-    <w:lvl w:ilvl="2" w:tplc="0409001B" w:tentative="1">
-      <w:start w:val="1"/>
-      <w:numFmt w:val="lowerRoman"/>
-      <w:lvlText w:val="%3."/>
-      <w:lvlJc w:val="right"/>
-      <w:pPr>
-        <w:ind w:left="2520" w:hanging="180"/>
-      </w:pPr>
-    </w:lvl>
-    <w:lvl w:ilvl="3" w:tplc="0409000F" w:tentative="1">
-      <w:start w:val="1"/>
-      <w:numFmt w:val="decimal"/>
-      <w:lvlText w:val="%4."/>
-      <w:lvlJc w:val="left"/>
-      <w:pPr>
-        <w:ind w:left="3240" w:hanging="360"/>
-      </w:pPr>
-    </w:lvl>
-    <w:lvl w:ilvl="4" w:tplc="04090019" w:tentative="1">
-      <w:start w:val="1"/>
-      <w:numFmt w:val="lowerLetter"/>
-      <w:lvlText w:val="%5."/>
-      <w:lvlJc w:val="left"/>
-      <w:pPr>
-        <w:ind w:left="3960" w:hanging="360"/>
-      </w:pPr>
-    </w:lvl>
-    <w:lvl w:ilvl="5" w:tplc="0409001B" w:tentative="1">
-      <w:start w:val="1"/>
-      <w:numFmt w:val="lowerRoman"/>
-      <w:lvlText w:val="%6."/>
-      <w:lvlJc w:val="right"/>
-      <w:pPr>
-        <w:ind w:left="4680" w:hanging="180"/>
-      </w:pPr>
-    </w:lvl>
-    <w:lvl w:ilvl="6" w:tplc="0409000F" w:tentative="1">
-      <w:start w:val="1"/>
-      <w:numFmt w:val="decimal"/>
-      <w:lvlText w:val="%7."/>
-      <w:lvlJc w:val="left"/>
-      <w:pPr>
-        <w:ind w:left="5400" w:hanging="360"/>
-      </w:pPr>
-    </w:lvl>
-    <w:lvl w:ilvl="7" w:tplc="04090019" w:tentative="1">
-      <w:start w:val="1"/>
-      <w:numFmt w:val="lowerLetter"/>
-      <w:lvlText w:val="%8."/>
-      <w:lvlJc w:val="left"/>
-      <w:pPr>
-        <w:ind w:left="6120" w:hanging="360"/>
-      </w:pPr>
-    </w:lvl>
-    <w:lvl w:ilvl="8" w:tplc="0409001B" w:tentative="1">
-      <w:start w:val="1"/>
-      <w:numFmt w:val="lowerRoman"/>
-      <w:lvlText w:val="%9."/>
-      <w:lvlJc w:val="right"/>
-      <w:pPr>
-        <w:ind w:left="6840" w:hanging="180"/>
-      </w:pPr>
-    </w:lvl>
-  </w:abstractNum>
-  <w:abstractNum w:abstractNumId="6">
-    <w:nsid w:val="1ABB3F43"/>
-    <w:multiLevelType w:val="hybridMultilevel"/>
-    <w:tmpl w:val="20F26194"/>
-    <w:lvl w:ilvl="0" w:tplc="04090011">
-      <w:start w:val="1"/>
-      <w:numFmt w:val="decimal"/>
-      <w:lvlText w:val="%1)"/>
-      <w:lvlJc w:val="left"/>
-      <w:pPr>
-        <w:ind w:left="720" w:hanging="360"/>
-      </w:pPr>
-      <w:rPr>
-        <w:rFonts w:hint="default"/>
-      </w:rPr>
-    </w:lvl>
-    <w:lvl w:ilvl="1" w:tplc="04090019" w:tentative="1">
-      <w:start w:val="1"/>
-      <w:numFmt w:val="lowerLetter"/>
-      <w:lvlText w:val="%2."/>
-      <w:lvlJc w:val="left"/>
-      <w:pPr>
-        <w:ind w:left="1440" w:hanging="360"/>
-      </w:pPr>
-    </w:lvl>
-    <w:lvl w:ilvl="2" w:tplc="0409001B" w:tentative="1">
-      <w:start w:val="1"/>
-      <w:numFmt w:val="lowerRoman"/>
-      <w:lvlText w:val="%3."/>
-      <w:lvlJc w:val="right"/>
-      <w:pPr>
-        <w:ind w:left="2160" w:hanging="180"/>
-      </w:pPr>
-    </w:lvl>
-    <w:lvl w:ilvl="3" w:tplc="0409000F" w:tentative="1">
-      <w:start w:val="1"/>
-      <w:numFmt w:val="decimal"/>
-      <w:lvlText w:val="%4."/>
-      <w:lvlJc w:val="left"/>
-      <w:pPr>
-        <w:ind w:left="2880" w:hanging="360"/>
-      </w:pPr>
-    </w:lvl>
-    <w:lvl w:ilvl="4" w:tplc="04090019" w:tentative="1">
-      <w:start w:val="1"/>
-      <w:numFmt w:val="lowerLetter"/>
-      <w:lvlText w:val="%5."/>
-      <w:lvlJc w:val="left"/>
-      <w:pPr>
-        <w:ind w:left="3600" w:hanging="360"/>
-      </w:pPr>
-    </w:lvl>
-    <w:lvl w:ilvl="5" w:tplc="0409001B" w:tentative="1">
-      <w:start w:val="1"/>
-      <w:numFmt w:val="lowerRoman"/>
-      <w:lvlText w:val="%6."/>
-      <w:lvlJc w:val="right"/>
-      <w:pPr>
-        <w:ind w:left="4320" w:hanging="180"/>
-      </w:pPr>
-    </w:lvl>
-    <w:lvl w:ilvl="6" w:tplc="0409000F" w:tentative="1">
-      <w:start w:val="1"/>
-      <w:numFmt w:val="decimal"/>
-      <w:lvlText w:val="%7."/>
-      <w:lvlJc w:val="left"/>
-      <w:pPr>
-        <w:ind w:left="5040" w:hanging="360"/>
-      </w:pPr>
-    </w:lvl>
-    <w:lvl w:ilvl="7" w:tplc="04090019" w:tentative="1">
-      <w:start w:val="1"/>
-      <w:numFmt w:val="lowerLetter"/>
-      <w:lvlText w:val="%8."/>
-      <w:lvlJc w:val="left"/>
-      <w:pPr>
-        <w:ind w:left="5760" w:hanging="360"/>
-      </w:pPr>
-    </w:lvl>
-    <w:lvl w:ilvl="8" w:tplc="0409001B" w:tentative="1">
-      <w:start w:val="1"/>
-      <w:numFmt w:val="lowerRoman"/>
-      <w:lvlText w:val="%9."/>
-      <w:lvlJc w:val="right"/>
-      <w:pPr>
-        <w:ind w:left="6480" w:hanging="180"/>
-      </w:pPr>
-    </w:lvl>
-  </w:abstractNum>
-  <w:abstractNum w:abstractNumId="7">
-    <w:nsid w:val="1BE139AA"/>
-    <w:multiLevelType w:val="hybridMultilevel"/>
-    <w:tmpl w:val="B86C9D58"/>
-    <w:lvl w:ilvl="0" w:tplc="04090001">
-      <w:start w:val="1"/>
-      <w:numFmt w:val="bullet"/>
-      <w:lvlText w:val=""/>
-      <w:lvlJc w:val="left"/>
-      <w:pPr>
-        <w:ind w:left="720" w:hanging="360"/>
-      </w:pPr>
-      <w:rPr>
-        <w:rFonts w:ascii="Symbol" w:hAnsi="Symbol" w:hint="default"/>
-      </w:rPr>
-    </w:lvl>
-    <w:lvl w:ilvl="1" w:tplc="04090003" w:tentative="1">
-      <w:start w:val="1"/>
-      <w:numFmt w:val="bullet"/>
-      <w:lvlText w:val="o"/>
-      <w:lvlJc w:val="left"/>
-      <w:pPr>
-        <w:ind w:left="1440" w:hanging="360"/>
-      </w:pPr>
-      <w:rPr>
-        <w:rFonts w:ascii="Courier New" w:hAnsi="Courier New" w:cs="Courier New" w:hint="default"/>
-      </w:rPr>
-    </w:lvl>
-    <w:lvl w:ilvl="2" w:tplc="04090005" w:tentative="1">
-      <w:start w:val="1"/>
-      <w:numFmt w:val="bullet"/>
-      <w:lvlText w:val=""/>
-      <w:lvlJc w:val="left"/>
-      <w:pPr>
-        <w:ind w:left="2160" w:hanging="360"/>
-      </w:pPr>
-      <w:rPr>
-        <w:rFonts w:ascii="Wingdings" w:hAnsi="Wingdings" w:hint="default"/>
-      </w:rPr>
-    </w:lvl>
-    <w:lvl w:ilvl="3" w:tplc="04090001" w:tentative="1">
-      <w:start w:val="1"/>
-      <w:numFmt w:val="bullet"/>
-      <w:lvlText w:val=""/>
-      <w:lvlJc w:val="left"/>
-      <w:pPr>
-        <w:ind w:left="2880" w:hanging="360"/>
-      </w:pPr>
-      <w:rPr>
-        <w:rFonts w:ascii="Symbol" w:hAnsi="Symbol" w:hint="default"/>
-      </w:rPr>
-    </w:lvl>
-    <w:lvl w:ilvl="4" w:tplc="04090003" w:tentative="1">
-      <w:start w:val="1"/>
-      <w:numFmt w:val="bullet"/>
-      <w:lvlText w:val="o"/>
-      <w:lvlJc w:val="left"/>
-      <w:pPr>
-        <w:ind w:left="3600" w:hanging="360"/>
-      </w:pPr>
-      <w:rPr>
-        <w:rFonts w:ascii="Courier New" w:hAnsi="Courier New" w:cs="Courier New" w:hint="default"/>
-      </w:rPr>
-    </w:lvl>
-    <w:lvl w:ilvl="5" w:tplc="04090005" w:tentative="1">
-      <w:start w:val="1"/>
-      <w:numFmt w:val="bullet"/>
-      <w:lvlText w:val=""/>
-      <w:lvlJc w:val="left"/>
-      <w:pPr>
-        <w:ind w:left="4320" w:hanging="360"/>
-      </w:pPr>
-      <w:rPr>
-        <w:rFonts w:ascii="Wingdings" w:hAnsi="Wingdings" w:hint="default"/>
-      </w:rPr>
-    </w:lvl>
-    <w:lvl w:ilvl="6" w:tplc="04090001" w:tentative="1">
-      <w:start w:val="1"/>
-      <w:numFmt w:val="bullet"/>
-      <w:lvlText w:val=""/>
-      <w:lvlJc w:val="left"/>
-      <w:pPr>
-        <w:ind w:left="5040" w:hanging="360"/>
-      </w:pPr>
-      <w:rPr>
-        <w:rFonts w:ascii="Symbol" w:hAnsi="Symbol" w:hint="default"/>
-      </w:rPr>
-    </w:lvl>
-    <w:lvl w:ilvl="7" w:tplc="04090003" w:tentative="1">
-      <w:start w:val="1"/>
-      <w:numFmt w:val="bullet"/>
-      <w:lvlText w:val="o"/>
-      <w:lvlJc w:val="left"/>
-      <w:pPr>
-        <w:ind w:left="5760" w:hanging="360"/>
-      </w:pPr>
-      <w:rPr>
-        <w:rFonts w:ascii="Courier New" w:hAnsi="Courier New" w:cs="Courier New" w:hint="default"/>
-      </w:rPr>
-    </w:lvl>
-    <w:lvl w:ilvl="8" w:tplc="04090005" w:tentative="1">
-      <w:start w:val="1"/>
-      <w:numFmt w:val="bullet"/>
-      <w:lvlText w:val=""/>
-      <w:lvlJc w:val="left"/>
-      <w:pPr>
-        <w:ind w:left="6480" w:hanging="360"/>
-      </w:pPr>
-      <w:rPr>
-        <w:rFonts w:ascii="Wingdings" w:hAnsi="Wingdings" w:hint="default"/>
-      </w:rPr>
-    </w:lvl>
-  </w:abstractNum>
-  <w:abstractNum w:abstractNumId="8">
-    <w:nsid w:val="209A627D"/>
-    <w:multiLevelType w:val="hybridMultilevel"/>
-    <w:tmpl w:val="27068FB6"/>
-    <w:lvl w:ilvl="0" w:tplc="04090001">
-      <w:start w:val="1"/>
-      <w:numFmt w:val="bullet"/>
-      <w:lvlText w:val=""/>
-      <w:lvlJc w:val="left"/>
-      <w:pPr>
-        <w:ind w:left="1656" w:hanging="360"/>
-      </w:pPr>
-      <w:rPr>
-        <w:rFonts w:ascii="Symbol" w:hAnsi="Symbol" w:hint="default"/>
-      </w:rPr>
-    </w:lvl>
-    <w:lvl w:ilvl="1" w:tplc="04090003">
-      <w:start w:val="1"/>
-      <w:numFmt w:val="bullet"/>
-      <w:lvlText w:val="o"/>
-      <w:lvlJc w:val="left"/>
-      <w:pPr>
-        <w:ind w:left="2376" w:hanging="360"/>
-      </w:pPr>
-      <w:rPr>
-        <w:rFonts w:ascii="Courier New" w:hAnsi="Courier New" w:cs="Courier New" w:hint="default"/>
-      </w:rPr>
-    </w:lvl>
-    <w:lvl w:ilvl="2" w:tplc="04090005" w:tentative="1">
-      <w:start w:val="1"/>
-      <w:numFmt w:val="bullet"/>
-      <w:lvlText w:val=""/>
-      <w:lvlJc w:val="left"/>
-      <w:pPr>
-        <w:ind w:left="3096" w:hanging="360"/>
-      </w:pPr>
-      <w:rPr>
-        <w:rFonts w:ascii="Wingdings" w:hAnsi="Wingdings" w:hint="default"/>
-      </w:rPr>
-    </w:lvl>
-    <w:lvl w:ilvl="3" w:tplc="04090001" w:tentative="1">
-      <w:start w:val="1"/>
-      <w:numFmt w:val="bullet"/>
-      <w:lvlText w:val=""/>
-      <w:lvlJc w:val="left"/>
-      <w:pPr>
-        <w:ind w:left="3816" w:hanging="360"/>
-      </w:pPr>
-      <w:rPr>
-        <w:rFonts w:ascii="Symbol" w:hAnsi="Symbol" w:hint="default"/>
-      </w:rPr>
-    </w:lvl>
-    <w:lvl w:ilvl="4" w:tplc="04090003" w:tentative="1">
-      <w:start w:val="1"/>
-      <w:numFmt w:val="bullet"/>
-      <w:lvlText w:val="o"/>
-      <w:lvlJc w:val="left"/>
-      <w:pPr>
-        <w:ind w:left="4536" w:hanging="360"/>
-      </w:pPr>
-      <w:rPr>
-        <w:rFonts w:ascii="Courier New" w:hAnsi="Courier New" w:cs="Courier New" w:hint="default"/>
-      </w:rPr>
-    </w:lvl>
-    <w:lvl w:ilvl="5" w:tplc="04090005" w:tentative="1">
-      <w:start w:val="1"/>
-      <w:numFmt w:val="bullet"/>
-      <w:lvlText w:val=""/>
-      <w:lvlJc w:val="left"/>
-      <w:pPr>
-        <w:ind w:left="5256" w:hanging="360"/>
-      </w:pPr>
-      <w:rPr>
-        <w:rFonts w:ascii="Wingdings" w:hAnsi="Wingdings" w:hint="default"/>
-      </w:rPr>
-    </w:lvl>
-    <w:lvl w:ilvl="6" w:tplc="04090001" w:tentative="1">
-      <w:start w:val="1"/>
-      <w:numFmt w:val="bullet"/>
-      <w:lvlText w:val=""/>
-      <w:lvlJc w:val="left"/>
-      <w:pPr>
-        <w:ind w:left="5976" w:hanging="360"/>
-      </w:pPr>
-      <w:rPr>
-        <w:rFonts w:ascii="Symbol" w:hAnsi="Symbol" w:hint="default"/>
-      </w:rPr>
-    </w:lvl>
-    <w:lvl w:ilvl="7" w:tplc="04090003" w:tentative="1">
-      <w:start w:val="1"/>
-      <w:numFmt w:val="bullet"/>
-      <w:lvlText w:val="o"/>
-      <w:lvlJc w:val="left"/>
-      <w:pPr>
-        <w:ind w:left="6696" w:hanging="360"/>
-      </w:pPr>
-      <w:rPr>
-        <w:rFonts w:ascii="Courier New" w:hAnsi="Courier New" w:cs="Courier New" w:hint="default"/>
-      </w:rPr>
-    </w:lvl>
-    <w:lvl w:ilvl="8" w:tplc="04090005" w:tentative="1">
-      <w:start w:val="1"/>
-      <w:numFmt w:val="bullet"/>
-      <w:lvlText w:val=""/>
-      <w:lvlJc w:val="left"/>
-      <w:pPr>
-        <w:ind w:left="7416" w:hanging="360"/>
-      </w:pPr>
-      <w:rPr>
-        <w:rFonts w:ascii="Wingdings" w:hAnsi="Wingdings" w:hint="default"/>
-      </w:rPr>
-    </w:lvl>
-  </w:abstractNum>
-  <w:abstractNum w:abstractNumId="9">
-    <w:nsid w:val="21CE1AD4"/>
-    <w:multiLevelType w:val="hybridMultilevel"/>
-    <w:tmpl w:val="D3AA9CB8"/>
-    <w:lvl w:ilvl="0" w:tplc="04090001">
-      <w:start w:val="1"/>
-      <w:numFmt w:val="bullet"/>
-      <w:lvlText w:val=""/>
-      <w:lvlJc w:val="left"/>
-      <w:pPr>
-        <w:ind w:left="1656" w:hanging="360"/>
-      </w:pPr>
-      <w:rPr>
-        <w:rFonts w:ascii="Symbol" w:hAnsi="Symbol" w:hint="default"/>
-      </w:rPr>
-    </w:lvl>
-    <w:lvl w:ilvl="1" w:tplc="04090003" w:tentative="1">
-      <w:start w:val="1"/>
-      <w:numFmt w:val="bullet"/>
-      <w:lvlText w:val="o"/>
-      <w:lvlJc w:val="left"/>
-      <w:pPr>
-        <w:ind w:left="2376" w:hanging="360"/>
-      </w:pPr>
-      <w:rPr>
-        <w:rFonts w:ascii="Courier New" w:hAnsi="Courier New" w:cs="Courier New" w:hint="default"/>
-      </w:rPr>
-    </w:lvl>
-    <w:lvl w:ilvl="2" w:tplc="04090005" w:tentative="1">
-      <w:start w:val="1"/>
-      <w:numFmt w:val="bullet"/>
-      <w:lvlText w:val=""/>
-      <w:lvlJc w:val="left"/>
-      <w:pPr>
-        <w:ind w:left="3096" w:hanging="360"/>
-      </w:pPr>
-      <w:rPr>
-        <w:rFonts w:ascii="Wingdings" w:hAnsi="Wingdings" w:hint="default"/>
-      </w:rPr>
-    </w:lvl>
-    <w:lvl w:ilvl="3" w:tplc="04090001" w:tentative="1">
-      <w:start w:val="1"/>
-      <w:numFmt w:val="bullet"/>
-      <w:lvlText w:val=""/>
-      <w:lvlJc w:val="left"/>
-      <w:pPr>
-        <w:ind w:left="3816" w:hanging="360"/>
-      </w:pPr>
-      <w:rPr>
-        <w:rFonts w:ascii="Symbol" w:hAnsi="Symbol" w:hint="default"/>
-      </w:rPr>
-    </w:lvl>
-    <w:lvl w:ilvl="4" w:tplc="04090003" w:tentative="1">
-      <w:start w:val="1"/>
-      <w:numFmt w:val="bullet"/>
-      <w:lvlText w:val="o"/>
-      <w:lvlJc w:val="left"/>
-      <w:pPr>
-        <w:ind w:left="4536" w:hanging="360"/>
-      </w:pPr>
-      <w:rPr>
-        <w:rFonts w:ascii="Courier New" w:hAnsi="Courier New" w:cs="Courier New" w:hint="default"/>
-      </w:rPr>
-    </w:lvl>
-    <w:lvl w:ilvl="5" w:tplc="04090005" w:tentative="1">
-      <w:start w:val="1"/>
-      <w:numFmt w:val="bullet"/>
-      <w:lvlText w:val=""/>
-      <w:lvlJc w:val="left"/>
-      <w:pPr>
-        <w:ind w:left="5256" w:hanging="360"/>
-      </w:pPr>
-      <w:rPr>
-        <w:rFonts w:ascii="Wingdings" w:hAnsi="Wingdings" w:hint="default"/>
-      </w:rPr>
-    </w:lvl>
-    <w:lvl w:ilvl="6" w:tplc="04090001" w:tentative="1">
-      <w:start w:val="1"/>
-      <w:numFmt w:val="bullet"/>
-      <w:lvlText w:val=""/>
-      <w:lvlJc w:val="left"/>
-      <w:pPr>
-        <w:ind w:left="5976" w:hanging="360"/>
-      </w:pPr>
-      <w:rPr>
-        <w:rFonts w:ascii="Symbol" w:hAnsi="Symbol" w:hint="default"/>
-      </w:rPr>
-    </w:lvl>
-    <w:lvl w:ilvl="7" w:tplc="04090003" w:tentative="1">
-      <w:start w:val="1"/>
-      <w:numFmt w:val="bullet"/>
-      <w:lvlText w:val="o"/>
-      <w:lvlJc w:val="left"/>
-      <w:pPr>
-        <w:ind w:left="6696" w:hanging="360"/>
-      </w:pPr>
-      <w:rPr>
-        <w:rFonts w:ascii="Courier New" w:hAnsi="Courier New" w:cs="Courier New" w:hint="default"/>
-      </w:rPr>
-    </w:lvl>
-    <w:lvl w:ilvl="8" w:tplc="04090005" w:tentative="1">
-      <w:start w:val="1"/>
-      <w:numFmt w:val="bullet"/>
-      <w:lvlText w:val=""/>
-      <w:lvlJc w:val="left"/>
-      <w:pPr>
-        <w:ind w:left="7416" w:hanging="360"/>
-      </w:pPr>
-      <w:rPr>
-        <w:rFonts w:ascii="Wingdings" w:hAnsi="Wingdings" w:hint="default"/>
-      </w:rPr>
-    </w:lvl>
-  </w:abstractNum>
-  <w:abstractNum w:abstractNumId="10">
-    <w:nsid w:val="2B522466"/>
-    <w:multiLevelType w:val="hybridMultilevel"/>
-    <w:tmpl w:val="128AAACC"/>
-    <w:lvl w:ilvl="0" w:tplc="04090001">
-      <w:start w:val="1"/>
-      <w:numFmt w:val="bullet"/>
-      <w:lvlText w:val=""/>
-      <w:lvlJc w:val="left"/>
-      <w:pPr>
-        <w:ind w:left="720" w:hanging="360"/>
-      </w:pPr>
-      <w:rPr>
-        <w:rFonts w:ascii="Symbol" w:hAnsi="Symbol" w:hint="default"/>
-      </w:rPr>
-    </w:lvl>
-    <w:lvl w:ilvl="1" w:tplc="04090003">
-      <w:start w:val="1"/>
-      <w:numFmt w:val="bullet"/>
-      <w:lvlText w:val="o"/>
-      <w:lvlJc w:val="left"/>
-      <w:pPr>
-        <w:ind w:left="1440" w:hanging="360"/>
-      </w:pPr>
-      <w:rPr>
-        <w:rFonts w:ascii="Courier New" w:hAnsi="Courier New" w:cs="Courier New" w:hint="default"/>
-      </w:rPr>
-    </w:lvl>
-    <w:lvl w:ilvl="2" w:tplc="04090005" w:tentative="1">
-      <w:start w:val="1"/>
-      <w:numFmt w:val="bullet"/>
-      <w:lvlText w:val=""/>
-      <w:lvlJc w:val="left"/>
-      <w:pPr>
-        <w:ind w:left="2160" w:hanging="360"/>
-      </w:pPr>
-      <w:rPr>
-        <w:rFonts w:ascii="Wingdings" w:hAnsi="Wingdings" w:hint="default"/>
-      </w:rPr>
-    </w:lvl>
-    <w:lvl w:ilvl="3" w:tplc="04090001" w:tentative="1">
-      <w:start w:val="1"/>
-      <w:numFmt w:val="bullet"/>
-      <w:lvlText w:val=""/>
-      <w:lvlJc w:val="left"/>
-      <w:pPr>
-        <w:ind w:left="2880" w:hanging="360"/>
-      </w:pPr>
-      <w:rPr>
-        <w:rFonts w:ascii="Symbol" w:hAnsi="Symbol" w:hint="default"/>
-      </w:rPr>
-    </w:lvl>
-    <w:lvl w:ilvl="4" w:tplc="04090003" w:tentative="1">
-      <w:start w:val="1"/>
-      <w:numFmt w:val="bullet"/>
-      <w:lvlText w:val="o"/>
-      <w:lvlJc w:val="left"/>
-      <w:pPr>
-        <w:ind w:left="3600" w:hanging="360"/>
-      </w:pPr>
-      <w:rPr>
-        <w:rFonts w:ascii="Courier New" w:hAnsi="Courier New" w:cs="Courier New" w:hint="default"/>
-      </w:rPr>
-    </w:lvl>
-    <w:lvl w:ilvl="5" w:tplc="04090005" w:tentative="1">
-      <w:start w:val="1"/>
-      <w:numFmt w:val="bullet"/>
-      <w:lvlText w:val=""/>
-      <w:lvlJc w:val="left"/>
-      <w:pPr>
-        <w:ind w:left="4320" w:hanging="360"/>
-      </w:pPr>
-      <w:rPr>
-        <w:rFonts w:ascii="Wingdings" w:hAnsi="Wingdings" w:hint="default"/>
-      </w:rPr>
-    </w:lvl>
-    <w:lvl w:ilvl="6" w:tplc="04090001" w:tentative="1">
-      <w:start w:val="1"/>
-      <w:numFmt w:val="bullet"/>
-      <w:lvlText w:val=""/>
-      <w:lvlJc w:val="left"/>
-      <w:pPr>
-        <w:ind w:left="5040" w:hanging="360"/>
-      </w:pPr>
-      <w:rPr>
-        <w:rFonts w:ascii="Symbol" w:hAnsi="Symbol" w:hint="default"/>
-      </w:rPr>
-    </w:lvl>
-    <w:lvl w:ilvl="7" w:tplc="04090003" w:tentative="1">
-      <w:start w:val="1"/>
-      <w:numFmt w:val="bullet"/>
-      <w:lvlText w:val="o"/>
-      <w:lvlJc w:val="left"/>
-      <w:pPr>
-        <w:ind w:left="5760" w:hanging="360"/>
-      </w:pPr>
-      <w:rPr>
-        <w:rFonts w:ascii="Courier New" w:hAnsi="Courier New" w:cs="Courier New" w:hint="default"/>
-      </w:rPr>
-    </w:lvl>
-    <w:lvl w:ilvl="8" w:tplc="04090005" w:tentative="1">
-      <w:start w:val="1"/>
-      <w:numFmt w:val="bullet"/>
-      <w:lvlText w:val=""/>
-      <w:lvlJc w:val="left"/>
-      <w:pPr>
-        <w:ind w:left="6480" w:hanging="360"/>
-      </w:pPr>
-      <w:rPr>
-        <w:rFonts w:ascii="Wingdings" w:hAnsi="Wingdings" w:hint="default"/>
-      </w:rPr>
-    </w:lvl>
-  </w:abstractNum>
-  <w:abstractNum w:abstractNumId="11">
-    <w:nsid w:val="2CA72F7F"/>
-    <w:multiLevelType w:val="multilevel"/>
-    <w:tmpl w:val="C374B6EE"/>
-    <w:lvl w:ilvl="0">
-      <w:start w:val="1"/>
-      <w:numFmt w:val="decimal"/>
-      <w:pStyle w:val="Heading1"/>
-      <w:lvlText w:val="%1"/>
-      <w:lvlJc w:val="left"/>
-      <w:pPr>
-        <w:tabs>
-          <w:tab w:val="num" w:pos="432"/>
-        </w:tabs>
-        <w:ind w:left="432" w:hanging="432"/>
-      </w:pPr>
-    </w:lvl>
-    <w:lvl w:ilvl="1">
-      <w:start w:val="1"/>
-      <w:numFmt w:val="decimal"/>
-      <w:pStyle w:val="Heading2"/>
-      <w:lvlText w:val="%1.%2"/>
-      <w:lvlJc w:val="left"/>
-      <w:pPr>
-        <w:tabs>
-          <w:tab w:val="num" w:pos="576"/>
-        </w:tabs>
-        <w:ind w:left="576" w:hanging="576"/>
-      </w:pPr>
-    </w:lvl>
-    <w:lvl w:ilvl="2">
-      <w:start w:val="1"/>
-      <w:numFmt w:val="decimal"/>
-      <w:pStyle w:val="Heading3"/>
-      <w:lvlText w:val="%1.%2.%3"/>
-      <w:lvlJc w:val="left"/>
-      <w:pPr>
-        <w:tabs>
-          <w:tab w:val="num" w:pos="720"/>
-        </w:tabs>
-        <w:ind w:left="720" w:hanging="720"/>
-      </w:pPr>
-    </w:lvl>
-    <w:lvl w:ilvl="3">
-      <w:start w:val="1"/>
-      <w:numFmt w:val="decimal"/>
-      <w:pStyle w:val="Heading4"/>
-      <w:lvlText w:val="%1.%2.%3.%4"/>
-      <w:lvlJc w:val="left"/>
-      <w:pPr>
-        <w:tabs>
-          <w:tab w:val="num" w:pos="864"/>
-        </w:tabs>
-        <w:ind w:left="864" w:hanging="864"/>
-      </w:pPr>
-    </w:lvl>
-    <w:lvl w:ilvl="4">
-      <w:start w:val="1"/>
-      <w:numFmt w:val="decimal"/>
-      <w:lvlText w:val="%1.%2.%3.%4.%5"/>
-      <w:lvlJc w:val="left"/>
-      <w:pPr>
-        <w:tabs>
-          <w:tab w:val="num" w:pos="1008"/>
-        </w:tabs>
-        <w:ind w:left="1008" w:hanging="1008"/>
-      </w:pPr>
-    </w:lvl>
-    <w:lvl w:ilvl="5">
-      <w:start w:val="1"/>
-      <w:numFmt w:val="decimal"/>
-      <w:lvlText w:val="%1.%2.%3.%4.%5.%6"/>
-      <w:lvlJc w:val="left"/>
-      <w:pPr>
-        <w:tabs>
-          <w:tab w:val="num" w:pos="1152"/>
-        </w:tabs>
-        <w:ind w:left="1152" w:hanging="1152"/>
-      </w:pPr>
-    </w:lvl>
-    <w:lvl w:ilvl="6">
-      <w:start w:val="1"/>
-      <w:numFmt w:val="decimal"/>
-      <w:lvlText w:val="%1.%2.%3.%4.%5.%6.%7"/>
-      <w:lvlJc w:val="left"/>
-      <w:pPr>
-        <w:tabs>
-          <w:tab w:val="num" w:pos="1296"/>
-        </w:tabs>
-        <w:ind w:left="1296" w:hanging="1296"/>
-      </w:pPr>
-    </w:lvl>
-    <w:lvl w:ilvl="7">
-      <w:start w:val="1"/>
-      <w:numFmt w:val="decimal"/>
-      <w:lvlText w:val="%1.%2.%3.%4.%5.%6.%7.%8"/>
-      <w:lvlJc w:val="left"/>
-      <w:pPr>
-        <w:tabs>
-          <w:tab w:val="num" w:pos="1440"/>
-        </w:tabs>
-        <w:ind w:left="1440" w:hanging="1440"/>
-      </w:pPr>
-    </w:lvl>
-    <w:lvl w:ilvl="8">
-      <w:start w:val="1"/>
-      <w:numFmt w:val="decimal"/>
-      <w:lvlText w:val="%1.%2.%3.%4.%5.%6.%7.%8.%9"/>
-      <w:lvlJc w:val="left"/>
-      <w:pPr>
-        <w:tabs>
-          <w:tab w:val="num" w:pos="1584"/>
-        </w:tabs>
-        <w:ind w:left="1584" w:hanging="1584"/>
-      </w:pPr>
-    </w:lvl>
-  </w:abstractNum>
-  <w:abstractNum w:abstractNumId="12">
-    <w:nsid w:val="30700568"/>
-    <w:multiLevelType w:val="hybridMultilevel"/>
-    <w:tmpl w:val="43323D60"/>
-    <w:lvl w:ilvl="0" w:tplc="04090001">
-      <w:start w:val="1"/>
-      <w:numFmt w:val="bullet"/>
-      <w:lvlText w:val=""/>
-      <w:lvlJc w:val="left"/>
-      <w:pPr>
-        <w:ind w:left="720" w:hanging="360"/>
-      </w:pPr>
-      <w:rPr>
-        <w:rFonts w:ascii="Symbol" w:hAnsi="Symbol" w:hint="default"/>
-      </w:rPr>
-    </w:lvl>
-    <w:lvl w:ilvl="1" w:tplc="04090003">
-      <w:start w:val="1"/>
-      <w:numFmt w:val="bullet"/>
-      <w:lvlText w:val="o"/>
-      <w:lvlJc w:val="left"/>
-      <w:pPr>
-        <w:ind w:left="1440" w:hanging="360"/>
-      </w:pPr>
-      <w:rPr>
-        <w:rFonts w:ascii="Courier New" w:hAnsi="Courier New" w:cs="Courier New" w:hint="default"/>
-      </w:rPr>
-    </w:lvl>
-    <w:lvl w:ilvl="2" w:tplc="04090005">
-      <w:start w:val="1"/>
-      <w:numFmt w:val="bullet"/>
-      <w:lvlText w:val=""/>
-      <w:lvlJc w:val="left"/>
-      <w:pPr>
-        <w:ind w:left="2160" w:hanging="360"/>
-      </w:pPr>
-      <w:rPr>
-        <w:rFonts w:ascii="Wingdings" w:hAnsi="Wingdings" w:hint="default"/>
-      </w:rPr>
-    </w:lvl>
-    <w:lvl w:ilvl="3" w:tplc="04090001" w:tentative="1">
-      <w:start w:val="1"/>
-      <w:numFmt w:val="bullet"/>
-      <w:lvlText w:val=""/>
-      <w:lvlJc w:val="left"/>
-      <w:pPr>
-        <w:ind w:left="2880" w:hanging="360"/>
-      </w:pPr>
-      <w:rPr>
-        <w:rFonts w:ascii="Symbol" w:hAnsi="Symbol" w:hint="default"/>
-      </w:rPr>
-    </w:lvl>
-    <w:lvl w:ilvl="4" w:tplc="04090003" w:tentative="1">
-      <w:start w:val="1"/>
-      <w:numFmt w:val="bullet"/>
-      <w:lvlText w:val="o"/>
-      <w:lvlJc w:val="left"/>
-      <w:pPr>
-        <w:ind w:left="3600" w:hanging="360"/>
-      </w:pPr>
-      <w:rPr>
-        <w:rFonts w:ascii="Courier New" w:hAnsi="Courier New" w:cs="Courier New" w:hint="default"/>
-      </w:rPr>
-    </w:lvl>
-    <w:lvl w:ilvl="5" w:tplc="04090005" w:tentative="1">
-      <w:start w:val="1"/>
-      <w:numFmt w:val="bullet"/>
-      <w:lvlText w:val=""/>
-      <w:lvlJc w:val="left"/>
-      <w:pPr>
-        <w:ind w:left="4320" w:hanging="360"/>
-      </w:pPr>
-      <w:rPr>
-        <w:rFonts w:ascii="Wingdings" w:hAnsi="Wingdings" w:hint="default"/>
-      </w:rPr>
-    </w:lvl>
-    <w:lvl w:ilvl="6" w:tplc="04090001" w:tentative="1">
-      <w:start w:val="1"/>
-      <w:numFmt w:val="bullet"/>
-      <w:lvlText w:val=""/>
-      <w:lvlJc w:val="left"/>
-      <w:pPr>
-        <w:ind w:left="5040" w:hanging="360"/>
-      </w:pPr>
-      <w:rPr>
-        <w:rFonts w:ascii="Symbol" w:hAnsi="Symbol" w:hint="default"/>
-      </w:rPr>
-    </w:lvl>
-    <w:lvl w:ilvl="7" w:tplc="04090003" w:tentative="1">
-      <w:start w:val="1"/>
-      <w:numFmt w:val="bullet"/>
-      <w:lvlText w:val="o"/>
-      <w:lvlJc w:val="left"/>
-      <w:pPr>
-        <w:ind w:left="5760" w:hanging="360"/>
-      </w:pPr>
-      <w:rPr>
-        <w:rFonts w:ascii="Courier New" w:hAnsi="Courier New" w:cs="Courier New" w:hint="default"/>
-      </w:rPr>
-    </w:lvl>
-    <w:lvl w:ilvl="8" w:tplc="04090005" w:tentative="1">
-      <w:start w:val="1"/>
-      <w:numFmt w:val="bullet"/>
-      <w:lvlText w:val=""/>
-      <w:lvlJc w:val="left"/>
-      <w:pPr>
-        <w:ind w:left="6480" w:hanging="360"/>
-      </w:pPr>
-      <w:rPr>
-        <w:rFonts w:ascii="Wingdings" w:hAnsi="Wingdings" w:hint="default"/>
-      </w:rPr>
-    </w:lvl>
-  </w:abstractNum>
-  <w:abstractNum w:abstractNumId="13">
-    <w:nsid w:val="444545E6"/>
-    <w:multiLevelType w:val="hybridMultilevel"/>
-    <w:tmpl w:val="DA7EAC48"/>
-    <w:lvl w:ilvl="0" w:tplc="04090001">
-      <w:start w:val="1"/>
-      <w:numFmt w:val="bullet"/>
-      <w:lvlText w:val=""/>
-      <w:lvlJc w:val="left"/>
-      <w:pPr>
-        <w:ind w:left="720" w:hanging="360"/>
-      </w:pPr>
-      <w:rPr>
-        <w:rFonts w:ascii="Symbol" w:hAnsi="Symbol" w:hint="default"/>
-      </w:rPr>
-    </w:lvl>
-    <w:lvl w:ilvl="1" w:tplc="04090003" w:tentative="1">
-      <w:start w:val="1"/>
-      <w:numFmt w:val="bullet"/>
-      <w:lvlText w:val="o"/>
-      <w:lvlJc w:val="left"/>
-      <w:pPr>
-        <w:ind w:left="1440" w:hanging="360"/>
-      </w:pPr>
-      <w:rPr>
-        <w:rFonts w:ascii="Courier New" w:hAnsi="Courier New" w:cs="Courier New" w:hint="default"/>
-      </w:rPr>
-    </w:lvl>
-    <w:lvl w:ilvl="2" w:tplc="04090005" w:tentative="1">
-      <w:start w:val="1"/>
-      <w:numFmt w:val="bullet"/>
-      <w:lvlText w:val=""/>
-      <w:lvlJc w:val="left"/>
-      <w:pPr>
-        <w:ind w:left="2160" w:hanging="360"/>
-      </w:pPr>
-      <w:rPr>
-        <w:rFonts w:ascii="Wingdings" w:hAnsi="Wingdings" w:hint="default"/>
-      </w:rPr>
-    </w:lvl>
-    <w:lvl w:ilvl="3" w:tplc="04090001" w:tentative="1">
-      <w:start w:val="1"/>
-      <w:numFmt w:val="bullet"/>
-      <w:lvlText w:val=""/>
-      <w:lvlJc w:val="left"/>
-      <w:pPr>
-        <w:ind w:left="2880" w:hanging="360"/>
-      </w:pPr>
-      <w:rPr>
-        <w:rFonts w:ascii="Symbol" w:hAnsi="Symbol" w:hint="default"/>
-      </w:rPr>
-    </w:lvl>
-    <w:lvl w:ilvl="4" w:tplc="04090003" w:tentative="1">
-      <w:start w:val="1"/>
-      <w:numFmt w:val="bullet"/>
-      <w:lvlText w:val="o"/>
-      <w:lvlJc w:val="left"/>
-      <w:pPr>
-        <w:ind w:left="3600" w:hanging="360"/>
-      </w:pPr>
-      <w:rPr>
-        <w:rFonts w:ascii="Courier New" w:hAnsi="Courier New" w:cs="Courier New" w:hint="default"/>
-      </w:rPr>
-    </w:lvl>
-    <w:lvl w:ilvl="5" w:tplc="04090005" w:tentative="1">
-      <w:start w:val="1"/>
-      <w:numFmt w:val="bullet"/>
-      <w:lvlText w:val=""/>
-      <w:lvlJc w:val="left"/>
-      <w:pPr>
-        <w:ind w:left="4320" w:hanging="360"/>
-      </w:pPr>
-      <w:rPr>
-        <w:rFonts w:ascii="Wingdings" w:hAnsi="Wingdings" w:hint="default"/>
-      </w:rPr>
-    </w:lvl>
-    <w:lvl w:ilvl="6" w:tplc="04090001" w:tentative="1">
-      <w:start w:val="1"/>
-      <w:numFmt w:val="bullet"/>
-      <w:lvlText w:val=""/>
-      <w:lvlJc w:val="left"/>
-      <w:pPr>
-        <w:ind w:left="5040" w:hanging="360"/>
-      </w:pPr>
-      <w:rPr>
-        <w:rFonts w:ascii="Symbol" w:hAnsi="Symbol" w:hint="default"/>
-      </w:rPr>
-    </w:lvl>
-    <w:lvl w:ilvl="7" w:tplc="04090003" w:tentative="1">
-      <w:start w:val="1"/>
-      <w:numFmt w:val="bullet"/>
-      <w:lvlText w:val="o"/>
-      <w:lvlJc w:val="left"/>
-      <w:pPr>
-        <w:ind w:left="5760" w:hanging="360"/>
-      </w:pPr>
-      <w:rPr>
-        <w:rFonts w:ascii="Courier New" w:hAnsi="Courier New" w:cs="Courier New" w:hint="default"/>
-      </w:rPr>
-    </w:lvl>
-    <w:lvl w:ilvl="8" w:tplc="04090005" w:tentative="1">
-      <w:start w:val="1"/>
-      <w:numFmt w:val="bullet"/>
-      <w:lvlText w:val=""/>
-      <w:lvlJc w:val="left"/>
-      <w:pPr>
-        <w:ind w:left="6480" w:hanging="360"/>
-      </w:pPr>
-      <w:rPr>
-        <w:rFonts w:ascii="Wingdings" w:hAnsi="Wingdings" w:hint="default"/>
-      </w:rPr>
-    </w:lvl>
-  </w:abstractNum>
-  <w:abstractNum w:abstractNumId="14">
-    <w:nsid w:val="44FE07C8"/>
-    <w:multiLevelType w:val="hybridMultilevel"/>
-    <w:tmpl w:val="C202664C"/>
-    <w:lvl w:ilvl="0" w:tplc="B8BCA8D6">
+    <w:tmpl w:val="E538323E"/>
+    <w:lvl w:ilvl="0" w:tplc="A2FABEF8">
       <w:start w:val="1"/>
       <w:numFmt w:val="decimal"/>
       <w:suff w:val="space"/>
-      <w:lvlText w:val="BFR-00%1:"/>
+      <w:lvlText w:val="TDR-00%1:"/>
       <w:lvlJc w:val="left"/>
       <w:pPr>
         <w:ind w:left="720" w:hanging="720"/>
@@ -20756,17 +19804,17 @@
       </w:pPr>
     </w:lvl>
   </w:abstractNum>
-  <w:abstractNum w:abstractNumId="15">
-    <w:nsid w:val="452A2DF5"/>
+  <w:abstractNum w:abstractNumId="2">
+    <w:nsid w:val="09262F83"/>
     <w:multiLevelType w:val="hybridMultilevel"/>
-    <w:tmpl w:val="AD1229C0"/>
+    <w:tmpl w:val="FC04B368"/>
     <w:lvl w:ilvl="0" w:tplc="04090001">
       <w:start w:val="1"/>
       <w:numFmt w:val="bullet"/>
       <w:lvlText w:val=""/>
       <w:lvlJc w:val="left"/>
       <w:pPr>
-        <w:ind w:left="720" w:hanging="360"/>
+        <w:ind w:left="1296" w:hanging="360"/>
       </w:pPr>
       <w:rPr>
         <w:rFonts w:ascii="Symbol" w:hAnsi="Symbol" w:hint="default"/>
@@ -20778,6 +19826,1181 @@
       <w:lvlText w:val="o"/>
       <w:lvlJc w:val="left"/>
       <w:pPr>
+        <w:ind w:left="2016" w:hanging="360"/>
+      </w:pPr>
+      <w:rPr>
+        <w:rFonts w:ascii="Courier New" w:hAnsi="Courier New" w:cs="Courier New" w:hint="default"/>
+      </w:rPr>
+    </w:lvl>
+    <w:lvl w:ilvl="2" w:tplc="04090005" w:tentative="1">
+      <w:start w:val="1"/>
+      <w:numFmt w:val="bullet"/>
+      <w:lvlText w:val=""/>
+      <w:lvlJc w:val="left"/>
+      <w:pPr>
+        <w:ind w:left="2736" w:hanging="360"/>
+      </w:pPr>
+      <w:rPr>
+        <w:rFonts w:ascii="Wingdings" w:hAnsi="Wingdings" w:hint="default"/>
+      </w:rPr>
+    </w:lvl>
+    <w:lvl w:ilvl="3" w:tplc="04090001" w:tentative="1">
+      <w:start w:val="1"/>
+      <w:numFmt w:val="bullet"/>
+      <w:lvlText w:val=""/>
+      <w:lvlJc w:val="left"/>
+      <w:pPr>
+        <w:ind w:left="3456" w:hanging="360"/>
+      </w:pPr>
+      <w:rPr>
+        <w:rFonts w:ascii="Symbol" w:hAnsi="Symbol" w:hint="default"/>
+      </w:rPr>
+    </w:lvl>
+    <w:lvl w:ilvl="4" w:tplc="04090003" w:tentative="1">
+      <w:start w:val="1"/>
+      <w:numFmt w:val="bullet"/>
+      <w:lvlText w:val="o"/>
+      <w:lvlJc w:val="left"/>
+      <w:pPr>
+        <w:ind w:left="4176" w:hanging="360"/>
+      </w:pPr>
+      <w:rPr>
+        <w:rFonts w:ascii="Courier New" w:hAnsi="Courier New" w:cs="Courier New" w:hint="default"/>
+      </w:rPr>
+    </w:lvl>
+    <w:lvl w:ilvl="5" w:tplc="04090005" w:tentative="1">
+      <w:start w:val="1"/>
+      <w:numFmt w:val="bullet"/>
+      <w:lvlText w:val=""/>
+      <w:lvlJc w:val="left"/>
+      <w:pPr>
+        <w:ind w:left="4896" w:hanging="360"/>
+      </w:pPr>
+      <w:rPr>
+        <w:rFonts w:ascii="Wingdings" w:hAnsi="Wingdings" w:hint="default"/>
+      </w:rPr>
+    </w:lvl>
+    <w:lvl w:ilvl="6" w:tplc="04090001" w:tentative="1">
+      <w:start w:val="1"/>
+      <w:numFmt w:val="bullet"/>
+      <w:lvlText w:val=""/>
+      <w:lvlJc w:val="left"/>
+      <w:pPr>
+        <w:ind w:left="5616" w:hanging="360"/>
+      </w:pPr>
+      <w:rPr>
+        <w:rFonts w:ascii="Symbol" w:hAnsi="Symbol" w:hint="default"/>
+      </w:rPr>
+    </w:lvl>
+    <w:lvl w:ilvl="7" w:tplc="04090003" w:tentative="1">
+      <w:start w:val="1"/>
+      <w:numFmt w:val="bullet"/>
+      <w:lvlText w:val="o"/>
+      <w:lvlJc w:val="left"/>
+      <w:pPr>
+        <w:ind w:left="6336" w:hanging="360"/>
+      </w:pPr>
+      <w:rPr>
+        <w:rFonts w:ascii="Courier New" w:hAnsi="Courier New" w:cs="Courier New" w:hint="default"/>
+      </w:rPr>
+    </w:lvl>
+    <w:lvl w:ilvl="8" w:tplc="04090005" w:tentative="1">
+      <w:start w:val="1"/>
+      <w:numFmt w:val="bullet"/>
+      <w:lvlText w:val=""/>
+      <w:lvlJc w:val="left"/>
+      <w:pPr>
+        <w:ind w:left="7056" w:hanging="360"/>
+      </w:pPr>
+      <w:rPr>
+        <w:rFonts w:ascii="Wingdings" w:hAnsi="Wingdings" w:hint="default"/>
+      </w:rPr>
+    </w:lvl>
+  </w:abstractNum>
+  <w:abstractNum w:abstractNumId="3">
+    <w:nsid w:val="10E0189A"/>
+    <w:multiLevelType w:val="hybridMultilevel"/>
+    <w:tmpl w:val="0FF45868"/>
+    <w:lvl w:ilvl="0" w:tplc="A658EF5A">
+      <w:start w:val="1"/>
+      <w:numFmt w:val="decimal"/>
+      <w:lvlText w:val="(%1)"/>
+      <w:lvlJc w:val="left"/>
+      <w:pPr>
+        <w:ind w:left="720" w:hanging="360"/>
+      </w:pPr>
+      <w:rPr>
+        <w:rFonts w:hint="default"/>
+      </w:rPr>
+    </w:lvl>
+    <w:lvl w:ilvl="1" w:tplc="04090019" w:tentative="1">
+      <w:start w:val="1"/>
+      <w:numFmt w:val="lowerLetter"/>
+      <w:lvlText w:val="%2."/>
+      <w:lvlJc w:val="left"/>
+      <w:pPr>
+        <w:ind w:left="1440" w:hanging="360"/>
+      </w:pPr>
+    </w:lvl>
+    <w:lvl w:ilvl="2" w:tplc="0409001B" w:tentative="1">
+      <w:start w:val="1"/>
+      <w:numFmt w:val="lowerRoman"/>
+      <w:lvlText w:val="%3."/>
+      <w:lvlJc w:val="right"/>
+      <w:pPr>
+        <w:ind w:left="2160" w:hanging="180"/>
+      </w:pPr>
+    </w:lvl>
+    <w:lvl w:ilvl="3" w:tplc="0409000F" w:tentative="1">
+      <w:start w:val="1"/>
+      <w:numFmt w:val="decimal"/>
+      <w:lvlText w:val="%4."/>
+      <w:lvlJc w:val="left"/>
+      <w:pPr>
+        <w:ind w:left="2880" w:hanging="360"/>
+      </w:pPr>
+    </w:lvl>
+    <w:lvl w:ilvl="4" w:tplc="04090019" w:tentative="1">
+      <w:start w:val="1"/>
+      <w:numFmt w:val="lowerLetter"/>
+      <w:lvlText w:val="%5."/>
+      <w:lvlJc w:val="left"/>
+      <w:pPr>
+        <w:ind w:left="3600" w:hanging="360"/>
+      </w:pPr>
+    </w:lvl>
+    <w:lvl w:ilvl="5" w:tplc="0409001B" w:tentative="1">
+      <w:start w:val="1"/>
+      <w:numFmt w:val="lowerRoman"/>
+      <w:lvlText w:val="%6."/>
+      <w:lvlJc w:val="right"/>
+      <w:pPr>
+        <w:ind w:left="4320" w:hanging="180"/>
+      </w:pPr>
+    </w:lvl>
+    <w:lvl w:ilvl="6" w:tplc="0409000F" w:tentative="1">
+      <w:start w:val="1"/>
+      <w:numFmt w:val="decimal"/>
+      <w:lvlText w:val="%7."/>
+      <w:lvlJc w:val="left"/>
+      <w:pPr>
+        <w:ind w:left="5040" w:hanging="360"/>
+      </w:pPr>
+    </w:lvl>
+    <w:lvl w:ilvl="7" w:tplc="04090019" w:tentative="1">
+      <w:start w:val="1"/>
+      <w:numFmt w:val="lowerLetter"/>
+      <w:lvlText w:val="%8."/>
+      <w:lvlJc w:val="left"/>
+      <w:pPr>
+        <w:ind w:left="5760" w:hanging="360"/>
+      </w:pPr>
+    </w:lvl>
+    <w:lvl w:ilvl="8" w:tplc="0409001B" w:tentative="1">
+      <w:start w:val="1"/>
+      <w:numFmt w:val="lowerRoman"/>
+      <w:lvlText w:val="%9."/>
+      <w:lvlJc w:val="right"/>
+      <w:pPr>
+        <w:ind w:left="6480" w:hanging="180"/>
+      </w:pPr>
+    </w:lvl>
+  </w:abstractNum>
+  <w:abstractNum w:abstractNumId="4">
+    <w:nsid w:val="15200FC2"/>
+    <w:multiLevelType w:val="hybridMultilevel"/>
+    <w:tmpl w:val="676ADD06"/>
+    <w:lvl w:ilvl="0" w:tplc="04090001">
+      <w:start w:val="1"/>
+      <w:numFmt w:val="bullet"/>
+      <w:lvlText w:val=""/>
+      <w:lvlJc w:val="left"/>
+      <w:pPr>
+        <w:ind w:left="720" w:hanging="360"/>
+      </w:pPr>
+      <w:rPr>
+        <w:rFonts w:ascii="Symbol" w:hAnsi="Symbol" w:hint="default"/>
+      </w:rPr>
+    </w:lvl>
+    <w:lvl w:ilvl="1" w:tplc="04090003" w:tentative="1">
+      <w:start w:val="1"/>
+      <w:numFmt w:val="bullet"/>
+      <w:lvlText w:val="o"/>
+      <w:lvlJc w:val="left"/>
+      <w:pPr>
+        <w:ind w:left="1440" w:hanging="360"/>
+      </w:pPr>
+      <w:rPr>
+        <w:rFonts w:ascii="Courier New" w:hAnsi="Courier New" w:cs="Courier New" w:hint="default"/>
+      </w:rPr>
+    </w:lvl>
+    <w:lvl w:ilvl="2" w:tplc="04090005" w:tentative="1">
+      <w:start w:val="1"/>
+      <w:numFmt w:val="bullet"/>
+      <w:lvlText w:val=""/>
+      <w:lvlJc w:val="left"/>
+      <w:pPr>
+        <w:ind w:left="2160" w:hanging="360"/>
+      </w:pPr>
+      <w:rPr>
+        <w:rFonts w:ascii="Wingdings" w:hAnsi="Wingdings" w:hint="default"/>
+      </w:rPr>
+    </w:lvl>
+    <w:lvl w:ilvl="3" w:tplc="04090001" w:tentative="1">
+      <w:start w:val="1"/>
+      <w:numFmt w:val="bullet"/>
+      <w:lvlText w:val=""/>
+      <w:lvlJc w:val="left"/>
+      <w:pPr>
+        <w:ind w:left="2880" w:hanging="360"/>
+      </w:pPr>
+      <w:rPr>
+        <w:rFonts w:ascii="Symbol" w:hAnsi="Symbol" w:hint="default"/>
+      </w:rPr>
+    </w:lvl>
+    <w:lvl w:ilvl="4" w:tplc="04090003" w:tentative="1">
+      <w:start w:val="1"/>
+      <w:numFmt w:val="bullet"/>
+      <w:lvlText w:val="o"/>
+      <w:lvlJc w:val="left"/>
+      <w:pPr>
+        <w:ind w:left="3600" w:hanging="360"/>
+      </w:pPr>
+      <w:rPr>
+        <w:rFonts w:ascii="Courier New" w:hAnsi="Courier New" w:cs="Courier New" w:hint="default"/>
+      </w:rPr>
+    </w:lvl>
+    <w:lvl w:ilvl="5" w:tplc="04090005" w:tentative="1">
+      <w:start w:val="1"/>
+      <w:numFmt w:val="bullet"/>
+      <w:lvlText w:val=""/>
+      <w:lvlJc w:val="left"/>
+      <w:pPr>
+        <w:ind w:left="4320" w:hanging="360"/>
+      </w:pPr>
+      <w:rPr>
+        <w:rFonts w:ascii="Wingdings" w:hAnsi="Wingdings" w:hint="default"/>
+      </w:rPr>
+    </w:lvl>
+    <w:lvl w:ilvl="6" w:tplc="04090001" w:tentative="1">
+      <w:start w:val="1"/>
+      <w:numFmt w:val="bullet"/>
+      <w:lvlText w:val=""/>
+      <w:lvlJc w:val="left"/>
+      <w:pPr>
+        <w:ind w:left="5040" w:hanging="360"/>
+      </w:pPr>
+      <w:rPr>
+        <w:rFonts w:ascii="Symbol" w:hAnsi="Symbol" w:hint="default"/>
+      </w:rPr>
+    </w:lvl>
+    <w:lvl w:ilvl="7" w:tplc="04090003" w:tentative="1">
+      <w:start w:val="1"/>
+      <w:numFmt w:val="bullet"/>
+      <w:lvlText w:val="o"/>
+      <w:lvlJc w:val="left"/>
+      <w:pPr>
+        <w:ind w:left="5760" w:hanging="360"/>
+      </w:pPr>
+      <w:rPr>
+        <w:rFonts w:ascii="Courier New" w:hAnsi="Courier New" w:cs="Courier New" w:hint="default"/>
+      </w:rPr>
+    </w:lvl>
+    <w:lvl w:ilvl="8" w:tplc="04090005" w:tentative="1">
+      <w:start w:val="1"/>
+      <w:numFmt w:val="bullet"/>
+      <w:lvlText w:val=""/>
+      <w:lvlJc w:val="left"/>
+      <w:pPr>
+        <w:ind w:left="6480" w:hanging="360"/>
+      </w:pPr>
+      <w:rPr>
+        <w:rFonts w:ascii="Wingdings" w:hAnsi="Wingdings" w:hint="default"/>
+      </w:rPr>
+    </w:lvl>
+  </w:abstractNum>
+  <w:abstractNum w:abstractNumId="5">
+    <w:nsid w:val="18326621"/>
+    <w:multiLevelType w:val="hybridMultilevel"/>
+    <w:tmpl w:val="84F2D652"/>
+    <w:lvl w:ilvl="0" w:tplc="04090001">
+      <w:start w:val="1"/>
+      <w:numFmt w:val="bullet"/>
+      <w:lvlText w:val=""/>
+      <w:lvlJc w:val="left"/>
+      <w:pPr>
+        <w:ind w:left="720" w:hanging="360"/>
+      </w:pPr>
+      <w:rPr>
+        <w:rFonts w:ascii="Symbol" w:hAnsi="Symbol" w:hint="default"/>
+      </w:rPr>
+    </w:lvl>
+    <w:lvl w:ilvl="1" w:tplc="04090003">
+      <w:start w:val="1"/>
+      <w:numFmt w:val="bullet"/>
+      <w:lvlText w:val="o"/>
+      <w:lvlJc w:val="left"/>
+      <w:pPr>
+        <w:ind w:left="1440" w:hanging="360"/>
+      </w:pPr>
+      <w:rPr>
+        <w:rFonts w:ascii="Courier New" w:hAnsi="Courier New" w:cs="Courier New" w:hint="default"/>
+      </w:rPr>
+    </w:lvl>
+    <w:lvl w:ilvl="2" w:tplc="04090005" w:tentative="1">
+      <w:start w:val="1"/>
+      <w:numFmt w:val="bullet"/>
+      <w:lvlText w:val=""/>
+      <w:lvlJc w:val="left"/>
+      <w:pPr>
+        <w:ind w:left="2160" w:hanging="360"/>
+      </w:pPr>
+      <w:rPr>
+        <w:rFonts w:ascii="Wingdings" w:hAnsi="Wingdings" w:hint="default"/>
+      </w:rPr>
+    </w:lvl>
+    <w:lvl w:ilvl="3" w:tplc="04090001" w:tentative="1">
+      <w:start w:val="1"/>
+      <w:numFmt w:val="bullet"/>
+      <w:lvlText w:val=""/>
+      <w:lvlJc w:val="left"/>
+      <w:pPr>
+        <w:ind w:left="2880" w:hanging="360"/>
+      </w:pPr>
+      <w:rPr>
+        <w:rFonts w:ascii="Symbol" w:hAnsi="Symbol" w:hint="default"/>
+      </w:rPr>
+    </w:lvl>
+    <w:lvl w:ilvl="4" w:tplc="04090003" w:tentative="1">
+      <w:start w:val="1"/>
+      <w:numFmt w:val="bullet"/>
+      <w:lvlText w:val="o"/>
+      <w:lvlJc w:val="left"/>
+      <w:pPr>
+        <w:ind w:left="3600" w:hanging="360"/>
+      </w:pPr>
+      <w:rPr>
+        <w:rFonts w:ascii="Courier New" w:hAnsi="Courier New" w:cs="Courier New" w:hint="default"/>
+      </w:rPr>
+    </w:lvl>
+    <w:lvl w:ilvl="5" w:tplc="04090005" w:tentative="1">
+      <w:start w:val="1"/>
+      <w:numFmt w:val="bullet"/>
+      <w:lvlText w:val=""/>
+      <w:lvlJc w:val="left"/>
+      <w:pPr>
+        <w:ind w:left="4320" w:hanging="360"/>
+      </w:pPr>
+      <w:rPr>
+        <w:rFonts w:ascii="Wingdings" w:hAnsi="Wingdings" w:hint="default"/>
+      </w:rPr>
+    </w:lvl>
+    <w:lvl w:ilvl="6" w:tplc="04090001" w:tentative="1">
+      <w:start w:val="1"/>
+      <w:numFmt w:val="bullet"/>
+      <w:lvlText w:val=""/>
+      <w:lvlJc w:val="left"/>
+      <w:pPr>
+        <w:ind w:left="5040" w:hanging="360"/>
+      </w:pPr>
+      <w:rPr>
+        <w:rFonts w:ascii="Symbol" w:hAnsi="Symbol" w:hint="default"/>
+      </w:rPr>
+    </w:lvl>
+    <w:lvl w:ilvl="7" w:tplc="04090003" w:tentative="1">
+      <w:start w:val="1"/>
+      <w:numFmt w:val="bullet"/>
+      <w:lvlText w:val="o"/>
+      <w:lvlJc w:val="left"/>
+      <w:pPr>
+        <w:ind w:left="5760" w:hanging="360"/>
+      </w:pPr>
+      <w:rPr>
+        <w:rFonts w:ascii="Courier New" w:hAnsi="Courier New" w:cs="Courier New" w:hint="default"/>
+      </w:rPr>
+    </w:lvl>
+    <w:lvl w:ilvl="8" w:tplc="04090005" w:tentative="1">
+      <w:start w:val="1"/>
+      <w:numFmt w:val="bullet"/>
+      <w:lvlText w:val=""/>
+      <w:lvlJc w:val="left"/>
+      <w:pPr>
+        <w:ind w:left="6480" w:hanging="360"/>
+      </w:pPr>
+      <w:rPr>
+        <w:rFonts w:ascii="Wingdings" w:hAnsi="Wingdings" w:hint="default"/>
+      </w:rPr>
+    </w:lvl>
+  </w:abstractNum>
+  <w:abstractNum w:abstractNumId="6">
+    <w:nsid w:val="18D546A0"/>
+    <w:multiLevelType w:val="hybridMultilevel"/>
+    <w:tmpl w:val="194CC70C"/>
+    <w:lvl w:ilvl="0" w:tplc="A658EF5A">
+      <w:start w:val="1"/>
+      <w:numFmt w:val="decimal"/>
+      <w:lvlText w:val="(%1)"/>
+      <w:lvlJc w:val="left"/>
+      <w:pPr>
+        <w:ind w:left="1080" w:hanging="360"/>
+      </w:pPr>
+      <w:rPr>
+        <w:rFonts w:hint="default"/>
+      </w:rPr>
+    </w:lvl>
+    <w:lvl w:ilvl="1" w:tplc="04090019" w:tentative="1">
+      <w:start w:val="1"/>
+      <w:numFmt w:val="lowerLetter"/>
+      <w:lvlText w:val="%2."/>
+      <w:lvlJc w:val="left"/>
+      <w:pPr>
+        <w:ind w:left="1800" w:hanging="360"/>
+      </w:pPr>
+    </w:lvl>
+    <w:lvl w:ilvl="2" w:tplc="0409001B" w:tentative="1">
+      <w:start w:val="1"/>
+      <w:numFmt w:val="lowerRoman"/>
+      <w:lvlText w:val="%3."/>
+      <w:lvlJc w:val="right"/>
+      <w:pPr>
+        <w:ind w:left="2520" w:hanging="180"/>
+      </w:pPr>
+    </w:lvl>
+    <w:lvl w:ilvl="3" w:tplc="0409000F" w:tentative="1">
+      <w:start w:val="1"/>
+      <w:numFmt w:val="decimal"/>
+      <w:lvlText w:val="%4."/>
+      <w:lvlJc w:val="left"/>
+      <w:pPr>
+        <w:ind w:left="3240" w:hanging="360"/>
+      </w:pPr>
+    </w:lvl>
+    <w:lvl w:ilvl="4" w:tplc="04090019" w:tentative="1">
+      <w:start w:val="1"/>
+      <w:numFmt w:val="lowerLetter"/>
+      <w:lvlText w:val="%5."/>
+      <w:lvlJc w:val="left"/>
+      <w:pPr>
+        <w:ind w:left="3960" w:hanging="360"/>
+      </w:pPr>
+    </w:lvl>
+    <w:lvl w:ilvl="5" w:tplc="0409001B" w:tentative="1">
+      <w:start w:val="1"/>
+      <w:numFmt w:val="lowerRoman"/>
+      <w:lvlText w:val="%6."/>
+      <w:lvlJc w:val="right"/>
+      <w:pPr>
+        <w:ind w:left="4680" w:hanging="180"/>
+      </w:pPr>
+    </w:lvl>
+    <w:lvl w:ilvl="6" w:tplc="0409000F" w:tentative="1">
+      <w:start w:val="1"/>
+      <w:numFmt w:val="decimal"/>
+      <w:lvlText w:val="%7."/>
+      <w:lvlJc w:val="left"/>
+      <w:pPr>
+        <w:ind w:left="5400" w:hanging="360"/>
+      </w:pPr>
+    </w:lvl>
+    <w:lvl w:ilvl="7" w:tplc="04090019" w:tentative="1">
+      <w:start w:val="1"/>
+      <w:numFmt w:val="lowerLetter"/>
+      <w:lvlText w:val="%8."/>
+      <w:lvlJc w:val="left"/>
+      <w:pPr>
+        <w:ind w:left="6120" w:hanging="360"/>
+      </w:pPr>
+    </w:lvl>
+    <w:lvl w:ilvl="8" w:tplc="0409001B" w:tentative="1">
+      <w:start w:val="1"/>
+      <w:numFmt w:val="lowerRoman"/>
+      <w:lvlText w:val="%9."/>
+      <w:lvlJc w:val="right"/>
+      <w:pPr>
+        <w:ind w:left="6840" w:hanging="180"/>
+      </w:pPr>
+    </w:lvl>
+  </w:abstractNum>
+  <w:abstractNum w:abstractNumId="7">
+    <w:nsid w:val="1ABB3F43"/>
+    <w:multiLevelType w:val="hybridMultilevel"/>
+    <w:tmpl w:val="20F26194"/>
+    <w:lvl w:ilvl="0" w:tplc="04090011">
+      <w:start w:val="1"/>
+      <w:numFmt w:val="decimal"/>
+      <w:lvlText w:val="%1)"/>
+      <w:lvlJc w:val="left"/>
+      <w:pPr>
+        <w:ind w:left="720" w:hanging="360"/>
+      </w:pPr>
+      <w:rPr>
+        <w:rFonts w:hint="default"/>
+      </w:rPr>
+    </w:lvl>
+    <w:lvl w:ilvl="1" w:tplc="04090019" w:tentative="1">
+      <w:start w:val="1"/>
+      <w:numFmt w:val="lowerLetter"/>
+      <w:lvlText w:val="%2."/>
+      <w:lvlJc w:val="left"/>
+      <w:pPr>
+        <w:ind w:left="1440" w:hanging="360"/>
+      </w:pPr>
+    </w:lvl>
+    <w:lvl w:ilvl="2" w:tplc="0409001B" w:tentative="1">
+      <w:start w:val="1"/>
+      <w:numFmt w:val="lowerRoman"/>
+      <w:lvlText w:val="%3."/>
+      <w:lvlJc w:val="right"/>
+      <w:pPr>
+        <w:ind w:left="2160" w:hanging="180"/>
+      </w:pPr>
+    </w:lvl>
+    <w:lvl w:ilvl="3" w:tplc="0409000F" w:tentative="1">
+      <w:start w:val="1"/>
+      <w:numFmt w:val="decimal"/>
+      <w:lvlText w:val="%4."/>
+      <w:lvlJc w:val="left"/>
+      <w:pPr>
+        <w:ind w:left="2880" w:hanging="360"/>
+      </w:pPr>
+    </w:lvl>
+    <w:lvl w:ilvl="4" w:tplc="04090019" w:tentative="1">
+      <w:start w:val="1"/>
+      <w:numFmt w:val="lowerLetter"/>
+      <w:lvlText w:val="%5."/>
+      <w:lvlJc w:val="left"/>
+      <w:pPr>
+        <w:ind w:left="3600" w:hanging="360"/>
+      </w:pPr>
+    </w:lvl>
+    <w:lvl w:ilvl="5" w:tplc="0409001B" w:tentative="1">
+      <w:start w:val="1"/>
+      <w:numFmt w:val="lowerRoman"/>
+      <w:lvlText w:val="%6."/>
+      <w:lvlJc w:val="right"/>
+      <w:pPr>
+        <w:ind w:left="4320" w:hanging="180"/>
+      </w:pPr>
+    </w:lvl>
+    <w:lvl w:ilvl="6" w:tplc="0409000F" w:tentative="1">
+      <w:start w:val="1"/>
+      <w:numFmt w:val="decimal"/>
+      <w:lvlText w:val="%7."/>
+      <w:lvlJc w:val="left"/>
+      <w:pPr>
+        <w:ind w:left="5040" w:hanging="360"/>
+      </w:pPr>
+    </w:lvl>
+    <w:lvl w:ilvl="7" w:tplc="04090019" w:tentative="1">
+      <w:start w:val="1"/>
+      <w:numFmt w:val="lowerLetter"/>
+      <w:lvlText w:val="%8."/>
+      <w:lvlJc w:val="left"/>
+      <w:pPr>
+        <w:ind w:left="5760" w:hanging="360"/>
+      </w:pPr>
+    </w:lvl>
+    <w:lvl w:ilvl="8" w:tplc="0409001B" w:tentative="1">
+      <w:start w:val="1"/>
+      <w:numFmt w:val="lowerRoman"/>
+      <w:lvlText w:val="%9."/>
+      <w:lvlJc w:val="right"/>
+      <w:pPr>
+        <w:ind w:left="6480" w:hanging="180"/>
+      </w:pPr>
+    </w:lvl>
+  </w:abstractNum>
+  <w:abstractNum w:abstractNumId="8">
+    <w:nsid w:val="1BE139AA"/>
+    <w:multiLevelType w:val="hybridMultilevel"/>
+    <w:tmpl w:val="B86C9D58"/>
+    <w:lvl w:ilvl="0" w:tplc="04090001">
+      <w:start w:val="1"/>
+      <w:numFmt w:val="bullet"/>
+      <w:lvlText w:val=""/>
+      <w:lvlJc w:val="left"/>
+      <w:pPr>
+        <w:ind w:left="720" w:hanging="360"/>
+      </w:pPr>
+      <w:rPr>
+        <w:rFonts w:ascii="Symbol" w:hAnsi="Symbol" w:hint="default"/>
+      </w:rPr>
+    </w:lvl>
+    <w:lvl w:ilvl="1" w:tplc="04090003" w:tentative="1">
+      <w:start w:val="1"/>
+      <w:numFmt w:val="bullet"/>
+      <w:lvlText w:val="o"/>
+      <w:lvlJc w:val="left"/>
+      <w:pPr>
+        <w:ind w:left="1440" w:hanging="360"/>
+      </w:pPr>
+      <w:rPr>
+        <w:rFonts w:ascii="Courier New" w:hAnsi="Courier New" w:cs="Courier New" w:hint="default"/>
+      </w:rPr>
+    </w:lvl>
+    <w:lvl w:ilvl="2" w:tplc="04090005" w:tentative="1">
+      <w:start w:val="1"/>
+      <w:numFmt w:val="bullet"/>
+      <w:lvlText w:val=""/>
+      <w:lvlJc w:val="left"/>
+      <w:pPr>
+        <w:ind w:left="2160" w:hanging="360"/>
+      </w:pPr>
+      <w:rPr>
+        <w:rFonts w:ascii="Wingdings" w:hAnsi="Wingdings" w:hint="default"/>
+      </w:rPr>
+    </w:lvl>
+    <w:lvl w:ilvl="3" w:tplc="04090001" w:tentative="1">
+      <w:start w:val="1"/>
+      <w:numFmt w:val="bullet"/>
+      <w:lvlText w:val=""/>
+      <w:lvlJc w:val="left"/>
+      <w:pPr>
+        <w:ind w:left="2880" w:hanging="360"/>
+      </w:pPr>
+      <w:rPr>
+        <w:rFonts w:ascii="Symbol" w:hAnsi="Symbol" w:hint="default"/>
+      </w:rPr>
+    </w:lvl>
+    <w:lvl w:ilvl="4" w:tplc="04090003" w:tentative="1">
+      <w:start w:val="1"/>
+      <w:numFmt w:val="bullet"/>
+      <w:lvlText w:val="o"/>
+      <w:lvlJc w:val="left"/>
+      <w:pPr>
+        <w:ind w:left="3600" w:hanging="360"/>
+      </w:pPr>
+      <w:rPr>
+        <w:rFonts w:ascii="Courier New" w:hAnsi="Courier New" w:cs="Courier New" w:hint="default"/>
+      </w:rPr>
+    </w:lvl>
+    <w:lvl w:ilvl="5" w:tplc="04090005" w:tentative="1">
+      <w:start w:val="1"/>
+      <w:numFmt w:val="bullet"/>
+      <w:lvlText w:val=""/>
+      <w:lvlJc w:val="left"/>
+      <w:pPr>
+        <w:ind w:left="4320" w:hanging="360"/>
+      </w:pPr>
+      <w:rPr>
+        <w:rFonts w:ascii="Wingdings" w:hAnsi="Wingdings" w:hint="default"/>
+      </w:rPr>
+    </w:lvl>
+    <w:lvl w:ilvl="6" w:tplc="04090001" w:tentative="1">
+      <w:start w:val="1"/>
+      <w:numFmt w:val="bullet"/>
+      <w:lvlText w:val=""/>
+      <w:lvlJc w:val="left"/>
+      <w:pPr>
+        <w:ind w:left="5040" w:hanging="360"/>
+      </w:pPr>
+      <w:rPr>
+        <w:rFonts w:ascii="Symbol" w:hAnsi="Symbol" w:hint="default"/>
+      </w:rPr>
+    </w:lvl>
+    <w:lvl w:ilvl="7" w:tplc="04090003" w:tentative="1">
+      <w:start w:val="1"/>
+      <w:numFmt w:val="bullet"/>
+      <w:lvlText w:val="o"/>
+      <w:lvlJc w:val="left"/>
+      <w:pPr>
+        <w:ind w:left="5760" w:hanging="360"/>
+      </w:pPr>
+      <w:rPr>
+        <w:rFonts w:ascii="Courier New" w:hAnsi="Courier New" w:cs="Courier New" w:hint="default"/>
+      </w:rPr>
+    </w:lvl>
+    <w:lvl w:ilvl="8" w:tplc="04090005" w:tentative="1">
+      <w:start w:val="1"/>
+      <w:numFmt w:val="bullet"/>
+      <w:lvlText w:val=""/>
+      <w:lvlJc w:val="left"/>
+      <w:pPr>
+        <w:ind w:left="6480" w:hanging="360"/>
+      </w:pPr>
+      <w:rPr>
+        <w:rFonts w:ascii="Wingdings" w:hAnsi="Wingdings" w:hint="default"/>
+      </w:rPr>
+    </w:lvl>
+  </w:abstractNum>
+  <w:abstractNum w:abstractNumId="9">
+    <w:nsid w:val="209A627D"/>
+    <w:multiLevelType w:val="hybridMultilevel"/>
+    <w:tmpl w:val="27068FB6"/>
+    <w:lvl w:ilvl="0" w:tplc="04090001">
+      <w:start w:val="1"/>
+      <w:numFmt w:val="bullet"/>
+      <w:lvlText w:val=""/>
+      <w:lvlJc w:val="left"/>
+      <w:pPr>
+        <w:ind w:left="1656" w:hanging="360"/>
+      </w:pPr>
+      <w:rPr>
+        <w:rFonts w:ascii="Symbol" w:hAnsi="Symbol" w:hint="default"/>
+      </w:rPr>
+    </w:lvl>
+    <w:lvl w:ilvl="1" w:tplc="04090003">
+      <w:start w:val="1"/>
+      <w:numFmt w:val="bullet"/>
+      <w:lvlText w:val="o"/>
+      <w:lvlJc w:val="left"/>
+      <w:pPr>
+        <w:ind w:left="2376" w:hanging="360"/>
+      </w:pPr>
+      <w:rPr>
+        <w:rFonts w:ascii="Courier New" w:hAnsi="Courier New" w:cs="Courier New" w:hint="default"/>
+      </w:rPr>
+    </w:lvl>
+    <w:lvl w:ilvl="2" w:tplc="04090005" w:tentative="1">
+      <w:start w:val="1"/>
+      <w:numFmt w:val="bullet"/>
+      <w:lvlText w:val=""/>
+      <w:lvlJc w:val="left"/>
+      <w:pPr>
+        <w:ind w:left="3096" w:hanging="360"/>
+      </w:pPr>
+      <w:rPr>
+        <w:rFonts w:ascii="Wingdings" w:hAnsi="Wingdings" w:hint="default"/>
+      </w:rPr>
+    </w:lvl>
+    <w:lvl w:ilvl="3" w:tplc="04090001" w:tentative="1">
+      <w:start w:val="1"/>
+      <w:numFmt w:val="bullet"/>
+      <w:lvlText w:val=""/>
+      <w:lvlJc w:val="left"/>
+      <w:pPr>
+        <w:ind w:left="3816" w:hanging="360"/>
+      </w:pPr>
+      <w:rPr>
+        <w:rFonts w:ascii="Symbol" w:hAnsi="Symbol" w:hint="default"/>
+      </w:rPr>
+    </w:lvl>
+    <w:lvl w:ilvl="4" w:tplc="04090003" w:tentative="1">
+      <w:start w:val="1"/>
+      <w:numFmt w:val="bullet"/>
+      <w:lvlText w:val="o"/>
+      <w:lvlJc w:val="left"/>
+      <w:pPr>
+        <w:ind w:left="4536" w:hanging="360"/>
+      </w:pPr>
+      <w:rPr>
+        <w:rFonts w:ascii="Courier New" w:hAnsi="Courier New" w:cs="Courier New" w:hint="default"/>
+      </w:rPr>
+    </w:lvl>
+    <w:lvl w:ilvl="5" w:tplc="04090005" w:tentative="1">
+      <w:start w:val="1"/>
+      <w:numFmt w:val="bullet"/>
+      <w:lvlText w:val=""/>
+      <w:lvlJc w:val="left"/>
+      <w:pPr>
+        <w:ind w:left="5256" w:hanging="360"/>
+      </w:pPr>
+      <w:rPr>
+        <w:rFonts w:ascii="Wingdings" w:hAnsi="Wingdings" w:hint="default"/>
+      </w:rPr>
+    </w:lvl>
+    <w:lvl w:ilvl="6" w:tplc="04090001" w:tentative="1">
+      <w:start w:val="1"/>
+      <w:numFmt w:val="bullet"/>
+      <w:lvlText w:val=""/>
+      <w:lvlJc w:val="left"/>
+      <w:pPr>
+        <w:ind w:left="5976" w:hanging="360"/>
+      </w:pPr>
+      <w:rPr>
+        <w:rFonts w:ascii="Symbol" w:hAnsi="Symbol" w:hint="default"/>
+      </w:rPr>
+    </w:lvl>
+    <w:lvl w:ilvl="7" w:tplc="04090003" w:tentative="1">
+      <w:start w:val="1"/>
+      <w:numFmt w:val="bullet"/>
+      <w:lvlText w:val="o"/>
+      <w:lvlJc w:val="left"/>
+      <w:pPr>
+        <w:ind w:left="6696" w:hanging="360"/>
+      </w:pPr>
+      <w:rPr>
+        <w:rFonts w:ascii="Courier New" w:hAnsi="Courier New" w:cs="Courier New" w:hint="default"/>
+      </w:rPr>
+    </w:lvl>
+    <w:lvl w:ilvl="8" w:tplc="04090005" w:tentative="1">
+      <w:start w:val="1"/>
+      <w:numFmt w:val="bullet"/>
+      <w:lvlText w:val=""/>
+      <w:lvlJc w:val="left"/>
+      <w:pPr>
+        <w:ind w:left="7416" w:hanging="360"/>
+      </w:pPr>
+      <w:rPr>
+        <w:rFonts w:ascii="Wingdings" w:hAnsi="Wingdings" w:hint="default"/>
+      </w:rPr>
+    </w:lvl>
+  </w:abstractNum>
+  <w:abstractNum w:abstractNumId="10">
+    <w:nsid w:val="21CE1AD4"/>
+    <w:multiLevelType w:val="hybridMultilevel"/>
+    <w:tmpl w:val="D3AA9CB8"/>
+    <w:lvl w:ilvl="0" w:tplc="04090001">
+      <w:start w:val="1"/>
+      <w:numFmt w:val="bullet"/>
+      <w:lvlText w:val=""/>
+      <w:lvlJc w:val="left"/>
+      <w:pPr>
+        <w:ind w:left="1656" w:hanging="360"/>
+      </w:pPr>
+      <w:rPr>
+        <w:rFonts w:ascii="Symbol" w:hAnsi="Symbol" w:hint="default"/>
+      </w:rPr>
+    </w:lvl>
+    <w:lvl w:ilvl="1" w:tplc="04090003" w:tentative="1">
+      <w:start w:val="1"/>
+      <w:numFmt w:val="bullet"/>
+      <w:lvlText w:val="o"/>
+      <w:lvlJc w:val="left"/>
+      <w:pPr>
+        <w:ind w:left="2376" w:hanging="360"/>
+      </w:pPr>
+      <w:rPr>
+        <w:rFonts w:ascii="Courier New" w:hAnsi="Courier New" w:cs="Courier New" w:hint="default"/>
+      </w:rPr>
+    </w:lvl>
+    <w:lvl w:ilvl="2" w:tplc="04090005" w:tentative="1">
+      <w:start w:val="1"/>
+      <w:numFmt w:val="bullet"/>
+      <w:lvlText w:val=""/>
+      <w:lvlJc w:val="left"/>
+      <w:pPr>
+        <w:ind w:left="3096" w:hanging="360"/>
+      </w:pPr>
+      <w:rPr>
+        <w:rFonts w:ascii="Wingdings" w:hAnsi="Wingdings" w:hint="default"/>
+      </w:rPr>
+    </w:lvl>
+    <w:lvl w:ilvl="3" w:tplc="04090001" w:tentative="1">
+      <w:start w:val="1"/>
+      <w:numFmt w:val="bullet"/>
+      <w:lvlText w:val=""/>
+      <w:lvlJc w:val="left"/>
+      <w:pPr>
+        <w:ind w:left="3816" w:hanging="360"/>
+      </w:pPr>
+      <w:rPr>
+        <w:rFonts w:ascii="Symbol" w:hAnsi="Symbol" w:hint="default"/>
+      </w:rPr>
+    </w:lvl>
+    <w:lvl w:ilvl="4" w:tplc="04090003" w:tentative="1">
+      <w:start w:val="1"/>
+      <w:numFmt w:val="bullet"/>
+      <w:lvlText w:val="o"/>
+      <w:lvlJc w:val="left"/>
+      <w:pPr>
+        <w:ind w:left="4536" w:hanging="360"/>
+      </w:pPr>
+      <w:rPr>
+        <w:rFonts w:ascii="Courier New" w:hAnsi="Courier New" w:cs="Courier New" w:hint="default"/>
+      </w:rPr>
+    </w:lvl>
+    <w:lvl w:ilvl="5" w:tplc="04090005" w:tentative="1">
+      <w:start w:val="1"/>
+      <w:numFmt w:val="bullet"/>
+      <w:lvlText w:val=""/>
+      <w:lvlJc w:val="left"/>
+      <w:pPr>
+        <w:ind w:left="5256" w:hanging="360"/>
+      </w:pPr>
+      <w:rPr>
+        <w:rFonts w:ascii="Wingdings" w:hAnsi="Wingdings" w:hint="default"/>
+      </w:rPr>
+    </w:lvl>
+    <w:lvl w:ilvl="6" w:tplc="04090001" w:tentative="1">
+      <w:start w:val="1"/>
+      <w:numFmt w:val="bullet"/>
+      <w:lvlText w:val=""/>
+      <w:lvlJc w:val="left"/>
+      <w:pPr>
+        <w:ind w:left="5976" w:hanging="360"/>
+      </w:pPr>
+      <w:rPr>
+        <w:rFonts w:ascii="Symbol" w:hAnsi="Symbol" w:hint="default"/>
+      </w:rPr>
+    </w:lvl>
+    <w:lvl w:ilvl="7" w:tplc="04090003" w:tentative="1">
+      <w:start w:val="1"/>
+      <w:numFmt w:val="bullet"/>
+      <w:lvlText w:val="o"/>
+      <w:lvlJc w:val="left"/>
+      <w:pPr>
+        <w:ind w:left="6696" w:hanging="360"/>
+      </w:pPr>
+      <w:rPr>
+        <w:rFonts w:ascii="Courier New" w:hAnsi="Courier New" w:cs="Courier New" w:hint="default"/>
+      </w:rPr>
+    </w:lvl>
+    <w:lvl w:ilvl="8" w:tplc="04090005" w:tentative="1">
+      <w:start w:val="1"/>
+      <w:numFmt w:val="bullet"/>
+      <w:lvlText w:val=""/>
+      <w:lvlJc w:val="left"/>
+      <w:pPr>
+        <w:ind w:left="7416" w:hanging="360"/>
+      </w:pPr>
+      <w:rPr>
+        <w:rFonts w:ascii="Wingdings" w:hAnsi="Wingdings" w:hint="default"/>
+      </w:rPr>
+    </w:lvl>
+  </w:abstractNum>
+  <w:abstractNum w:abstractNumId="11">
+    <w:nsid w:val="2B522466"/>
+    <w:multiLevelType w:val="hybridMultilevel"/>
+    <w:tmpl w:val="128AAACC"/>
+    <w:lvl w:ilvl="0" w:tplc="04090001">
+      <w:start w:val="1"/>
+      <w:numFmt w:val="bullet"/>
+      <w:lvlText w:val=""/>
+      <w:lvlJc w:val="left"/>
+      <w:pPr>
+        <w:ind w:left="720" w:hanging="360"/>
+      </w:pPr>
+      <w:rPr>
+        <w:rFonts w:ascii="Symbol" w:hAnsi="Symbol" w:hint="default"/>
+      </w:rPr>
+    </w:lvl>
+    <w:lvl w:ilvl="1" w:tplc="04090003">
+      <w:start w:val="1"/>
+      <w:numFmt w:val="bullet"/>
+      <w:lvlText w:val="o"/>
+      <w:lvlJc w:val="left"/>
+      <w:pPr>
+        <w:ind w:left="1440" w:hanging="360"/>
+      </w:pPr>
+      <w:rPr>
+        <w:rFonts w:ascii="Courier New" w:hAnsi="Courier New" w:cs="Courier New" w:hint="default"/>
+      </w:rPr>
+    </w:lvl>
+    <w:lvl w:ilvl="2" w:tplc="04090005" w:tentative="1">
+      <w:start w:val="1"/>
+      <w:numFmt w:val="bullet"/>
+      <w:lvlText w:val=""/>
+      <w:lvlJc w:val="left"/>
+      <w:pPr>
+        <w:ind w:left="2160" w:hanging="360"/>
+      </w:pPr>
+      <w:rPr>
+        <w:rFonts w:ascii="Wingdings" w:hAnsi="Wingdings" w:hint="default"/>
+      </w:rPr>
+    </w:lvl>
+    <w:lvl w:ilvl="3" w:tplc="04090001" w:tentative="1">
+      <w:start w:val="1"/>
+      <w:numFmt w:val="bullet"/>
+      <w:lvlText w:val=""/>
+      <w:lvlJc w:val="left"/>
+      <w:pPr>
+        <w:ind w:left="2880" w:hanging="360"/>
+      </w:pPr>
+      <w:rPr>
+        <w:rFonts w:ascii="Symbol" w:hAnsi="Symbol" w:hint="default"/>
+      </w:rPr>
+    </w:lvl>
+    <w:lvl w:ilvl="4" w:tplc="04090003" w:tentative="1">
+      <w:start w:val="1"/>
+      <w:numFmt w:val="bullet"/>
+      <w:lvlText w:val="o"/>
+      <w:lvlJc w:val="left"/>
+      <w:pPr>
+        <w:ind w:left="3600" w:hanging="360"/>
+      </w:pPr>
+      <w:rPr>
+        <w:rFonts w:ascii="Courier New" w:hAnsi="Courier New" w:cs="Courier New" w:hint="default"/>
+      </w:rPr>
+    </w:lvl>
+    <w:lvl w:ilvl="5" w:tplc="04090005" w:tentative="1">
+      <w:start w:val="1"/>
+      <w:numFmt w:val="bullet"/>
+      <w:lvlText w:val=""/>
+      <w:lvlJc w:val="left"/>
+      <w:pPr>
+        <w:ind w:left="4320" w:hanging="360"/>
+      </w:pPr>
+      <w:rPr>
+        <w:rFonts w:ascii="Wingdings" w:hAnsi="Wingdings" w:hint="default"/>
+      </w:rPr>
+    </w:lvl>
+    <w:lvl w:ilvl="6" w:tplc="04090001" w:tentative="1">
+      <w:start w:val="1"/>
+      <w:numFmt w:val="bullet"/>
+      <w:lvlText w:val=""/>
+      <w:lvlJc w:val="left"/>
+      <w:pPr>
+        <w:ind w:left="5040" w:hanging="360"/>
+      </w:pPr>
+      <w:rPr>
+        <w:rFonts w:ascii="Symbol" w:hAnsi="Symbol" w:hint="default"/>
+      </w:rPr>
+    </w:lvl>
+    <w:lvl w:ilvl="7" w:tplc="04090003" w:tentative="1">
+      <w:start w:val="1"/>
+      <w:numFmt w:val="bullet"/>
+      <w:lvlText w:val="o"/>
+      <w:lvlJc w:val="left"/>
+      <w:pPr>
+        <w:ind w:left="5760" w:hanging="360"/>
+      </w:pPr>
+      <w:rPr>
+        <w:rFonts w:ascii="Courier New" w:hAnsi="Courier New" w:cs="Courier New" w:hint="default"/>
+      </w:rPr>
+    </w:lvl>
+    <w:lvl w:ilvl="8" w:tplc="04090005" w:tentative="1">
+      <w:start w:val="1"/>
+      <w:numFmt w:val="bullet"/>
+      <w:lvlText w:val=""/>
+      <w:lvlJc w:val="left"/>
+      <w:pPr>
+        <w:ind w:left="6480" w:hanging="360"/>
+      </w:pPr>
+      <w:rPr>
+        <w:rFonts w:ascii="Wingdings" w:hAnsi="Wingdings" w:hint="default"/>
+      </w:rPr>
+    </w:lvl>
+  </w:abstractNum>
+  <w:abstractNum w:abstractNumId="12">
+    <w:nsid w:val="2CA72F7F"/>
+    <w:multiLevelType w:val="multilevel"/>
+    <w:tmpl w:val="C374B6EE"/>
+    <w:lvl w:ilvl="0">
+      <w:start w:val="1"/>
+      <w:numFmt w:val="decimal"/>
+      <w:pStyle w:val="Heading1"/>
+      <w:lvlText w:val="%1"/>
+      <w:lvlJc w:val="left"/>
+      <w:pPr>
+        <w:tabs>
+          <w:tab w:val="num" w:pos="432"/>
+        </w:tabs>
+        <w:ind w:left="432" w:hanging="432"/>
+      </w:pPr>
+    </w:lvl>
+    <w:lvl w:ilvl="1">
+      <w:start w:val="1"/>
+      <w:numFmt w:val="decimal"/>
+      <w:pStyle w:val="Heading2"/>
+      <w:lvlText w:val="%1.%2"/>
+      <w:lvlJc w:val="left"/>
+      <w:pPr>
+        <w:tabs>
+          <w:tab w:val="num" w:pos="576"/>
+        </w:tabs>
+        <w:ind w:left="576" w:hanging="576"/>
+      </w:pPr>
+    </w:lvl>
+    <w:lvl w:ilvl="2">
+      <w:start w:val="1"/>
+      <w:numFmt w:val="decimal"/>
+      <w:pStyle w:val="Heading3"/>
+      <w:lvlText w:val="%1.%2.%3"/>
+      <w:lvlJc w:val="left"/>
+      <w:pPr>
+        <w:tabs>
+          <w:tab w:val="num" w:pos="720"/>
+        </w:tabs>
+        <w:ind w:left="720" w:hanging="720"/>
+      </w:pPr>
+    </w:lvl>
+    <w:lvl w:ilvl="3">
+      <w:start w:val="1"/>
+      <w:numFmt w:val="decimal"/>
+      <w:pStyle w:val="Heading4"/>
+      <w:lvlText w:val="%1.%2.%3.%4"/>
+      <w:lvlJc w:val="left"/>
+      <w:pPr>
+        <w:tabs>
+          <w:tab w:val="num" w:pos="864"/>
+        </w:tabs>
+        <w:ind w:left="864" w:hanging="864"/>
+      </w:pPr>
+    </w:lvl>
+    <w:lvl w:ilvl="4">
+      <w:start w:val="1"/>
+      <w:numFmt w:val="decimal"/>
+      <w:lvlText w:val="%1.%2.%3.%4.%5"/>
+      <w:lvlJc w:val="left"/>
+      <w:pPr>
+        <w:tabs>
+          <w:tab w:val="num" w:pos="1008"/>
+        </w:tabs>
+        <w:ind w:left="1008" w:hanging="1008"/>
+      </w:pPr>
+    </w:lvl>
+    <w:lvl w:ilvl="5">
+      <w:start w:val="1"/>
+      <w:numFmt w:val="decimal"/>
+      <w:lvlText w:val="%1.%2.%3.%4.%5.%6"/>
+      <w:lvlJc w:val="left"/>
+      <w:pPr>
+        <w:tabs>
+          <w:tab w:val="num" w:pos="1152"/>
+        </w:tabs>
+        <w:ind w:left="1152" w:hanging="1152"/>
+      </w:pPr>
+    </w:lvl>
+    <w:lvl w:ilvl="6">
+      <w:start w:val="1"/>
+      <w:numFmt w:val="decimal"/>
+      <w:lvlText w:val="%1.%2.%3.%4.%5.%6.%7"/>
+      <w:lvlJc w:val="left"/>
+      <w:pPr>
+        <w:tabs>
+          <w:tab w:val="num" w:pos="1296"/>
+        </w:tabs>
+        <w:ind w:left="1296" w:hanging="1296"/>
+      </w:pPr>
+    </w:lvl>
+    <w:lvl w:ilvl="7">
+      <w:start w:val="1"/>
+      <w:numFmt w:val="decimal"/>
+      <w:lvlText w:val="%1.%2.%3.%4.%5.%6.%7.%8"/>
+      <w:lvlJc w:val="left"/>
+      <w:pPr>
+        <w:tabs>
+          <w:tab w:val="num" w:pos="1440"/>
+        </w:tabs>
+        <w:ind w:left="1440" w:hanging="1440"/>
+      </w:pPr>
+    </w:lvl>
+    <w:lvl w:ilvl="8">
+      <w:start w:val="1"/>
+      <w:numFmt w:val="decimal"/>
+      <w:lvlText w:val="%1.%2.%3.%4.%5.%6.%7.%8.%9"/>
+      <w:lvlJc w:val="left"/>
+      <w:pPr>
+        <w:tabs>
+          <w:tab w:val="num" w:pos="1584"/>
+        </w:tabs>
+        <w:ind w:left="1584" w:hanging="1584"/>
+      </w:pPr>
+    </w:lvl>
+  </w:abstractNum>
+  <w:abstractNum w:abstractNumId="13">
+    <w:nsid w:val="30700568"/>
+    <w:multiLevelType w:val="hybridMultilevel"/>
+    <w:tmpl w:val="43323D60"/>
+    <w:lvl w:ilvl="0" w:tplc="04090001">
+      <w:start w:val="1"/>
+      <w:numFmt w:val="bullet"/>
+      <w:lvlText w:val=""/>
+      <w:lvlJc w:val="left"/>
+      <w:pPr>
+        <w:ind w:left="720" w:hanging="360"/>
+      </w:pPr>
+      <w:rPr>
+        <w:rFonts w:ascii="Symbol" w:hAnsi="Symbol" w:hint="default"/>
+      </w:rPr>
+    </w:lvl>
+    <w:lvl w:ilvl="1" w:tplc="04090003">
+      <w:start w:val="1"/>
+      <w:numFmt w:val="bullet"/>
+      <w:lvlText w:val="o"/>
+      <w:lvlJc w:val="left"/>
+      <w:pPr>
         <w:ind w:left="1440" w:hanging="360"/>
       </w:pPr>
       <w:rPr>
@@ -20796,7 +21019,7 @@
         <w:rFonts w:ascii="Wingdings" w:hAnsi="Wingdings" w:hint="default"/>
       </w:rPr>
     </w:lvl>
-    <w:lvl w:ilvl="3" w:tplc="04090001">
+    <w:lvl w:ilvl="3" w:tplc="04090001" w:tentative="1">
       <w:start w:val="1"/>
       <w:numFmt w:val="bullet"/>
       <w:lvlText w:val=""/>
@@ -20869,99 +21092,10 @@
       </w:rPr>
     </w:lvl>
   </w:abstractNum>
-  <w:abstractNum w:abstractNumId="16">
-    <w:nsid w:val="4CEE0CA0"/>
+  <w:abstractNum w:abstractNumId="14">
+    <w:nsid w:val="444545E6"/>
     <w:multiLevelType w:val="hybridMultilevel"/>
-    <w:tmpl w:val="BF40A780"/>
-    <w:lvl w:ilvl="0" w:tplc="04090011">
-      <w:start w:val="1"/>
-      <w:numFmt w:val="decimal"/>
-      <w:lvlText w:val="%1)"/>
-      <w:lvlJc w:val="left"/>
-      <w:pPr>
-        <w:ind w:left="720" w:hanging="360"/>
-      </w:pPr>
-      <w:rPr>
-        <w:rFonts w:hint="default"/>
-      </w:rPr>
-    </w:lvl>
-    <w:lvl w:ilvl="1" w:tplc="04090019" w:tentative="1">
-      <w:start w:val="1"/>
-      <w:numFmt w:val="lowerLetter"/>
-      <w:lvlText w:val="%2."/>
-      <w:lvlJc w:val="left"/>
-      <w:pPr>
-        <w:ind w:left="1440" w:hanging="360"/>
-      </w:pPr>
-    </w:lvl>
-    <w:lvl w:ilvl="2" w:tplc="0409001B" w:tentative="1">
-      <w:start w:val="1"/>
-      <w:numFmt w:val="lowerRoman"/>
-      <w:lvlText w:val="%3."/>
-      <w:lvlJc w:val="right"/>
-      <w:pPr>
-        <w:ind w:left="2160" w:hanging="180"/>
-      </w:pPr>
-    </w:lvl>
-    <w:lvl w:ilvl="3" w:tplc="0409000F" w:tentative="1">
-      <w:start w:val="1"/>
-      <w:numFmt w:val="decimal"/>
-      <w:lvlText w:val="%4."/>
-      <w:lvlJc w:val="left"/>
-      <w:pPr>
-        <w:ind w:left="2880" w:hanging="360"/>
-      </w:pPr>
-    </w:lvl>
-    <w:lvl w:ilvl="4" w:tplc="04090019" w:tentative="1">
-      <w:start w:val="1"/>
-      <w:numFmt w:val="lowerLetter"/>
-      <w:lvlText w:val="%5."/>
-      <w:lvlJc w:val="left"/>
-      <w:pPr>
-        <w:ind w:left="3600" w:hanging="360"/>
-      </w:pPr>
-    </w:lvl>
-    <w:lvl w:ilvl="5" w:tplc="0409001B" w:tentative="1">
-      <w:start w:val="1"/>
-      <w:numFmt w:val="lowerRoman"/>
-      <w:lvlText w:val="%6."/>
-      <w:lvlJc w:val="right"/>
-      <w:pPr>
-        <w:ind w:left="4320" w:hanging="180"/>
-      </w:pPr>
-    </w:lvl>
-    <w:lvl w:ilvl="6" w:tplc="0409000F" w:tentative="1">
-      <w:start w:val="1"/>
-      <w:numFmt w:val="decimal"/>
-      <w:lvlText w:val="%7."/>
-      <w:lvlJc w:val="left"/>
-      <w:pPr>
-        <w:ind w:left="5040" w:hanging="360"/>
-      </w:pPr>
-    </w:lvl>
-    <w:lvl w:ilvl="7" w:tplc="04090019" w:tentative="1">
-      <w:start w:val="1"/>
-      <w:numFmt w:val="lowerLetter"/>
-      <w:lvlText w:val="%8."/>
-      <w:lvlJc w:val="left"/>
-      <w:pPr>
-        <w:ind w:left="5760" w:hanging="360"/>
-      </w:pPr>
-    </w:lvl>
-    <w:lvl w:ilvl="8" w:tplc="0409001B" w:tentative="1">
-      <w:start w:val="1"/>
-      <w:numFmt w:val="lowerRoman"/>
-      <w:lvlText w:val="%9."/>
-      <w:lvlJc w:val="right"/>
-      <w:pPr>
-        <w:ind w:left="6480" w:hanging="180"/>
-      </w:pPr>
-    </w:lvl>
-  </w:abstractNum>
-  <w:abstractNum w:abstractNumId="17">
-    <w:nsid w:val="4D9B722B"/>
-    <w:multiLevelType w:val="hybridMultilevel"/>
-    <w:tmpl w:val="E812791C"/>
+    <w:tmpl w:val="DA7EAC48"/>
     <w:lvl w:ilvl="0" w:tplc="04090001">
       <w:start w:val="1"/>
       <w:numFmt w:val="bullet"/>
@@ -21071,217 +21205,15 @@
       </w:rPr>
     </w:lvl>
   </w:abstractNum>
-  <w:abstractNum w:abstractNumId="18">
-    <w:nsid w:val="51450619"/>
+  <w:abstractNum w:abstractNumId="15">
+    <w:nsid w:val="44FE07C8"/>
     <w:multiLevelType w:val="hybridMultilevel"/>
-    <w:tmpl w:val="90AEC5C0"/>
-    <w:lvl w:ilvl="0" w:tplc="320AFFA8">
-      <w:start w:val="1"/>
-      <w:numFmt w:val="decimal"/>
-      <w:lvlText w:val="%1)"/>
-      <w:lvlJc w:val="left"/>
-      <w:pPr>
-        <w:ind w:left="1086" w:hanging="360"/>
-      </w:pPr>
-      <w:rPr>
-        <w:rFonts w:hint="default"/>
-      </w:rPr>
-    </w:lvl>
-    <w:lvl w:ilvl="1" w:tplc="04090019">
-      <w:start w:val="1"/>
-      <w:numFmt w:val="lowerLetter"/>
-      <w:lvlText w:val="%2."/>
-      <w:lvlJc w:val="left"/>
-      <w:pPr>
-        <w:ind w:left="1806" w:hanging="360"/>
-      </w:pPr>
-    </w:lvl>
-    <w:lvl w:ilvl="2" w:tplc="0409001B" w:tentative="1">
-      <w:start w:val="1"/>
-      <w:numFmt w:val="lowerRoman"/>
-      <w:lvlText w:val="%3."/>
-      <w:lvlJc w:val="right"/>
-      <w:pPr>
-        <w:ind w:left="2526" w:hanging="180"/>
-      </w:pPr>
-    </w:lvl>
-    <w:lvl w:ilvl="3" w:tplc="0409000F" w:tentative="1">
-      <w:start w:val="1"/>
-      <w:numFmt w:val="decimal"/>
-      <w:lvlText w:val="%4."/>
-      <w:lvlJc w:val="left"/>
-      <w:pPr>
-        <w:ind w:left="3246" w:hanging="360"/>
-      </w:pPr>
-    </w:lvl>
-    <w:lvl w:ilvl="4" w:tplc="04090019" w:tentative="1">
-      <w:start w:val="1"/>
-      <w:numFmt w:val="lowerLetter"/>
-      <w:lvlText w:val="%5."/>
-      <w:lvlJc w:val="left"/>
-      <w:pPr>
-        <w:ind w:left="3966" w:hanging="360"/>
-      </w:pPr>
-    </w:lvl>
-    <w:lvl w:ilvl="5" w:tplc="0409001B" w:tentative="1">
-      <w:start w:val="1"/>
-      <w:numFmt w:val="lowerRoman"/>
-      <w:lvlText w:val="%6."/>
-      <w:lvlJc w:val="right"/>
-      <w:pPr>
-        <w:ind w:left="4686" w:hanging="180"/>
-      </w:pPr>
-    </w:lvl>
-    <w:lvl w:ilvl="6" w:tplc="0409000F" w:tentative="1">
-      <w:start w:val="1"/>
-      <w:numFmt w:val="decimal"/>
-      <w:lvlText w:val="%7."/>
-      <w:lvlJc w:val="left"/>
-      <w:pPr>
-        <w:ind w:left="5406" w:hanging="360"/>
-      </w:pPr>
-    </w:lvl>
-    <w:lvl w:ilvl="7" w:tplc="04090019" w:tentative="1">
-      <w:start w:val="1"/>
-      <w:numFmt w:val="lowerLetter"/>
-      <w:lvlText w:val="%8."/>
-      <w:lvlJc w:val="left"/>
-      <w:pPr>
-        <w:ind w:left="6126" w:hanging="360"/>
-      </w:pPr>
-    </w:lvl>
-    <w:lvl w:ilvl="8" w:tplc="0409001B" w:tentative="1">
-      <w:start w:val="1"/>
-      <w:numFmt w:val="lowerRoman"/>
-      <w:lvlText w:val="%9."/>
-      <w:lvlJc w:val="right"/>
-      <w:pPr>
-        <w:ind w:left="6846" w:hanging="180"/>
-      </w:pPr>
-    </w:lvl>
-  </w:abstractNum>
-  <w:abstractNum w:abstractNumId="19">
-    <w:nsid w:val="57117A3D"/>
-    <w:multiLevelType w:val="hybridMultilevel"/>
-    <w:tmpl w:val="B08C938E"/>
-    <w:lvl w:ilvl="0" w:tplc="04090001">
-      <w:start w:val="1"/>
-      <w:numFmt w:val="bullet"/>
-      <w:lvlText w:val=""/>
-      <w:lvlJc w:val="left"/>
-      <w:pPr>
-        <w:ind w:left="720" w:hanging="360"/>
-      </w:pPr>
-      <w:rPr>
-        <w:rFonts w:ascii="Symbol" w:hAnsi="Symbol" w:hint="default"/>
-      </w:rPr>
-    </w:lvl>
-    <w:lvl w:ilvl="1" w:tplc="04090003" w:tentative="1">
-      <w:start w:val="1"/>
-      <w:numFmt w:val="bullet"/>
-      <w:lvlText w:val="o"/>
-      <w:lvlJc w:val="left"/>
-      <w:pPr>
-        <w:ind w:left="1440" w:hanging="360"/>
-      </w:pPr>
-      <w:rPr>
-        <w:rFonts w:ascii="Courier New" w:hAnsi="Courier New" w:cs="Courier New" w:hint="default"/>
-      </w:rPr>
-    </w:lvl>
-    <w:lvl w:ilvl="2" w:tplc="04090005" w:tentative="1">
-      <w:start w:val="1"/>
-      <w:numFmt w:val="bullet"/>
-      <w:lvlText w:val=""/>
-      <w:lvlJc w:val="left"/>
-      <w:pPr>
-        <w:ind w:left="2160" w:hanging="360"/>
-      </w:pPr>
-      <w:rPr>
-        <w:rFonts w:ascii="Wingdings" w:hAnsi="Wingdings" w:hint="default"/>
-      </w:rPr>
-    </w:lvl>
-    <w:lvl w:ilvl="3" w:tplc="04090001" w:tentative="1">
-      <w:start w:val="1"/>
-      <w:numFmt w:val="bullet"/>
-      <w:lvlText w:val=""/>
-      <w:lvlJc w:val="left"/>
-      <w:pPr>
-        <w:ind w:left="2880" w:hanging="360"/>
-      </w:pPr>
-      <w:rPr>
-        <w:rFonts w:ascii="Symbol" w:hAnsi="Symbol" w:hint="default"/>
-      </w:rPr>
-    </w:lvl>
-    <w:lvl w:ilvl="4" w:tplc="04090003" w:tentative="1">
-      <w:start w:val="1"/>
-      <w:numFmt w:val="bullet"/>
-      <w:lvlText w:val="o"/>
-      <w:lvlJc w:val="left"/>
-      <w:pPr>
-        <w:ind w:left="3600" w:hanging="360"/>
-      </w:pPr>
-      <w:rPr>
-        <w:rFonts w:ascii="Courier New" w:hAnsi="Courier New" w:cs="Courier New" w:hint="default"/>
-      </w:rPr>
-    </w:lvl>
-    <w:lvl w:ilvl="5" w:tplc="04090005" w:tentative="1">
-      <w:start w:val="1"/>
-      <w:numFmt w:val="bullet"/>
-      <w:lvlText w:val=""/>
-      <w:lvlJc w:val="left"/>
-      <w:pPr>
-        <w:ind w:left="4320" w:hanging="360"/>
-      </w:pPr>
-      <w:rPr>
-        <w:rFonts w:ascii="Wingdings" w:hAnsi="Wingdings" w:hint="default"/>
-      </w:rPr>
-    </w:lvl>
-    <w:lvl w:ilvl="6" w:tplc="04090001" w:tentative="1">
-      <w:start w:val="1"/>
-      <w:numFmt w:val="bullet"/>
-      <w:lvlText w:val=""/>
-      <w:lvlJc w:val="left"/>
-      <w:pPr>
-        <w:ind w:left="5040" w:hanging="360"/>
-      </w:pPr>
-      <w:rPr>
-        <w:rFonts w:ascii="Symbol" w:hAnsi="Symbol" w:hint="default"/>
-      </w:rPr>
-    </w:lvl>
-    <w:lvl w:ilvl="7" w:tplc="04090003" w:tentative="1">
-      <w:start w:val="1"/>
-      <w:numFmt w:val="bullet"/>
-      <w:lvlText w:val="o"/>
-      <w:lvlJc w:val="left"/>
-      <w:pPr>
-        <w:ind w:left="5760" w:hanging="360"/>
-      </w:pPr>
-      <w:rPr>
-        <w:rFonts w:ascii="Courier New" w:hAnsi="Courier New" w:cs="Courier New" w:hint="default"/>
-      </w:rPr>
-    </w:lvl>
-    <w:lvl w:ilvl="8" w:tplc="04090005" w:tentative="1">
-      <w:start w:val="1"/>
-      <w:numFmt w:val="bullet"/>
-      <w:lvlText w:val=""/>
-      <w:lvlJc w:val="left"/>
-      <w:pPr>
-        <w:ind w:left="6480" w:hanging="360"/>
-      </w:pPr>
-      <w:rPr>
-        <w:rFonts w:ascii="Wingdings" w:hAnsi="Wingdings" w:hint="default"/>
-      </w:rPr>
-    </w:lvl>
-  </w:abstractNum>
-  <w:abstractNum w:abstractNumId="20">
-    <w:nsid w:val="62731739"/>
-    <w:multiLevelType w:val="hybridMultilevel"/>
-    <w:tmpl w:val="E538323E"/>
-    <w:lvl w:ilvl="0" w:tplc="A2FABEF8">
+    <w:tmpl w:val="C202664C"/>
+    <w:lvl w:ilvl="0" w:tplc="B8BCA8D6">
       <w:start w:val="1"/>
       <w:numFmt w:val="decimal"/>
       <w:suff w:val="space"/>
-      <w:lvlText w:val="TDR-00%1:"/>
+      <w:lvlText w:val="BFR-00%1:"/>
       <w:lvlJc w:val="left"/>
       <w:pPr>
         <w:ind w:left="720" w:hanging="720"/>
@@ -21388,10 +21320,212 @@
       </w:pPr>
     </w:lvl>
   </w:abstractNum>
-  <w:abstractNum w:abstractNumId="21">
-    <w:nsid w:val="67FF7312"/>
+  <w:abstractNum w:abstractNumId="16">
+    <w:nsid w:val="452A2DF5"/>
     <w:multiLevelType w:val="hybridMultilevel"/>
-    <w:tmpl w:val="70EA3F66"/>
+    <w:tmpl w:val="AD1229C0"/>
+    <w:lvl w:ilvl="0" w:tplc="04090001">
+      <w:start w:val="1"/>
+      <w:numFmt w:val="bullet"/>
+      <w:lvlText w:val=""/>
+      <w:lvlJc w:val="left"/>
+      <w:pPr>
+        <w:ind w:left="720" w:hanging="360"/>
+      </w:pPr>
+      <w:rPr>
+        <w:rFonts w:ascii="Symbol" w:hAnsi="Symbol" w:hint="default"/>
+      </w:rPr>
+    </w:lvl>
+    <w:lvl w:ilvl="1" w:tplc="04090003">
+      <w:start w:val="1"/>
+      <w:numFmt w:val="bullet"/>
+      <w:lvlText w:val="o"/>
+      <w:lvlJc w:val="left"/>
+      <w:pPr>
+        <w:ind w:left="1440" w:hanging="360"/>
+      </w:pPr>
+      <w:rPr>
+        <w:rFonts w:ascii="Courier New" w:hAnsi="Courier New" w:cs="Courier New" w:hint="default"/>
+      </w:rPr>
+    </w:lvl>
+    <w:lvl w:ilvl="2" w:tplc="04090005">
+      <w:start w:val="1"/>
+      <w:numFmt w:val="bullet"/>
+      <w:lvlText w:val=""/>
+      <w:lvlJc w:val="left"/>
+      <w:pPr>
+        <w:ind w:left="2160" w:hanging="360"/>
+      </w:pPr>
+      <w:rPr>
+        <w:rFonts w:ascii="Wingdings" w:hAnsi="Wingdings" w:hint="default"/>
+      </w:rPr>
+    </w:lvl>
+    <w:lvl w:ilvl="3" w:tplc="04090001">
+      <w:start w:val="1"/>
+      <w:numFmt w:val="bullet"/>
+      <w:lvlText w:val=""/>
+      <w:lvlJc w:val="left"/>
+      <w:pPr>
+        <w:ind w:left="2880" w:hanging="360"/>
+      </w:pPr>
+      <w:rPr>
+        <w:rFonts w:ascii="Symbol" w:hAnsi="Symbol" w:hint="default"/>
+      </w:rPr>
+    </w:lvl>
+    <w:lvl w:ilvl="4" w:tplc="04090003" w:tentative="1">
+      <w:start w:val="1"/>
+      <w:numFmt w:val="bullet"/>
+      <w:lvlText w:val="o"/>
+      <w:lvlJc w:val="left"/>
+      <w:pPr>
+        <w:ind w:left="3600" w:hanging="360"/>
+      </w:pPr>
+      <w:rPr>
+        <w:rFonts w:ascii="Courier New" w:hAnsi="Courier New" w:cs="Courier New" w:hint="default"/>
+      </w:rPr>
+    </w:lvl>
+    <w:lvl w:ilvl="5" w:tplc="04090005" w:tentative="1">
+      <w:start w:val="1"/>
+      <w:numFmt w:val="bullet"/>
+      <w:lvlText w:val=""/>
+      <w:lvlJc w:val="left"/>
+      <w:pPr>
+        <w:ind w:left="4320" w:hanging="360"/>
+      </w:pPr>
+      <w:rPr>
+        <w:rFonts w:ascii="Wingdings" w:hAnsi="Wingdings" w:hint="default"/>
+      </w:rPr>
+    </w:lvl>
+    <w:lvl w:ilvl="6" w:tplc="04090001" w:tentative="1">
+      <w:start w:val="1"/>
+      <w:numFmt w:val="bullet"/>
+      <w:lvlText w:val=""/>
+      <w:lvlJc w:val="left"/>
+      <w:pPr>
+        <w:ind w:left="5040" w:hanging="360"/>
+      </w:pPr>
+      <w:rPr>
+        <w:rFonts w:ascii="Symbol" w:hAnsi="Symbol" w:hint="default"/>
+      </w:rPr>
+    </w:lvl>
+    <w:lvl w:ilvl="7" w:tplc="04090003" w:tentative="1">
+      <w:start w:val="1"/>
+      <w:numFmt w:val="bullet"/>
+      <w:lvlText w:val="o"/>
+      <w:lvlJc w:val="left"/>
+      <w:pPr>
+        <w:ind w:left="5760" w:hanging="360"/>
+      </w:pPr>
+      <w:rPr>
+        <w:rFonts w:ascii="Courier New" w:hAnsi="Courier New" w:cs="Courier New" w:hint="default"/>
+      </w:rPr>
+    </w:lvl>
+    <w:lvl w:ilvl="8" w:tplc="04090005" w:tentative="1">
+      <w:start w:val="1"/>
+      <w:numFmt w:val="bullet"/>
+      <w:lvlText w:val=""/>
+      <w:lvlJc w:val="left"/>
+      <w:pPr>
+        <w:ind w:left="6480" w:hanging="360"/>
+      </w:pPr>
+      <w:rPr>
+        <w:rFonts w:ascii="Wingdings" w:hAnsi="Wingdings" w:hint="default"/>
+      </w:rPr>
+    </w:lvl>
+  </w:abstractNum>
+  <w:abstractNum w:abstractNumId="17">
+    <w:nsid w:val="4CEE0CA0"/>
+    <w:multiLevelType w:val="hybridMultilevel"/>
+    <w:tmpl w:val="BF40A780"/>
+    <w:lvl w:ilvl="0" w:tplc="04090011">
+      <w:start w:val="1"/>
+      <w:numFmt w:val="decimal"/>
+      <w:lvlText w:val="%1)"/>
+      <w:lvlJc w:val="left"/>
+      <w:pPr>
+        <w:ind w:left="720" w:hanging="360"/>
+      </w:pPr>
+      <w:rPr>
+        <w:rFonts w:hint="default"/>
+      </w:rPr>
+    </w:lvl>
+    <w:lvl w:ilvl="1" w:tplc="04090019" w:tentative="1">
+      <w:start w:val="1"/>
+      <w:numFmt w:val="lowerLetter"/>
+      <w:lvlText w:val="%2."/>
+      <w:lvlJc w:val="left"/>
+      <w:pPr>
+        <w:ind w:left="1440" w:hanging="360"/>
+      </w:pPr>
+    </w:lvl>
+    <w:lvl w:ilvl="2" w:tplc="0409001B" w:tentative="1">
+      <w:start w:val="1"/>
+      <w:numFmt w:val="lowerRoman"/>
+      <w:lvlText w:val="%3."/>
+      <w:lvlJc w:val="right"/>
+      <w:pPr>
+        <w:ind w:left="2160" w:hanging="180"/>
+      </w:pPr>
+    </w:lvl>
+    <w:lvl w:ilvl="3" w:tplc="0409000F" w:tentative="1">
+      <w:start w:val="1"/>
+      <w:numFmt w:val="decimal"/>
+      <w:lvlText w:val="%4."/>
+      <w:lvlJc w:val="left"/>
+      <w:pPr>
+        <w:ind w:left="2880" w:hanging="360"/>
+      </w:pPr>
+    </w:lvl>
+    <w:lvl w:ilvl="4" w:tplc="04090019" w:tentative="1">
+      <w:start w:val="1"/>
+      <w:numFmt w:val="lowerLetter"/>
+      <w:lvlText w:val="%5."/>
+      <w:lvlJc w:val="left"/>
+      <w:pPr>
+        <w:ind w:left="3600" w:hanging="360"/>
+      </w:pPr>
+    </w:lvl>
+    <w:lvl w:ilvl="5" w:tplc="0409001B" w:tentative="1">
+      <w:start w:val="1"/>
+      <w:numFmt w:val="lowerRoman"/>
+      <w:lvlText w:val="%6."/>
+      <w:lvlJc w:val="right"/>
+      <w:pPr>
+        <w:ind w:left="4320" w:hanging="180"/>
+      </w:pPr>
+    </w:lvl>
+    <w:lvl w:ilvl="6" w:tplc="0409000F" w:tentative="1">
+      <w:start w:val="1"/>
+      <w:numFmt w:val="decimal"/>
+      <w:lvlText w:val="%7."/>
+      <w:lvlJc w:val="left"/>
+      <w:pPr>
+        <w:ind w:left="5040" w:hanging="360"/>
+      </w:pPr>
+    </w:lvl>
+    <w:lvl w:ilvl="7" w:tplc="04090019" w:tentative="1">
+      <w:start w:val="1"/>
+      <w:numFmt w:val="lowerLetter"/>
+      <w:lvlText w:val="%8."/>
+      <w:lvlJc w:val="left"/>
+      <w:pPr>
+        <w:ind w:left="5760" w:hanging="360"/>
+      </w:pPr>
+    </w:lvl>
+    <w:lvl w:ilvl="8" w:tplc="0409001B" w:tentative="1">
+      <w:start w:val="1"/>
+      <w:numFmt w:val="lowerRoman"/>
+      <w:lvlText w:val="%9."/>
+      <w:lvlJc w:val="right"/>
+      <w:pPr>
+        <w:ind w:left="6480" w:hanging="180"/>
+      </w:pPr>
+    </w:lvl>
+  </w:abstractNum>
+  <w:abstractNum w:abstractNumId="18">
+    <w:nsid w:val="4D9B722B"/>
+    <w:multiLevelType w:val="hybridMultilevel"/>
+    <w:tmpl w:val="E812791C"/>
     <w:lvl w:ilvl="0" w:tplc="04090001">
       <w:start w:val="1"/>
       <w:numFmt w:val="bullet"/>
@@ -21501,10 +21635,99 @@
       </w:rPr>
     </w:lvl>
   </w:abstractNum>
-  <w:abstractNum w:abstractNumId="22">
-    <w:nsid w:val="68F834A3"/>
+  <w:abstractNum w:abstractNumId="19">
+    <w:nsid w:val="51450619"/>
     <w:multiLevelType w:val="hybridMultilevel"/>
-    <w:tmpl w:val="FE80065C"/>
+    <w:tmpl w:val="90AEC5C0"/>
+    <w:lvl w:ilvl="0" w:tplc="320AFFA8">
+      <w:start w:val="1"/>
+      <w:numFmt w:val="decimal"/>
+      <w:lvlText w:val="%1)"/>
+      <w:lvlJc w:val="left"/>
+      <w:pPr>
+        <w:ind w:left="1086" w:hanging="360"/>
+      </w:pPr>
+      <w:rPr>
+        <w:rFonts w:hint="default"/>
+      </w:rPr>
+    </w:lvl>
+    <w:lvl w:ilvl="1" w:tplc="04090019">
+      <w:start w:val="1"/>
+      <w:numFmt w:val="lowerLetter"/>
+      <w:lvlText w:val="%2."/>
+      <w:lvlJc w:val="left"/>
+      <w:pPr>
+        <w:ind w:left="1806" w:hanging="360"/>
+      </w:pPr>
+    </w:lvl>
+    <w:lvl w:ilvl="2" w:tplc="0409001B" w:tentative="1">
+      <w:start w:val="1"/>
+      <w:numFmt w:val="lowerRoman"/>
+      <w:lvlText w:val="%3."/>
+      <w:lvlJc w:val="right"/>
+      <w:pPr>
+        <w:ind w:left="2526" w:hanging="180"/>
+      </w:pPr>
+    </w:lvl>
+    <w:lvl w:ilvl="3" w:tplc="0409000F" w:tentative="1">
+      <w:start w:val="1"/>
+      <w:numFmt w:val="decimal"/>
+      <w:lvlText w:val="%4."/>
+      <w:lvlJc w:val="left"/>
+      <w:pPr>
+        <w:ind w:left="3246" w:hanging="360"/>
+      </w:pPr>
+    </w:lvl>
+    <w:lvl w:ilvl="4" w:tplc="04090019" w:tentative="1">
+      <w:start w:val="1"/>
+      <w:numFmt w:val="lowerLetter"/>
+      <w:lvlText w:val="%5."/>
+      <w:lvlJc w:val="left"/>
+      <w:pPr>
+        <w:ind w:left="3966" w:hanging="360"/>
+      </w:pPr>
+    </w:lvl>
+    <w:lvl w:ilvl="5" w:tplc="0409001B" w:tentative="1">
+      <w:start w:val="1"/>
+      <w:numFmt w:val="lowerRoman"/>
+      <w:lvlText w:val="%6."/>
+      <w:lvlJc w:val="right"/>
+      <w:pPr>
+        <w:ind w:left="4686" w:hanging="180"/>
+      </w:pPr>
+    </w:lvl>
+    <w:lvl w:ilvl="6" w:tplc="0409000F" w:tentative="1">
+      <w:start w:val="1"/>
+      <w:numFmt w:val="decimal"/>
+      <w:lvlText w:val="%7."/>
+      <w:lvlJc w:val="left"/>
+      <w:pPr>
+        <w:ind w:left="5406" w:hanging="360"/>
+      </w:pPr>
+    </w:lvl>
+    <w:lvl w:ilvl="7" w:tplc="04090019" w:tentative="1">
+      <w:start w:val="1"/>
+      <w:numFmt w:val="lowerLetter"/>
+      <w:lvlText w:val="%8."/>
+      <w:lvlJc w:val="left"/>
+      <w:pPr>
+        <w:ind w:left="6126" w:hanging="360"/>
+      </w:pPr>
+    </w:lvl>
+    <w:lvl w:ilvl="8" w:tplc="0409001B" w:tentative="1">
+      <w:start w:val="1"/>
+      <w:numFmt w:val="lowerRoman"/>
+      <w:lvlText w:val="%9."/>
+      <w:lvlJc w:val="right"/>
+      <w:pPr>
+        <w:ind w:left="6846" w:hanging="180"/>
+      </w:pPr>
+    </w:lvl>
+  </w:abstractNum>
+  <w:abstractNum w:abstractNumId="20">
+    <w:nsid w:val="57117A3D"/>
+    <w:multiLevelType w:val="hybridMultilevel"/>
+    <w:tmpl w:val="B08C938E"/>
     <w:lvl w:ilvl="0" w:tplc="04090001">
       <w:start w:val="1"/>
       <w:numFmt w:val="bullet"/>
@@ -21614,10 +21837,125 @@
       </w:rPr>
     </w:lvl>
   </w:abstractNum>
-  <w:abstractNum w:abstractNumId="23">
-    <w:nsid w:val="72CD61FC"/>
+  <w:abstractNum w:abstractNumId="21">
+    <w:nsid w:val="62731739"/>
     <w:multiLevelType w:val="hybridMultilevel"/>
-    <w:tmpl w:val="7F4630CC"/>
+    <w:tmpl w:val="E538323E"/>
+    <w:lvl w:ilvl="0" w:tplc="A2FABEF8">
+      <w:start w:val="1"/>
+      <w:numFmt w:val="decimal"/>
+      <w:suff w:val="space"/>
+      <w:lvlText w:val="TDR-00%1:"/>
+      <w:lvlJc w:val="left"/>
+      <w:pPr>
+        <w:ind w:left="720" w:hanging="720"/>
+      </w:pPr>
+      <w:rPr>
+        <w:rFonts w:hint="default"/>
+        <w:b/>
+      </w:rPr>
+    </w:lvl>
+    <w:lvl w:ilvl="1" w:tplc="04090019">
+      <w:start w:val="1"/>
+      <w:numFmt w:val="decimal"/>
+      <w:lvlText w:val="%2."/>
+      <w:lvlJc w:val="left"/>
+      <w:pPr>
+        <w:tabs>
+          <w:tab w:val="num" w:pos="1440"/>
+        </w:tabs>
+        <w:ind w:left="1440" w:hanging="360"/>
+      </w:pPr>
+    </w:lvl>
+    <w:lvl w:ilvl="2" w:tplc="0409001B">
+      <w:start w:val="1"/>
+      <w:numFmt w:val="decimal"/>
+      <w:lvlText w:val="%3."/>
+      <w:lvlJc w:val="left"/>
+      <w:pPr>
+        <w:tabs>
+          <w:tab w:val="num" w:pos="2160"/>
+        </w:tabs>
+        <w:ind w:left="2160" w:hanging="360"/>
+      </w:pPr>
+    </w:lvl>
+    <w:lvl w:ilvl="3" w:tplc="0409000F">
+      <w:start w:val="1"/>
+      <w:numFmt w:val="decimal"/>
+      <w:lvlText w:val="%4."/>
+      <w:lvlJc w:val="left"/>
+      <w:pPr>
+        <w:tabs>
+          <w:tab w:val="num" w:pos="2880"/>
+        </w:tabs>
+        <w:ind w:left="2880" w:hanging="360"/>
+      </w:pPr>
+    </w:lvl>
+    <w:lvl w:ilvl="4" w:tplc="04090019">
+      <w:start w:val="1"/>
+      <w:numFmt w:val="decimal"/>
+      <w:lvlText w:val="%5."/>
+      <w:lvlJc w:val="left"/>
+      <w:pPr>
+        <w:tabs>
+          <w:tab w:val="num" w:pos="3600"/>
+        </w:tabs>
+        <w:ind w:left="3600" w:hanging="360"/>
+      </w:pPr>
+    </w:lvl>
+    <w:lvl w:ilvl="5" w:tplc="0409001B">
+      <w:start w:val="1"/>
+      <w:numFmt w:val="decimal"/>
+      <w:lvlText w:val="%6."/>
+      <w:lvlJc w:val="left"/>
+      <w:pPr>
+        <w:tabs>
+          <w:tab w:val="num" w:pos="4320"/>
+        </w:tabs>
+        <w:ind w:left="4320" w:hanging="360"/>
+      </w:pPr>
+    </w:lvl>
+    <w:lvl w:ilvl="6" w:tplc="0409000F">
+      <w:start w:val="1"/>
+      <w:numFmt w:val="decimal"/>
+      <w:lvlText w:val="%7."/>
+      <w:lvlJc w:val="left"/>
+      <w:pPr>
+        <w:tabs>
+          <w:tab w:val="num" w:pos="5040"/>
+        </w:tabs>
+        <w:ind w:left="5040" w:hanging="360"/>
+      </w:pPr>
+    </w:lvl>
+    <w:lvl w:ilvl="7" w:tplc="04090019">
+      <w:start w:val="1"/>
+      <w:numFmt w:val="decimal"/>
+      <w:lvlText w:val="%8."/>
+      <w:lvlJc w:val="left"/>
+      <w:pPr>
+        <w:tabs>
+          <w:tab w:val="num" w:pos="5760"/>
+        </w:tabs>
+        <w:ind w:left="5760" w:hanging="360"/>
+      </w:pPr>
+    </w:lvl>
+    <w:lvl w:ilvl="8" w:tplc="0409001B">
+      <w:start w:val="1"/>
+      <w:numFmt w:val="decimal"/>
+      <w:lvlText w:val="%9."/>
+      <w:lvlJc w:val="left"/>
+      <w:pPr>
+        <w:tabs>
+          <w:tab w:val="num" w:pos="6480"/>
+        </w:tabs>
+        <w:ind w:left="6480" w:hanging="360"/>
+      </w:pPr>
+    </w:lvl>
+  </w:abstractNum>
+  <w:abstractNum w:abstractNumId="22">
+    <w:nsid w:val="67FF7312"/>
+    <w:multiLevelType w:val="hybridMultilevel"/>
+    <w:tmpl w:val="70EA3F66"/>
     <w:lvl w:ilvl="0" w:tplc="04090001">
       <w:start w:val="1"/>
       <w:numFmt w:val="bullet"/>
@@ -21727,7 +22065,233 @@
       </w:rPr>
     </w:lvl>
   </w:abstractNum>
+  <w:abstractNum w:abstractNumId="23">
+    <w:nsid w:val="68F834A3"/>
+    <w:multiLevelType w:val="hybridMultilevel"/>
+    <w:tmpl w:val="FE80065C"/>
+    <w:lvl w:ilvl="0" w:tplc="04090001">
+      <w:start w:val="1"/>
+      <w:numFmt w:val="bullet"/>
+      <w:lvlText w:val=""/>
+      <w:lvlJc w:val="left"/>
+      <w:pPr>
+        <w:ind w:left="720" w:hanging="360"/>
+      </w:pPr>
+      <w:rPr>
+        <w:rFonts w:ascii="Symbol" w:hAnsi="Symbol" w:hint="default"/>
+      </w:rPr>
+    </w:lvl>
+    <w:lvl w:ilvl="1" w:tplc="04090003" w:tentative="1">
+      <w:start w:val="1"/>
+      <w:numFmt w:val="bullet"/>
+      <w:lvlText w:val="o"/>
+      <w:lvlJc w:val="left"/>
+      <w:pPr>
+        <w:ind w:left="1440" w:hanging="360"/>
+      </w:pPr>
+      <w:rPr>
+        <w:rFonts w:ascii="Courier New" w:hAnsi="Courier New" w:cs="Courier New" w:hint="default"/>
+      </w:rPr>
+    </w:lvl>
+    <w:lvl w:ilvl="2" w:tplc="04090005" w:tentative="1">
+      <w:start w:val="1"/>
+      <w:numFmt w:val="bullet"/>
+      <w:lvlText w:val=""/>
+      <w:lvlJc w:val="left"/>
+      <w:pPr>
+        <w:ind w:left="2160" w:hanging="360"/>
+      </w:pPr>
+      <w:rPr>
+        <w:rFonts w:ascii="Wingdings" w:hAnsi="Wingdings" w:hint="default"/>
+      </w:rPr>
+    </w:lvl>
+    <w:lvl w:ilvl="3" w:tplc="04090001" w:tentative="1">
+      <w:start w:val="1"/>
+      <w:numFmt w:val="bullet"/>
+      <w:lvlText w:val=""/>
+      <w:lvlJc w:val="left"/>
+      <w:pPr>
+        <w:ind w:left="2880" w:hanging="360"/>
+      </w:pPr>
+      <w:rPr>
+        <w:rFonts w:ascii="Symbol" w:hAnsi="Symbol" w:hint="default"/>
+      </w:rPr>
+    </w:lvl>
+    <w:lvl w:ilvl="4" w:tplc="04090003" w:tentative="1">
+      <w:start w:val="1"/>
+      <w:numFmt w:val="bullet"/>
+      <w:lvlText w:val="o"/>
+      <w:lvlJc w:val="left"/>
+      <w:pPr>
+        <w:ind w:left="3600" w:hanging="360"/>
+      </w:pPr>
+      <w:rPr>
+        <w:rFonts w:ascii="Courier New" w:hAnsi="Courier New" w:cs="Courier New" w:hint="default"/>
+      </w:rPr>
+    </w:lvl>
+    <w:lvl w:ilvl="5" w:tplc="04090005" w:tentative="1">
+      <w:start w:val="1"/>
+      <w:numFmt w:val="bullet"/>
+      <w:lvlText w:val=""/>
+      <w:lvlJc w:val="left"/>
+      <w:pPr>
+        <w:ind w:left="4320" w:hanging="360"/>
+      </w:pPr>
+      <w:rPr>
+        <w:rFonts w:ascii="Wingdings" w:hAnsi="Wingdings" w:hint="default"/>
+      </w:rPr>
+    </w:lvl>
+    <w:lvl w:ilvl="6" w:tplc="04090001" w:tentative="1">
+      <w:start w:val="1"/>
+      <w:numFmt w:val="bullet"/>
+      <w:lvlText w:val=""/>
+      <w:lvlJc w:val="left"/>
+      <w:pPr>
+        <w:ind w:left="5040" w:hanging="360"/>
+      </w:pPr>
+      <w:rPr>
+        <w:rFonts w:ascii="Symbol" w:hAnsi="Symbol" w:hint="default"/>
+      </w:rPr>
+    </w:lvl>
+    <w:lvl w:ilvl="7" w:tplc="04090003" w:tentative="1">
+      <w:start w:val="1"/>
+      <w:numFmt w:val="bullet"/>
+      <w:lvlText w:val="o"/>
+      <w:lvlJc w:val="left"/>
+      <w:pPr>
+        <w:ind w:left="5760" w:hanging="360"/>
+      </w:pPr>
+      <w:rPr>
+        <w:rFonts w:ascii="Courier New" w:hAnsi="Courier New" w:cs="Courier New" w:hint="default"/>
+      </w:rPr>
+    </w:lvl>
+    <w:lvl w:ilvl="8" w:tplc="04090005" w:tentative="1">
+      <w:start w:val="1"/>
+      <w:numFmt w:val="bullet"/>
+      <w:lvlText w:val=""/>
+      <w:lvlJc w:val="left"/>
+      <w:pPr>
+        <w:ind w:left="6480" w:hanging="360"/>
+      </w:pPr>
+      <w:rPr>
+        <w:rFonts w:ascii="Wingdings" w:hAnsi="Wingdings" w:hint="default"/>
+      </w:rPr>
+    </w:lvl>
+  </w:abstractNum>
   <w:abstractNum w:abstractNumId="24">
+    <w:nsid w:val="72CD61FC"/>
+    <w:multiLevelType w:val="hybridMultilevel"/>
+    <w:tmpl w:val="7F4630CC"/>
+    <w:lvl w:ilvl="0" w:tplc="04090001">
+      <w:start w:val="1"/>
+      <w:numFmt w:val="bullet"/>
+      <w:lvlText w:val=""/>
+      <w:lvlJc w:val="left"/>
+      <w:pPr>
+        <w:ind w:left="720" w:hanging="360"/>
+      </w:pPr>
+      <w:rPr>
+        <w:rFonts w:ascii="Symbol" w:hAnsi="Symbol" w:hint="default"/>
+      </w:rPr>
+    </w:lvl>
+    <w:lvl w:ilvl="1" w:tplc="04090003" w:tentative="1">
+      <w:start w:val="1"/>
+      <w:numFmt w:val="bullet"/>
+      <w:lvlText w:val="o"/>
+      <w:lvlJc w:val="left"/>
+      <w:pPr>
+        <w:ind w:left="1440" w:hanging="360"/>
+      </w:pPr>
+      <w:rPr>
+        <w:rFonts w:ascii="Courier New" w:hAnsi="Courier New" w:cs="Courier New" w:hint="default"/>
+      </w:rPr>
+    </w:lvl>
+    <w:lvl w:ilvl="2" w:tplc="04090005" w:tentative="1">
+      <w:start w:val="1"/>
+      <w:numFmt w:val="bullet"/>
+      <w:lvlText w:val=""/>
+      <w:lvlJc w:val="left"/>
+      <w:pPr>
+        <w:ind w:left="2160" w:hanging="360"/>
+      </w:pPr>
+      <w:rPr>
+        <w:rFonts w:ascii="Wingdings" w:hAnsi="Wingdings" w:hint="default"/>
+      </w:rPr>
+    </w:lvl>
+    <w:lvl w:ilvl="3" w:tplc="04090001" w:tentative="1">
+      <w:start w:val="1"/>
+      <w:numFmt w:val="bullet"/>
+      <w:lvlText w:val=""/>
+      <w:lvlJc w:val="left"/>
+      <w:pPr>
+        <w:ind w:left="2880" w:hanging="360"/>
+      </w:pPr>
+      <w:rPr>
+        <w:rFonts w:ascii="Symbol" w:hAnsi="Symbol" w:hint="default"/>
+      </w:rPr>
+    </w:lvl>
+    <w:lvl w:ilvl="4" w:tplc="04090003" w:tentative="1">
+      <w:start w:val="1"/>
+      <w:numFmt w:val="bullet"/>
+      <w:lvlText w:val="o"/>
+      <w:lvlJc w:val="left"/>
+      <w:pPr>
+        <w:ind w:left="3600" w:hanging="360"/>
+      </w:pPr>
+      <w:rPr>
+        <w:rFonts w:ascii="Courier New" w:hAnsi="Courier New" w:cs="Courier New" w:hint="default"/>
+      </w:rPr>
+    </w:lvl>
+    <w:lvl w:ilvl="5" w:tplc="04090005" w:tentative="1">
+      <w:start w:val="1"/>
+      <w:numFmt w:val="bullet"/>
+      <w:lvlText w:val=""/>
+      <w:lvlJc w:val="left"/>
+      <w:pPr>
+        <w:ind w:left="4320" w:hanging="360"/>
+      </w:pPr>
+      <w:rPr>
+        <w:rFonts w:ascii="Wingdings" w:hAnsi="Wingdings" w:hint="default"/>
+      </w:rPr>
+    </w:lvl>
+    <w:lvl w:ilvl="6" w:tplc="04090001" w:tentative="1">
+      <w:start w:val="1"/>
+      <w:numFmt w:val="bullet"/>
+      <w:lvlText w:val=""/>
+      <w:lvlJc w:val="left"/>
+      <w:pPr>
+        <w:ind w:left="5040" w:hanging="360"/>
+      </w:pPr>
+      <w:rPr>
+        <w:rFonts w:ascii="Symbol" w:hAnsi="Symbol" w:hint="default"/>
+      </w:rPr>
+    </w:lvl>
+    <w:lvl w:ilvl="7" w:tplc="04090003" w:tentative="1">
+      <w:start w:val="1"/>
+      <w:numFmt w:val="bullet"/>
+      <w:lvlText w:val="o"/>
+      <w:lvlJc w:val="left"/>
+      <w:pPr>
+        <w:ind w:left="5760" w:hanging="360"/>
+      </w:pPr>
+      <w:rPr>
+        <w:rFonts w:ascii="Courier New" w:hAnsi="Courier New" w:cs="Courier New" w:hint="default"/>
+      </w:rPr>
+    </w:lvl>
+    <w:lvl w:ilvl="8" w:tplc="04090005" w:tentative="1">
+      <w:start w:val="1"/>
+      <w:numFmt w:val="bullet"/>
+      <w:lvlText w:val=""/>
+      <w:lvlJc w:val="left"/>
+      <w:pPr>
+        <w:ind w:left="6480" w:hanging="360"/>
+      </w:pPr>
+      <w:rPr>
+        <w:rFonts w:ascii="Wingdings" w:hAnsi="Wingdings" w:hint="default"/>
+      </w:rPr>
+    </w:lvl>
+  </w:abstractNum>
+  <w:abstractNum w:abstractNumId="25">
     <w:nsid w:val="7AD74D4C"/>
     <w:multiLevelType w:val="hybridMultilevel"/>
     <w:tmpl w:val="2A406294"/>
@@ -21841,79 +22405,82 @@
     </w:lvl>
   </w:abstractNum>
   <w:num w:numId="1">
-    <w:abstractNumId w:val="14"/>
+    <w:abstractNumId w:val="15"/>
   </w:num>
   <w:num w:numId="2">
-    <w:abstractNumId w:val="11"/>
+    <w:abstractNumId w:val="12"/>
   </w:num>
   <w:num w:numId="3">
-    <w:abstractNumId w:val="20"/>
+    <w:abstractNumId w:val="21"/>
   </w:num>
   <w:num w:numId="4">
-    <w:abstractNumId w:val="3"/>
+    <w:abstractNumId w:val="4"/>
   </w:num>
   <w:num w:numId="5">
-    <w:abstractNumId w:val="4"/>
+    <w:abstractNumId w:val="5"/>
   </w:num>
   <w:num w:numId="6">
-    <w:abstractNumId w:val="10"/>
+    <w:abstractNumId w:val="11"/>
   </w:num>
   <w:num w:numId="7">
     <w:abstractNumId w:val="0"/>
   </w:num>
   <w:num w:numId="8">
+    <w:abstractNumId w:val="17"/>
+  </w:num>
+  <w:num w:numId="9">
+    <w:abstractNumId w:val="6"/>
+  </w:num>
+  <w:num w:numId="10">
+    <w:abstractNumId w:val="3"/>
+  </w:num>
+  <w:num w:numId="11">
+    <w:abstractNumId w:val="25"/>
+  </w:num>
+  <w:num w:numId="12">
+    <w:abstractNumId w:val="10"/>
+  </w:num>
+  <w:num w:numId="13">
+    <w:abstractNumId w:val="9"/>
+  </w:num>
+  <w:num w:numId="14">
+    <w:abstractNumId w:val="13"/>
+  </w:num>
+  <w:num w:numId="15">
+    <w:abstractNumId w:val="19"/>
+  </w:num>
+  <w:num w:numId="16">
+    <w:abstractNumId w:val="7"/>
+  </w:num>
+  <w:num w:numId="17">
+    <w:abstractNumId w:val="14"/>
+  </w:num>
+  <w:num w:numId="18">
+    <w:abstractNumId w:val="24"/>
+  </w:num>
+  <w:num w:numId="19">
+    <w:abstractNumId w:val="18"/>
+  </w:num>
+  <w:num w:numId="20">
+    <w:abstractNumId w:val="2"/>
+  </w:num>
+  <w:num w:numId="21">
+    <w:abstractNumId w:val="23"/>
+  </w:num>
+  <w:num w:numId="22">
+    <w:abstractNumId w:val="20"/>
+  </w:num>
+  <w:num w:numId="23">
+    <w:abstractNumId w:val="8"/>
+  </w:num>
+  <w:num w:numId="24">
     <w:abstractNumId w:val="16"/>
   </w:num>
-  <w:num w:numId="9">
-    <w:abstractNumId w:val="5"/>
-  </w:num>
-  <w:num w:numId="10">
-    <w:abstractNumId w:val="2"/>
-  </w:num>
-  <w:num w:numId="11">
-    <w:abstractNumId w:val="24"/>
-  </w:num>
-  <w:num w:numId="12">
-    <w:abstractNumId w:val="9"/>
-  </w:num>
-  <w:num w:numId="13">
-    <w:abstractNumId w:val="8"/>
-  </w:num>
-  <w:num w:numId="14">
-    <w:abstractNumId w:val="12"/>
-  </w:num>
-  <w:num w:numId="15">
-    <w:abstractNumId w:val="18"/>
-  </w:num>
-  <w:num w:numId="16">
-    <w:abstractNumId w:val="6"/>
-  </w:num>
-  <w:num w:numId="17">
-    <w:abstractNumId w:val="13"/>
-  </w:num>
-  <w:num w:numId="18">
-    <w:abstractNumId w:val="23"/>
-  </w:num>
-  <w:num w:numId="19">
-    <w:abstractNumId w:val="17"/>
-  </w:num>
-  <w:num w:numId="20">
-    <w:abstractNumId w:val="1"/>
-  </w:num>
-  <w:num w:numId="21">
+  <w:num w:numId="25">
     <w:abstractNumId w:val="22"/>
   </w:num>
-  <w:num w:numId="22">
-    <w:abstractNumId w:val="19"/>
-  </w:num>
-  <w:num w:numId="23">
-    <w:abstractNumId w:val="7"/>
-  </w:num>
-  <w:num w:numId="24">
-    <w:abstractNumId w:val="15"/>
-  </w:num>
-  <w:num w:numId="25">
-    <w:abstractNumId w:val="21"/>
+  <w:num w:numId="26">
+    <w:abstractNumId w:val="1"/>
   </w:num>
   <w:numIdMacAtCleanup w:val="15"/>
 </w:numbering>
@@ -23770,7 +24337,7 @@
 </file>
 
 <file path=customXml/itemProps4.xml><?xml version="1.0" encoding="utf-8"?>
-<ds:datastoreItem xmlns:ds="http://schemas.openxmlformats.org/officeDocument/2006/customXml" ds:itemID="{3458F0CF-3E9E-447E-A023-9426EB69117B}">
+<ds:datastoreItem xmlns:ds="http://schemas.openxmlformats.org/officeDocument/2006/customXml" ds:itemID="{14FE7732-285C-4646-9C66-A00722A7735D}">
   <ds:schemaRefs>
     <ds:schemaRef ds:uri="http://schemas.openxmlformats.org/officeDocument/2006/bibliography"/>
   </ds:schemaRefs>

</xml_diff>

<commit_message>
Added contaminated load changes
</commit_message>
<xml_diff>
--- a/design/Design Specification - Capture - Disposal Enhancements.docx
+++ b/design/Design Specification - Capture - Disposal Enhancements.docx
@@ -774,8 +774,6 @@
               </w:rPr>
               <w:t>Roger</w:t>
             </w:r>
-            <w:bookmarkStart w:id="0" w:name="_GoBack"/>
-            <w:bookmarkEnd w:id="0"/>
           </w:p>
         </w:tc>
       </w:tr>
@@ -2429,12 +2427,12 @@
         </w:rPr>
         <w:fldChar w:fldCharType="end"/>
       </w:r>
-      <w:bookmarkStart w:id="1" w:name="_Toc314721060"/>
-      <w:bookmarkStart w:id="2" w:name="_Toc314721188"/>
-      <w:bookmarkStart w:id="3" w:name="_Toc314721491"/>
-      <w:bookmarkStart w:id="4" w:name="_Toc314823104"/>
-      <w:bookmarkStart w:id="5" w:name="_Toc314827285"/>
-      <w:bookmarkStart w:id="6" w:name="_Toc420970829"/>
+      <w:bookmarkStart w:id="0" w:name="_Toc314721060"/>
+      <w:bookmarkStart w:id="1" w:name="_Toc314721188"/>
+      <w:bookmarkStart w:id="2" w:name="_Toc314721491"/>
+      <w:bookmarkStart w:id="3" w:name="_Toc314823104"/>
+      <w:bookmarkStart w:id="4" w:name="_Toc314827285"/>
+      <w:bookmarkStart w:id="5" w:name="_Toc420970829"/>
       <w:r>
         <w:rPr>
           <w:rFonts w:asciiTheme="minorHAnsi" w:hAnsiTheme="minorHAnsi"/>
@@ -2451,13 +2449,13 @@
           <w:rFonts w:asciiTheme="minorHAnsi" w:hAnsiTheme="minorHAnsi"/>
         </w:rPr>
       </w:pPr>
-      <w:bookmarkStart w:id="7" w:name="_Toc400984224"/>
+      <w:bookmarkStart w:id="6" w:name="_Toc400984224"/>
+      <w:bookmarkEnd w:id="0"/>
       <w:bookmarkEnd w:id="1"/>
       <w:bookmarkEnd w:id="2"/>
       <w:bookmarkEnd w:id="3"/>
       <w:bookmarkEnd w:id="4"/>
       <w:bookmarkEnd w:id="5"/>
-      <w:bookmarkEnd w:id="6"/>
       <w:r>
         <w:rPr>
           <w:rFonts w:asciiTheme="minorHAnsi" w:hAnsiTheme="minorHAnsi"/>
@@ -2465,7 +2463,7 @@
         <w:lastRenderedPageBreak/>
         <w:t>Business Requirements</w:t>
       </w:r>
-      <w:bookmarkEnd w:id="7"/>
+      <w:bookmarkEnd w:id="6"/>
     </w:p>
     <w:p>
       <w:pPr>
@@ -2475,26 +2473,26 @@
           <w:rFonts w:asciiTheme="minorHAnsi" w:hAnsiTheme="minorHAnsi"/>
         </w:rPr>
       </w:pPr>
-      <w:bookmarkStart w:id="8" w:name="_Toc342757859"/>
-      <w:bookmarkStart w:id="9" w:name="_Toc346297767"/>
-      <w:bookmarkStart w:id="10" w:name="_Toc404134497"/>
-      <w:bookmarkStart w:id="11" w:name="_Toc400984225"/>
+      <w:bookmarkStart w:id="7" w:name="_Toc342757859"/>
+      <w:bookmarkStart w:id="8" w:name="_Toc346297767"/>
+      <w:bookmarkStart w:id="9" w:name="_Toc404134497"/>
+      <w:bookmarkStart w:id="10" w:name="_Toc400984225"/>
       <w:r>
         <w:rPr>
           <w:rFonts w:asciiTheme="minorHAnsi" w:hAnsiTheme="minorHAnsi"/>
         </w:rPr>
         <w:t xml:space="preserve">Purpose of the </w:t>
       </w:r>
+      <w:bookmarkEnd w:id="7"/>
       <w:bookmarkEnd w:id="8"/>
       <w:bookmarkEnd w:id="9"/>
+      <w:r>
+        <w:rPr>
+          <w:rFonts w:asciiTheme="minorHAnsi" w:hAnsiTheme="minorHAnsi"/>
+        </w:rPr>
+        <w:t>Design Specification</w:t>
+      </w:r>
       <w:bookmarkEnd w:id="10"/>
-      <w:r>
-        <w:rPr>
-          <w:rFonts w:asciiTheme="minorHAnsi" w:hAnsiTheme="minorHAnsi"/>
-        </w:rPr>
-        <w:t>Design Specification</w:t>
-      </w:r>
-      <w:bookmarkEnd w:id="11"/>
     </w:p>
     <w:p>
       <w:pPr>
@@ -2529,10 +2527,10 @@
           <w:rFonts w:asciiTheme="minorHAnsi" w:hAnsiTheme="minorHAnsi"/>
         </w:rPr>
       </w:pPr>
-      <w:bookmarkStart w:id="12" w:name="_Toc400984226"/>
-      <w:bookmarkStart w:id="13" w:name="_Toc342757861"/>
-      <w:bookmarkStart w:id="14" w:name="_Toc346297769"/>
-      <w:bookmarkStart w:id="15" w:name="_Toc404134499"/>
+      <w:bookmarkStart w:id="11" w:name="_Toc400984226"/>
+      <w:bookmarkStart w:id="12" w:name="_Toc342757861"/>
+      <w:bookmarkStart w:id="13" w:name="_Toc346297769"/>
+      <w:bookmarkStart w:id="14" w:name="_Toc404134499"/>
       <w:r>
         <w:rPr>
           <w:rFonts w:asciiTheme="minorHAnsi" w:hAnsiTheme="minorHAnsi"/>
@@ -2545,7 +2543,7 @@
         </w:rPr>
         <w:t xml:space="preserve"> / Configuration</w:t>
       </w:r>
-      <w:bookmarkEnd w:id="12"/>
+      <w:bookmarkEnd w:id="11"/>
     </w:p>
     <w:p>
       <w:pPr>
@@ -3378,9 +3376,9 @@
                 <w:rFonts w:asciiTheme="minorHAnsi" w:hAnsiTheme="minorHAnsi"/>
               </w:rPr>
             </w:pPr>
-            <w:bookmarkStart w:id="16" w:name="_Ref402431325"/>
-          </w:p>
-          <w:bookmarkEnd w:id="16"/>
+            <w:bookmarkStart w:id="15" w:name="_Ref402431325"/>
+          </w:p>
+          <w:bookmarkEnd w:id="15"/>
           <w:p>
             <w:pPr>
               <w:rPr>
@@ -4216,9 +4214,9 @@
           </w:p>
         </w:tc>
       </w:tr>
+      <w:bookmarkEnd w:id="12"/>
       <w:bookmarkEnd w:id="13"/>
       <w:bookmarkEnd w:id="14"/>
-      <w:bookmarkEnd w:id="15"/>
       <w:tr>
         <w:trPr>
           <w:cantSplit/>
@@ -4549,9 +4547,9 @@
                 <w:rFonts w:asciiTheme="minorHAnsi" w:hAnsiTheme="minorHAnsi"/>
               </w:rPr>
             </w:pPr>
-            <w:bookmarkStart w:id="17" w:name="_Ref408836774"/>
-          </w:p>
-          <w:bookmarkEnd w:id="17"/>
+            <w:bookmarkStart w:id="16" w:name="_Ref408836774"/>
+          </w:p>
+          <w:bookmarkEnd w:id="16"/>
           <w:p>
             <w:pPr>
               <w:rPr>
@@ -5882,9 +5880,9 @@
           <w:rFonts w:asciiTheme="minorHAnsi" w:hAnsiTheme="minorHAnsi"/>
         </w:rPr>
       </w:pPr>
-      <w:bookmarkStart w:id="18" w:name="_Toc342757862"/>
-      <w:bookmarkStart w:id="19" w:name="_Toc346297770"/>
-      <w:bookmarkStart w:id="20" w:name="_Toc404134500"/>
+      <w:bookmarkStart w:id="17" w:name="_Toc342757862"/>
+      <w:bookmarkStart w:id="18" w:name="_Toc346297770"/>
+      <w:bookmarkStart w:id="19" w:name="_Toc404134500"/>
     </w:p>
     <w:p>
       <w:pPr>
@@ -5893,7 +5891,7 @@
           <w:rFonts w:asciiTheme="minorHAnsi" w:hAnsiTheme="minorHAnsi"/>
         </w:rPr>
       </w:pPr>
-      <w:bookmarkStart w:id="21" w:name="_Toc400984227"/>
+      <w:bookmarkStart w:id="20" w:name="_Toc400984227"/>
       <w:r>
         <w:rPr>
           <w:rFonts w:asciiTheme="minorHAnsi" w:hAnsiTheme="minorHAnsi"/>
@@ -6660,7 +6658,7 @@
         </w:rPr>
         <w:t>Technical Design Requirements</w:t>
       </w:r>
-      <w:bookmarkEnd w:id="21"/>
+      <w:bookmarkEnd w:id="20"/>
       <w:r>
         <w:rPr>
           <w:rFonts w:asciiTheme="minorHAnsi" w:hAnsiTheme="minorHAnsi"/>
@@ -6982,14 +6980,26 @@
               <w:rPr>
                 <w:rFonts w:asciiTheme="minorHAnsi" w:hAnsiTheme="minorHAnsi"/>
               </w:rPr>
-              <w:t>Contaminated charge item will be on the line item grid.  Attribute name will read “</w:t>
+              <w:t>Contaminated charge item will be on the line item grid.  Attr</w:t>
+            </w:r>
+            <w:r>
+              <w:rPr>
+                <w:rFonts w:asciiTheme="minorHAnsi" w:hAnsiTheme="minorHAnsi"/>
+              </w:rPr>
+              <w:t>ibute name will read “</w:t>
             </w:r>
             <w:proofErr w:type="spellStart"/>
             <w:r>
               <w:rPr>
                 <w:rFonts w:asciiTheme="minorHAnsi" w:hAnsiTheme="minorHAnsi"/>
               </w:rPr>
-              <w:t>contamCode_line</w:t>
+              <w:t>contamRate</w:t>
+            </w:r>
+            <w:r>
+              <w:rPr>
+                <w:rFonts w:asciiTheme="minorHAnsi" w:hAnsiTheme="minorHAnsi"/>
+              </w:rPr>
+              <w:t>_line</w:t>
             </w:r>
             <w:proofErr w:type="spellEnd"/>
             <w:r>
@@ -7032,6 +7042,53 @@
             </w:r>
             <w:proofErr w:type="spellEnd"/>
           </w:p>
+          <w:p>
+            <w:pPr>
+              <w:rPr>
+                <w:rFonts w:asciiTheme="minorHAnsi" w:hAnsiTheme="minorHAnsi"/>
+              </w:rPr>
+            </w:pPr>
+            <w:r>
+              <w:rPr>
+                <w:rFonts w:asciiTheme="minorHAnsi" w:hAnsiTheme="minorHAnsi"/>
+              </w:rPr>
+              <w:t xml:space="preserve">For </w:t>
+            </w:r>
+            <w:r>
+              <w:rPr>
+                <w:rFonts w:asciiTheme="minorHAnsi" w:hAnsiTheme="minorHAnsi"/>
+              </w:rPr>
+              <w:t>small and large</w:t>
+            </w:r>
+            <w:r>
+              <w:rPr>
+                <w:rFonts w:asciiTheme="minorHAnsi" w:hAnsiTheme="minorHAnsi"/>
+              </w:rPr>
+              <w:t xml:space="preserve"> containers </w:t>
+            </w:r>
+            <w:proofErr w:type="spellStart"/>
+            <w:r>
+              <w:rPr>
+                <w:rFonts w:asciiTheme="minorHAnsi" w:hAnsiTheme="minorHAnsi"/>
+              </w:rPr>
+              <w:t>InfoPro</w:t>
+            </w:r>
+            <w:proofErr w:type="spellEnd"/>
+            <w:r>
+              <w:rPr>
+                <w:rFonts w:asciiTheme="minorHAnsi" w:hAnsiTheme="minorHAnsi"/>
+              </w:rPr>
+              <w:t xml:space="preserve"> should default to “CON” charge type.  </w:t>
+            </w:r>
+            <w:r>
+              <w:rPr>
+                <w:rFonts w:asciiTheme="minorHAnsi" w:hAnsiTheme="minorHAnsi"/>
+              </w:rPr>
+              <w:t>Do not allow contaminated load for MSW.</w:t>
+            </w:r>
+            <w:bookmarkStart w:id="21" w:name="_GoBack"/>
+            <w:bookmarkEnd w:id="21"/>
+          </w:p>
         </w:tc>
       </w:tr>
       <w:tr>
@@ -7164,7 +7221,7 @@
       <w:tr>
         <w:trPr>
           <w:cantSplit/>
-          <w:trHeight w:val="584"/>
+          <w:trHeight w:val="665"/>
         </w:trPr>
         <w:tc>
           <w:tcPr>
@@ -7179,10 +7236,22 @@
           </w:tcPr>
           <w:p>
             <w:pPr>
-              <w:rPr>
-                <w:rFonts w:asciiTheme="minorHAnsi" w:hAnsiTheme="minorHAnsi"/>
-              </w:rPr>
-            </w:pPr>
+              <w:pStyle w:val="ListParagraph"/>
+              <w:numPr>
+                <w:ilvl w:val="0"/>
+                <w:numId w:val="26"/>
+              </w:numPr>
+              <w:rPr>
+                <w:rFonts w:asciiTheme="minorHAnsi" w:hAnsiTheme="minorHAnsi"/>
+              </w:rPr>
+            </w:pPr>
+            <w:r>
+              <w:rPr>
+                <w:rFonts w:asciiTheme="minorHAnsi" w:hAnsiTheme="minorHAnsi"/>
+              </w:rPr>
+              <w:lastRenderedPageBreak/>
+              <w:t>Container Code</w:t>
+            </w:r>
           </w:p>
         </w:tc>
         <w:tc>
@@ -7199,6 +7268,103 @@
           <w:p>
             <w:pPr>
               <w:rPr>
+                <w:rFonts w:asciiTheme="minorHAnsi" w:hAnsiTheme="minorHAnsi" w:cs="Courier New"/>
+                <w:color w:val="000000"/>
+              </w:rPr>
+            </w:pPr>
+            <w:r>
+              <w:rPr>
+                <w:rFonts w:asciiTheme="minorHAnsi" w:hAnsiTheme="minorHAnsi" w:cs="Courier New"/>
+                <w:color w:val="000000"/>
+              </w:rPr>
+              <w:t>Container code (</w:t>
+            </w:r>
+            <w:proofErr w:type="spellStart"/>
+            <w:r>
+              <w:rPr>
+                <w:rFonts w:asciiTheme="minorHAnsi" w:hAnsiTheme="minorHAnsi" w:cs="Courier New"/>
+                <w:color w:val="000000"/>
+              </w:rPr>
+              <w:t>containerCode_line</w:t>
+            </w:r>
+            <w:proofErr w:type="spellEnd"/>
+            <w:r>
+              <w:rPr>
+                <w:rFonts w:asciiTheme="minorHAnsi" w:hAnsiTheme="minorHAnsi" w:cs="Courier New"/>
+                <w:color w:val="000000"/>
+              </w:rPr>
+              <w:t>) will be pulled from first two digits of parts number.</w:t>
+            </w:r>
+          </w:p>
+          <w:p>
+            <w:pPr>
+              <w:rPr>
+                <w:rFonts w:asciiTheme="minorHAnsi" w:hAnsiTheme="minorHAnsi" w:cs="Courier New"/>
+                <w:color w:val="000000"/>
+              </w:rPr>
+            </w:pPr>
+            <w:r>
+              <w:rPr>
+                <w:rFonts w:asciiTheme="minorHAnsi" w:hAnsiTheme="minorHAnsi" w:cs="Courier New"/>
+                <w:color w:val="000000"/>
+              </w:rPr>
+              <w:t>Or</w:t>
+            </w:r>
+          </w:p>
+          <w:p>
+            <w:pPr>
+              <w:rPr>
+                <w:rFonts w:asciiTheme="minorHAnsi" w:hAnsiTheme="minorHAnsi"/>
+              </w:rPr>
+            </w:pPr>
+            <w:r>
+              <w:rPr>
+                <w:rFonts w:asciiTheme="minorHAnsi" w:hAnsiTheme="minorHAnsi" w:cs="Courier New"/>
+                <w:color w:val="000000"/>
+              </w:rPr>
+              <w:t>Can we use “_part_custom_field9” and always have the container code.  Currently it does not seem correct, only receiving FL and RO.</w:t>
+            </w:r>
+          </w:p>
+        </w:tc>
+      </w:tr>
+      <w:tr>
+        <w:trPr>
+          <w:cantSplit/>
+          <w:trHeight w:val="584"/>
+        </w:trPr>
+        <w:tc>
+          <w:tcPr>
+            <w:tcW w:w="3960" w:type="dxa"/>
+            <w:tcBorders>
+              <w:top w:val="single" w:sz="4" w:space="0" w:color="auto"/>
+              <w:left w:val="single" w:sz="4" w:space="0" w:color="auto"/>
+              <w:bottom w:val="single" w:sz="4" w:space="0" w:color="auto"/>
+              <w:right w:val="single" w:sz="4" w:space="0" w:color="auto"/>
+            </w:tcBorders>
+            <w:vAlign w:val="center"/>
+          </w:tcPr>
+          <w:p>
+            <w:pPr>
+              <w:rPr>
+                <w:rFonts w:asciiTheme="minorHAnsi" w:hAnsiTheme="minorHAnsi"/>
+              </w:rPr>
+            </w:pPr>
+          </w:p>
+        </w:tc>
+        <w:tc>
+          <w:tcPr>
+            <w:tcW w:w="4950" w:type="dxa"/>
+            <w:tcBorders>
+              <w:top w:val="single" w:sz="4" w:space="0" w:color="auto"/>
+              <w:left w:val="single" w:sz="4" w:space="0" w:color="auto"/>
+              <w:bottom w:val="single" w:sz="4" w:space="0" w:color="auto"/>
+              <w:right w:val="single" w:sz="4" w:space="0" w:color="auto"/>
+            </w:tcBorders>
+            <w:vAlign w:val="center"/>
+          </w:tcPr>
+          <w:p>
+            <w:pPr>
+              <w:rPr>
                 <w:rFonts w:asciiTheme="minorHAnsi" w:hAnsiTheme="minorHAnsi"/>
               </w:rPr>
             </w:pPr>
@@ -7227,7 +7393,6 @@
         <w:rPr>
           <w:rFonts w:asciiTheme="minorHAnsi" w:hAnsiTheme="minorHAnsi"/>
         </w:rPr>
-        <w:lastRenderedPageBreak/>
         <w:t>Assumptions</w:t>
       </w:r>
       <w:bookmarkEnd w:id="22"/>
@@ -7525,6 +7690,7 @@
         <w:rPr>
           <w:noProof/>
         </w:rPr>
+        <w:lastRenderedPageBreak/>
         <w:drawing>
           <wp:inline distT="0" distB="0" distL="0" distR="0" wp14:anchorId="57752084" wp14:editId="436D4A42">
             <wp:extent cx="5710555" cy="2044700"/>
@@ -7627,7 +7793,6 @@
         <w:pStyle w:val="Heading4"/>
       </w:pPr>
       <w:r>
-        <w:lastRenderedPageBreak/>
         <w:t>Disposal Sites Tab</w:t>
       </w:r>
     </w:p>
@@ -8349,6 +8514,7 @@
       </w:pPr>
       <w:proofErr w:type="spellStart"/>
       <w:r>
+        <w:lastRenderedPageBreak/>
         <w:t>Comm</w:t>
       </w:r>
       <w:proofErr w:type="spellEnd"/>
@@ -10740,6 +10906,7 @@
                 <w:sz w:val="22"/>
                 <w:szCs w:val="22"/>
               </w:rPr>
+              <w:lastRenderedPageBreak/>
               <w:t>ROF</w:t>
             </w:r>
           </w:p>
@@ -11838,7 +12005,6 @@
                 <w:sz w:val="22"/>
                 <w:szCs w:val="22"/>
               </w:rPr>
-              <w:lastRenderedPageBreak/>
               <w:t>DisposalSite_DivNbr</w:t>
             </w:r>
             <w:proofErr w:type="spellEnd"/>
@@ -14050,6 +14216,7 @@
                 <w:sz w:val="22"/>
                 <w:szCs w:val="22"/>
               </w:rPr>
+              <w:lastRenderedPageBreak/>
               <w:t>market_rate</w:t>
             </w:r>
             <w:proofErr w:type="spellEnd"/>
@@ -15211,7 +15378,6 @@
                 <w:sz w:val="22"/>
                 <w:szCs w:val="22"/>
               </w:rPr>
-              <w:lastRenderedPageBreak/>
               <w:t>Division</w:t>
             </w:r>
           </w:p>
@@ -16606,6 +16772,7 @@
                 <w:sz w:val="22"/>
                 <w:szCs w:val="22"/>
               </w:rPr>
+              <w:lastRenderedPageBreak/>
               <w:t>disposal_cd</w:t>
             </w:r>
             <w:proofErr w:type="spellEnd"/>
@@ -17151,7 +17318,6 @@
         </w:numPr>
       </w:pPr>
       <w:r>
-        <w:lastRenderedPageBreak/>
         <w:t xml:space="preserve">Lookup disposal cash cost (used in calculation of cost to serve) and intercompany expense (used in calculation of disposal expense for financial summary) from </w:t>
       </w:r>
       <w:proofErr w:type="spellStart"/>
@@ -17573,6 +17739,7 @@
         </w:numPr>
       </w:pPr>
       <w:r>
+        <w:lastRenderedPageBreak/>
         <w:t>The estima</w:t>
       </w:r>
       <w:r>
@@ -17768,7 +17935,6 @@
         </w:numPr>
       </w:pPr>
       <w:r>
-        <w:lastRenderedPageBreak/>
         <w:t>There is no overage line</w:t>
       </w:r>
     </w:p>
@@ -18353,6 +18519,95 @@
     <w:p>
       <w:pPr>
         <w:pStyle w:val="ListParagraph"/>
+        <w:numPr>
+          <w:ilvl w:val="1"/>
+          <w:numId w:val="6"/>
+        </w:numPr>
+        <w:rPr>
+          <w:rFonts w:asciiTheme="minorHAnsi" w:hAnsiTheme="minorHAnsi" w:cs="Courier New"/>
+          <w:color w:val="000000"/>
+        </w:rPr>
+      </w:pPr>
+      <w:r>
+        <w:rPr>
+          <w:rFonts w:asciiTheme="minorHAnsi" w:hAnsiTheme="minorHAnsi" w:cs="Courier New"/>
+          <w:color w:val="000000"/>
+        </w:rPr>
+        <w:t>Container code (</w:t>
+      </w:r>
+      <w:proofErr w:type="spellStart"/>
+      <w:r>
+        <w:rPr>
+          <w:rFonts w:asciiTheme="minorHAnsi" w:hAnsiTheme="minorHAnsi" w:cs="Courier New"/>
+          <w:color w:val="000000"/>
+        </w:rPr>
+        <w:t>containerCode_line</w:t>
+      </w:r>
+      <w:proofErr w:type="spellEnd"/>
+      <w:r>
+        <w:rPr>
+          <w:rFonts w:asciiTheme="minorHAnsi" w:hAnsiTheme="minorHAnsi" w:cs="Courier New"/>
+          <w:color w:val="000000"/>
+        </w:rPr>
+        <w:t>) will be pulled from first two digits of parts number.</w:t>
+      </w:r>
+    </w:p>
+    <w:p>
+      <w:pPr>
+        <w:pStyle w:val="ListParagraph"/>
+        <w:numPr>
+          <w:ilvl w:val="1"/>
+          <w:numId w:val="6"/>
+        </w:numPr>
+        <w:rPr>
+          <w:rFonts w:asciiTheme="minorHAnsi" w:hAnsiTheme="minorHAnsi" w:cs="Courier New"/>
+          <w:color w:val="000000"/>
+          <w:highlight w:val="yellow"/>
+        </w:rPr>
+      </w:pPr>
+      <w:r>
+        <w:rPr>
+          <w:rFonts w:asciiTheme="minorHAnsi" w:hAnsiTheme="minorHAnsi" w:cs="Courier New"/>
+          <w:color w:val="000000"/>
+          <w:highlight w:val="yellow"/>
+        </w:rPr>
+        <w:t>Contaminated Rate (</w:t>
+      </w:r>
+      <w:proofErr w:type="spellStart"/>
+      <w:r>
+        <w:rPr>
+          <w:rFonts w:asciiTheme="minorHAnsi" w:hAnsiTheme="minorHAnsi" w:cs="Courier New"/>
+          <w:color w:val="000000"/>
+          <w:highlight w:val="yellow"/>
+        </w:rPr>
+        <w:t>contamRate_line</w:t>
+      </w:r>
+      <w:proofErr w:type="spellEnd"/>
+      <w:r>
+        <w:rPr>
+          <w:rFonts w:asciiTheme="minorHAnsi" w:hAnsiTheme="minorHAnsi" w:cs="Courier New"/>
+          <w:color w:val="000000"/>
+          <w:highlight w:val="yellow"/>
+        </w:rPr>
+        <w:t>)  what should be the code/charge types</w:t>
+      </w:r>
+    </w:p>
+    <w:p>
+      <w:pPr>
+        <w:pStyle w:val="ListParagraph"/>
+        <w:numPr>
+          <w:ilvl w:val="1"/>
+          <w:numId w:val="6"/>
+        </w:numPr>
+        <w:rPr>
+          <w:rFonts w:asciiTheme="minorHAnsi" w:hAnsiTheme="minorHAnsi" w:cs="Courier New"/>
+          <w:color w:val="000000"/>
+        </w:rPr>
+      </w:pPr>
+    </w:p>
+    <w:p>
+      <w:pPr>
+        <w:pStyle w:val="ListParagraph"/>
         <w:ind w:left="1440"/>
         <w:rPr>
           <w:rFonts w:asciiTheme="minorHAnsi" w:hAnsiTheme="minorHAnsi" w:cs="Courier New"/>
@@ -18842,7 +19097,6 @@
           <w:rFonts w:asciiTheme="minorHAnsi" w:hAnsiTheme="minorHAnsi" w:cs="Courier New"/>
           <w:color w:val="000000"/>
         </w:rPr>
-        <w:lastRenderedPageBreak/>
         <w:t xml:space="preserve">Need to understand how to handle negative disposal rates (if supported). Proposal to have DSP = 0 and RBB charge code for negative portion.  </w:t>
       </w:r>
     </w:p>
@@ -18914,9 +19168,9 @@
         </w:rPr>
         <w:t xml:space="preserve"> </w:t>
       </w:r>
+      <w:bookmarkEnd w:id="17"/>
       <w:bookmarkEnd w:id="18"/>
       <w:bookmarkEnd w:id="19"/>
-      <w:bookmarkEnd w:id="20"/>
     </w:p>
     <w:p>
       <w:pPr>
@@ -19133,6 +19387,7 @@
         <w:rPr>
           <w:rFonts w:asciiTheme="minorHAnsi" w:hAnsiTheme="minorHAnsi"/>
         </w:rPr>
+        <w:lastRenderedPageBreak/>
         <w:t>General questions</w:t>
       </w:r>
     </w:p>
@@ -19328,7 +19583,6 @@
         <w:dataBinding w:prefixMappings="xmlns:ns0='http://purl.org/dc/elements/1.1/' xmlns:ns1='http://schemas.openxmlformats.org/package/2006/metadata/core-properties' " w:xpath="/ns1:coreProperties[1]/ns0:title[1]" w:storeItemID="{6C3C8BC8-F283-45AE-878A-BAB7291924A1}"/>
         <w:text/>
       </w:sdtPr>
-      <w:sdtEndPr/>
       <w:sdtContent>
         <w:r>
           <w:t>Disposal Enhancements</w:t>
@@ -19351,7 +19605,7 @@
       <w:rPr>
         <w:noProof/>
       </w:rPr>
-      <w:t>3/17/2015 10:09:58 AM</w:t>
+      <w:t>3/18/2015 9:45:38 AM</w:t>
     </w:r>
     <w:r>
       <w:rPr>
@@ -19414,7 +19668,7 @@
         <w:sz w:val="16"/>
         <w:szCs w:val="16"/>
       </w:rPr>
-      <w:t>4</w:t>
+      <w:t>11</w:t>
     </w:r>
     <w:r>
       <w:rPr>
@@ -24294,6 +24548,21 @@
 </file>
 
 <file path=customXml/item1.xml><?xml version="1.0" encoding="utf-8"?>
+<?mso-contentType ?>
+<FormTemplates xmlns="http://schemas.microsoft.com/sharepoint/v3/contenttype/forms">
+  <Display>DocumentLibraryForm</Display>
+  <Edit>DocumentLibraryForm</Edit>
+  <New>DocumentLibraryForm</New>
+</FormTemplates>
+</file>
+
+<file path=customXml/item2.xml><?xml version="1.0" encoding="utf-8"?>
+<p:properties xmlns:p="http://schemas.microsoft.com/office/2006/metadata/properties" xmlns:xsi="http://www.w3.org/2001/XMLSchema-instance">
+  <documentManagement/>
+</p:properties>
+</file>
+
+<file path=customXml/item3.xml><?xml version="1.0" encoding="utf-8"?>
 <ct:contentTypeSchema xmlns:ct="http://schemas.microsoft.com/office/2006/metadata/contentType" xmlns:ma="http://schemas.microsoft.com/office/2006/metadata/properties/metaAttributes" ct:_="" ma:_="" ma:contentTypeName="Document" ma:contentTypeID="0x01010007B1D441ADEC8642ABD94220A12323FC" ma:contentTypeVersion="0" ma:contentTypeDescription="Create a new document." ma:contentTypeScope="" ma:versionID="004e9817178017d7dbe120b842248b7f">
   <xsd:schema xmlns:xsd="http://www.w3.org/2001/XMLSchema" xmlns:xs="http://www.w3.org/2001/XMLSchema" xmlns:p="http://schemas.microsoft.com/office/2006/metadata/properties" targetNamespace="http://schemas.microsoft.com/office/2006/metadata/properties" ma:root="true" ma:fieldsID="c64490b4aec6201516c3a874156f37b2">
     <xsd:element name="properties">
@@ -24407,26 +24676,27 @@
 </ct:contentTypeSchema>
 </file>
 
-<file path=customXml/item2.xml><?xml version="1.0" encoding="utf-8"?>
-<p:properties xmlns:p="http://schemas.microsoft.com/office/2006/metadata/properties" xmlns:xsi="http://www.w3.org/2001/XMLSchema-instance">
-  <documentManagement/>
-</p:properties>
-</file>
-
-<file path=customXml/item3.xml><?xml version="1.0" encoding="utf-8"?>
-<?mso-contentType ?>
-<FormTemplates xmlns="http://schemas.microsoft.com/sharepoint/v3/contenttype/forms">
-  <Display>DocumentLibraryForm</Display>
-  <Edit>DocumentLibraryForm</Edit>
-  <New>DocumentLibraryForm</New>
-</FormTemplates>
-</file>
-
 <file path=customXml/item4.xml><?xml version="1.0" encoding="utf-8"?>
 <b:Sources xmlns:b="http://schemas.openxmlformats.org/officeDocument/2006/bibliography" xmlns="http://schemas.openxmlformats.org/officeDocument/2006/bibliography" SelectedStyle="\APA.XSL" StyleName="APA"/>
 </file>
 
 <file path=customXml/itemProps1.xml><?xml version="1.0" encoding="utf-8"?>
+<ds:datastoreItem xmlns:ds="http://schemas.openxmlformats.org/officeDocument/2006/customXml" ds:itemID="{3CBB50F0-8F85-42BF-AC23-9DA2DC66E259}">
+  <ds:schemaRefs>
+    <ds:schemaRef ds:uri="http://schemas.microsoft.com/sharepoint/v3/contenttype/forms"/>
+  </ds:schemaRefs>
+</ds:datastoreItem>
+</file>
+
+<file path=customXml/itemProps2.xml><?xml version="1.0" encoding="utf-8"?>
+<ds:datastoreItem xmlns:ds="http://schemas.openxmlformats.org/officeDocument/2006/customXml" ds:itemID="{E5265DE5-3E8E-4120-8280-8EC419E03148}">
+  <ds:schemaRefs>
+    <ds:schemaRef ds:uri="http://schemas.microsoft.com/office/2006/metadata/properties"/>
+  </ds:schemaRefs>
+</ds:datastoreItem>
+</file>
+
+<file path=customXml/itemProps3.xml><?xml version="1.0" encoding="utf-8"?>
 <ds:datastoreItem xmlns:ds="http://schemas.openxmlformats.org/officeDocument/2006/customXml" ds:itemID="{BA7BD11F-C275-40DD-82C9-C791F093B530}">
   <ds:schemaRefs>
     <ds:schemaRef ds:uri="http://schemas.microsoft.com/office/2006/metadata/contentType"/>
@@ -24442,24 +24712,8 @@
 </ds:datastoreItem>
 </file>
 
-<file path=customXml/itemProps2.xml><?xml version="1.0" encoding="utf-8"?>
-<ds:datastoreItem xmlns:ds="http://schemas.openxmlformats.org/officeDocument/2006/customXml" ds:itemID="{E5265DE5-3E8E-4120-8280-8EC419E03148}">
-  <ds:schemaRefs>
-    <ds:schemaRef ds:uri="http://schemas.microsoft.com/office/2006/metadata/properties"/>
-  </ds:schemaRefs>
-</ds:datastoreItem>
-</file>
-
-<file path=customXml/itemProps3.xml><?xml version="1.0" encoding="utf-8"?>
-<ds:datastoreItem xmlns:ds="http://schemas.openxmlformats.org/officeDocument/2006/customXml" ds:itemID="{3CBB50F0-8F85-42BF-AC23-9DA2DC66E259}">
-  <ds:schemaRefs>
-    <ds:schemaRef ds:uri="http://schemas.microsoft.com/sharepoint/v3/contenttype/forms"/>
-  </ds:schemaRefs>
-</ds:datastoreItem>
-</file>
-
 <file path=customXml/itemProps4.xml><?xml version="1.0" encoding="utf-8"?>
-<ds:datastoreItem xmlns:ds="http://schemas.openxmlformats.org/officeDocument/2006/customXml" ds:itemID="{027E27A0-A0BB-4E72-B7C7-FE5D0B42A476}">
+<ds:datastoreItem xmlns:ds="http://schemas.openxmlformats.org/officeDocument/2006/customXml" ds:itemID="{3D2E8F3F-1524-4CA7-9BF2-342F27D55AB9}">
   <ds:schemaRefs>
     <ds:schemaRef ds:uri="http://schemas.openxmlformats.org/officeDocument/2006/bibliography"/>
   </ds:schemaRefs>

</xml_diff>

<commit_message>
#102 - Updated the constrain rule to source waste types frpm disposal_sites instead of div_waste_types table and sorted the list as well.
</commit_message>
<xml_diff>
--- a/design/Design Specification - Capture - Disposal Enhancements.docx
+++ b/design/Design Specification - Capture - Disposal Enhancements.docx
@@ -182,8 +182,6 @@
           <w:kern w:val="0"/>
         </w:rPr>
       </w:pPr>
-      <w:bookmarkStart w:id="0" w:name="_GoBack"/>
-      <w:bookmarkEnd w:id="0"/>
     </w:p>
     <w:p>
       <w:pPr>
@@ -708,21 +706,7 @@
               <w:rPr>
                 <w:rFonts w:asciiTheme="minorHAnsi" w:hAnsiTheme="minorHAnsi"/>
               </w:rPr>
-              <w:t xml:space="preserve">Added variable names in </w:t>
-            </w:r>
-            <w:proofErr w:type="spellStart"/>
-            <w:r>
-              <w:rPr>
-                <w:rFonts w:asciiTheme="minorHAnsi" w:hAnsiTheme="minorHAnsi"/>
-              </w:rPr>
-              <w:t>InfoPro</w:t>
-            </w:r>
-            <w:proofErr w:type="spellEnd"/>
-            <w:r>
-              <w:rPr>
-                <w:rFonts w:asciiTheme="minorHAnsi" w:hAnsiTheme="minorHAnsi"/>
-              </w:rPr>
-              <w:t xml:space="preserve"> Interface section</w:t>
+              <w:t>Added variable names in InfoPro Interface section</w:t>
             </w:r>
           </w:p>
         </w:tc>
@@ -3424,12 +3408,12 @@
         </w:rPr>
         <w:fldChar w:fldCharType="end"/>
       </w:r>
-      <w:bookmarkStart w:id="1" w:name="_Toc314721060"/>
-      <w:bookmarkStart w:id="2" w:name="_Toc314721188"/>
-      <w:bookmarkStart w:id="3" w:name="_Toc314721491"/>
-      <w:bookmarkStart w:id="4" w:name="_Toc314823104"/>
-      <w:bookmarkStart w:id="5" w:name="_Toc314827285"/>
-      <w:bookmarkStart w:id="6" w:name="_Toc420970829"/>
+      <w:bookmarkStart w:id="0" w:name="_Toc314721060"/>
+      <w:bookmarkStart w:id="1" w:name="_Toc314721188"/>
+      <w:bookmarkStart w:id="2" w:name="_Toc314721491"/>
+      <w:bookmarkStart w:id="3" w:name="_Toc314823104"/>
+      <w:bookmarkStart w:id="4" w:name="_Toc314827285"/>
+      <w:bookmarkStart w:id="5" w:name="_Toc420970829"/>
       <w:r>
         <w:rPr>
           <w:rFonts w:asciiTheme="minorHAnsi" w:hAnsiTheme="minorHAnsi"/>
@@ -3446,13 +3430,13 @@
           <w:rFonts w:asciiTheme="minorHAnsi" w:hAnsiTheme="minorHAnsi"/>
         </w:rPr>
       </w:pPr>
-      <w:bookmarkStart w:id="7" w:name="_Toc416435161"/>
+      <w:bookmarkStart w:id="6" w:name="_Toc416435161"/>
+      <w:bookmarkEnd w:id="0"/>
       <w:bookmarkEnd w:id="1"/>
       <w:bookmarkEnd w:id="2"/>
       <w:bookmarkEnd w:id="3"/>
       <w:bookmarkEnd w:id="4"/>
       <w:bookmarkEnd w:id="5"/>
-      <w:bookmarkEnd w:id="6"/>
       <w:r>
         <w:rPr>
           <w:rFonts w:asciiTheme="minorHAnsi" w:hAnsiTheme="minorHAnsi"/>
@@ -3460,7 +3444,7 @@
         <w:lastRenderedPageBreak/>
         <w:t>Business Requirements</w:t>
       </w:r>
-      <w:bookmarkEnd w:id="7"/>
+      <w:bookmarkEnd w:id="6"/>
     </w:p>
     <w:p>
       <w:pPr>
@@ -3470,26 +3454,26 @@
           <w:rFonts w:asciiTheme="minorHAnsi" w:hAnsiTheme="minorHAnsi"/>
         </w:rPr>
       </w:pPr>
-      <w:bookmarkStart w:id="8" w:name="_Toc342757859"/>
-      <w:bookmarkStart w:id="9" w:name="_Toc346297767"/>
-      <w:bookmarkStart w:id="10" w:name="_Toc404134497"/>
-      <w:bookmarkStart w:id="11" w:name="_Toc416435162"/>
+      <w:bookmarkStart w:id="7" w:name="_Toc342757859"/>
+      <w:bookmarkStart w:id="8" w:name="_Toc346297767"/>
+      <w:bookmarkStart w:id="9" w:name="_Toc404134497"/>
+      <w:bookmarkStart w:id="10" w:name="_Toc416435162"/>
       <w:r>
         <w:rPr>
           <w:rFonts w:asciiTheme="minorHAnsi" w:hAnsiTheme="minorHAnsi"/>
         </w:rPr>
         <w:t xml:space="preserve">Purpose of the </w:t>
       </w:r>
+      <w:bookmarkEnd w:id="7"/>
       <w:bookmarkEnd w:id="8"/>
       <w:bookmarkEnd w:id="9"/>
+      <w:r>
+        <w:rPr>
+          <w:rFonts w:asciiTheme="minorHAnsi" w:hAnsiTheme="minorHAnsi"/>
+        </w:rPr>
+        <w:t>Design Specification</w:t>
+      </w:r>
       <w:bookmarkEnd w:id="10"/>
-      <w:r>
-        <w:rPr>
-          <w:rFonts w:asciiTheme="minorHAnsi" w:hAnsiTheme="minorHAnsi"/>
-        </w:rPr>
-        <w:t>Design Specification</w:t>
-      </w:r>
-      <w:bookmarkEnd w:id="11"/>
     </w:p>
     <w:p>
       <w:pPr>
@@ -3524,10 +3508,10 @@
           <w:rFonts w:asciiTheme="minorHAnsi" w:hAnsiTheme="minorHAnsi"/>
         </w:rPr>
       </w:pPr>
+      <w:bookmarkStart w:id="11" w:name="_Toc416435163"/>
       <w:bookmarkStart w:id="12" w:name="_Toc342757861"/>
       <w:bookmarkStart w:id="13" w:name="_Toc346297769"/>
       <w:bookmarkStart w:id="14" w:name="_Toc404134499"/>
-      <w:bookmarkStart w:id="15" w:name="_Toc416435163"/>
       <w:r>
         <w:rPr>
           <w:rFonts w:asciiTheme="minorHAnsi" w:hAnsiTheme="minorHAnsi"/>
@@ -3540,7 +3524,7 @@
         </w:rPr>
         <w:t xml:space="preserve"> / Configuration</w:t>
       </w:r>
-      <w:bookmarkEnd w:id="15"/>
+      <w:bookmarkEnd w:id="11"/>
     </w:p>
     <w:p>
       <w:pPr>
@@ -3740,19 +3724,11 @@
                 <w:rFonts w:asciiTheme="minorHAnsi" w:hAnsiTheme="minorHAnsi"/>
               </w:rPr>
             </w:pPr>
-            <w:proofErr w:type="spellStart"/>
-            <w:r>
-              <w:rPr>
-                <w:rFonts w:asciiTheme="minorHAnsi" w:hAnsiTheme="minorHAnsi"/>
-              </w:rPr>
-              <w:t>Config</w:t>
-            </w:r>
-            <w:proofErr w:type="spellEnd"/>
-            <w:r>
-              <w:rPr>
-                <w:rFonts w:asciiTheme="minorHAnsi" w:hAnsiTheme="minorHAnsi"/>
-              </w:rPr>
-              <w:t xml:space="preserve"> Templates</w:t>
+            <w:r>
+              <w:rPr>
+                <w:rFonts w:asciiTheme="minorHAnsi" w:hAnsiTheme="minorHAnsi"/>
+              </w:rPr>
+              <w:t>Config Templates</w:t>
             </w:r>
           </w:p>
         </w:tc>
@@ -3851,19 +3827,11 @@
                 <w:rFonts w:asciiTheme="minorHAnsi" w:hAnsiTheme="minorHAnsi"/>
               </w:rPr>
             </w:pPr>
-            <w:proofErr w:type="spellStart"/>
-            <w:r>
-              <w:rPr>
-                <w:rFonts w:asciiTheme="minorHAnsi" w:hAnsiTheme="minorHAnsi"/>
-              </w:rPr>
-              <w:t>Config</w:t>
-            </w:r>
-            <w:proofErr w:type="spellEnd"/>
-            <w:r>
-              <w:rPr>
-                <w:rFonts w:asciiTheme="minorHAnsi" w:hAnsiTheme="minorHAnsi"/>
-              </w:rPr>
-              <w:t xml:space="preserve"> Templates</w:t>
+            <w:r>
+              <w:rPr>
+                <w:rFonts w:asciiTheme="minorHAnsi" w:hAnsiTheme="minorHAnsi"/>
+              </w:rPr>
+              <w:t>Config Templates</w:t>
             </w:r>
           </w:p>
         </w:tc>
@@ -3946,19 +3914,11 @@
                 <w:rFonts w:asciiTheme="minorHAnsi" w:hAnsiTheme="minorHAnsi"/>
               </w:rPr>
             </w:pPr>
-            <w:proofErr w:type="spellStart"/>
-            <w:r>
-              <w:rPr>
-                <w:rFonts w:asciiTheme="minorHAnsi" w:hAnsiTheme="minorHAnsi"/>
-              </w:rPr>
-              <w:t>Config</w:t>
-            </w:r>
-            <w:proofErr w:type="spellEnd"/>
-            <w:r>
-              <w:rPr>
-                <w:rFonts w:asciiTheme="minorHAnsi" w:hAnsiTheme="minorHAnsi"/>
-              </w:rPr>
-              <w:t xml:space="preserve"> Templates</w:t>
+            <w:r>
+              <w:rPr>
+                <w:rFonts w:asciiTheme="minorHAnsi" w:hAnsiTheme="minorHAnsi"/>
+              </w:rPr>
+              <w:t>Config Templates</w:t>
             </w:r>
           </w:p>
         </w:tc>
@@ -4071,19 +4031,11 @@
                 <w:rFonts w:asciiTheme="minorHAnsi" w:hAnsiTheme="minorHAnsi"/>
               </w:rPr>
             </w:pPr>
-            <w:proofErr w:type="spellStart"/>
-            <w:r>
-              <w:rPr>
-                <w:rFonts w:asciiTheme="minorHAnsi" w:hAnsiTheme="minorHAnsi"/>
-              </w:rPr>
-              <w:t>Config</w:t>
-            </w:r>
-            <w:proofErr w:type="spellEnd"/>
-            <w:r>
-              <w:rPr>
-                <w:rFonts w:asciiTheme="minorHAnsi" w:hAnsiTheme="minorHAnsi"/>
-              </w:rPr>
-              <w:t>:</w:t>
+            <w:r>
+              <w:rPr>
+                <w:rFonts w:asciiTheme="minorHAnsi" w:hAnsiTheme="minorHAnsi"/>
+              </w:rPr>
+              <w:t>Config:</w:t>
             </w:r>
             <w:r>
               <w:rPr>
@@ -4173,19 +4125,11 @@
                 <w:rFonts w:asciiTheme="minorHAnsi" w:hAnsiTheme="minorHAnsi"/>
               </w:rPr>
             </w:pPr>
-            <w:proofErr w:type="spellStart"/>
-            <w:r>
-              <w:rPr>
-                <w:rFonts w:asciiTheme="minorHAnsi" w:hAnsiTheme="minorHAnsi"/>
-              </w:rPr>
-              <w:t>Config</w:t>
-            </w:r>
-            <w:proofErr w:type="spellEnd"/>
-            <w:r>
-              <w:rPr>
-                <w:rFonts w:asciiTheme="minorHAnsi" w:hAnsiTheme="minorHAnsi"/>
-              </w:rPr>
-              <w:t>:  Site attributes</w:t>
+            <w:r>
+              <w:rPr>
+                <w:rFonts w:asciiTheme="minorHAnsi" w:hAnsiTheme="minorHAnsi"/>
+              </w:rPr>
+              <w:t>Config:  Site attributes</w:t>
             </w:r>
           </w:p>
         </w:tc>
@@ -4250,19 +4194,11 @@
                 <w:rFonts w:asciiTheme="minorHAnsi" w:hAnsiTheme="minorHAnsi"/>
               </w:rPr>
             </w:pPr>
-            <w:proofErr w:type="spellStart"/>
-            <w:r>
-              <w:rPr>
-                <w:rFonts w:asciiTheme="minorHAnsi" w:hAnsiTheme="minorHAnsi"/>
-              </w:rPr>
-              <w:t>Config</w:t>
-            </w:r>
-            <w:proofErr w:type="spellEnd"/>
-            <w:r>
-              <w:rPr>
-                <w:rFonts w:asciiTheme="minorHAnsi" w:hAnsiTheme="minorHAnsi"/>
-              </w:rPr>
-              <w:t xml:space="preserve">:  </w:t>
+            <w:r>
+              <w:rPr>
+                <w:rFonts w:asciiTheme="minorHAnsi" w:hAnsiTheme="minorHAnsi"/>
+              </w:rPr>
+              <w:t xml:space="preserve">Config:  </w:t>
             </w:r>
             <w:r>
               <w:rPr>
@@ -4426,9 +4362,9 @@
                 <w:rFonts w:asciiTheme="minorHAnsi" w:hAnsiTheme="minorHAnsi"/>
               </w:rPr>
             </w:pPr>
-            <w:bookmarkStart w:id="16" w:name="_Ref402431325"/>
-          </w:p>
-          <w:bookmarkEnd w:id="16"/>
+            <w:bookmarkStart w:id="15" w:name="_Ref402431325"/>
+          </w:p>
+          <w:bookmarkEnd w:id="15"/>
           <w:p>
             <w:pPr>
               <w:rPr>
@@ -4899,16 +4835,8 @@
               <w:rPr>
                 <w:rFonts w:asciiTheme="minorHAnsi" w:hAnsiTheme="minorHAnsi"/>
               </w:rPr>
-              <w:t xml:space="preserve">Commerce:  </w:t>
-            </w:r>
-            <w:proofErr w:type="spellStart"/>
-            <w:r>
-              <w:rPr>
-                <w:rFonts w:asciiTheme="minorHAnsi" w:hAnsiTheme="minorHAnsi"/>
-              </w:rPr>
-              <w:t>Config</w:t>
-            </w:r>
-            <w:proofErr w:type="spellEnd"/>
+              <w:t>Commerce:  Config</w:t>
+            </w:r>
           </w:p>
         </w:tc>
         <w:tc>
@@ -5572,9 +5500,9 @@
                 <w:rFonts w:asciiTheme="minorHAnsi" w:hAnsiTheme="minorHAnsi"/>
               </w:rPr>
             </w:pPr>
-            <w:bookmarkStart w:id="17" w:name="_Ref408836774"/>
-          </w:p>
-          <w:bookmarkEnd w:id="17"/>
+            <w:bookmarkStart w:id="16" w:name="_Ref408836774"/>
+          </w:p>
+          <w:bookmarkEnd w:id="16"/>
           <w:p>
             <w:pPr>
               <w:rPr>
@@ -6936,9 +6864,9 @@
           <w:rFonts w:asciiTheme="minorHAnsi" w:hAnsiTheme="minorHAnsi"/>
         </w:rPr>
       </w:pPr>
-      <w:bookmarkStart w:id="18" w:name="_Toc342757862"/>
-      <w:bookmarkStart w:id="19" w:name="_Toc346297770"/>
-      <w:bookmarkStart w:id="20" w:name="_Toc404134500"/>
+      <w:bookmarkStart w:id="17" w:name="_Toc342757862"/>
+      <w:bookmarkStart w:id="18" w:name="_Toc346297770"/>
+      <w:bookmarkStart w:id="19" w:name="_Toc404134500"/>
     </w:p>
     <w:p>
       <w:pPr>
@@ -6947,12 +6875,431 @@
           <w:rFonts w:asciiTheme="minorHAnsi" w:hAnsiTheme="minorHAnsi"/>
         </w:rPr>
       </w:pPr>
-      <w:bookmarkStart w:id="21" w:name="_Toc416435164"/>
+      <w:bookmarkStart w:id="20" w:name="_Toc416435164"/>
       <w:r>
         <w:rPr>
           <w:rFonts w:asciiTheme="minorHAnsi" w:hAnsiTheme="minorHAnsi"/>
         </w:rPr>
         <w:t>Technical Design Requirements</w:t>
+      </w:r>
+      <w:bookmarkEnd w:id="20"/>
+    </w:p>
+    <w:tbl>
+      <w:tblPr>
+        <w:tblStyle w:val="TableGrid"/>
+        <w:tblW w:w="8910" w:type="dxa"/>
+        <w:tblInd w:w="108" w:type="dxa"/>
+        <w:tblLook w:val="04A0" w:firstRow="1" w:lastRow="0" w:firstColumn="1" w:lastColumn="0" w:noHBand="0" w:noVBand="1"/>
+      </w:tblPr>
+      <w:tblGrid>
+        <w:gridCol w:w="3960"/>
+        <w:gridCol w:w="4950"/>
+      </w:tblGrid>
+      <w:tr>
+        <w:trPr>
+          <w:cantSplit/>
+          <w:tblHeader/>
+        </w:trPr>
+        <w:tc>
+          <w:tcPr>
+            <w:tcW w:w="3960" w:type="dxa"/>
+            <w:tcBorders>
+              <w:top w:val="single" w:sz="4" w:space="0" w:color="auto"/>
+              <w:left w:val="single" w:sz="4" w:space="0" w:color="auto"/>
+              <w:bottom w:val="single" w:sz="4" w:space="0" w:color="auto"/>
+              <w:right w:val="single" w:sz="4" w:space="0" w:color="auto"/>
+            </w:tcBorders>
+            <w:shd w:val="clear" w:color="auto" w:fill="C4BC96" w:themeFill="background2" w:themeFillShade="BF"/>
+            <w:vAlign w:val="center"/>
+            <w:hideMark/>
+          </w:tcPr>
+          <w:p>
+            <w:pPr>
+              <w:spacing w:after="120"/>
+              <w:rPr>
+                <w:rFonts w:asciiTheme="minorHAnsi" w:hAnsiTheme="minorHAnsi"/>
+                <w:b/>
+              </w:rPr>
+            </w:pPr>
+            <w:r>
+              <w:rPr>
+                <w:rFonts w:asciiTheme="minorHAnsi" w:hAnsiTheme="minorHAnsi"/>
+                <w:b/>
+              </w:rPr>
+              <w:t>Technical Design Requirement</w:t>
+            </w:r>
+          </w:p>
+        </w:tc>
+        <w:tc>
+          <w:tcPr>
+            <w:tcW w:w="4950" w:type="dxa"/>
+            <w:tcBorders>
+              <w:top w:val="single" w:sz="4" w:space="0" w:color="auto"/>
+              <w:left w:val="single" w:sz="4" w:space="0" w:color="auto"/>
+              <w:bottom w:val="single" w:sz="4" w:space="0" w:color="auto"/>
+              <w:right w:val="single" w:sz="4" w:space="0" w:color="auto"/>
+            </w:tcBorders>
+            <w:shd w:val="clear" w:color="auto" w:fill="C4BC96" w:themeFill="background2" w:themeFillShade="BF"/>
+            <w:vAlign w:val="center"/>
+            <w:hideMark/>
+          </w:tcPr>
+          <w:p>
+            <w:pPr>
+              <w:tabs>
+                <w:tab w:val="left" w:pos="293"/>
+              </w:tabs>
+              <w:spacing w:after="120"/>
+              <w:rPr>
+                <w:rFonts w:asciiTheme="minorHAnsi" w:hAnsiTheme="minorHAnsi"/>
+                <w:b/>
+              </w:rPr>
+            </w:pPr>
+            <w:r>
+              <w:rPr>
+                <w:rFonts w:asciiTheme="minorHAnsi" w:hAnsiTheme="minorHAnsi"/>
+                <w:b/>
+              </w:rPr>
+              <w:t>Notes</w:t>
+            </w:r>
+          </w:p>
+        </w:tc>
+      </w:tr>
+      <w:tr>
+        <w:trPr>
+          <w:cantSplit/>
+          <w:trHeight w:val="665"/>
+        </w:trPr>
+        <w:tc>
+          <w:tcPr>
+            <w:tcW w:w="3960" w:type="dxa"/>
+            <w:tcBorders>
+              <w:top w:val="single" w:sz="4" w:space="0" w:color="auto"/>
+              <w:left w:val="single" w:sz="4" w:space="0" w:color="auto"/>
+              <w:bottom w:val="single" w:sz="4" w:space="0" w:color="auto"/>
+              <w:right w:val="single" w:sz="4" w:space="0" w:color="auto"/>
+            </w:tcBorders>
+            <w:vAlign w:val="center"/>
+          </w:tcPr>
+          <w:p>
+            <w:pPr>
+              <w:pStyle w:val="ListParagraph"/>
+              <w:numPr>
+                <w:ilvl w:val="0"/>
+                <w:numId w:val="3"/>
+              </w:numPr>
+              <w:rPr>
+                <w:rFonts w:asciiTheme="minorHAnsi" w:hAnsiTheme="minorHAnsi"/>
+              </w:rPr>
+            </w:pPr>
+          </w:p>
+          <w:p>
+            <w:pPr>
+              <w:rPr>
+                <w:rFonts w:asciiTheme="minorHAnsi" w:hAnsiTheme="minorHAnsi"/>
+              </w:rPr>
+            </w:pPr>
+            <w:r>
+              <w:rPr>
+                <w:rFonts w:asciiTheme="minorHAnsi" w:hAnsiTheme="minorHAnsi"/>
+              </w:rPr>
+              <w:t>C</w:t>
+            </w:r>
+            <w:r>
+              <w:rPr>
+                <w:rFonts w:asciiTheme="minorHAnsi" w:hAnsiTheme="minorHAnsi"/>
+              </w:rPr>
+              <w:t>onfig Templates</w:t>
+            </w:r>
+          </w:p>
+        </w:tc>
+        <w:tc>
+          <w:tcPr>
+            <w:tcW w:w="4950" w:type="dxa"/>
+            <w:tcBorders>
+              <w:top w:val="single" w:sz="4" w:space="0" w:color="auto"/>
+              <w:left w:val="single" w:sz="4" w:space="0" w:color="auto"/>
+              <w:bottom w:val="single" w:sz="4" w:space="0" w:color="auto"/>
+              <w:right w:val="single" w:sz="4" w:space="0" w:color="auto"/>
+            </w:tcBorders>
+            <w:vAlign w:val="center"/>
+          </w:tcPr>
+          <w:p>
+            <w:pPr>
+              <w:rPr>
+                <w:rFonts w:asciiTheme="minorHAnsi" w:hAnsiTheme="minorHAnsi"/>
+              </w:rPr>
+            </w:pPr>
+            <w:r>
+              <w:rPr>
+                <w:rFonts w:asciiTheme="minorHAnsi" w:hAnsiTheme="minorHAnsi"/>
+              </w:rPr>
+              <w:t xml:space="preserve">See below for necessary modifications to “Disposal Sites” tab and “Comm </w:t>
+            </w:r>
+            <w:proofErr w:type="spellStart"/>
+            <w:r>
+              <w:rPr>
+                <w:rFonts w:asciiTheme="minorHAnsi" w:hAnsiTheme="minorHAnsi"/>
+              </w:rPr>
+              <w:t>Disp</w:t>
+            </w:r>
+            <w:proofErr w:type="spellEnd"/>
+            <w:r>
+              <w:rPr>
+                <w:rFonts w:asciiTheme="minorHAnsi" w:hAnsiTheme="minorHAnsi"/>
+              </w:rPr>
+              <w:t xml:space="preserve"> by ZIP” tab.  Proposal that we eliminate “Comm DSP by site” through this change and manage both commercial and industrial pricing on the “disposal sites” tab</w:t>
+            </w:r>
+          </w:p>
+        </w:tc>
+      </w:tr>
+      <w:tr>
+        <w:trPr>
+          <w:cantSplit/>
+          <w:trHeight w:val="665"/>
+        </w:trPr>
+        <w:tc>
+          <w:tcPr>
+            <w:tcW w:w="3960" w:type="dxa"/>
+            <w:tcBorders>
+              <w:top w:val="single" w:sz="4" w:space="0" w:color="auto"/>
+              <w:left w:val="single" w:sz="4" w:space="0" w:color="auto"/>
+              <w:bottom w:val="single" w:sz="4" w:space="0" w:color="auto"/>
+              <w:right w:val="single" w:sz="4" w:space="0" w:color="auto"/>
+            </w:tcBorders>
+            <w:vAlign w:val="center"/>
+          </w:tcPr>
+          <w:p>
+            <w:pPr>
+              <w:pStyle w:val="ListParagraph"/>
+              <w:numPr>
+                <w:ilvl w:val="0"/>
+                <w:numId w:val="3"/>
+              </w:numPr>
+              <w:rPr>
+                <w:rFonts w:asciiTheme="minorHAnsi" w:hAnsiTheme="minorHAnsi"/>
+              </w:rPr>
+            </w:pPr>
+            <w:r>
+              <w:rPr>
+                <w:rFonts w:asciiTheme="minorHAnsi" w:hAnsiTheme="minorHAnsi"/>
+              </w:rPr>
+              <w:t>AAE:  Special Handling codes</w:t>
+            </w:r>
+          </w:p>
+        </w:tc>
+        <w:tc>
+          <w:tcPr>
+            <w:tcW w:w="4950" w:type="dxa"/>
+            <w:tcBorders>
+              <w:top w:val="single" w:sz="4" w:space="0" w:color="auto"/>
+              <w:left w:val="single" w:sz="4" w:space="0" w:color="auto"/>
+              <w:bottom w:val="single" w:sz="4" w:space="0" w:color="auto"/>
+              <w:right w:val="single" w:sz="4" w:space="0" w:color="auto"/>
+            </w:tcBorders>
+            <w:vAlign w:val="center"/>
+          </w:tcPr>
+          <w:p>
+            <w:pPr>
+              <w:rPr>
+                <w:rFonts w:asciiTheme="minorHAnsi" w:hAnsiTheme="minorHAnsi"/>
+              </w:rPr>
+            </w:pPr>
+            <w:r>
+              <w:rPr>
+                <w:rFonts w:asciiTheme="minorHAnsi" w:hAnsiTheme="minorHAnsi"/>
+              </w:rPr>
+              <w:t xml:space="preserve">AAE uses waste description to derive special handling code  new tag for special handling code </w:t>
+            </w:r>
+            <w:r>
+              <w:rPr>
+                <w:rFonts w:asciiTheme="minorHAnsi" w:hAnsiTheme="minorHAnsi"/>
+              </w:rPr>
+              <w:t>(provide</w:t>
+            </w:r>
+            <w:r>
+              <w:rPr>
+                <w:rFonts w:asciiTheme="minorHAnsi" w:hAnsiTheme="minorHAnsi"/>
+              </w:rPr>
+              <w:t>d</w:t>
+            </w:r>
+            <w:r>
+              <w:rPr>
+                <w:rFonts w:asciiTheme="minorHAnsi" w:hAnsiTheme="minorHAnsi"/>
+              </w:rPr>
+              <w:t xml:space="preserve"> to AAE)</w:t>
+            </w:r>
+          </w:p>
+          <w:p>
+            <w:pPr>
+              <w:rPr>
+                <w:rFonts w:asciiTheme="minorHAnsi" w:hAnsiTheme="minorHAnsi"/>
+              </w:rPr>
+            </w:pPr>
+            <w:r>
+              <w:rPr>
+                <w:rFonts w:asciiTheme="minorHAnsi" w:hAnsiTheme="minorHAnsi"/>
+              </w:rPr>
+              <w:t>Add Waste Code XML tag and provide to AAE.  Formalize/share logic to drive container code from waste code and special handling code</w:t>
+            </w:r>
+          </w:p>
+        </w:tc>
+      </w:tr>
+      <w:tr>
+        <w:trPr>
+          <w:cantSplit/>
+          <w:trHeight w:val="665"/>
+        </w:trPr>
+        <w:tc>
+          <w:tcPr>
+            <w:tcW w:w="3960" w:type="dxa"/>
+            <w:tcBorders>
+              <w:top w:val="single" w:sz="4" w:space="0" w:color="auto"/>
+              <w:left w:val="single" w:sz="4" w:space="0" w:color="auto"/>
+              <w:bottom w:val="single" w:sz="4" w:space="0" w:color="auto"/>
+              <w:right w:val="single" w:sz="4" w:space="0" w:color="auto"/>
+            </w:tcBorders>
+            <w:vAlign w:val="center"/>
+          </w:tcPr>
+          <w:p>
+            <w:pPr>
+              <w:pStyle w:val="ListParagraph"/>
+              <w:numPr>
+                <w:ilvl w:val="0"/>
+                <w:numId w:val="3"/>
+              </w:numPr>
+              <w:rPr>
+                <w:rFonts w:asciiTheme="minorHAnsi" w:hAnsiTheme="minorHAnsi"/>
+              </w:rPr>
+            </w:pPr>
+            <w:r>
+              <w:rPr>
+                <w:rFonts w:asciiTheme="minorHAnsi" w:hAnsiTheme="minorHAnsi"/>
+              </w:rPr>
+              <w:t>XML changes</w:t>
+            </w:r>
+          </w:p>
+        </w:tc>
+        <w:tc>
+          <w:tcPr>
+            <w:tcW w:w="4950" w:type="dxa"/>
+            <w:tcBorders>
+              <w:top w:val="single" w:sz="4" w:space="0" w:color="auto"/>
+              <w:left w:val="single" w:sz="4" w:space="0" w:color="auto"/>
+              <w:bottom w:val="single" w:sz="4" w:space="0" w:color="auto"/>
+              <w:right w:val="single" w:sz="4" w:space="0" w:color="auto"/>
+            </w:tcBorders>
+            <w:vAlign w:val="center"/>
+          </w:tcPr>
+          <w:p>
+            <w:pPr>
+              <w:rPr>
+                <w:rFonts w:asciiTheme="minorHAnsi" w:hAnsiTheme="minorHAnsi"/>
+              </w:rPr>
+            </w:pPr>
+            <w:r>
+              <w:rPr>
+                <w:rFonts w:asciiTheme="minorHAnsi" w:hAnsiTheme="minorHAnsi"/>
+              </w:rPr>
+              <w:t xml:space="preserve">Tag name for </w:t>
+            </w:r>
+            <w:proofErr w:type="spellStart"/>
+            <w:r>
+              <w:rPr>
+                <w:rFonts w:asciiTheme="minorHAnsi" w:hAnsiTheme="minorHAnsi"/>
+              </w:rPr>
+              <w:t>disposal_cd</w:t>
+            </w:r>
+            <w:proofErr w:type="spellEnd"/>
+            <w:r>
+              <w:rPr>
+                <w:rFonts w:asciiTheme="minorHAnsi" w:hAnsiTheme="minorHAnsi"/>
+              </w:rPr>
+              <w:t xml:space="preserve"> should not change.  Length will change from 2 digit to 4 digit string</w:t>
+            </w:r>
+          </w:p>
+          <w:p>
+            <w:pPr>
+              <w:rPr>
+                <w:rFonts w:asciiTheme="minorHAnsi" w:hAnsiTheme="minorHAnsi"/>
+              </w:rPr>
+            </w:pPr>
+          </w:p>
+          <w:p>
+            <w:pPr>
+              <w:rPr>
+                <w:rFonts w:asciiTheme="minorHAnsi" w:hAnsiTheme="minorHAnsi"/>
+              </w:rPr>
+            </w:pPr>
+            <w:r>
+              <w:rPr>
+                <w:rFonts w:asciiTheme="minorHAnsi" w:hAnsiTheme="minorHAnsi"/>
+              </w:rPr>
+              <w:t xml:space="preserve">Need new tags for container notes and delivery notes that have line </w:t>
+            </w:r>
+            <w:proofErr w:type="gramStart"/>
+            <w:r>
+              <w:rPr>
+                <w:rFonts w:asciiTheme="minorHAnsi" w:hAnsiTheme="minorHAnsi"/>
+              </w:rPr>
+              <w:t>items .</w:t>
+            </w:r>
+            <w:proofErr w:type="gramEnd"/>
+            <w:r>
+              <w:rPr>
+                <w:rFonts w:asciiTheme="minorHAnsi" w:hAnsiTheme="minorHAnsi"/>
+              </w:rPr>
+              <w:t xml:space="preserve">  Provide to AAE.  Leave existing tag in place until AAE ready to receive line item tags (not March)</w:t>
+            </w:r>
+          </w:p>
+          <w:p>
+            <w:pPr>
+              <w:rPr>
+                <w:rFonts w:asciiTheme="minorHAnsi" w:hAnsiTheme="minorHAnsi"/>
+              </w:rPr>
+            </w:pPr>
+          </w:p>
+          <w:p>
+            <w:pPr>
+              <w:rPr>
+                <w:rFonts w:asciiTheme="minorHAnsi" w:hAnsiTheme="minorHAnsi"/>
+              </w:rPr>
+            </w:pPr>
+            <w:r>
+              <w:rPr>
+                <w:rFonts w:asciiTheme="minorHAnsi" w:hAnsiTheme="minorHAnsi"/>
+              </w:rPr>
+              <w:t>Current attribute on UOM is string.  Attribute name should not change, but will support additional UOMs on disposal line</w:t>
+            </w:r>
+          </w:p>
+        </w:tc>
+      </w:tr>
+    </w:tbl>
+    <w:p>
+      <w:pPr>
+        <w:pStyle w:val="BodyText"/>
+      </w:pPr>
+    </w:p>
+    <w:p>
+      <w:pPr>
+        <w:pStyle w:val="Heading3"/>
+        <w:jc w:val="both"/>
+        <w:rPr>
+          <w:rFonts w:asciiTheme="minorHAnsi" w:hAnsiTheme="minorHAnsi"/>
+        </w:rPr>
+      </w:pPr>
+      <w:bookmarkStart w:id="21" w:name="_Toc416435165"/>
+      <w:r>
+        <w:rPr>
+          <w:rFonts w:asciiTheme="minorHAnsi" w:hAnsiTheme="minorHAnsi"/>
+        </w:rPr>
+        <w:lastRenderedPageBreak/>
+        <w:t>Technical Design Requirements</w:t>
+      </w:r>
+      <w:r>
+        <w:rPr>
+          <w:rFonts w:asciiTheme="minorHAnsi" w:hAnsiTheme="minorHAnsi"/>
+        </w:rPr>
+        <w:t xml:space="preserve"> CHANGE LOG</w:t>
       </w:r>
       <w:bookmarkEnd w:id="21"/>
     </w:p>
@@ -7057,7 +7404,7 @@
               <w:pStyle w:val="ListParagraph"/>
               <w:numPr>
                 <w:ilvl w:val="0"/>
-                <w:numId w:val="3"/>
+                <w:numId w:val="26"/>
               </w:numPr>
               <w:rPr>
                 <w:rFonts w:asciiTheme="minorHAnsi" w:hAnsiTheme="minorHAnsi"/>
@@ -7070,25 +7417,119 @@
                 <w:rFonts w:asciiTheme="minorHAnsi" w:hAnsiTheme="minorHAnsi"/>
               </w:rPr>
             </w:pPr>
+            <w:r>
+              <w:rPr>
+                <w:rFonts w:cstheme="minorHAnsi"/>
+              </w:rPr>
+              <w:t>Send</w:t>
+            </w:r>
+            <w:r>
+              <w:rPr>
+                <w:rFonts w:cstheme="minorHAnsi"/>
+              </w:rPr>
+              <w:t xml:space="preserve"> the actual </w:t>
+            </w:r>
+            <w:r>
+              <w:rPr>
+                <w:rFonts w:cstheme="minorHAnsi"/>
+              </w:rPr>
+              <w:t xml:space="preserve">container </w:t>
+            </w:r>
+            <w:r>
+              <w:rPr>
+                <w:rFonts w:cstheme="minorHAnsi"/>
+              </w:rPr>
+              <w:t>code</w:t>
+            </w:r>
+            <w:r>
+              <w:rPr>
+                <w:rFonts w:cstheme="minorHAnsi"/>
+              </w:rPr>
+              <w:t xml:space="preserve"> not the name</w:t>
+            </w:r>
+            <w:r>
+              <w:rPr>
+                <w:rFonts w:cstheme="minorHAnsi"/>
+              </w:rPr>
+              <w:t xml:space="preserve">.  </w:t>
+            </w:r>
+            <w:r>
+              <w:rPr>
+                <w:rFonts w:cstheme="minorHAnsi"/>
+              </w:rPr>
+              <w:t xml:space="preserve">Name the variable </w:t>
+            </w:r>
             <w:proofErr w:type="spellStart"/>
             <w:r>
               <w:rPr>
-                <w:rFonts w:asciiTheme="minorHAnsi" w:hAnsiTheme="minorHAnsi"/>
-              </w:rPr>
-              <w:t>C</w:t>
-            </w:r>
-            <w:r>
-              <w:rPr>
-                <w:rFonts w:asciiTheme="minorHAnsi" w:hAnsiTheme="minorHAnsi"/>
-              </w:rPr>
-              <w:t>onfig</w:t>
+                <w:rFonts w:cstheme="minorHAnsi"/>
+              </w:rPr>
+              <w:t>container</w:t>
+            </w:r>
+            <w:r>
+              <w:rPr>
+                <w:rFonts w:cstheme="minorHAnsi"/>
+              </w:rPr>
+              <w:t>Rate</w:t>
+            </w:r>
+            <w:r>
+              <w:rPr>
+                <w:rFonts w:cstheme="minorHAnsi"/>
+              </w:rPr>
+              <w:t>_line</w:t>
             </w:r>
             <w:proofErr w:type="spellEnd"/>
             <w:r>
               <w:rPr>
-                <w:rFonts w:asciiTheme="minorHAnsi" w:hAnsiTheme="minorHAnsi"/>
-              </w:rPr>
-              <w:t xml:space="preserve"> Templates</w:t>
+                <w:rFonts w:cstheme="minorHAnsi"/>
+              </w:rPr>
+              <w:t xml:space="preserve">. </w:t>
+            </w:r>
+            <w:r>
+              <w:rPr>
+                <w:rFonts w:cstheme="minorHAnsi"/>
+              </w:rPr>
+              <w:t>This can be derived from the first two</w:t>
+            </w:r>
+            <w:r>
+              <w:rPr>
+                <w:rFonts w:cstheme="minorHAnsi"/>
+              </w:rPr>
+              <w:t xml:space="preserve"> </w:t>
+            </w:r>
+            <w:proofErr w:type="spellStart"/>
+            <w:r>
+              <w:rPr>
+                <w:rFonts w:cstheme="minorHAnsi"/>
+              </w:rPr>
+              <w:t>charaters</w:t>
+            </w:r>
+            <w:proofErr w:type="spellEnd"/>
+            <w:r>
+              <w:rPr>
+                <w:rFonts w:cstheme="minorHAnsi"/>
+              </w:rPr>
+              <w:t xml:space="preserve"> of the Part Number and can be found in the </w:t>
+            </w:r>
+            <w:proofErr w:type="spellStart"/>
+            <w:r>
+              <w:rPr>
+                <w:rFonts w:cstheme="minorHAnsi"/>
+              </w:rPr>
+              <w:t>account_status</w:t>
+            </w:r>
+            <w:proofErr w:type="spellEnd"/>
+            <w:r>
+              <w:rPr>
+                <w:rFonts w:cstheme="minorHAnsi"/>
+              </w:rPr>
+              <w:t xml:space="preserve"> table.</w:t>
+            </w:r>
+            <w:r>
+              <w:rPr>
+                <w:rFonts w:cstheme="minorHAnsi"/>
+              </w:rPr>
+              <w:br/>
             </w:r>
           </w:p>
         </w:tc>
@@ -7113,49 +7554,25 @@
               <w:rPr>
                 <w:rFonts w:asciiTheme="minorHAnsi" w:hAnsiTheme="minorHAnsi"/>
               </w:rPr>
-              <w:t>See below for necessary modifications to “Disposal Sites” tab and “</w:t>
-            </w:r>
-            <w:proofErr w:type="spellStart"/>
-            <w:r>
-              <w:rPr>
-                <w:rFonts w:asciiTheme="minorHAnsi" w:hAnsiTheme="minorHAnsi"/>
-              </w:rPr>
-              <w:t>Comm</w:t>
-            </w:r>
-            <w:proofErr w:type="spellEnd"/>
-            <w:r>
-              <w:rPr>
-                <w:rFonts w:asciiTheme="minorHAnsi" w:hAnsiTheme="minorHAnsi"/>
-              </w:rPr>
-              <w:t xml:space="preserve"> </w:t>
-            </w:r>
-            <w:proofErr w:type="spellStart"/>
-            <w:r>
-              <w:rPr>
-                <w:rFonts w:asciiTheme="minorHAnsi" w:hAnsiTheme="minorHAnsi"/>
-              </w:rPr>
-              <w:t>Disp</w:t>
-            </w:r>
-            <w:proofErr w:type="spellEnd"/>
-            <w:r>
-              <w:rPr>
-                <w:rFonts w:asciiTheme="minorHAnsi" w:hAnsiTheme="minorHAnsi"/>
-              </w:rPr>
-              <w:t xml:space="preserve"> by ZIP” tab.  Proposal that we eliminate “</w:t>
-            </w:r>
-            <w:proofErr w:type="spellStart"/>
-            <w:r>
-              <w:rPr>
-                <w:rFonts w:asciiTheme="minorHAnsi" w:hAnsiTheme="minorHAnsi"/>
-              </w:rPr>
-              <w:t>Comm</w:t>
-            </w:r>
-            <w:proofErr w:type="spellEnd"/>
-            <w:r>
-              <w:rPr>
-                <w:rFonts w:asciiTheme="minorHAnsi" w:hAnsiTheme="minorHAnsi"/>
-              </w:rPr>
-              <w:t xml:space="preserve"> DSP by site” through this change and manage both commercial and industrial pricing on the “disposal sites” tab</w:t>
+              <w:t xml:space="preserve">Added by RNB 3/16/15.  Requested from InfoPro.  </w:t>
+            </w:r>
+            <w:r>
+              <w:rPr>
+                <w:rFonts w:cstheme="minorHAnsi"/>
+              </w:rPr>
+              <w:t>This would eliminate the need for mapping on the AAE side</w:t>
+            </w:r>
+            <w:r>
+              <w:rPr>
+                <w:rFonts w:cstheme="minorHAnsi"/>
+              </w:rPr>
+              <w:t xml:space="preserve"> when new container types are added</w:t>
+            </w:r>
+            <w:r>
+              <w:rPr>
+                <w:rFonts w:cstheme="minorHAnsi"/>
+              </w:rPr>
+              <w:t>.</w:t>
             </w:r>
           </w:p>
         </w:tc>
@@ -7181,17 +7598,50 @@
               <w:pStyle w:val="ListParagraph"/>
               <w:numPr>
                 <w:ilvl w:val="0"/>
-                <w:numId w:val="3"/>
+                <w:numId w:val="26"/>
               </w:numPr>
               <w:rPr>
                 <w:rFonts w:asciiTheme="minorHAnsi" w:hAnsiTheme="minorHAnsi"/>
               </w:rPr>
             </w:pPr>
-            <w:r>
-              <w:rPr>
-                <w:rFonts w:asciiTheme="minorHAnsi" w:hAnsiTheme="minorHAnsi"/>
-              </w:rPr>
-              <w:t>AAE:  Special Handling codes</w:t>
+          </w:p>
+          <w:p>
+            <w:pPr>
+              <w:rPr>
+                <w:rFonts w:asciiTheme="minorHAnsi" w:hAnsiTheme="minorHAnsi"/>
+              </w:rPr>
+            </w:pPr>
+            <w:r>
+              <w:rPr>
+                <w:rFonts w:asciiTheme="minorHAnsi" w:hAnsiTheme="minorHAnsi"/>
+              </w:rPr>
+              <w:t>Contaminated charge item will be on the line item grid.  Attr</w:t>
+            </w:r>
+            <w:r>
+              <w:rPr>
+                <w:rFonts w:asciiTheme="minorHAnsi" w:hAnsiTheme="minorHAnsi"/>
+              </w:rPr>
+              <w:t>ibute name will read “</w:t>
+            </w:r>
+            <w:proofErr w:type="spellStart"/>
+            <w:r>
+              <w:rPr>
+                <w:rFonts w:asciiTheme="minorHAnsi" w:hAnsiTheme="minorHAnsi"/>
+              </w:rPr>
+              <w:t>contamRate</w:t>
+            </w:r>
+            <w:r>
+              <w:rPr>
+                <w:rFonts w:asciiTheme="minorHAnsi" w:hAnsiTheme="minorHAnsi"/>
+              </w:rPr>
+              <w:t>_line</w:t>
+            </w:r>
+            <w:proofErr w:type="spellEnd"/>
+            <w:r>
+              <w:rPr>
+                <w:rFonts w:asciiTheme="minorHAnsi" w:hAnsiTheme="minorHAnsi"/>
+              </w:rPr>
+              <w:t>”</w:t>
             </w:r>
           </w:p>
         </w:tc>
@@ -7216,38 +7666,38 @@
               <w:rPr>
                 <w:rFonts w:asciiTheme="minorHAnsi" w:hAnsiTheme="minorHAnsi"/>
               </w:rPr>
-              <w:t xml:space="preserve">AAE uses waste description to derive special handling code  new tag for special handling code </w:t>
-            </w:r>
-            <w:r>
-              <w:rPr>
-                <w:rFonts w:asciiTheme="minorHAnsi" w:hAnsiTheme="minorHAnsi"/>
-              </w:rPr>
-              <w:t>(provide</w:t>
-            </w:r>
-            <w:r>
-              <w:rPr>
-                <w:rFonts w:asciiTheme="minorHAnsi" w:hAnsiTheme="minorHAnsi"/>
-              </w:rPr>
-              <w:t>d</w:t>
-            </w:r>
-            <w:r>
-              <w:rPr>
-                <w:rFonts w:asciiTheme="minorHAnsi" w:hAnsiTheme="minorHAnsi"/>
-              </w:rPr>
-              <w:t xml:space="preserve"> to AAE)</w:t>
-            </w:r>
-          </w:p>
-          <w:p>
-            <w:pPr>
-              <w:rPr>
-                <w:rFonts w:asciiTheme="minorHAnsi" w:hAnsiTheme="minorHAnsi"/>
-              </w:rPr>
-            </w:pPr>
-            <w:r>
-              <w:rPr>
-                <w:rFonts w:asciiTheme="minorHAnsi" w:hAnsiTheme="minorHAnsi"/>
-              </w:rPr>
-              <w:t>Add Waste Code XML tag and provide to AAE.  Formalize/share logic to drive container code from waste code and special handling code</w:t>
+              <w:t>Added by RNB 3/16/15. Name requested by InfoPro</w:t>
+            </w:r>
+          </w:p>
+          <w:p>
+            <w:pPr>
+              <w:rPr>
+                <w:rFonts w:asciiTheme="minorHAnsi" w:hAnsiTheme="minorHAnsi"/>
+              </w:rPr>
+            </w:pPr>
+            <w:r>
+              <w:rPr>
+                <w:rFonts w:asciiTheme="minorHAnsi" w:hAnsiTheme="minorHAnsi"/>
+              </w:rPr>
+              <w:t xml:space="preserve">For </w:t>
+            </w:r>
+            <w:r>
+              <w:rPr>
+                <w:rFonts w:asciiTheme="minorHAnsi" w:hAnsiTheme="minorHAnsi"/>
+              </w:rPr>
+              <w:t>small and large</w:t>
+            </w:r>
+            <w:r>
+              <w:rPr>
+                <w:rFonts w:asciiTheme="minorHAnsi" w:hAnsiTheme="minorHAnsi"/>
+              </w:rPr>
+              <w:t xml:space="preserve"> containers InfoPro should default to “CON” charge type.  </w:t>
+            </w:r>
+            <w:r>
+              <w:rPr>
+                <w:rFonts w:asciiTheme="minorHAnsi" w:hAnsiTheme="minorHAnsi"/>
+              </w:rPr>
+              <w:t>Do not allow contaminated load for MSW.</w:t>
             </w:r>
           </w:p>
         </w:tc>
@@ -7273,17 +7723,42 @@
               <w:pStyle w:val="ListParagraph"/>
               <w:numPr>
                 <w:ilvl w:val="0"/>
-                <w:numId w:val="3"/>
+                <w:numId w:val="26"/>
               </w:numPr>
               <w:rPr>
                 <w:rFonts w:asciiTheme="minorHAnsi" w:hAnsiTheme="minorHAnsi"/>
               </w:rPr>
             </w:pPr>
-            <w:r>
-              <w:rPr>
-                <w:rFonts w:asciiTheme="minorHAnsi" w:hAnsiTheme="minorHAnsi"/>
-              </w:rPr>
-              <w:t>XML changes</w:t>
+          </w:p>
+          <w:p>
+            <w:pPr>
+              <w:rPr>
+                <w:rFonts w:asciiTheme="minorHAnsi" w:hAnsiTheme="minorHAnsi"/>
+              </w:rPr>
+            </w:pPr>
+            <w:r>
+              <w:t>The updated Authorized name</w:t>
+            </w:r>
+            <w:r>
+              <w:t xml:space="preserve"> (in Generate docs)</w:t>
+            </w:r>
+            <w:r>
+              <w:t xml:space="preserve"> </w:t>
+            </w:r>
+            <w:r>
+              <w:t>should be mapped</w:t>
+            </w:r>
+            <w:r>
+              <w:t xml:space="preserve"> to </w:t>
+            </w:r>
+            <w:r>
+              <w:t xml:space="preserve">the existing </w:t>
+            </w:r>
+            <w:r>
+              <w:t>field</w:t>
+            </w:r>
+            <w:r>
+              <w:t>.</w:t>
             </w:r>
           </w:p>
         </w:tc>
@@ -7301,193 +7776,51 @@
           <w:p>
             <w:pPr>
               <w:rPr>
-                <w:rFonts w:asciiTheme="minorHAnsi" w:hAnsiTheme="minorHAnsi"/>
-              </w:rPr>
-            </w:pPr>
-            <w:r>
-              <w:rPr>
-                <w:rFonts w:asciiTheme="minorHAnsi" w:hAnsiTheme="minorHAnsi"/>
-              </w:rPr>
-              <w:t xml:space="preserve">Tag name for </w:t>
+                <w:color w:val="1F497D"/>
+              </w:rPr>
+            </w:pPr>
+            <w:r>
+              <w:rPr>
+                <w:rFonts w:asciiTheme="minorHAnsi" w:hAnsiTheme="minorHAnsi"/>
+              </w:rPr>
+              <w:t xml:space="preserve">Added by RNB 3/16/15.  </w:t>
+            </w:r>
+            <w:r>
+              <w:t>InfoPro can already see in test that any updates to the Authorized by are not being mapped into a second tag</w:t>
+            </w:r>
+            <w:r>
+              <w:t xml:space="preserve"> (_billTo_company_name2)</w:t>
+            </w:r>
+            <w:r>
+              <w:t xml:space="preserve">.  </w:t>
+            </w:r>
+            <w:r>
+              <w:t xml:space="preserve">They would like </w:t>
+            </w:r>
+            <w:r>
+              <w:t xml:space="preserve">to make sure updates go into the existing tag </w:t>
+            </w:r>
+            <w:r>
+              <w:t>(</w:t>
             </w:r>
             <w:proofErr w:type="spellStart"/>
             <w:r>
-              <w:rPr>
-                <w:rFonts w:asciiTheme="minorHAnsi" w:hAnsiTheme="minorHAnsi"/>
-              </w:rPr>
-              <w:t>disposal_cd</w:t>
+              <w:t>authorizedBy_quote</w:t>
             </w:r>
             <w:proofErr w:type="spellEnd"/>
             <w:r>
-              <w:rPr>
-                <w:rFonts w:asciiTheme="minorHAnsi" w:hAnsiTheme="minorHAnsi"/>
-              </w:rPr>
-              <w:t xml:space="preserve"> should not change.  Length will change from 2 digit to 4 digit string</w:t>
-            </w:r>
-          </w:p>
-          <w:p>
-            <w:pPr>
-              <w:rPr>
-                <w:rFonts w:asciiTheme="minorHAnsi" w:hAnsiTheme="minorHAnsi"/>
-              </w:rPr>
-            </w:pPr>
-          </w:p>
-          <w:p>
-            <w:pPr>
-              <w:rPr>
-                <w:rFonts w:asciiTheme="minorHAnsi" w:hAnsiTheme="minorHAnsi"/>
-              </w:rPr>
-            </w:pPr>
-            <w:r>
-              <w:rPr>
-                <w:rFonts w:asciiTheme="minorHAnsi" w:hAnsiTheme="minorHAnsi"/>
-              </w:rPr>
-              <w:t xml:space="preserve">Need new tags for container notes and delivery notes that have line </w:t>
-            </w:r>
-            <w:proofErr w:type="gramStart"/>
-            <w:r>
-              <w:rPr>
-                <w:rFonts w:asciiTheme="minorHAnsi" w:hAnsiTheme="minorHAnsi"/>
-              </w:rPr>
-              <w:t>items .</w:t>
-            </w:r>
-            <w:proofErr w:type="gramEnd"/>
-            <w:r>
-              <w:rPr>
-                <w:rFonts w:asciiTheme="minorHAnsi" w:hAnsiTheme="minorHAnsi"/>
-              </w:rPr>
-              <w:t xml:space="preserve">  Provide to AAE.  Leave existing tag in place until AAE ready to receive line item tags (not March)</w:t>
-            </w:r>
-          </w:p>
-          <w:p>
-            <w:pPr>
-              <w:rPr>
-                <w:rFonts w:asciiTheme="minorHAnsi" w:hAnsiTheme="minorHAnsi"/>
-              </w:rPr>
-            </w:pPr>
-          </w:p>
-          <w:p>
-            <w:pPr>
-              <w:rPr>
-                <w:rFonts w:asciiTheme="minorHAnsi" w:hAnsiTheme="minorHAnsi"/>
-              </w:rPr>
-            </w:pPr>
-            <w:r>
-              <w:rPr>
-                <w:rFonts w:asciiTheme="minorHAnsi" w:hAnsiTheme="minorHAnsi"/>
-              </w:rPr>
-              <w:t>Current attribute on UOM is string.  Attribute name should not change, but will support additional UOMs on disposal line</w:t>
-            </w:r>
-          </w:p>
-        </w:tc>
-      </w:tr>
-    </w:tbl>
-    <w:p>
-      <w:pPr>
-        <w:pStyle w:val="BodyText"/>
-      </w:pPr>
-    </w:p>
-    <w:p>
-      <w:pPr>
-        <w:pStyle w:val="Heading3"/>
-        <w:jc w:val="both"/>
-        <w:rPr>
-          <w:rFonts w:asciiTheme="minorHAnsi" w:hAnsiTheme="minorHAnsi"/>
-        </w:rPr>
-      </w:pPr>
-      <w:bookmarkStart w:id="22" w:name="_Toc416435165"/>
-      <w:r>
-        <w:rPr>
-          <w:rFonts w:asciiTheme="minorHAnsi" w:hAnsiTheme="minorHAnsi"/>
-        </w:rPr>
-        <w:lastRenderedPageBreak/>
-        <w:t>Technical Design Requirements</w:t>
-      </w:r>
-      <w:r>
-        <w:rPr>
-          <w:rFonts w:asciiTheme="minorHAnsi" w:hAnsiTheme="minorHAnsi"/>
-        </w:rPr>
-        <w:t xml:space="preserve"> CHANGE LOG</w:t>
-      </w:r>
-      <w:bookmarkEnd w:id="22"/>
-    </w:p>
-    <w:tbl>
-      <w:tblPr>
-        <w:tblStyle w:val="TableGrid"/>
-        <w:tblW w:w="8910" w:type="dxa"/>
-        <w:tblInd w:w="108" w:type="dxa"/>
-        <w:tblLook w:val="04A0" w:firstRow="1" w:lastRow="0" w:firstColumn="1" w:lastColumn="0" w:noHBand="0" w:noVBand="1"/>
-      </w:tblPr>
-      <w:tblGrid>
-        <w:gridCol w:w="3960"/>
-        <w:gridCol w:w="4950"/>
-      </w:tblGrid>
-      <w:tr>
-        <w:trPr>
-          <w:cantSplit/>
-          <w:tblHeader/>
-        </w:trPr>
-        <w:tc>
-          <w:tcPr>
-            <w:tcW w:w="3960" w:type="dxa"/>
-            <w:tcBorders>
-              <w:top w:val="single" w:sz="4" w:space="0" w:color="auto"/>
-              <w:left w:val="single" w:sz="4" w:space="0" w:color="auto"/>
-              <w:bottom w:val="single" w:sz="4" w:space="0" w:color="auto"/>
-              <w:right w:val="single" w:sz="4" w:space="0" w:color="auto"/>
-            </w:tcBorders>
-            <w:shd w:val="clear" w:color="auto" w:fill="C4BC96" w:themeFill="background2" w:themeFillShade="BF"/>
-            <w:vAlign w:val="center"/>
-            <w:hideMark/>
-          </w:tcPr>
-          <w:p>
-            <w:pPr>
-              <w:spacing w:after="120"/>
-              <w:rPr>
-                <w:rFonts w:asciiTheme="minorHAnsi" w:hAnsiTheme="minorHAnsi"/>
-                <w:b/>
-              </w:rPr>
-            </w:pPr>
-            <w:r>
-              <w:rPr>
-                <w:rFonts w:asciiTheme="minorHAnsi" w:hAnsiTheme="minorHAnsi"/>
-                <w:b/>
-              </w:rPr>
-              <w:t>Technical Design Requirement</w:t>
-            </w:r>
-          </w:p>
-        </w:tc>
-        <w:tc>
-          <w:tcPr>
-            <w:tcW w:w="4950" w:type="dxa"/>
-            <w:tcBorders>
-              <w:top w:val="single" w:sz="4" w:space="0" w:color="auto"/>
-              <w:left w:val="single" w:sz="4" w:space="0" w:color="auto"/>
-              <w:bottom w:val="single" w:sz="4" w:space="0" w:color="auto"/>
-              <w:right w:val="single" w:sz="4" w:space="0" w:color="auto"/>
-            </w:tcBorders>
-            <w:shd w:val="clear" w:color="auto" w:fill="C4BC96" w:themeFill="background2" w:themeFillShade="BF"/>
-            <w:vAlign w:val="center"/>
-            <w:hideMark/>
-          </w:tcPr>
-          <w:p>
-            <w:pPr>
-              <w:tabs>
-                <w:tab w:val="left" w:pos="293"/>
-              </w:tabs>
-              <w:spacing w:after="120"/>
-              <w:rPr>
-                <w:rFonts w:asciiTheme="minorHAnsi" w:hAnsiTheme="minorHAnsi"/>
-                <w:b/>
-              </w:rPr>
-            </w:pPr>
-            <w:r>
-              <w:rPr>
-                <w:rFonts w:asciiTheme="minorHAnsi" w:hAnsiTheme="minorHAnsi"/>
-                <w:b/>
-              </w:rPr>
-              <w:t>Notes</w:t>
-            </w:r>
+              <w:t xml:space="preserve">) </w:t>
+            </w:r>
+            <w:r>
+              <w:t>or it will require changes on our side.</w:t>
+            </w:r>
+          </w:p>
+          <w:p>
+            <w:pPr>
+              <w:rPr>
+                <w:rFonts w:asciiTheme="minorHAnsi" w:hAnsiTheme="minorHAnsi"/>
+              </w:rPr>
+            </w:pPr>
           </w:p>
         </w:tc>
       </w:tr>
@@ -7518,126 +7851,11 @@
                 <w:rFonts w:asciiTheme="minorHAnsi" w:hAnsiTheme="minorHAnsi"/>
               </w:rPr>
             </w:pPr>
-          </w:p>
-          <w:p>
-            <w:pPr>
-              <w:rPr>
-                <w:rFonts w:asciiTheme="minorHAnsi" w:hAnsiTheme="minorHAnsi"/>
-              </w:rPr>
-            </w:pPr>
-            <w:r>
-              <w:rPr>
-                <w:rFonts w:cstheme="minorHAnsi"/>
-              </w:rPr>
-              <w:t>Send</w:t>
-            </w:r>
-            <w:r>
-              <w:rPr>
-                <w:rFonts w:cstheme="minorHAnsi"/>
-              </w:rPr>
-              <w:t xml:space="preserve"> the actual </w:t>
-            </w:r>
-            <w:r>
-              <w:rPr>
-                <w:rFonts w:cstheme="minorHAnsi"/>
-              </w:rPr>
-              <w:t xml:space="preserve">container </w:t>
-            </w:r>
-            <w:r>
-              <w:rPr>
-                <w:rFonts w:cstheme="minorHAnsi"/>
-              </w:rPr>
-              <w:t>code</w:t>
-            </w:r>
-            <w:r>
-              <w:rPr>
-                <w:rFonts w:cstheme="minorHAnsi"/>
-              </w:rPr>
-              <w:t xml:space="preserve"> not the name</w:t>
-            </w:r>
-            <w:r>
-              <w:rPr>
-                <w:rFonts w:cstheme="minorHAnsi"/>
-              </w:rPr>
-              <w:t xml:space="preserve">.  </w:t>
-            </w:r>
-            <w:r>
-              <w:rPr>
-                <w:rFonts w:cstheme="minorHAnsi"/>
-              </w:rPr>
-              <w:t xml:space="preserve">Name the variable </w:t>
-            </w:r>
-            <w:proofErr w:type="spellStart"/>
-            <w:r>
-              <w:rPr>
-                <w:rFonts w:cstheme="minorHAnsi"/>
-              </w:rPr>
-              <w:t>container</w:t>
-            </w:r>
-            <w:r>
-              <w:rPr>
-                <w:rFonts w:cstheme="minorHAnsi"/>
-              </w:rPr>
-              <w:t>Rate</w:t>
-            </w:r>
-            <w:r>
-              <w:rPr>
-                <w:rFonts w:cstheme="minorHAnsi"/>
-              </w:rPr>
-              <w:t>_line</w:t>
-            </w:r>
-            <w:proofErr w:type="spellEnd"/>
-            <w:r>
-              <w:rPr>
-                <w:rFonts w:cstheme="minorHAnsi"/>
-              </w:rPr>
-              <w:t xml:space="preserve">. </w:t>
-            </w:r>
-            <w:r>
-              <w:rPr>
-                <w:rFonts w:cstheme="minorHAnsi"/>
-              </w:rPr>
-              <w:t>This can be derived from the first two</w:t>
-            </w:r>
-            <w:r>
-              <w:rPr>
-                <w:rFonts w:cstheme="minorHAnsi"/>
-              </w:rPr>
-              <w:t xml:space="preserve"> </w:t>
-            </w:r>
-            <w:proofErr w:type="spellStart"/>
-            <w:r>
-              <w:rPr>
-                <w:rFonts w:cstheme="minorHAnsi"/>
-              </w:rPr>
-              <w:t>charaters</w:t>
-            </w:r>
-            <w:proofErr w:type="spellEnd"/>
-            <w:r>
-              <w:rPr>
-                <w:rFonts w:cstheme="minorHAnsi"/>
-              </w:rPr>
-              <w:t xml:space="preserve"> of the Part Number and can be found in the </w:t>
-            </w:r>
-            <w:proofErr w:type="spellStart"/>
-            <w:r>
-              <w:rPr>
-                <w:rFonts w:cstheme="minorHAnsi"/>
-              </w:rPr>
-              <w:t>account_status</w:t>
-            </w:r>
-            <w:proofErr w:type="spellEnd"/>
-            <w:r>
-              <w:rPr>
-                <w:rFonts w:cstheme="minorHAnsi"/>
-              </w:rPr>
-              <w:t xml:space="preserve"> table.</w:t>
-            </w:r>
-            <w:r>
-              <w:rPr>
-                <w:rFonts w:cstheme="minorHAnsi"/>
-              </w:rPr>
-              <w:br/>
+            <w:r>
+              <w:rPr>
+                <w:rFonts w:asciiTheme="minorHAnsi" w:hAnsiTheme="minorHAnsi"/>
+              </w:rPr>
+              <w:t>Container Code</w:t>
             </w:r>
           </w:p>
         </w:tc>
@@ -7655,46 +7873,61 @@
           <w:p>
             <w:pPr>
               <w:rPr>
-                <w:rFonts w:asciiTheme="minorHAnsi" w:hAnsiTheme="minorHAnsi"/>
-              </w:rPr>
-            </w:pPr>
-            <w:r>
-              <w:rPr>
-                <w:rFonts w:asciiTheme="minorHAnsi" w:hAnsiTheme="minorHAnsi"/>
-              </w:rPr>
-              <w:t xml:space="preserve">Added by RNB 3/16/15.  Requested from </w:t>
+                <w:rFonts w:asciiTheme="minorHAnsi" w:hAnsiTheme="minorHAnsi" w:cs="Courier New"/>
+                <w:color w:val="000000"/>
+              </w:rPr>
+            </w:pPr>
+            <w:r>
+              <w:rPr>
+                <w:rFonts w:asciiTheme="minorHAnsi" w:hAnsiTheme="minorHAnsi" w:cs="Courier New"/>
+                <w:color w:val="000000"/>
+              </w:rPr>
+              <w:t>Container code (</w:t>
             </w:r>
             <w:proofErr w:type="spellStart"/>
             <w:r>
               <w:rPr>
-                <w:rFonts w:asciiTheme="minorHAnsi" w:hAnsiTheme="minorHAnsi"/>
-              </w:rPr>
-              <w:t>InfoPro</w:t>
+                <w:rFonts w:asciiTheme="minorHAnsi" w:hAnsiTheme="minorHAnsi" w:cs="Courier New"/>
+                <w:color w:val="000000"/>
+              </w:rPr>
+              <w:t>containerCode_line</w:t>
             </w:r>
             <w:proofErr w:type="spellEnd"/>
             <w:r>
               <w:rPr>
-                <w:rFonts w:asciiTheme="minorHAnsi" w:hAnsiTheme="minorHAnsi"/>
-              </w:rPr>
-              <w:t xml:space="preserve">.  </w:t>
-            </w:r>
-            <w:r>
-              <w:rPr>
-                <w:rFonts w:cstheme="minorHAnsi"/>
-              </w:rPr>
-              <w:t>This would eliminate the need for mapping on the AAE side</w:t>
-            </w:r>
-            <w:r>
-              <w:rPr>
-                <w:rFonts w:cstheme="minorHAnsi"/>
-              </w:rPr>
-              <w:t xml:space="preserve"> when new container types are added</w:t>
-            </w:r>
-            <w:r>
-              <w:rPr>
-                <w:rFonts w:cstheme="minorHAnsi"/>
-              </w:rPr>
-              <w:t>.</w:t>
+                <w:rFonts w:asciiTheme="minorHAnsi" w:hAnsiTheme="minorHAnsi" w:cs="Courier New"/>
+                <w:color w:val="000000"/>
+              </w:rPr>
+              <w:t>) will be pulled from first two digits of parts number.</w:t>
+            </w:r>
+          </w:p>
+          <w:p>
+            <w:pPr>
+              <w:rPr>
+                <w:rFonts w:asciiTheme="minorHAnsi" w:hAnsiTheme="minorHAnsi" w:cs="Courier New"/>
+                <w:color w:val="000000"/>
+              </w:rPr>
+            </w:pPr>
+            <w:r>
+              <w:rPr>
+                <w:rFonts w:asciiTheme="minorHAnsi" w:hAnsiTheme="minorHAnsi" w:cs="Courier New"/>
+                <w:color w:val="000000"/>
+              </w:rPr>
+              <w:t>Or</w:t>
+            </w:r>
+          </w:p>
+          <w:p>
+            <w:pPr>
+              <w:rPr>
+                <w:rFonts w:asciiTheme="minorHAnsi" w:hAnsiTheme="minorHAnsi"/>
+              </w:rPr>
+            </w:pPr>
+            <w:r>
+              <w:rPr>
+                <w:rFonts w:asciiTheme="minorHAnsi" w:hAnsiTheme="minorHAnsi" w:cs="Courier New"/>
+                <w:color w:val="000000"/>
+              </w:rPr>
+              <w:t>Can we use “_part_custom_field9” and always have the container code.  Currently it does not seem correct, only receiving FL and RO.</w:t>
             </w:r>
           </w:p>
         </w:tc>
@@ -7702,7 +7935,7 @@
       <w:tr>
         <w:trPr>
           <w:cantSplit/>
-          <w:trHeight w:val="665"/>
+          <w:trHeight w:val="584"/>
         </w:trPr>
         <w:tc>
           <w:tcPr>
@@ -7717,54 +7950,10 @@
           </w:tcPr>
           <w:p>
             <w:pPr>
-              <w:pStyle w:val="ListParagraph"/>
-              <w:numPr>
-                <w:ilvl w:val="0"/>
-                <w:numId w:val="26"/>
-              </w:numPr>
-              <w:rPr>
-                <w:rFonts w:asciiTheme="minorHAnsi" w:hAnsiTheme="minorHAnsi"/>
-              </w:rPr>
-            </w:pPr>
-          </w:p>
-          <w:p>
-            <w:pPr>
-              <w:rPr>
-                <w:rFonts w:asciiTheme="minorHAnsi" w:hAnsiTheme="minorHAnsi"/>
-              </w:rPr>
-            </w:pPr>
-            <w:r>
-              <w:rPr>
-                <w:rFonts w:asciiTheme="minorHAnsi" w:hAnsiTheme="minorHAnsi"/>
-              </w:rPr>
-              <w:t>Contaminated charge item will be on the line item grid.  Attr</w:t>
-            </w:r>
-            <w:r>
-              <w:rPr>
-                <w:rFonts w:asciiTheme="minorHAnsi" w:hAnsiTheme="minorHAnsi"/>
-              </w:rPr>
-              <w:t>ibute name will read “</w:t>
-            </w:r>
-            <w:proofErr w:type="spellStart"/>
-            <w:r>
-              <w:rPr>
-                <w:rFonts w:asciiTheme="minorHAnsi" w:hAnsiTheme="minorHAnsi"/>
-              </w:rPr>
-              <w:t>contamRate</w:t>
-            </w:r>
-            <w:r>
-              <w:rPr>
-                <w:rFonts w:asciiTheme="minorHAnsi" w:hAnsiTheme="minorHAnsi"/>
-              </w:rPr>
-              <w:t>_line</w:t>
-            </w:r>
-            <w:proofErr w:type="spellEnd"/>
-            <w:r>
-              <w:rPr>
-                <w:rFonts w:asciiTheme="minorHAnsi" w:hAnsiTheme="minorHAnsi"/>
-              </w:rPr>
-              <w:t>”</w:t>
-            </w:r>
+              <w:rPr>
+                <w:rFonts w:asciiTheme="minorHAnsi" w:hAnsiTheme="minorHAnsi"/>
+              </w:rPr>
+            </w:pPr>
           </w:p>
         </w:tc>
         <w:tc>
@@ -7784,344 +7973,6 @@
                 <w:rFonts w:asciiTheme="minorHAnsi" w:hAnsiTheme="minorHAnsi"/>
               </w:rPr>
             </w:pPr>
-            <w:r>
-              <w:rPr>
-                <w:rFonts w:asciiTheme="minorHAnsi" w:hAnsiTheme="minorHAnsi"/>
-              </w:rPr>
-              <w:t xml:space="preserve">Added by RNB 3/16/15. Name requested by </w:t>
-            </w:r>
-            <w:proofErr w:type="spellStart"/>
-            <w:r>
-              <w:rPr>
-                <w:rFonts w:asciiTheme="minorHAnsi" w:hAnsiTheme="minorHAnsi"/>
-              </w:rPr>
-              <w:t>InfoPro</w:t>
-            </w:r>
-            <w:proofErr w:type="spellEnd"/>
-          </w:p>
-          <w:p>
-            <w:pPr>
-              <w:rPr>
-                <w:rFonts w:asciiTheme="minorHAnsi" w:hAnsiTheme="minorHAnsi"/>
-              </w:rPr>
-            </w:pPr>
-            <w:r>
-              <w:rPr>
-                <w:rFonts w:asciiTheme="minorHAnsi" w:hAnsiTheme="minorHAnsi"/>
-              </w:rPr>
-              <w:t xml:space="preserve">For </w:t>
-            </w:r>
-            <w:r>
-              <w:rPr>
-                <w:rFonts w:asciiTheme="minorHAnsi" w:hAnsiTheme="minorHAnsi"/>
-              </w:rPr>
-              <w:t>small and large</w:t>
-            </w:r>
-            <w:r>
-              <w:rPr>
-                <w:rFonts w:asciiTheme="minorHAnsi" w:hAnsiTheme="minorHAnsi"/>
-              </w:rPr>
-              <w:t xml:space="preserve"> containers </w:t>
-            </w:r>
-            <w:proofErr w:type="spellStart"/>
-            <w:r>
-              <w:rPr>
-                <w:rFonts w:asciiTheme="minorHAnsi" w:hAnsiTheme="minorHAnsi"/>
-              </w:rPr>
-              <w:t>InfoPro</w:t>
-            </w:r>
-            <w:proofErr w:type="spellEnd"/>
-            <w:r>
-              <w:rPr>
-                <w:rFonts w:asciiTheme="minorHAnsi" w:hAnsiTheme="minorHAnsi"/>
-              </w:rPr>
-              <w:t xml:space="preserve"> should default to “CON” charge type.  </w:t>
-            </w:r>
-            <w:r>
-              <w:rPr>
-                <w:rFonts w:asciiTheme="minorHAnsi" w:hAnsiTheme="minorHAnsi"/>
-              </w:rPr>
-              <w:t>Do not allow contaminated load for MSW.</w:t>
-            </w:r>
-          </w:p>
-        </w:tc>
-      </w:tr>
-      <w:tr>
-        <w:trPr>
-          <w:cantSplit/>
-          <w:trHeight w:val="665"/>
-        </w:trPr>
-        <w:tc>
-          <w:tcPr>
-            <w:tcW w:w="3960" w:type="dxa"/>
-            <w:tcBorders>
-              <w:top w:val="single" w:sz="4" w:space="0" w:color="auto"/>
-              <w:left w:val="single" w:sz="4" w:space="0" w:color="auto"/>
-              <w:bottom w:val="single" w:sz="4" w:space="0" w:color="auto"/>
-              <w:right w:val="single" w:sz="4" w:space="0" w:color="auto"/>
-            </w:tcBorders>
-            <w:vAlign w:val="center"/>
-          </w:tcPr>
-          <w:p>
-            <w:pPr>
-              <w:pStyle w:val="ListParagraph"/>
-              <w:numPr>
-                <w:ilvl w:val="0"/>
-                <w:numId w:val="26"/>
-              </w:numPr>
-              <w:rPr>
-                <w:rFonts w:asciiTheme="minorHAnsi" w:hAnsiTheme="minorHAnsi"/>
-              </w:rPr>
-            </w:pPr>
-          </w:p>
-          <w:p>
-            <w:pPr>
-              <w:rPr>
-                <w:rFonts w:asciiTheme="minorHAnsi" w:hAnsiTheme="minorHAnsi"/>
-              </w:rPr>
-            </w:pPr>
-            <w:r>
-              <w:t>The updated Authorized name</w:t>
-            </w:r>
-            <w:r>
-              <w:t xml:space="preserve"> (in Generate docs)</w:t>
-            </w:r>
-            <w:r>
-              <w:t xml:space="preserve"> </w:t>
-            </w:r>
-            <w:r>
-              <w:t>should be mapped</w:t>
-            </w:r>
-            <w:r>
-              <w:t xml:space="preserve"> to </w:t>
-            </w:r>
-            <w:r>
-              <w:t xml:space="preserve">the existing </w:t>
-            </w:r>
-            <w:r>
-              <w:t>field</w:t>
-            </w:r>
-            <w:r>
-              <w:t>.</w:t>
-            </w:r>
-          </w:p>
-        </w:tc>
-        <w:tc>
-          <w:tcPr>
-            <w:tcW w:w="4950" w:type="dxa"/>
-            <w:tcBorders>
-              <w:top w:val="single" w:sz="4" w:space="0" w:color="auto"/>
-              <w:left w:val="single" w:sz="4" w:space="0" w:color="auto"/>
-              <w:bottom w:val="single" w:sz="4" w:space="0" w:color="auto"/>
-              <w:right w:val="single" w:sz="4" w:space="0" w:color="auto"/>
-            </w:tcBorders>
-            <w:vAlign w:val="center"/>
-          </w:tcPr>
-          <w:p>
-            <w:pPr>
-              <w:rPr>
-                <w:color w:val="1F497D"/>
-              </w:rPr>
-            </w:pPr>
-            <w:r>
-              <w:rPr>
-                <w:rFonts w:asciiTheme="minorHAnsi" w:hAnsiTheme="minorHAnsi"/>
-              </w:rPr>
-              <w:t xml:space="preserve">Added by RNB 3/16/15.  </w:t>
-            </w:r>
-            <w:proofErr w:type="spellStart"/>
-            <w:r>
-              <w:t>InfoPro</w:t>
-            </w:r>
-            <w:proofErr w:type="spellEnd"/>
-            <w:r>
-              <w:t xml:space="preserve"> can already see in test that any updates to the Authorized by are not being mapped into a second tag</w:t>
-            </w:r>
-            <w:r>
-              <w:t xml:space="preserve"> (_billTo_company_name2)</w:t>
-            </w:r>
-            <w:r>
-              <w:t xml:space="preserve">.  </w:t>
-            </w:r>
-            <w:r>
-              <w:t xml:space="preserve">They would like </w:t>
-            </w:r>
-            <w:r>
-              <w:t xml:space="preserve">to make sure updates go into the existing tag </w:t>
-            </w:r>
-            <w:r>
-              <w:t>(</w:t>
-            </w:r>
-            <w:proofErr w:type="spellStart"/>
-            <w:r>
-              <w:t>authorizedBy_quote</w:t>
-            </w:r>
-            <w:proofErr w:type="spellEnd"/>
-            <w:r>
-              <w:t xml:space="preserve">) </w:t>
-            </w:r>
-            <w:r>
-              <w:t>or it will require changes on our side.</w:t>
-            </w:r>
-          </w:p>
-          <w:p>
-            <w:pPr>
-              <w:rPr>
-                <w:rFonts w:asciiTheme="minorHAnsi" w:hAnsiTheme="minorHAnsi"/>
-              </w:rPr>
-            </w:pPr>
-          </w:p>
-        </w:tc>
-      </w:tr>
-      <w:tr>
-        <w:trPr>
-          <w:cantSplit/>
-          <w:trHeight w:val="665"/>
-        </w:trPr>
-        <w:tc>
-          <w:tcPr>
-            <w:tcW w:w="3960" w:type="dxa"/>
-            <w:tcBorders>
-              <w:top w:val="single" w:sz="4" w:space="0" w:color="auto"/>
-              <w:left w:val="single" w:sz="4" w:space="0" w:color="auto"/>
-              <w:bottom w:val="single" w:sz="4" w:space="0" w:color="auto"/>
-              <w:right w:val="single" w:sz="4" w:space="0" w:color="auto"/>
-            </w:tcBorders>
-            <w:vAlign w:val="center"/>
-          </w:tcPr>
-          <w:p>
-            <w:pPr>
-              <w:pStyle w:val="ListParagraph"/>
-              <w:numPr>
-                <w:ilvl w:val="0"/>
-                <w:numId w:val="26"/>
-              </w:numPr>
-              <w:rPr>
-                <w:rFonts w:asciiTheme="minorHAnsi" w:hAnsiTheme="minorHAnsi"/>
-              </w:rPr>
-            </w:pPr>
-            <w:r>
-              <w:rPr>
-                <w:rFonts w:asciiTheme="minorHAnsi" w:hAnsiTheme="minorHAnsi"/>
-              </w:rPr>
-              <w:t>Container Code</w:t>
-            </w:r>
-          </w:p>
-        </w:tc>
-        <w:tc>
-          <w:tcPr>
-            <w:tcW w:w="4950" w:type="dxa"/>
-            <w:tcBorders>
-              <w:top w:val="single" w:sz="4" w:space="0" w:color="auto"/>
-              <w:left w:val="single" w:sz="4" w:space="0" w:color="auto"/>
-              <w:bottom w:val="single" w:sz="4" w:space="0" w:color="auto"/>
-              <w:right w:val="single" w:sz="4" w:space="0" w:color="auto"/>
-            </w:tcBorders>
-            <w:vAlign w:val="center"/>
-          </w:tcPr>
-          <w:p>
-            <w:pPr>
-              <w:rPr>
-                <w:rFonts w:asciiTheme="minorHAnsi" w:hAnsiTheme="minorHAnsi" w:cs="Courier New"/>
-                <w:color w:val="000000"/>
-              </w:rPr>
-            </w:pPr>
-            <w:r>
-              <w:rPr>
-                <w:rFonts w:asciiTheme="minorHAnsi" w:hAnsiTheme="minorHAnsi" w:cs="Courier New"/>
-                <w:color w:val="000000"/>
-              </w:rPr>
-              <w:t>Container code (</w:t>
-            </w:r>
-            <w:proofErr w:type="spellStart"/>
-            <w:r>
-              <w:rPr>
-                <w:rFonts w:asciiTheme="minorHAnsi" w:hAnsiTheme="minorHAnsi" w:cs="Courier New"/>
-                <w:color w:val="000000"/>
-              </w:rPr>
-              <w:t>containerCode_line</w:t>
-            </w:r>
-            <w:proofErr w:type="spellEnd"/>
-            <w:r>
-              <w:rPr>
-                <w:rFonts w:asciiTheme="minorHAnsi" w:hAnsiTheme="minorHAnsi" w:cs="Courier New"/>
-                <w:color w:val="000000"/>
-              </w:rPr>
-              <w:t>) will be pulled from first two digits of parts number.</w:t>
-            </w:r>
-          </w:p>
-          <w:p>
-            <w:pPr>
-              <w:rPr>
-                <w:rFonts w:asciiTheme="minorHAnsi" w:hAnsiTheme="minorHAnsi" w:cs="Courier New"/>
-                <w:color w:val="000000"/>
-              </w:rPr>
-            </w:pPr>
-            <w:r>
-              <w:rPr>
-                <w:rFonts w:asciiTheme="minorHAnsi" w:hAnsiTheme="minorHAnsi" w:cs="Courier New"/>
-                <w:color w:val="000000"/>
-              </w:rPr>
-              <w:t>Or</w:t>
-            </w:r>
-          </w:p>
-          <w:p>
-            <w:pPr>
-              <w:rPr>
-                <w:rFonts w:asciiTheme="minorHAnsi" w:hAnsiTheme="minorHAnsi"/>
-              </w:rPr>
-            </w:pPr>
-            <w:r>
-              <w:rPr>
-                <w:rFonts w:asciiTheme="minorHAnsi" w:hAnsiTheme="minorHAnsi" w:cs="Courier New"/>
-                <w:color w:val="000000"/>
-              </w:rPr>
-              <w:t>Can we use “_part_custom_field9” and always have the container code.  Currently it does not seem correct, only receiving FL and RO.</w:t>
-            </w:r>
-          </w:p>
-        </w:tc>
-      </w:tr>
-      <w:tr>
-        <w:trPr>
-          <w:cantSplit/>
-          <w:trHeight w:val="584"/>
-        </w:trPr>
-        <w:tc>
-          <w:tcPr>
-            <w:tcW w:w="3960" w:type="dxa"/>
-            <w:tcBorders>
-              <w:top w:val="single" w:sz="4" w:space="0" w:color="auto"/>
-              <w:left w:val="single" w:sz="4" w:space="0" w:color="auto"/>
-              <w:bottom w:val="single" w:sz="4" w:space="0" w:color="auto"/>
-              <w:right w:val="single" w:sz="4" w:space="0" w:color="auto"/>
-            </w:tcBorders>
-            <w:vAlign w:val="center"/>
-          </w:tcPr>
-          <w:p>
-            <w:pPr>
-              <w:rPr>
-                <w:rFonts w:asciiTheme="minorHAnsi" w:hAnsiTheme="minorHAnsi"/>
-              </w:rPr>
-            </w:pPr>
-          </w:p>
-        </w:tc>
-        <w:tc>
-          <w:tcPr>
-            <w:tcW w:w="4950" w:type="dxa"/>
-            <w:tcBorders>
-              <w:top w:val="single" w:sz="4" w:space="0" w:color="auto"/>
-              <w:left w:val="single" w:sz="4" w:space="0" w:color="auto"/>
-              <w:bottom w:val="single" w:sz="4" w:space="0" w:color="auto"/>
-              <w:right w:val="single" w:sz="4" w:space="0" w:color="auto"/>
-            </w:tcBorders>
-            <w:vAlign w:val="center"/>
-          </w:tcPr>
-          <w:p>
-            <w:pPr>
-              <w:rPr>
-                <w:rFonts w:asciiTheme="minorHAnsi" w:hAnsiTheme="minorHAnsi"/>
-              </w:rPr>
-            </w:pPr>
           </w:p>
         </w:tc>
       </w:tr>
@@ -8141,16 +7992,16 @@
           <w:rFonts w:asciiTheme="minorHAnsi" w:hAnsiTheme="minorHAnsi"/>
         </w:rPr>
       </w:pPr>
-      <w:bookmarkStart w:id="23" w:name="_Toc379450809"/>
-      <w:bookmarkStart w:id="24" w:name="_Toc416435166"/>
+      <w:bookmarkStart w:id="22" w:name="_Toc379450809"/>
+      <w:bookmarkStart w:id="23" w:name="_Toc416435166"/>
       <w:r>
         <w:rPr>
           <w:rFonts w:asciiTheme="minorHAnsi" w:hAnsiTheme="minorHAnsi"/>
         </w:rPr>
         <w:t>Assumptions</w:t>
       </w:r>
+      <w:bookmarkEnd w:id="22"/>
       <w:bookmarkEnd w:id="23"/>
-      <w:bookmarkEnd w:id="24"/>
     </w:p>
     <w:p>
       <w:pPr>
@@ -8219,14 +8070,14 @@
           <w:rFonts w:asciiTheme="minorHAnsi" w:hAnsiTheme="minorHAnsi"/>
         </w:rPr>
       </w:pPr>
-      <w:bookmarkStart w:id="25" w:name="_Toc416435167"/>
+      <w:bookmarkStart w:id="24" w:name="_Toc416435167"/>
       <w:r>
         <w:rPr>
           <w:rFonts w:asciiTheme="minorHAnsi" w:hAnsiTheme="minorHAnsi"/>
         </w:rPr>
         <w:t>Technical Design</w:t>
       </w:r>
-      <w:bookmarkEnd w:id="25"/>
+      <w:bookmarkEnd w:id="24"/>
     </w:p>
     <w:p>
       <w:pPr>
@@ -8324,14 +8175,14 @@
           <w:rFonts w:asciiTheme="minorHAnsi" w:hAnsiTheme="minorHAnsi"/>
         </w:rPr>
       </w:pPr>
-      <w:bookmarkStart w:id="26" w:name="_Toc416435168"/>
+      <w:bookmarkStart w:id="25" w:name="_Toc416435168"/>
       <w:r>
         <w:rPr>
           <w:rFonts w:asciiTheme="minorHAnsi" w:hAnsiTheme="minorHAnsi"/>
         </w:rPr>
         <w:t>Referenced Documents</w:t>
       </w:r>
-      <w:bookmarkEnd w:id="26"/>
+      <w:bookmarkEnd w:id="25"/>
     </w:p>
     <w:p>
       <w:pPr>
@@ -8356,7 +8207,7 @@
           <w:rFonts w:asciiTheme="minorHAnsi" w:hAnsiTheme="minorHAnsi"/>
         </w:rPr>
       </w:pPr>
-      <w:bookmarkStart w:id="27" w:name="_Toc416435169"/>
+      <w:bookmarkStart w:id="26" w:name="_Toc416435169"/>
       <w:r>
         <w:rPr>
           <w:rFonts w:asciiTheme="minorHAnsi" w:hAnsiTheme="minorHAnsi"/>
@@ -8364,7 +8215,7 @@
         <w:lastRenderedPageBreak/>
         <w:t>Process Flow and Mock Ups</w:t>
       </w:r>
-      <w:bookmarkEnd w:id="27"/>
+      <w:bookmarkEnd w:id="26"/>
     </w:p>
     <w:p>
       <w:pPr>
@@ -8499,7 +8350,7 @@
       <w:pPr>
         <w:pStyle w:val="Heading3"/>
       </w:pPr>
-      <w:bookmarkStart w:id="28" w:name="_Toc416435170"/>
+      <w:bookmarkStart w:id="27" w:name="_Toc416435170"/>
       <w:r>
         <w:t>Changes to the CMC</w:t>
       </w:r>
@@ -8509,7 +8360,7 @@
       <w:r>
         <w:t>files</w:t>
       </w:r>
-      <w:bookmarkEnd w:id="28"/>
+      <w:bookmarkEnd w:id="27"/>
     </w:p>
     <w:p>
       <w:pPr>
@@ -9192,13 +9043,8 @@
         </w:numPr>
         <w:jc w:val="both"/>
       </w:pPr>
-      <w:proofErr w:type="spellStart"/>
-      <w:r>
-        <w:t>Comm</w:t>
-      </w:r>
-      <w:proofErr w:type="spellEnd"/>
-      <w:r>
-        <w:t xml:space="preserve"> DSP by Site</w:t>
+      <w:r>
+        <w:t>Comm DSP by Site</w:t>
       </w:r>
       <w:r>
         <w:t xml:space="preserve"> tab</w:t>
@@ -9225,13 +9071,8 @@
         </w:numPr>
         <w:jc w:val="both"/>
       </w:pPr>
-      <w:proofErr w:type="spellStart"/>
-      <w:r>
-        <w:t>Comm</w:t>
-      </w:r>
-      <w:proofErr w:type="spellEnd"/>
-      <w:r>
-        <w:t xml:space="preserve"> DSP by </w:t>
+      <w:r>
+        <w:t xml:space="preserve">Comm DSP by </w:t>
       </w:r>
       <w:r>
         <w:t>Zip tab</w:t>
@@ -9311,11 +9152,11 @@
       <w:pPr>
         <w:pStyle w:val="Heading3"/>
       </w:pPr>
-      <w:bookmarkStart w:id="29" w:name="_Toc416435171"/>
+      <w:bookmarkStart w:id="28" w:name="_Toc416435171"/>
       <w:r>
         <w:t>Waste types to add</w:t>
       </w:r>
-      <w:bookmarkEnd w:id="29"/>
+      <w:bookmarkEnd w:id="28"/>
     </w:p>
     <w:p>
       <w:pPr>
@@ -12213,7 +12054,7 @@
           <w:rFonts w:asciiTheme="minorHAnsi" w:hAnsiTheme="minorHAnsi"/>
         </w:rPr>
       </w:pPr>
-      <w:bookmarkStart w:id="30" w:name="_Toc416435172"/>
+      <w:bookmarkStart w:id="29" w:name="_Toc416435172"/>
       <w:r>
         <w:rPr>
           <w:rFonts w:asciiTheme="minorHAnsi" w:hAnsiTheme="minorHAnsi"/>
@@ -12234,13 +12075,13 @@
         </w:rPr>
         <w:t xml:space="preserve"> tables</w:t>
       </w:r>
-      <w:bookmarkEnd w:id="30"/>
+      <w:bookmarkEnd w:id="29"/>
     </w:p>
     <w:p>
       <w:pPr>
         <w:pStyle w:val="Heading3"/>
       </w:pPr>
-      <w:bookmarkStart w:id="31" w:name="_Toc416435173"/>
+      <w:bookmarkStart w:id="30" w:name="_Toc416435173"/>
       <w:r>
         <w:t xml:space="preserve">The following changes to the </w:t>
       </w:r>
@@ -12255,7 +12096,7 @@
       <w:r>
         <w:t xml:space="preserve"> table are required</w:t>
       </w:r>
-      <w:bookmarkEnd w:id="31"/>
+      <w:bookmarkEnd w:id="30"/>
     </w:p>
     <w:tbl>
       <w:tblPr>
@@ -15662,7 +15503,7 @@
       <w:pPr>
         <w:pStyle w:val="Heading3"/>
       </w:pPr>
-      <w:bookmarkStart w:id="32" w:name="_Toc416435174"/>
+      <w:bookmarkStart w:id="31" w:name="_Toc416435174"/>
       <w:r>
         <w:t xml:space="preserve">The following changes to the </w:t>
       </w:r>
@@ -15674,7 +15515,7 @@
       <w:r>
         <w:t xml:space="preserve"> table are required:</w:t>
       </w:r>
-      <w:bookmarkEnd w:id="32"/>
+      <w:bookmarkEnd w:id="31"/>
     </w:p>
     <w:p>
       <w:pPr>
@@ -16633,7 +16474,7 @@
       <w:pPr>
         <w:pStyle w:val="Heading3"/>
       </w:pPr>
-      <w:bookmarkStart w:id="33" w:name="_Toc416435175"/>
+      <w:bookmarkStart w:id="32" w:name="_Toc416435175"/>
       <w:r>
         <w:t xml:space="preserve">The following changes to the </w:t>
       </w:r>
@@ -16645,7 +16486,7 @@
       <w:r>
         <w:t xml:space="preserve"> table are required:</w:t>
       </w:r>
-      <w:bookmarkEnd w:id="33"/>
+      <w:bookmarkEnd w:id="32"/>
     </w:p>
     <w:p>
       <w:pPr>
@@ -17886,7 +17727,7 @@
           <w:rFonts w:asciiTheme="minorHAnsi" w:hAnsiTheme="minorHAnsi"/>
         </w:rPr>
       </w:pPr>
-      <w:bookmarkStart w:id="34" w:name="_Toc416435176"/>
+      <w:bookmarkStart w:id="33" w:name="_Toc416435176"/>
       <w:r>
         <w:rPr>
           <w:rFonts w:asciiTheme="minorHAnsi" w:hAnsiTheme="minorHAnsi"/>
@@ -17907,20 +17748,20 @@
         </w:rPr>
         <w:t xml:space="preserve"> formulas</w:t>
       </w:r>
-      <w:bookmarkEnd w:id="34"/>
+      <w:bookmarkEnd w:id="33"/>
     </w:p>
     <w:p>
       <w:pPr>
         <w:pStyle w:val="Heading3"/>
       </w:pPr>
-      <w:bookmarkStart w:id="35" w:name="_Toc416435177"/>
+      <w:bookmarkStart w:id="34" w:name="_Toc416435177"/>
       <w:r>
         <w:t>Small container l</w:t>
       </w:r>
       <w:r>
         <w:t>ookups to determine disposal location should be modified in the following way:</w:t>
       </w:r>
-      <w:bookmarkEnd w:id="35"/>
+      <w:bookmarkEnd w:id="34"/>
     </w:p>
     <w:p>
       <w:pPr>
@@ -17944,15 +17785,7 @@
       <w:proofErr w:type="spellEnd"/>
       <w:proofErr w:type="gramEnd"/>
       <w:r>
-        <w:t xml:space="preserve"> division, </w:t>
-      </w:r>
-      <w:proofErr w:type="spellStart"/>
-      <w:r>
-        <w:t>InfoPro</w:t>
-      </w:r>
-      <w:proofErr w:type="spellEnd"/>
-      <w:r>
-        <w:t xml:space="preserve"> division, wast</w:t>
+        <w:t xml:space="preserve"> division, InfoPro division, wast</w:t>
       </w:r>
       <w:r>
         <w:t xml:space="preserve">e type or </w:t>
@@ -18036,15 +17869,7 @@
       <w:proofErr w:type="spellEnd"/>
       <w:proofErr w:type="gramEnd"/>
       <w:r>
-        <w:t xml:space="preserve"> division (division), </w:t>
-      </w:r>
-      <w:proofErr w:type="spellStart"/>
-      <w:r>
-        <w:t>InfoPro</w:t>
-      </w:r>
-      <w:proofErr w:type="spellEnd"/>
-      <w:r>
-        <w:t xml:space="preserve"> division (</w:t>
+        <w:t xml:space="preserve"> division (division), InfoPro division (</w:t>
       </w:r>
       <w:proofErr w:type="spellStart"/>
       <w:r>
@@ -18083,11 +17908,11 @@
       <w:pPr>
         <w:pStyle w:val="Heading3"/>
       </w:pPr>
-      <w:bookmarkStart w:id="36" w:name="_Toc416435178"/>
+      <w:bookmarkStart w:id="35" w:name="_Toc416435178"/>
       <w:r>
         <w:t>Large container lookups to determine disposal location should be modified in the following way:</w:t>
       </w:r>
-      <w:bookmarkEnd w:id="36"/>
+      <w:bookmarkEnd w:id="35"/>
     </w:p>
     <w:p>
       <w:pPr>
@@ -18132,7 +17957,7 @@
           <w:sz w:val="22"/>
           <w:szCs w:val="22"/>
         </w:rPr>
-        <w:t xml:space="preserve">), </w:t>
+        <w:t>), InfoPro Division (</w:t>
       </w:r>
       <w:proofErr w:type="spellStart"/>
       <w:r>
@@ -18142,7 +17967,7 @@
           <w:sz w:val="22"/>
           <w:szCs w:val="22"/>
         </w:rPr>
-        <w:t>InfoPro</w:t>
+        <w:t>hauling_infopro_div</w:t>
       </w:r>
       <w:proofErr w:type="spellEnd"/>
       <w:r>
@@ -18152,7 +17977,7 @@
           <w:sz w:val="22"/>
           <w:szCs w:val="22"/>
         </w:rPr>
-        <w:t xml:space="preserve"> Division (</w:t>
+        <w:t>), waste type code (</w:t>
       </w:r>
       <w:proofErr w:type="spellStart"/>
       <w:r>
@@ -18162,7 +17987,7 @@
           <w:sz w:val="22"/>
           <w:szCs w:val="22"/>
         </w:rPr>
-        <w:t>hauling_infopro_div</w:t>
+        <w:t>waste_type</w:t>
       </w:r>
       <w:proofErr w:type="spellEnd"/>
       <w:r>
@@ -18172,7 +17997,7 @@
           <w:sz w:val="22"/>
           <w:szCs w:val="22"/>
         </w:rPr>
-        <w:t>), waste type code (</w:t>
+        <w:t>), and unit of measure (</w:t>
       </w:r>
       <w:proofErr w:type="spellStart"/>
       <w:r>
@@ -18182,7 +18007,7 @@
           <w:sz w:val="22"/>
           <w:szCs w:val="22"/>
         </w:rPr>
-        <w:t>waste_type</w:t>
+        <w:t>unit_of_measure</w:t>
       </w:r>
       <w:proofErr w:type="spellEnd"/>
       <w:r>
@@ -18192,28 +18017,44 @@
           <w:sz w:val="22"/>
           <w:szCs w:val="22"/>
         </w:rPr>
-        <w:t>), and unit of measure (</w:t>
-      </w:r>
-      <w:proofErr w:type="spellStart"/>
-      <w:r>
+        <w:t>) that match criteria selected by user</w:t>
+      </w:r>
+    </w:p>
+    <w:p>
+      <w:pPr>
+        <w:pStyle w:val="ListParagraph"/>
+        <w:numPr>
+          <w:ilvl w:val="0"/>
+          <w:numId w:val="23"/>
+        </w:numPr>
         <w:rPr>
           <w:rFonts w:ascii="Calibri" w:hAnsi="Calibri" w:cs="Calibri"/>
           <w:color w:val="000000"/>
           <w:sz w:val="22"/>
           <w:szCs w:val="22"/>
         </w:rPr>
-        <w:t>unit_of_measure</w:t>
+      </w:pPr>
+      <w:r>
+        <w:t>Waste Types for large container is to be sourced from “</w:t>
+      </w:r>
+      <w:proofErr w:type="spellStart"/>
+      <w:r>
+        <w:t>Disposal_sites</w:t>
       </w:r>
       <w:proofErr w:type="spellEnd"/>
       <w:r>
-        <w:rPr>
-          <w:rFonts w:ascii="Calibri" w:hAnsi="Calibri" w:cs="Calibri"/>
-          <w:color w:val="000000"/>
-          <w:sz w:val="22"/>
-          <w:szCs w:val="22"/>
-        </w:rPr>
-        <w:t>) that match criteria selected by user</w:t>
-      </w:r>
+        <w:t>” not from “</w:t>
+      </w:r>
+      <w:proofErr w:type="spellStart"/>
+      <w:r>
+        <w:t>div_waste_types</w:t>
+      </w:r>
+      <w:proofErr w:type="spellEnd"/>
+      <w:r>
+        <w:t>”.</w:t>
+      </w:r>
+      <w:bookmarkStart w:id="36" w:name="_GoBack"/>
+      <w:bookmarkEnd w:id="36"/>
     </w:p>
     <w:p>
       <w:pPr>
@@ -18374,6 +18215,7 @@
         </w:numPr>
       </w:pPr>
       <w:r>
+        <w:lastRenderedPageBreak/>
         <w:t>Disposal price to be displayed with the UOM that is selected</w:t>
       </w:r>
     </w:p>
@@ -18386,7 +18228,6 @@
         </w:numPr>
       </w:pPr>
       <w:r>
-        <w:lastRenderedPageBreak/>
         <w:t xml:space="preserve">If </w:t>
       </w:r>
       <w:r>
@@ -18821,6 +18662,7 @@
         </w:numPr>
       </w:pPr>
       <w:r>
+        <w:lastRenderedPageBreak/>
         <w:t xml:space="preserve">The estimated disposal cost in the financial summary will be calculated as estimated hauls/month * </w:t>
       </w:r>
       <w:proofErr w:type="spellStart"/>
@@ -19891,9 +19733,9 @@
         </w:rPr>
         <w:t xml:space="preserve"> </w:t>
       </w:r>
+      <w:bookmarkEnd w:id="17"/>
       <w:bookmarkEnd w:id="18"/>
       <w:bookmarkEnd w:id="19"/>
-      <w:bookmarkEnd w:id="20"/>
     </w:p>
     <w:p>
       <w:pPr>
@@ -20822,6 +20664,7 @@
         <w:dataBinding w:prefixMappings="xmlns:ns0='http://purl.org/dc/elements/1.1/' xmlns:ns1='http://schemas.openxmlformats.org/package/2006/metadata/core-properties' " w:xpath="/ns1:coreProperties[1]/ns0:title[1]" w:storeItemID="{6C3C8BC8-F283-45AE-878A-BAB7291924A1}"/>
         <w:text/>
       </w:sdtPr>
+      <w:sdtEndPr/>
       <w:sdtContent>
         <w:r>
           <w:t>Disposal Enhancements</w:t>
@@ -20844,7 +20687,7 @@
       <w:rPr>
         <w:noProof/>
       </w:rPr>
-      <w:t>4/10/2015 1:10:55 PM</w:t>
+      <w:t>4/14/2015 3:34:51 PM</w:t>
     </w:r>
     <w:r>
       <w:rPr>
@@ -20907,7 +20750,7 @@
         <w:sz w:val="16"/>
         <w:szCs w:val="16"/>
       </w:rPr>
-      <w:t>4</w:t>
+      <w:t>16</w:t>
     </w:r>
     <w:r>
       <w:rPr>
@@ -24705,7 +24548,6 @@
       <w:rFonts w:eastAsiaTheme="minorHAnsi"/>
     </w:rPr>
     <w:tblPr>
-      <w:tblInd w:w="0" w:type="dxa"/>
       <w:tblBorders>
         <w:top w:val="single" w:sz="4" w:space="0" w:color="auto"/>
         <w:left w:val="single" w:sz="4" w:space="0" w:color="auto"/>
@@ -24714,12 +24556,6 @@
         <w:insideH w:val="single" w:sz="4" w:space="0" w:color="auto"/>
         <w:insideV w:val="single" w:sz="4" w:space="0" w:color="auto"/>
       </w:tblBorders>
-      <w:tblCellMar>
-        <w:top w:w="0" w:type="dxa"/>
-        <w:left w:w="108" w:type="dxa"/>
-        <w:bottom w:w="0" w:type="dxa"/>
-        <w:right w:w="108" w:type="dxa"/>
-      </w:tblCellMar>
     </w:tblPr>
   </w:style>
   <w:style w:type="character" w:styleId="Hyperlink">
@@ -25406,7 +25242,6 @@
       <w:rFonts w:eastAsiaTheme="minorHAnsi"/>
     </w:rPr>
     <w:tblPr>
-      <w:tblInd w:w="0" w:type="dxa"/>
       <w:tblBorders>
         <w:top w:val="single" w:sz="4" w:space="0" w:color="auto"/>
         <w:left w:val="single" w:sz="4" w:space="0" w:color="auto"/>
@@ -25415,12 +25250,6 @@
         <w:insideH w:val="single" w:sz="4" w:space="0" w:color="auto"/>
         <w:insideV w:val="single" w:sz="4" w:space="0" w:color="auto"/>
       </w:tblBorders>
-      <w:tblCellMar>
-        <w:top w:w="0" w:type="dxa"/>
-        <w:left w:w="108" w:type="dxa"/>
-        <w:bottom w:w="0" w:type="dxa"/>
-        <w:right w:w="108" w:type="dxa"/>
-      </w:tblCellMar>
     </w:tblPr>
   </w:style>
   <w:style w:type="character" w:styleId="Hyperlink">
@@ -25905,6 +25734,21 @@
 </file>
 
 <file path=customXml/item1.xml><?xml version="1.0" encoding="utf-8"?>
+<?mso-contentType ?>
+<FormTemplates xmlns="http://schemas.microsoft.com/sharepoint/v3/contenttype/forms">
+  <Display>DocumentLibraryForm</Display>
+  <Edit>DocumentLibraryForm</Edit>
+  <New>DocumentLibraryForm</New>
+</FormTemplates>
+</file>
+
+<file path=customXml/item2.xml><?xml version="1.0" encoding="utf-8"?>
+<p:properties xmlns:p="http://schemas.microsoft.com/office/2006/metadata/properties" xmlns:xsi="http://www.w3.org/2001/XMLSchema-instance">
+  <documentManagement/>
+</p:properties>
+</file>
+
+<file path=customXml/item3.xml><?xml version="1.0" encoding="utf-8"?>
 <ct:contentTypeSchema xmlns:ct="http://schemas.microsoft.com/office/2006/metadata/contentType" xmlns:ma="http://schemas.microsoft.com/office/2006/metadata/properties/metaAttributes" ct:_="" ma:_="" ma:contentTypeName="Document" ma:contentTypeID="0x01010007B1D441ADEC8642ABD94220A12323FC" ma:contentTypeVersion="0" ma:contentTypeDescription="Create a new document." ma:contentTypeScope="" ma:versionID="004e9817178017d7dbe120b842248b7f">
   <xsd:schema xmlns:xsd="http://www.w3.org/2001/XMLSchema" xmlns:xs="http://www.w3.org/2001/XMLSchema" xmlns:p="http://schemas.microsoft.com/office/2006/metadata/properties" targetNamespace="http://schemas.microsoft.com/office/2006/metadata/properties" ma:root="true" ma:fieldsID="c64490b4aec6201516c3a874156f37b2">
     <xsd:element name="properties">
@@ -26018,26 +25862,27 @@
 </ct:contentTypeSchema>
 </file>
 
-<file path=customXml/item2.xml><?xml version="1.0" encoding="utf-8"?>
-<p:properties xmlns:p="http://schemas.microsoft.com/office/2006/metadata/properties" xmlns:xsi="http://www.w3.org/2001/XMLSchema-instance">
-  <documentManagement/>
-</p:properties>
-</file>
-
-<file path=customXml/item3.xml><?xml version="1.0" encoding="utf-8"?>
-<?mso-contentType ?>
-<FormTemplates xmlns="http://schemas.microsoft.com/sharepoint/v3/contenttype/forms">
-  <Display>DocumentLibraryForm</Display>
-  <Edit>DocumentLibraryForm</Edit>
-  <New>DocumentLibraryForm</New>
-</FormTemplates>
-</file>
-
 <file path=customXml/item4.xml><?xml version="1.0" encoding="utf-8"?>
 <b:Sources xmlns:b="http://schemas.openxmlformats.org/officeDocument/2006/bibliography" xmlns="http://schemas.openxmlformats.org/officeDocument/2006/bibliography" SelectedStyle="\APA.XSL" StyleName="APA"/>
 </file>
 
 <file path=customXml/itemProps1.xml><?xml version="1.0" encoding="utf-8"?>
+<ds:datastoreItem xmlns:ds="http://schemas.openxmlformats.org/officeDocument/2006/customXml" ds:itemID="{3CBB50F0-8F85-42BF-AC23-9DA2DC66E259}">
+  <ds:schemaRefs>
+    <ds:schemaRef ds:uri="http://schemas.microsoft.com/sharepoint/v3/contenttype/forms"/>
+  </ds:schemaRefs>
+</ds:datastoreItem>
+</file>
+
+<file path=customXml/itemProps2.xml><?xml version="1.0" encoding="utf-8"?>
+<ds:datastoreItem xmlns:ds="http://schemas.openxmlformats.org/officeDocument/2006/customXml" ds:itemID="{E5265DE5-3E8E-4120-8280-8EC419E03148}">
+  <ds:schemaRefs>
+    <ds:schemaRef ds:uri="http://schemas.microsoft.com/office/2006/metadata/properties"/>
+  </ds:schemaRefs>
+</ds:datastoreItem>
+</file>
+
+<file path=customXml/itemProps3.xml><?xml version="1.0" encoding="utf-8"?>
 <ds:datastoreItem xmlns:ds="http://schemas.openxmlformats.org/officeDocument/2006/customXml" ds:itemID="{BA7BD11F-C275-40DD-82C9-C791F093B530}">
   <ds:schemaRefs>
     <ds:schemaRef ds:uri="http://schemas.microsoft.com/office/2006/metadata/contentType"/>
@@ -26053,24 +25898,8 @@
 </ds:datastoreItem>
 </file>
 
-<file path=customXml/itemProps2.xml><?xml version="1.0" encoding="utf-8"?>
-<ds:datastoreItem xmlns:ds="http://schemas.openxmlformats.org/officeDocument/2006/customXml" ds:itemID="{E5265DE5-3E8E-4120-8280-8EC419E03148}">
-  <ds:schemaRefs>
-    <ds:schemaRef ds:uri="http://schemas.microsoft.com/office/2006/metadata/properties"/>
-  </ds:schemaRefs>
-</ds:datastoreItem>
-</file>
-
-<file path=customXml/itemProps3.xml><?xml version="1.0" encoding="utf-8"?>
-<ds:datastoreItem xmlns:ds="http://schemas.openxmlformats.org/officeDocument/2006/customXml" ds:itemID="{3CBB50F0-8F85-42BF-AC23-9DA2DC66E259}">
-  <ds:schemaRefs>
-    <ds:schemaRef ds:uri="http://schemas.microsoft.com/sharepoint/v3/contenttype/forms"/>
-  </ds:schemaRefs>
-</ds:datastoreItem>
-</file>
-
 <file path=customXml/itemProps4.xml><?xml version="1.0" encoding="utf-8"?>
-<ds:datastoreItem xmlns:ds="http://schemas.openxmlformats.org/officeDocument/2006/customXml" ds:itemID="{E7F6C882-D823-46E3-8391-DFDE042A6E52}">
+<ds:datastoreItem xmlns:ds="http://schemas.openxmlformats.org/officeDocument/2006/customXml" ds:itemID="{5EF3EF90-4654-415A-A56F-89425B8F533B}">
   <ds:schemaRefs>
     <ds:schemaRef ds:uri="http://schemas.openxmlformats.org/officeDocument/2006/bibliography"/>
   </ds:schemaRefs>

</xml_diff>

<commit_message>
updates to lrg existing and disposal
</commit_message>
<xml_diff>
--- a/design/Design Specification - Capture - Disposal Enhancements.docx
+++ b/design/Design Specification - Capture - Disposal Enhancements.docx
@@ -182,8 +182,6 @@
           <w:kern w:val="0"/>
         </w:rPr>
       </w:pPr>
-      <w:bookmarkStart w:id="0" w:name="_GoBack"/>
-      <w:bookmarkEnd w:id="0"/>
     </w:p>
     <w:p>
       <w:pPr>
@@ -3424,12 +3422,12 @@
         </w:rPr>
         <w:fldChar w:fldCharType="end"/>
       </w:r>
-      <w:bookmarkStart w:id="1" w:name="_Toc314721060"/>
-      <w:bookmarkStart w:id="2" w:name="_Toc314721188"/>
-      <w:bookmarkStart w:id="3" w:name="_Toc314721491"/>
-      <w:bookmarkStart w:id="4" w:name="_Toc314823104"/>
-      <w:bookmarkStart w:id="5" w:name="_Toc314827285"/>
-      <w:bookmarkStart w:id="6" w:name="_Toc420970829"/>
+      <w:bookmarkStart w:id="0" w:name="_Toc314721060"/>
+      <w:bookmarkStart w:id="1" w:name="_Toc314721188"/>
+      <w:bookmarkStart w:id="2" w:name="_Toc314721491"/>
+      <w:bookmarkStart w:id="3" w:name="_Toc314823104"/>
+      <w:bookmarkStart w:id="4" w:name="_Toc314827285"/>
+      <w:bookmarkStart w:id="5" w:name="_Toc420970829"/>
       <w:r>
         <w:rPr>
           <w:rFonts w:asciiTheme="minorHAnsi" w:hAnsiTheme="minorHAnsi"/>
@@ -3446,13 +3444,13 @@
           <w:rFonts w:asciiTheme="minorHAnsi" w:hAnsiTheme="minorHAnsi"/>
         </w:rPr>
       </w:pPr>
-      <w:bookmarkStart w:id="7" w:name="_Toc416435161"/>
+      <w:bookmarkStart w:id="6" w:name="_Toc416435161"/>
+      <w:bookmarkEnd w:id="0"/>
       <w:bookmarkEnd w:id="1"/>
       <w:bookmarkEnd w:id="2"/>
       <w:bookmarkEnd w:id="3"/>
       <w:bookmarkEnd w:id="4"/>
       <w:bookmarkEnd w:id="5"/>
-      <w:bookmarkEnd w:id="6"/>
       <w:r>
         <w:rPr>
           <w:rFonts w:asciiTheme="minorHAnsi" w:hAnsiTheme="minorHAnsi"/>
@@ -3460,7 +3458,7 @@
         <w:lastRenderedPageBreak/>
         <w:t>Business Requirements</w:t>
       </w:r>
-      <w:bookmarkEnd w:id="7"/>
+      <w:bookmarkEnd w:id="6"/>
     </w:p>
     <w:p>
       <w:pPr>
@@ -3470,26 +3468,26 @@
           <w:rFonts w:asciiTheme="minorHAnsi" w:hAnsiTheme="minorHAnsi"/>
         </w:rPr>
       </w:pPr>
-      <w:bookmarkStart w:id="8" w:name="_Toc342757859"/>
-      <w:bookmarkStart w:id="9" w:name="_Toc346297767"/>
-      <w:bookmarkStart w:id="10" w:name="_Toc404134497"/>
-      <w:bookmarkStart w:id="11" w:name="_Toc416435162"/>
+      <w:bookmarkStart w:id="7" w:name="_Toc342757859"/>
+      <w:bookmarkStart w:id="8" w:name="_Toc346297767"/>
+      <w:bookmarkStart w:id="9" w:name="_Toc404134497"/>
+      <w:bookmarkStart w:id="10" w:name="_Toc416435162"/>
       <w:r>
         <w:rPr>
           <w:rFonts w:asciiTheme="minorHAnsi" w:hAnsiTheme="minorHAnsi"/>
         </w:rPr>
         <w:t xml:space="preserve">Purpose of the </w:t>
       </w:r>
+      <w:bookmarkEnd w:id="7"/>
       <w:bookmarkEnd w:id="8"/>
       <w:bookmarkEnd w:id="9"/>
+      <w:r>
+        <w:rPr>
+          <w:rFonts w:asciiTheme="minorHAnsi" w:hAnsiTheme="minorHAnsi"/>
+        </w:rPr>
+        <w:t>Design Specification</w:t>
+      </w:r>
       <w:bookmarkEnd w:id="10"/>
-      <w:r>
-        <w:rPr>
-          <w:rFonts w:asciiTheme="minorHAnsi" w:hAnsiTheme="minorHAnsi"/>
-        </w:rPr>
-        <w:t>Design Specification</w:t>
-      </w:r>
-      <w:bookmarkEnd w:id="11"/>
     </w:p>
     <w:p>
       <w:pPr>
@@ -3524,10 +3522,10 @@
           <w:rFonts w:asciiTheme="minorHAnsi" w:hAnsiTheme="minorHAnsi"/>
         </w:rPr>
       </w:pPr>
+      <w:bookmarkStart w:id="11" w:name="_Toc416435163"/>
       <w:bookmarkStart w:id="12" w:name="_Toc342757861"/>
       <w:bookmarkStart w:id="13" w:name="_Toc346297769"/>
       <w:bookmarkStart w:id="14" w:name="_Toc404134499"/>
-      <w:bookmarkStart w:id="15" w:name="_Toc416435163"/>
       <w:r>
         <w:rPr>
           <w:rFonts w:asciiTheme="minorHAnsi" w:hAnsiTheme="minorHAnsi"/>
@@ -3540,7 +3538,7 @@
         </w:rPr>
         <w:t xml:space="preserve"> / Configuration</w:t>
       </w:r>
-      <w:bookmarkEnd w:id="15"/>
+      <w:bookmarkEnd w:id="11"/>
     </w:p>
     <w:p>
       <w:pPr>
@@ -4426,9 +4424,9 @@
                 <w:rFonts w:asciiTheme="minorHAnsi" w:hAnsiTheme="minorHAnsi"/>
               </w:rPr>
             </w:pPr>
-            <w:bookmarkStart w:id="16" w:name="_Ref402431325"/>
-          </w:p>
-          <w:bookmarkEnd w:id="16"/>
+            <w:bookmarkStart w:id="15" w:name="_Ref402431325"/>
+          </w:p>
+          <w:bookmarkEnd w:id="15"/>
           <w:p>
             <w:pPr>
               <w:rPr>
@@ -5572,9 +5570,9 @@
                 <w:rFonts w:asciiTheme="minorHAnsi" w:hAnsiTheme="minorHAnsi"/>
               </w:rPr>
             </w:pPr>
-            <w:bookmarkStart w:id="17" w:name="_Ref408836774"/>
-          </w:p>
-          <w:bookmarkEnd w:id="17"/>
+            <w:bookmarkStart w:id="16" w:name="_Ref408836774"/>
+          </w:p>
+          <w:bookmarkEnd w:id="16"/>
           <w:p>
             <w:pPr>
               <w:rPr>
@@ -6936,9 +6934,9 @@
           <w:rFonts w:asciiTheme="minorHAnsi" w:hAnsiTheme="minorHAnsi"/>
         </w:rPr>
       </w:pPr>
-      <w:bookmarkStart w:id="18" w:name="_Toc342757862"/>
-      <w:bookmarkStart w:id="19" w:name="_Toc346297770"/>
-      <w:bookmarkStart w:id="20" w:name="_Toc404134500"/>
+      <w:bookmarkStart w:id="17" w:name="_Toc342757862"/>
+      <w:bookmarkStart w:id="18" w:name="_Toc346297770"/>
+      <w:bookmarkStart w:id="19" w:name="_Toc404134500"/>
     </w:p>
     <w:p>
       <w:pPr>
@@ -6947,12 +6945,467 @@
           <w:rFonts w:asciiTheme="minorHAnsi" w:hAnsiTheme="minorHAnsi"/>
         </w:rPr>
       </w:pPr>
-      <w:bookmarkStart w:id="21" w:name="_Toc416435164"/>
+      <w:bookmarkStart w:id="20" w:name="_Toc416435164"/>
       <w:r>
         <w:rPr>
           <w:rFonts w:asciiTheme="minorHAnsi" w:hAnsiTheme="minorHAnsi"/>
         </w:rPr>
         <w:t>Technical Design Requirements</w:t>
+      </w:r>
+      <w:bookmarkEnd w:id="20"/>
+    </w:p>
+    <w:tbl>
+      <w:tblPr>
+        <w:tblStyle w:val="TableGrid"/>
+        <w:tblW w:w="8910" w:type="dxa"/>
+        <w:tblInd w:w="108" w:type="dxa"/>
+        <w:tblLook w:val="04A0" w:firstRow="1" w:lastRow="0" w:firstColumn="1" w:lastColumn="0" w:noHBand="0" w:noVBand="1"/>
+      </w:tblPr>
+      <w:tblGrid>
+        <w:gridCol w:w="3960"/>
+        <w:gridCol w:w="4950"/>
+      </w:tblGrid>
+      <w:tr>
+        <w:trPr>
+          <w:cantSplit/>
+          <w:tblHeader/>
+        </w:trPr>
+        <w:tc>
+          <w:tcPr>
+            <w:tcW w:w="3960" w:type="dxa"/>
+            <w:tcBorders>
+              <w:top w:val="single" w:sz="4" w:space="0" w:color="auto"/>
+              <w:left w:val="single" w:sz="4" w:space="0" w:color="auto"/>
+              <w:bottom w:val="single" w:sz="4" w:space="0" w:color="auto"/>
+              <w:right w:val="single" w:sz="4" w:space="0" w:color="auto"/>
+            </w:tcBorders>
+            <w:shd w:val="clear" w:color="auto" w:fill="C4BC96" w:themeFill="background2" w:themeFillShade="BF"/>
+            <w:vAlign w:val="center"/>
+            <w:hideMark/>
+          </w:tcPr>
+          <w:p>
+            <w:pPr>
+              <w:spacing w:after="120"/>
+              <w:rPr>
+                <w:rFonts w:asciiTheme="minorHAnsi" w:hAnsiTheme="minorHAnsi"/>
+                <w:b/>
+              </w:rPr>
+            </w:pPr>
+            <w:r>
+              <w:rPr>
+                <w:rFonts w:asciiTheme="minorHAnsi" w:hAnsiTheme="minorHAnsi"/>
+                <w:b/>
+              </w:rPr>
+              <w:t>Technical Design Requirement</w:t>
+            </w:r>
+          </w:p>
+        </w:tc>
+        <w:tc>
+          <w:tcPr>
+            <w:tcW w:w="4950" w:type="dxa"/>
+            <w:tcBorders>
+              <w:top w:val="single" w:sz="4" w:space="0" w:color="auto"/>
+              <w:left w:val="single" w:sz="4" w:space="0" w:color="auto"/>
+              <w:bottom w:val="single" w:sz="4" w:space="0" w:color="auto"/>
+              <w:right w:val="single" w:sz="4" w:space="0" w:color="auto"/>
+            </w:tcBorders>
+            <w:shd w:val="clear" w:color="auto" w:fill="C4BC96" w:themeFill="background2" w:themeFillShade="BF"/>
+            <w:vAlign w:val="center"/>
+            <w:hideMark/>
+          </w:tcPr>
+          <w:p>
+            <w:pPr>
+              <w:tabs>
+                <w:tab w:val="left" w:pos="293"/>
+              </w:tabs>
+              <w:spacing w:after="120"/>
+              <w:rPr>
+                <w:rFonts w:asciiTheme="minorHAnsi" w:hAnsiTheme="minorHAnsi"/>
+                <w:b/>
+              </w:rPr>
+            </w:pPr>
+            <w:r>
+              <w:rPr>
+                <w:rFonts w:asciiTheme="minorHAnsi" w:hAnsiTheme="minorHAnsi"/>
+                <w:b/>
+              </w:rPr>
+              <w:t>Notes</w:t>
+            </w:r>
+          </w:p>
+        </w:tc>
+      </w:tr>
+      <w:tr>
+        <w:trPr>
+          <w:cantSplit/>
+          <w:trHeight w:val="665"/>
+        </w:trPr>
+        <w:tc>
+          <w:tcPr>
+            <w:tcW w:w="3960" w:type="dxa"/>
+            <w:tcBorders>
+              <w:top w:val="single" w:sz="4" w:space="0" w:color="auto"/>
+              <w:left w:val="single" w:sz="4" w:space="0" w:color="auto"/>
+              <w:bottom w:val="single" w:sz="4" w:space="0" w:color="auto"/>
+              <w:right w:val="single" w:sz="4" w:space="0" w:color="auto"/>
+            </w:tcBorders>
+            <w:vAlign w:val="center"/>
+          </w:tcPr>
+          <w:p>
+            <w:pPr>
+              <w:pStyle w:val="ListParagraph"/>
+              <w:numPr>
+                <w:ilvl w:val="0"/>
+                <w:numId w:val="3"/>
+              </w:numPr>
+              <w:rPr>
+                <w:rFonts w:asciiTheme="minorHAnsi" w:hAnsiTheme="minorHAnsi"/>
+              </w:rPr>
+            </w:pPr>
+          </w:p>
+          <w:p>
+            <w:pPr>
+              <w:rPr>
+                <w:rFonts w:asciiTheme="minorHAnsi" w:hAnsiTheme="minorHAnsi"/>
+              </w:rPr>
+            </w:pPr>
+            <w:proofErr w:type="spellStart"/>
+            <w:r>
+              <w:rPr>
+                <w:rFonts w:asciiTheme="minorHAnsi" w:hAnsiTheme="minorHAnsi"/>
+              </w:rPr>
+              <w:t>C</w:t>
+            </w:r>
+            <w:r>
+              <w:rPr>
+                <w:rFonts w:asciiTheme="minorHAnsi" w:hAnsiTheme="minorHAnsi"/>
+              </w:rPr>
+              <w:t>onfig</w:t>
+            </w:r>
+            <w:proofErr w:type="spellEnd"/>
+            <w:r>
+              <w:rPr>
+                <w:rFonts w:asciiTheme="minorHAnsi" w:hAnsiTheme="minorHAnsi"/>
+              </w:rPr>
+              <w:t xml:space="preserve"> Templates</w:t>
+            </w:r>
+          </w:p>
+        </w:tc>
+        <w:tc>
+          <w:tcPr>
+            <w:tcW w:w="4950" w:type="dxa"/>
+            <w:tcBorders>
+              <w:top w:val="single" w:sz="4" w:space="0" w:color="auto"/>
+              <w:left w:val="single" w:sz="4" w:space="0" w:color="auto"/>
+              <w:bottom w:val="single" w:sz="4" w:space="0" w:color="auto"/>
+              <w:right w:val="single" w:sz="4" w:space="0" w:color="auto"/>
+            </w:tcBorders>
+            <w:vAlign w:val="center"/>
+          </w:tcPr>
+          <w:p>
+            <w:pPr>
+              <w:rPr>
+                <w:rFonts w:asciiTheme="minorHAnsi" w:hAnsiTheme="minorHAnsi"/>
+              </w:rPr>
+            </w:pPr>
+            <w:r>
+              <w:rPr>
+                <w:rFonts w:asciiTheme="minorHAnsi" w:hAnsiTheme="minorHAnsi"/>
+              </w:rPr>
+              <w:t>See below for necessary modifications to “Disposal Sites” tab and “</w:t>
+            </w:r>
+            <w:proofErr w:type="spellStart"/>
+            <w:r>
+              <w:rPr>
+                <w:rFonts w:asciiTheme="minorHAnsi" w:hAnsiTheme="minorHAnsi"/>
+              </w:rPr>
+              <w:t>Comm</w:t>
+            </w:r>
+            <w:proofErr w:type="spellEnd"/>
+            <w:r>
+              <w:rPr>
+                <w:rFonts w:asciiTheme="minorHAnsi" w:hAnsiTheme="minorHAnsi"/>
+              </w:rPr>
+              <w:t xml:space="preserve"> </w:t>
+            </w:r>
+            <w:proofErr w:type="spellStart"/>
+            <w:r>
+              <w:rPr>
+                <w:rFonts w:asciiTheme="minorHAnsi" w:hAnsiTheme="minorHAnsi"/>
+              </w:rPr>
+              <w:t>Disp</w:t>
+            </w:r>
+            <w:proofErr w:type="spellEnd"/>
+            <w:r>
+              <w:rPr>
+                <w:rFonts w:asciiTheme="minorHAnsi" w:hAnsiTheme="minorHAnsi"/>
+              </w:rPr>
+              <w:t xml:space="preserve"> by ZIP” tab.  Proposal that we eliminate “</w:t>
+            </w:r>
+            <w:proofErr w:type="spellStart"/>
+            <w:r>
+              <w:rPr>
+                <w:rFonts w:asciiTheme="minorHAnsi" w:hAnsiTheme="minorHAnsi"/>
+              </w:rPr>
+              <w:t>Comm</w:t>
+            </w:r>
+            <w:proofErr w:type="spellEnd"/>
+            <w:r>
+              <w:rPr>
+                <w:rFonts w:asciiTheme="minorHAnsi" w:hAnsiTheme="minorHAnsi"/>
+              </w:rPr>
+              <w:t xml:space="preserve"> DSP by site” through this change and manage both commercial and industrial pricing on the “disposal sites” tab</w:t>
+            </w:r>
+          </w:p>
+        </w:tc>
+      </w:tr>
+      <w:tr>
+        <w:trPr>
+          <w:cantSplit/>
+          <w:trHeight w:val="665"/>
+        </w:trPr>
+        <w:tc>
+          <w:tcPr>
+            <w:tcW w:w="3960" w:type="dxa"/>
+            <w:tcBorders>
+              <w:top w:val="single" w:sz="4" w:space="0" w:color="auto"/>
+              <w:left w:val="single" w:sz="4" w:space="0" w:color="auto"/>
+              <w:bottom w:val="single" w:sz="4" w:space="0" w:color="auto"/>
+              <w:right w:val="single" w:sz="4" w:space="0" w:color="auto"/>
+            </w:tcBorders>
+            <w:vAlign w:val="center"/>
+          </w:tcPr>
+          <w:p>
+            <w:pPr>
+              <w:pStyle w:val="ListParagraph"/>
+              <w:numPr>
+                <w:ilvl w:val="0"/>
+                <w:numId w:val="3"/>
+              </w:numPr>
+              <w:rPr>
+                <w:rFonts w:asciiTheme="minorHAnsi" w:hAnsiTheme="minorHAnsi"/>
+              </w:rPr>
+            </w:pPr>
+            <w:r>
+              <w:rPr>
+                <w:rFonts w:asciiTheme="minorHAnsi" w:hAnsiTheme="minorHAnsi"/>
+              </w:rPr>
+              <w:t>AAE:  Special Handling codes</w:t>
+            </w:r>
+          </w:p>
+        </w:tc>
+        <w:tc>
+          <w:tcPr>
+            <w:tcW w:w="4950" w:type="dxa"/>
+            <w:tcBorders>
+              <w:top w:val="single" w:sz="4" w:space="0" w:color="auto"/>
+              <w:left w:val="single" w:sz="4" w:space="0" w:color="auto"/>
+              <w:bottom w:val="single" w:sz="4" w:space="0" w:color="auto"/>
+              <w:right w:val="single" w:sz="4" w:space="0" w:color="auto"/>
+            </w:tcBorders>
+            <w:vAlign w:val="center"/>
+          </w:tcPr>
+          <w:p>
+            <w:pPr>
+              <w:rPr>
+                <w:rFonts w:asciiTheme="minorHAnsi" w:hAnsiTheme="minorHAnsi"/>
+              </w:rPr>
+            </w:pPr>
+            <w:r>
+              <w:rPr>
+                <w:rFonts w:asciiTheme="minorHAnsi" w:hAnsiTheme="minorHAnsi"/>
+              </w:rPr>
+              <w:t xml:space="preserve">AAE uses waste description to derive special handling code  new tag for special handling code </w:t>
+            </w:r>
+            <w:r>
+              <w:rPr>
+                <w:rFonts w:asciiTheme="minorHAnsi" w:hAnsiTheme="minorHAnsi"/>
+              </w:rPr>
+              <w:t>(provide</w:t>
+            </w:r>
+            <w:r>
+              <w:rPr>
+                <w:rFonts w:asciiTheme="minorHAnsi" w:hAnsiTheme="minorHAnsi"/>
+              </w:rPr>
+              <w:t>d</w:t>
+            </w:r>
+            <w:r>
+              <w:rPr>
+                <w:rFonts w:asciiTheme="minorHAnsi" w:hAnsiTheme="minorHAnsi"/>
+              </w:rPr>
+              <w:t xml:space="preserve"> to AAE)</w:t>
+            </w:r>
+          </w:p>
+          <w:p>
+            <w:pPr>
+              <w:rPr>
+                <w:rFonts w:asciiTheme="minorHAnsi" w:hAnsiTheme="minorHAnsi"/>
+              </w:rPr>
+            </w:pPr>
+            <w:r>
+              <w:rPr>
+                <w:rFonts w:asciiTheme="minorHAnsi" w:hAnsiTheme="minorHAnsi"/>
+              </w:rPr>
+              <w:t>Add Waste Code XML tag and provide to AAE.  Formalize/share logic to drive container code from waste code and special handling code</w:t>
+            </w:r>
+          </w:p>
+        </w:tc>
+      </w:tr>
+      <w:tr>
+        <w:trPr>
+          <w:cantSplit/>
+          <w:trHeight w:val="665"/>
+        </w:trPr>
+        <w:tc>
+          <w:tcPr>
+            <w:tcW w:w="3960" w:type="dxa"/>
+            <w:tcBorders>
+              <w:top w:val="single" w:sz="4" w:space="0" w:color="auto"/>
+              <w:left w:val="single" w:sz="4" w:space="0" w:color="auto"/>
+              <w:bottom w:val="single" w:sz="4" w:space="0" w:color="auto"/>
+              <w:right w:val="single" w:sz="4" w:space="0" w:color="auto"/>
+            </w:tcBorders>
+            <w:vAlign w:val="center"/>
+          </w:tcPr>
+          <w:p>
+            <w:pPr>
+              <w:pStyle w:val="ListParagraph"/>
+              <w:numPr>
+                <w:ilvl w:val="0"/>
+                <w:numId w:val="3"/>
+              </w:numPr>
+              <w:rPr>
+                <w:rFonts w:asciiTheme="minorHAnsi" w:hAnsiTheme="minorHAnsi"/>
+              </w:rPr>
+            </w:pPr>
+            <w:r>
+              <w:rPr>
+                <w:rFonts w:asciiTheme="minorHAnsi" w:hAnsiTheme="minorHAnsi"/>
+              </w:rPr>
+              <w:t>XML changes</w:t>
+            </w:r>
+          </w:p>
+        </w:tc>
+        <w:tc>
+          <w:tcPr>
+            <w:tcW w:w="4950" w:type="dxa"/>
+            <w:tcBorders>
+              <w:top w:val="single" w:sz="4" w:space="0" w:color="auto"/>
+              <w:left w:val="single" w:sz="4" w:space="0" w:color="auto"/>
+              <w:bottom w:val="single" w:sz="4" w:space="0" w:color="auto"/>
+              <w:right w:val="single" w:sz="4" w:space="0" w:color="auto"/>
+            </w:tcBorders>
+            <w:vAlign w:val="center"/>
+          </w:tcPr>
+          <w:p>
+            <w:pPr>
+              <w:rPr>
+                <w:rFonts w:asciiTheme="minorHAnsi" w:hAnsiTheme="minorHAnsi"/>
+              </w:rPr>
+            </w:pPr>
+            <w:r>
+              <w:rPr>
+                <w:rFonts w:asciiTheme="minorHAnsi" w:hAnsiTheme="minorHAnsi"/>
+              </w:rPr>
+              <w:t xml:space="preserve">Tag name for </w:t>
+            </w:r>
+            <w:proofErr w:type="spellStart"/>
+            <w:r>
+              <w:rPr>
+                <w:rFonts w:asciiTheme="minorHAnsi" w:hAnsiTheme="minorHAnsi"/>
+              </w:rPr>
+              <w:t>disposal_cd</w:t>
+            </w:r>
+            <w:proofErr w:type="spellEnd"/>
+            <w:r>
+              <w:rPr>
+                <w:rFonts w:asciiTheme="minorHAnsi" w:hAnsiTheme="minorHAnsi"/>
+              </w:rPr>
+              <w:t xml:space="preserve"> should not change.  Length will change from 2 digit to 4 digit string</w:t>
+            </w:r>
+          </w:p>
+          <w:p>
+            <w:pPr>
+              <w:rPr>
+                <w:rFonts w:asciiTheme="minorHAnsi" w:hAnsiTheme="minorHAnsi"/>
+              </w:rPr>
+            </w:pPr>
+          </w:p>
+          <w:p>
+            <w:pPr>
+              <w:rPr>
+                <w:rFonts w:asciiTheme="minorHAnsi" w:hAnsiTheme="minorHAnsi"/>
+              </w:rPr>
+            </w:pPr>
+            <w:r>
+              <w:rPr>
+                <w:rFonts w:asciiTheme="minorHAnsi" w:hAnsiTheme="minorHAnsi"/>
+              </w:rPr>
+              <w:t xml:space="preserve">Need new tags for container notes and delivery notes that have line </w:t>
+            </w:r>
+            <w:proofErr w:type="gramStart"/>
+            <w:r>
+              <w:rPr>
+                <w:rFonts w:asciiTheme="minorHAnsi" w:hAnsiTheme="minorHAnsi"/>
+              </w:rPr>
+              <w:t>items .</w:t>
+            </w:r>
+            <w:proofErr w:type="gramEnd"/>
+            <w:r>
+              <w:rPr>
+                <w:rFonts w:asciiTheme="minorHAnsi" w:hAnsiTheme="minorHAnsi"/>
+              </w:rPr>
+              <w:t xml:space="preserve">  Provide to AAE.  Leave existing tag in place until AAE ready to receive line item tags (not March)</w:t>
+            </w:r>
+          </w:p>
+          <w:p>
+            <w:pPr>
+              <w:rPr>
+                <w:rFonts w:asciiTheme="minorHAnsi" w:hAnsiTheme="minorHAnsi"/>
+              </w:rPr>
+            </w:pPr>
+          </w:p>
+          <w:p>
+            <w:pPr>
+              <w:rPr>
+                <w:rFonts w:asciiTheme="minorHAnsi" w:hAnsiTheme="minorHAnsi"/>
+              </w:rPr>
+            </w:pPr>
+            <w:r>
+              <w:rPr>
+                <w:rFonts w:asciiTheme="minorHAnsi" w:hAnsiTheme="minorHAnsi"/>
+              </w:rPr>
+              <w:t>Current attribute on UOM is string.  Attribute name should not change, but will support additional UOMs on disposal line</w:t>
+            </w:r>
+          </w:p>
+        </w:tc>
+      </w:tr>
+    </w:tbl>
+    <w:p>
+      <w:pPr>
+        <w:pStyle w:val="BodyText"/>
+      </w:pPr>
+    </w:p>
+    <w:p>
+      <w:pPr>
+        <w:pStyle w:val="Heading3"/>
+        <w:jc w:val="both"/>
+        <w:rPr>
+          <w:rFonts w:asciiTheme="minorHAnsi" w:hAnsiTheme="minorHAnsi"/>
+        </w:rPr>
+      </w:pPr>
+      <w:bookmarkStart w:id="21" w:name="_Toc416435165"/>
+      <w:r>
+        <w:rPr>
+          <w:rFonts w:asciiTheme="minorHAnsi" w:hAnsiTheme="minorHAnsi"/>
+        </w:rPr>
+        <w:lastRenderedPageBreak/>
+        <w:t>Technical Design Requirements</w:t>
+      </w:r>
+      <w:r>
+        <w:rPr>
+          <w:rFonts w:asciiTheme="minorHAnsi" w:hAnsiTheme="minorHAnsi"/>
+        </w:rPr>
+        <w:t xml:space="preserve"> CHANGE LOG</w:t>
       </w:r>
       <w:bookmarkEnd w:id="21"/>
     </w:p>
@@ -7057,7 +7510,7 @@
               <w:pStyle w:val="ListParagraph"/>
               <w:numPr>
                 <w:ilvl w:val="0"/>
-                <w:numId w:val="3"/>
+                <w:numId w:val="26"/>
               </w:numPr>
               <w:rPr>
                 <w:rFonts w:asciiTheme="minorHAnsi" w:hAnsiTheme="minorHAnsi"/>
@@ -7070,25 +7523,119 @@
                 <w:rFonts w:asciiTheme="minorHAnsi" w:hAnsiTheme="minorHAnsi"/>
               </w:rPr>
             </w:pPr>
+            <w:r>
+              <w:rPr>
+                <w:rFonts w:cstheme="minorHAnsi"/>
+              </w:rPr>
+              <w:t>Send</w:t>
+            </w:r>
+            <w:r>
+              <w:rPr>
+                <w:rFonts w:cstheme="minorHAnsi"/>
+              </w:rPr>
+              <w:t xml:space="preserve"> the actual </w:t>
+            </w:r>
+            <w:r>
+              <w:rPr>
+                <w:rFonts w:cstheme="minorHAnsi"/>
+              </w:rPr>
+              <w:t xml:space="preserve">container </w:t>
+            </w:r>
+            <w:r>
+              <w:rPr>
+                <w:rFonts w:cstheme="minorHAnsi"/>
+              </w:rPr>
+              <w:t>code</w:t>
+            </w:r>
+            <w:r>
+              <w:rPr>
+                <w:rFonts w:cstheme="minorHAnsi"/>
+              </w:rPr>
+              <w:t xml:space="preserve"> not the name</w:t>
+            </w:r>
+            <w:r>
+              <w:rPr>
+                <w:rFonts w:cstheme="minorHAnsi"/>
+              </w:rPr>
+              <w:t xml:space="preserve">.  </w:t>
+            </w:r>
+            <w:r>
+              <w:rPr>
+                <w:rFonts w:cstheme="minorHAnsi"/>
+              </w:rPr>
+              <w:t xml:space="preserve">Name the variable </w:t>
+            </w:r>
             <w:proofErr w:type="spellStart"/>
             <w:r>
               <w:rPr>
-                <w:rFonts w:asciiTheme="minorHAnsi" w:hAnsiTheme="minorHAnsi"/>
-              </w:rPr>
-              <w:t>C</w:t>
-            </w:r>
-            <w:r>
-              <w:rPr>
-                <w:rFonts w:asciiTheme="minorHAnsi" w:hAnsiTheme="minorHAnsi"/>
-              </w:rPr>
-              <w:t>onfig</w:t>
+                <w:rFonts w:cstheme="minorHAnsi"/>
+              </w:rPr>
+              <w:t>container</w:t>
+            </w:r>
+            <w:r>
+              <w:rPr>
+                <w:rFonts w:cstheme="minorHAnsi"/>
+              </w:rPr>
+              <w:t>Rate</w:t>
+            </w:r>
+            <w:r>
+              <w:rPr>
+                <w:rFonts w:cstheme="minorHAnsi"/>
+              </w:rPr>
+              <w:t>_line</w:t>
             </w:r>
             <w:proofErr w:type="spellEnd"/>
             <w:r>
               <w:rPr>
-                <w:rFonts w:asciiTheme="minorHAnsi" w:hAnsiTheme="minorHAnsi"/>
-              </w:rPr>
-              <w:t xml:space="preserve"> Templates</w:t>
+                <w:rFonts w:cstheme="minorHAnsi"/>
+              </w:rPr>
+              <w:t xml:space="preserve">. </w:t>
+            </w:r>
+            <w:r>
+              <w:rPr>
+                <w:rFonts w:cstheme="minorHAnsi"/>
+              </w:rPr>
+              <w:t>This can be derived from the first two</w:t>
+            </w:r>
+            <w:r>
+              <w:rPr>
+                <w:rFonts w:cstheme="minorHAnsi"/>
+              </w:rPr>
+              <w:t xml:space="preserve"> </w:t>
+            </w:r>
+            <w:proofErr w:type="spellStart"/>
+            <w:r>
+              <w:rPr>
+                <w:rFonts w:cstheme="minorHAnsi"/>
+              </w:rPr>
+              <w:t>charaters</w:t>
+            </w:r>
+            <w:proofErr w:type="spellEnd"/>
+            <w:r>
+              <w:rPr>
+                <w:rFonts w:cstheme="minorHAnsi"/>
+              </w:rPr>
+              <w:t xml:space="preserve"> of the Part Number and can be found in the </w:t>
+            </w:r>
+            <w:proofErr w:type="spellStart"/>
+            <w:r>
+              <w:rPr>
+                <w:rFonts w:cstheme="minorHAnsi"/>
+              </w:rPr>
+              <w:t>account_status</w:t>
+            </w:r>
+            <w:proofErr w:type="spellEnd"/>
+            <w:r>
+              <w:rPr>
+                <w:rFonts w:cstheme="minorHAnsi"/>
+              </w:rPr>
+              <w:t xml:space="preserve"> table.</w:t>
+            </w:r>
+            <w:r>
+              <w:rPr>
+                <w:rFonts w:cstheme="minorHAnsi"/>
+              </w:rPr>
+              <w:br/>
             </w:r>
           </w:p>
         </w:tc>
@@ -7113,49 +7660,39 @@
               <w:rPr>
                 <w:rFonts w:asciiTheme="minorHAnsi" w:hAnsiTheme="minorHAnsi"/>
               </w:rPr>
-              <w:t>See below for necessary modifications to “Disposal Sites” tab and “</w:t>
+              <w:t xml:space="preserve">Added by RNB 3/16/15.  Requested from </w:t>
             </w:r>
             <w:proofErr w:type="spellStart"/>
             <w:r>
               <w:rPr>
                 <w:rFonts w:asciiTheme="minorHAnsi" w:hAnsiTheme="minorHAnsi"/>
               </w:rPr>
-              <w:t>Comm</w:t>
+              <w:t>InfoPro</w:t>
             </w:r>
             <w:proofErr w:type="spellEnd"/>
             <w:r>
               <w:rPr>
                 <w:rFonts w:asciiTheme="minorHAnsi" w:hAnsiTheme="minorHAnsi"/>
               </w:rPr>
-              <w:t xml:space="preserve"> </w:t>
-            </w:r>
-            <w:proofErr w:type="spellStart"/>
-            <w:r>
-              <w:rPr>
-                <w:rFonts w:asciiTheme="minorHAnsi" w:hAnsiTheme="minorHAnsi"/>
-              </w:rPr>
-              <w:t>Disp</w:t>
-            </w:r>
-            <w:proofErr w:type="spellEnd"/>
-            <w:r>
-              <w:rPr>
-                <w:rFonts w:asciiTheme="minorHAnsi" w:hAnsiTheme="minorHAnsi"/>
-              </w:rPr>
-              <w:t xml:space="preserve"> by ZIP” tab.  Proposal that we eliminate “</w:t>
-            </w:r>
-            <w:proofErr w:type="spellStart"/>
-            <w:r>
-              <w:rPr>
-                <w:rFonts w:asciiTheme="minorHAnsi" w:hAnsiTheme="minorHAnsi"/>
-              </w:rPr>
-              <w:t>Comm</w:t>
-            </w:r>
-            <w:proofErr w:type="spellEnd"/>
-            <w:r>
-              <w:rPr>
-                <w:rFonts w:asciiTheme="minorHAnsi" w:hAnsiTheme="minorHAnsi"/>
-              </w:rPr>
-              <w:t xml:space="preserve"> DSP by site” through this change and manage both commercial and industrial pricing on the “disposal sites” tab</w:t>
+              <w:t xml:space="preserve">.  </w:t>
+            </w:r>
+            <w:r>
+              <w:rPr>
+                <w:rFonts w:cstheme="minorHAnsi"/>
+              </w:rPr>
+              <w:t>This would eliminate the need for mapping on the AAE side</w:t>
+            </w:r>
+            <w:r>
+              <w:rPr>
+                <w:rFonts w:cstheme="minorHAnsi"/>
+              </w:rPr>
+              <w:t xml:space="preserve"> when new container types are added</w:t>
+            </w:r>
+            <w:r>
+              <w:rPr>
+                <w:rFonts w:cstheme="minorHAnsi"/>
+              </w:rPr>
+              <w:t>.</w:t>
             </w:r>
           </w:p>
         </w:tc>
@@ -7181,17 +7718,50 @@
               <w:pStyle w:val="ListParagraph"/>
               <w:numPr>
                 <w:ilvl w:val="0"/>
-                <w:numId w:val="3"/>
+                <w:numId w:val="26"/>
               </w:numPr>
               <w:rPr>
                 <w:rFonts w:asciiTheme="minorHAnsi" w:hAnsiTheme="minorHAnsi"/>
               </w:rPr>
             </w:pPr>
-            <w:r>
-              <w:rPr>
-                <w:rFonts w:asciiTheme="minorHAnsi" w:hAnsiTheme="minorHAnsi"/>
-              </w:rPr>
-              <w:t>AAE:  Special Handling codes</w:t>
+          </w:p>
+          <w:p>
+            <w:pPr>
+              <w:rPr>
+                <w:rFonts w:asciiTheme="minorHAnsi" w:hAnsiTheme="minorHAnsi"/>
+              </w:rPr>
+            </w:pPr>
+            <w:r>
+              <w:rPr>
+                <w:rFonts w:asciiTheme="minorHAnsi" w:hAnsiTheme="minorHAnsi"/>
+              </w:rPr>
+              <w:t>Contaminated charge item will be on the line item grid.  Attr</w:t>
+            </w:r>
+            <w:r>
+              <w:rPr>
+                <w:rFonts w:asciiTheme="minorHAnsi" w:hAnsiTheme="minorHAnsi"/>
+              </w:rPr>
+              <w:t>ibute name will read “</w:t>
+            </w:r>
+            <w:proofErr w:type="spellStart"/>
+            <w:r>
+              <w:rPr>
+                <w:rFonts w:asciiTheme="minorHAnsi" w:hAnsiTheme="minorHAnsi"/>
+              </w:rPr>
+              <w:t>contamRate</w:t>
+            </w:r>
+            <w:r>
+              <w:rPr>
+                <w:rFonts w:asciiTheme="minorHAnsi" w:hAnsiTheme="minorHAnsi"/>
+              </w:rPr>
+              <w:t>_line</w:t>
+            </w:r>
+            <w:proofErr w:type="spellEnd"/>
+            <w:r>
+              <w:rPr>
+                <w:rFonts w:asciiTheme="minorHAnsi" w:hAnsiTheme="minorHAnsi"/>
+              </w:rPr>
+              <w:t>”</w:t>
             </w:r>
           </w:p>
         </w:tc>
@@ -7216,38 +7786,60 @@
               <w:rPr>
                 <w:rFonts w:asciiTheme="minorHAnsi" w:hAnsiTheme="minorHAnsi"/>
               </w:rPr>
-              <w:t xml:space="preserve">AAE uses waste description to derive special handling code  new tag for special handling code </w:t>
-            </w:r>
-            <w:r>
-              <w:rPr>
-                <w:rFonts w:asciiTheme="minorHAnsi" w:hAnsiTheme="minorHAnsi"/>
-              </w:rPr>
-              <w:t>(provide</w:t>
-            </w:r>
-            <w:r>
-              <w:rPr>
-                <w:rFonts w:asciiTheme="minorHAnsi" w:hAnsiTheme="minorHAnsi"/>
-              </w:rPr>
-              <w:t>d</w:t>
-            </w:r>
-            <w:r>
-              <w:rPr>
-                <w:rFonts w:asciiTheme="minorHAnsi" w:hAnsiTheme="minorHAnsi"/>
-              </w:rPr>
-              <w:t xml:space="preserve"> to AAE)</w:t>
-            </w:r>
-          </w:p>
-          <w:p>
-            <w:pPr>
-              <w:rPr>
-                <w:rFonts w:asciiTheme="minorHAnsi" w:hAnsiTheme="minorHAnsi"/>
-              </w:rPr>
-            </w:pPr>
-            <w:r>
-              <w:rPr>
-                <w:rFonts w:asciiTheme="minorHAnsi" w:hAnsiTheme="minorHAnsi"/>
-              </w:rPr>
-              <w:t>Add Waste Code XML tag and provide to AAE.  Formalize/share logic to drive container code from waste code and special handling code</w:t>
+              <w:t xml:space="preserve">Added by RNB 3/16/15. Name requested by </w:t>
+            </w:r>
+            <w:proofErr w:type="spellStart"/>
+            <w:r>
+              <w:rPr>
+                <w:rFonts w:asciiTheme="minorHAnsi" w:hAnsiTheme="minorHAnsi"/>
+              </w:rPr>
+              <w:t>InfoPro</w:t>
+            </w:r>
+            <w:proofErr w:type="spellEnd"/>
+          </w:p>
+          <w:p>
+            <w:pPr>
+              <w:rPr>
+                <w:rFonts w:asciiTheme="minorHAnsi" w:hAnsiTheme="minorHAnsi"/>
+              </w:rPr>
+            </w:pPr>
+            <w:r>
+              <w:rPr>
+                <w:rFonts w:asciiTheme="minorHAnsi" w:hAnsiTheme="minorHAnsi"/>
+              </w:rPr>
+              <w:t xml:space="preserve">For </w:t>
+            </w:r>
+            <w:r>
+              <w:rPr>
+                <w:rFonts w:asciiTheme="minorHAnsi" w:hAnsiTheme="minorHAnsi"/>
+              </w:rPr>
+              <w:t>small and large</w:t>
+            </w:r>
+            <w:r>
+              <w:rPr>
+                <w:rFonts w:asciiTheme="minorHAnsi" w:hAnsiTheme="minorHAnsi"/>
+              </w:rPr>
+              <w:t xml:space="preserve"> containers </w:t>
+            </w:r>
+            <w:proofErr w:type="spellStart"/>
+            <w:r>
+              <w:rPr>
+                <w:rFonts w:asciiTheme="minorHAnsi" w:hAnsiTheme="minorHAnsi"/>
+              </w:rPr>
+              <w:t>InfoPro</w:t>
+            </w:r>
+            <w:proofErr w:type="spellEnd"/>
+            <w:r>
+              <w:rPr>
+                <w:rFonts w:asciiTheme="minorHAnsi" w:hAnsiTheme="minorHAnsi"/>
+              </w:rPr>
+              <w:t xml:space="preserve"> should default to “CON” charge type.  </w:t>
+            </w:r>
+            <w:r>
+              <w:rPr>
+                <w:rFonts w:asciiTheme="minorHAnsi" w:hAnsiTheme="minorHAnsi"/>
+              </w:rPr>
+              <w:t>Do not allow contaminated load for MSW.</w:t>
             </w:r>
           </w:p>
         </w:tc>
@@ -7273,17 +7865,42 @@
               <w:pStyle w:val="ListParagraph"/>
               <w:numPr>
                 <w:ilvl w:val="0"/>
-                <w:numId w:val="3"/>
+                <w:numId w:val="26"/>
               </w:numPr>
               <w:rPr>
                 <w:rFonts w:asciiTheme="minorHAnsi" w:hAnsiTheme="minorHAnsi"/>
               </w:rPr>
             </w:pPr>
-            <w:r>
-              <w:rPr>
-                <w:rFonts w:asciiTheme="minorHAnsi" w:hAnsiTheme="minorHAnsi"/>
-              </w:rPr>
-              <w:t>XML changes</w:t>
+          </w:p>
+          <w:p>
+            <w:pPr>
+              <w:rPr>
+                <w:rFonts w:asciiTheme="minorHAnsi" w:hAnsiTheme="minorHAnsi"/>
+              </w:rPr>
+            </w:pPr>
+            <w:r>
+              <w:t>The updated Authorized name</w:t>
+            </w:r>
+            <w:r>
+              <w:t xml:space="preserve"> (in Generate docs)</w:t>
+            </w:r>
+            <w:r>
+              <w:t xml:space="preserve"> </w:t>
+            </w:r>
+            <w:r>
+              <w:t>should be mapped</w:t>
+            </w:r>
+            <w:r>
+              <w:t xml:space="preserve"> to </w:t>
+            </w:r>
+            <w:r>
+              <w:t xml:space="preserve">the existing </w:t>
+            </w:r>
+            <w:r>
+              <w:t>field</w:t>
+            </w:r>
+            <w:r>
+              <w:t>.</w:t>
             </w:r>
           </w:p>
         </w:tc>
@@ -7301,193 +7918,56 @@
           <w:p>
             <w:pPr>
               <w:rPr>
-                <w:rFonts w:asciiTheme="minorHAnsi" w:hAnsiTheme="minorHAnsi"/>
-              </w:rPr>
-            </w:pPr>
-            <w:r>
-              <w:rPr>
-                <w:rFonts w:asciiTheme="minorHAnsi" w:hAnsiTheme="minorHAnsi"/>
-              </w:rPr>
-              <w:t xml:space="preserve">Tag name for </w:t>
+                <w:color w:val="1F497D"/>
+              </w:rPr>
+            </w:pPr>
+            <w:r>
+              <w:rPr>
+                <w:rFonts w:asciiTheme="minorHAnsi" w:hAnsiTheme="minorHAnsi"/>
+              </w:rPr>
+              <w:t xml:space="preserve">Added by RNB 3/16/15.  </w:t>
             </w:r>
             <w:proofErr w:type="spellStart"/>
             <w:r>
-              <w:rPr>
-                <w:rFonts w:asciiTheme="minorHAnsi" w:hAnsiTheme="minorHAnsi"/>
-              </w:rPr>
-              <w:t>disposal_cd</w:t>
+              <w:t>InfoPro</w:t>
             </w:r>
             <w:proofErr w:type="spellEnd"/>
             <w:r>
-              <w:rPr>
-                <w:rFonts w:asciiTheme="minorHAnsi" w:hAnsiTheme="minorHAnsi"/>
-              </w:rPr>
-              <w:t xml:space="preserve"> should not change.  Length will change from 2 digit to 4 digit string</w:t>
-            </w:r>
-          </w:p>
-          <w:p>
-            <w:pPr>
-              <w:rPr>
-                <w:rFonts w:asciiTheme="minorHAnsi" w:hAnsiTheme="minorHAnsi"/>
-              </w:rPr>
-            </w:pPr>
-          </w:p>
-          <w:p>
-            <w:pPr>
-              <w:rPr>
-                <w:rFonts w:asciiTheme="minorHAnsi" w:hAnsiTheme="minorHAnsi"/>
-              </w:rPr>
-            </w:pPr>
-            <w:r>
-              <w:rPr>
-                <w:rFonts w:asciiTheme="minorHAnsi" w:hAnsiTheme="minorHAnsi"/>
-              </w:rPr>
-              <w:t xml:space="preserve">Need new tags for container notes and delivery notes that have line </w:t>
-            </w:r>
-            <w:proofErr w:type="gramStart"/>
-            <w:r>
-              <w:rPr>
-                <w:rFonts w:asciiTheme="minorHAnsi" w:hAnsiTheme="minorHAnsi"/>
-              </w:rPr>
-              <w:t>items .</w:t>
-            </w:r>
-            <w:proofErr w:type="gramEnd"/>
-            <w:r>
-              <w:rPr>
-                <w:rFonts w:asciiTheme="minorHAnsi" w:hAnsiTheme="minorHAnsi"/>
-              </w:rPr>
-              <w:t xml:space="preserve">  Provide to AAE.  Leave existing tag in place until AAE ready to receive line item tags (not March)</w:t>
-            </w:r>
-          </w:p>
-          <w:p>
-            <w:pPr>
-              <w:rPr>
-                <w:rFonts w:asciiTheme="minorHAnsi" w:hAnsiTheme="minorHAnsi"/>
-              </w:rPr>
-            </w:pPr>
-          </w:p>
-          <w:p>
-            <w:pPr>
-              <w:rPr>
-                <w:rFonts w:asciiTheme="minorHAnsi" w:hAnsiTheme="minorHAnsi"/>
-              </w:rPr>
-            </w:pPr>
-            <w:r>
-              <w:rPr>
-                <w:rFonts w:asciiTheme="minorHAnsi" w:hAnsiTheme="minorHAnsi"/>
-              </w:rPr>
-              <w:t>Current attribute on UOM is string.  Attribute name should not change, but will support additional UOMs on disposal line</w:t>
-            </w:r>
-          </w:p>
-        </w:tc>
-      </w:tr>
-    </w:tbl>
-    <w:p>
-      <w:pPr>
-        <w:pStyle w:val="BodyText"/>
-      </w:pPr>
-    </w:p>
-    <w:p>
-      <w:pPr>
-        <w:pStyle w:val="Heading3"/>
-        <w:jc w:val="both"/>
-        <w:rPr>
-          <w:rFonts w:asciiTheme="minorHAnsi" w:hAnsiTheme="minorHAnsi"/>
-        </w:rPr>
-      </w:pPr>
-      <w:bookmarkStart w:id="22" w:name="_Toc416435165"/>
-      <w:r>
-        <w:rPr>
-          <w:rFonts w:asciiTheme="minorHAnsi" w:hAnsiTheme="minorHAnsi"/>
-        </w:rPr>
-        <w:lastRenderedPageBreak/>
-        <w:t>Technical Design Requirements</w:t>
-      </w:r>
-      <w:r>
-        <w:rPr>
-          <w:rFonts w:asciiTheme="minorHAnsi" w:hAnsiTheme="minorHAnsi"/>
-        </w:rPr>
-        <w:t xml:space="preserve"> CHANGE LOG</w:t>
-      </w:r>
-      <w:bookmarkEnd w:id="22"/>
-    </w:p>
-    <w:tbl>
-      <w:tblPr>
-        <w:tblStyle w:val="TableGrid"/>
-        <w:tblW w:w="8910" w:type="dxa"/>
-        <w:tblInd w:w="108" w:type="dxa"/>
-        <w:tblLook w:val="04A0" w:firstRow="1" w:lastRow="0" w:firstColumn="1" w:lastColumn="0" w:noHBand="0" w:noVBand="1"/>
-      </w:tblPr>
-      <w:tblGrid>
-        <w:gridCol w:w="3960"/>
-        <w:gridCol w:w="4950"/>
-      </w:tblGrid>
-      <w:tr>
-        <w:trPr>
-          <w:cantSplit/>
-          <w:tblHeader/>
-        </w:trPr>
-        <w:tc>
-          <w:tcPr>
-            <w:tcW w:w="3960" w:type="dxa"/>
-            <w:tcBorders>
-              <w:top w:val="single" w:sz="4" w:space="0" w:color="auto"/>
-              <w:left w:val="single" w:sz="4" w:space="0" w:color="auto"/>
-              <w:bottom w:val="single" w:sz="4" w:space="0" w:color="auto"/>
-              <w:right w:val="single" w:sz="4" w:space="0" w:color="auto"/>
-            </w:tcBorders>
-            <w:shd w:val="clear" w:color="auto" w:fill="C4BC96" w:themeFill="background2" w:themeFillShade="BF"/>
-            <w:vAlign w:val="center"/>
-            <w:hideMark/>
-          </w:tcPr>
-          <w:p>
-            <w:pPr>
-              <w:spacing w:after="120"/>
-              <w:rPr>
-                <w:rFonts w:asciiTheme="minorHAnsi" w:hAnsiTheme="minorHAnsi"/>
-                <w:b/>
-              </w:rPr>
-            </w:pPr>
-            <w:r>
-              <w:rPr>
-                <w:rFonts w:asciiTheme="minorHAnsi" w:hAnsiTheme="minorHAnsi"/>
-                <w:b/>
-              </w:rPr>
-              <w:t>Technical Design Requirement</w:t>
-            </w:r>
-          </w:p>
-        </w:tc>
-        <w:tc>
-          <w:tcPr>
-            <w:tcW w:w="4950" w:type="dxa"/>
-            <w:tcBorders>
-              <w:top w:val="single" w:sz="4" w:space="0" w:color="auto"/>
-              <w:left w:val="single" w:sz="4" w:space="0" w:color="auto"/>
-              <w:bottom w:val="single" w:sz="4" w:space="0" w:color="auto"/>
-              <w:right w:val="single" w:sz="4" w:space="0" w:color="auto"/>
-            </w:tcBorders>
-            <w:shd w:val="clear" w:color="auto" w:fill="C4BC96" w:themeFill="background2" w:themeFillShade="BF"/>
-            <w:vAlign w:val="center"/>
-            <w:hideMark/>
-          </w:tcPr>
-          <w:p>
-            <w:pPr>
-              <w:tabs>
-                <w:tab w:val="left" w:pos="293"/>
-              </w:tabs>
-              <w:spacing w:after="120"/>
-              <w:rPr>
-                <w:rFonts w:asciiTheme="minorHAnsi" w:hAnsiTheme="minorHAnsi"/>
-                <w:b/>
-              </w:rPr>
-            </w:pPr>
-            <w:r>
-              <w:rPr>
-                <w:rFonts w:asciiTheme="minorHAnsi" w:hAnsiTheme="minorHAnsi"/>
-                <w:b/>
-              </w:rPr>
-              <w:t>Notes</w:t>
-            </w:r>
+              <w:t xml:space="preserve"> can already see in test that any updates to the Authorized by are not being mapped into a second tag</w:t>
+            </w:r>
+            <w:r>
+              <w:t xml:space="preserve"> (_billTo_company_name2)</w:t>
+            </w:r>
+            <w:r>
+              <w:t xml:space="preserve">.  </w:t>
+            </w:r>
+            <w:r>
+              <w:t xml:space="preserve">They would like </w:t>
+            </w:r>
+            <w:r>
+              <w:t xml:space="preserve">to make sure updates go into the existing tag </w:t>
+            </w:r>
+            <w:r>
+              <w:t>(</w:t>
+            </w:r>
+            <w:proofErr w:type="spellStart"/>
+            <w:r>
+              <w:t>authorizedBy_quote</w:t>
+            </w:r>
+            <w:proofErr w:type="spellEnd"/>
+            <w:r>
+              <w:t xml:space="preserve">) </w:t>
+            </w:r>
+            <w:r>
+              <w:t>or it will require changes on our side.</w:t>
+            </w:r>
+          </w:p>
+          <w:p>
+            <w:pPr>
+              <w:rPr>
+                <w:rFonts w:asciiTheme="minorHAnsi" w:hAnsiTheme="minorHAnsi"/>
+              </w:rPr>
+            </w:pPr>
           </w:p>
         </w:tc>
       </w:tr>
@@ -7518,126 +7998,11 @@
                 <w:rFonts w:asciiTheme="minorHAnsi" w:hAnsiTheme="minorHAnsi"/>
               </w:rPr>
             </w:pPr>
-          </w:p>
-          <w:p>
-            <w:pPr>
-              <w:rPr>
-                <w:rFonts w:asciiTheme="minorHAnsi" w:hAnsiTheme="minorHAnsi"/>
-              </w:rPr>
-            </w:pPr>
-            <w:r>
-              <w:rPr>
-                <w:rFonts w:cstheme="minorHAnsi"/>
-              </w:rPr>
-              <w:t>Send</w:t>
-            </w:r>
-            <w:r>
-              <w:rPr>
-                <w:rFonts w:cstheme="minorHAnsi"/>
-              </w:rPr>
-              <w:t xml:space="preserve"> the actual </w:t>
-            </w:r>
-            <w:r>
-              <w:rPr>
-                <w:rFonts w:cstheme="minorHAnsi"/>
-              </w:rPr>
-              <w:t xml:space="preserve">container </w:t>
-            </w:r>
-            <w:r>
-              <w:rPr>
-                <w:rFonts w:cstheme="minorHAnsi"/>
-              </w:rPr>
-              <w:t>code</w:t>
-            </w:r>
-            <w:r>
-              <w:rPr>
-                <w:rFonts w:cstheme="minorHAnsi"/>
-              </w:rPr>
-              <w:t xml:space="preserve"> not the name</w:t>
-            </w:r>
-            <w:r>
-              <w:rPr>
-                <w:rFonts w:cstheme="minorHAnsi"/>
-              </w:rPr>
-              <w:t xml:space="preserve">.  </w:t>
-            </w:r>
-            <w:r>
-              <w:rPr>
-                <w:rFonts w:cstheme="minorHAnsi"/>
-              </w:rPr>
-              <w:t xml:space="preserve">Name the variable </w:t>
-            </w:r>
-            <w:proofErr w:type="spellStart"/>
-            <w:r>
-              <w:rPr>
-                <w:rFonts w:cstheme="minorHAnsi"/>
-              </w:rPr>
-              <w:t>container</w:t>
-            </w:r>
-            <w:r>
-              <w:rPr>
-                <w:rFonts w:cstheme="minorHAnsi"/>
-              </w:rPr>
-              <w:t>Rate</w:t>
-            </w:r>
-            <w:r>
-              <w:rPr>
-                <w:rFonts w:cstheme="minorHAnsi"/>
-              </w:rPr>
-              <w:t>_line</w:t>
-            </w:r>
-            <w:proofErr w:type="spellEnd"/>
-            <w:r>
-              <w:rPr>
-                <w:rFonts w:cstheme="minorHAnsi"/>
-              </w:rPr>
-              <w:t xml:space="preserve">. </w:t>
-            </w:r>
-            <w:r>
-              <w:rPr>
-                <w:rFonts w:cstheme="minorHAnsi"/>
-              </w:rPr>
-              <w:t>This can be derived from the first two</w:t>
-            </w:r>
-            <w:r>
-              <w:rPr>
-                <w:rFonts w:cstheme="minorHAnsi"/>
-              </w:rPr>
-              <w:t xml:space="preserve"> </w:t>
-            </w:r>
-            <w:proofErr w:type="spellStart"/>
-            <w:r>
-              <w:rPr>
-                <w:rFonts w:cstheme="minorHAnsi"/>
-              </w:rPr>
-              <w:t>charaters</w:t>
-            </w:r>
-            <w:proofErr w:type="spellEnd"/>
-            <w:r>
-              <w:rPr>
-                <w:rFonts w:cstheme="minorHAnsi"/>
-              </w:rPr>
-              <w:t xml:space="preserve"> of the Part Number and can be found in the </w:t>
-            </w:r>
-            <w:proofErr w:type="spellStart"/>
-            <w:r>
-              <w:rPr>
-                <w:rFonts w:cstheme="minorHAnsi"/>
-              </w:rPr>
-              <w:t>account_status</w:t>
-            </w:r>
-            <w:proofErr w:type="spellEnd"/>
-            <w:r>
-              <w:rPr>
-                <w:rFonts w:cstheme="minorHAnsi"/>
-              </w:rPr>
-              <w:t xml:space="preserve"> table.</w:t>
-            </w:r>
-            <w:r>
-              <w:rPr>
-                <w:rFonts w:cstheme="minorHAnsi"/>
-              </w:rPr>
-              <w:br/>
+            <w:r>
+              <w:rPr>
+                <w:rFonts w:asciiTheme="minorHAnsi" w:hAnsiTheme="minorHAnsi"/>
+              </w:rPr>
+              <w:t>Container Code</w:t>
             </w:r>
           </w:p>
         </w:tc>
@@ -7655,46 +8020,61 @@
           <w:p>
             <w:pPr>
               <w:rPr>
-                <w:rFonts w:asciiTheme="minorHAnsi" w:hAnsiTheme="minorHAnsi"/>
-              </w:rPr>
-            </w:pPr>
-            <w:r>
-              <w:rPr>
-                <w:rFonts w:asciiTheme="minorHAnsi" w:hAnsiTheme="minorHAnsi"/>
-              </w:rPr>
-              <w:t xml:space="preserve">Added by RNB 3/16/15.  Requested from </w:t>
+                <w:rFonts w:asciiTheme="minorHAnsi" w:hAnsiTheme="minorHAnsi" w:cs="Courier New"/>
+                <w:color w:val="000000"/>
+              </w:rPr>
+            </w:pPr>
+            <w:r>
+              <w:rPr>
+                <w:rFonts w:asciiTheme="minorHAnsi" w:hAnsiTheme="minorHAnsi" w:cs="Courier New"/>
+                <w:color w:val="000000"/>
+              </w:rPr>
+              <w:t>Container code (</w:t>
             </w:r>
             <w:proofErr w:type="spellStart"/>
             <w:r>
               <w:rPr>
-                <w:rFonts w:asciiTheme="minorHAnsi" w:hAnsiTheme="minorHAnsi"/>
-              </w:rPr>
-              <w:t>InfoPro</w:t>
+                <w:rFonts w:asciiTheme="minorHAnsi" w:hAnsiTheme="minorHAnsi" w:cs="Courier New"/>
+                <w:color w:val="000000"/>
+              </w:rPr>
+              <w:t>containerCode_line</w:t>
             </w:r>
             <w:proofErr w:type="spellEnd"/>
             <w:r>
               <w:rPr>
-                <w:rFonts w:asciiTheme="minorHAnsi" w:hAnsiTheme="minorHAnsi"/>
-              </w:rPr>
-              <w:t xml:space="preserve">.  </w:t>
-            </w:r>
-            <w:r>
-              <w:rPr>
-                <w:rFonts w:cstheme="minorHAnsi"/>
-              </w:rPr>
-              <w:t>This would eliminate the need for mapping on the AAE side</w:t>
-            </w:r>
-            <w:r>
-              <w:rPr>
-                <w:rFonts w:cstheme="minorHAnsi"/>
-              </w:rPr>
-              <w:t xml:space="preserve"> when new container types are added</w:t>
-            </w:r>
-            <w:r>
-              <w:rPr>
-                <w:rFonts w:cstheme="minorHAnsi"/>
-              </w:rPr>
-              <w:t>.</w:t>
+                <w:rFonts w:asciiTheme="minorHAnsi" w:hAnsiTheme="minorHAnsi" w:cs="Courier New"/>
+                <w:color w:val="000000"/>
+              </w:rPr>
+              <w:t>) will be pulled from first two digits of parts number.</w:t>
+            </w:r>
+          </w:p>
+          <w:p>
+            <w:pPr>
+              <w:rPr>
+                <w:rFonts w:asciiTheme="minorHAnsi" w:hAnsiTheme="minorHAnsi" w:cs="Courier New"/>
+                <w:color w:val="000000"/>
+              </w:rPr>
+            </w:pPr>
+            <w:r>
+              <w:rPr>
+                <w:rFonts w:asciiTheme="minorHAnsi" w:hAnsiTheme="minorHAnsi" w:cs="Courier New"/>
+                <w:color w:val="000000"/>
+              </w:rPr>
+              <w:t>Or</w:t>
+            </w:r>
+          </w:p>
+          <w:p>
+            <w:pPr>
+              <w:rPr>
+                <w:rFonts w:asciiTheme="minorHAnsi" w:hAnsiTheme="minorHAnsi"/>
+              </w:rPr>
+            </w:pPr>
+            <w:r>
+              <w:rPr>
+                <w:rFonts w:asciiTheme="minorHAnsi" w:hAnsiTheme="minorHAnsi" w:cs="Courier New"/>
+                <w:color w:val="000000"/>
+              </w:rPr>
+              <w:t>Can we use “_part_custom_field9” and always have the container code.  Currently it does not seem correct, only receiving FL and RO.</w:t>
             </w:r>
           </w:p>
         </w:tc>
@@ -7702,7 +8082,7 @@
       <w:tr>
         <w:trPr>
           <w:cantSplit/>
-          <w:trHeight w:val="665"/>
+          <w:trHeight w:val="584"/>
         </w:trPr>
         <w:tc>
           <w:tcPr>
@@ -7717,54 +8097,10 @@
           </w:tcPr>
           <w:p>
             <w:pPr>
-              <w:pStyle w:val="ListParagraph"/>
-              <w:numPr>
-                <w:ilvl w:val="0"/>
-                <w:numId w:val="26"/>
-              </w:numPr>
-              <w:rPr>
-                <w:rFonts w:asciiTheme="minorHAnsi" w:hAnsiTheme="minorHAnsi"/>
-              </w:rPr>
-            </w:pPr>
-          </w:p>
-          <w:p>
-            <w:pPr>
-              <w:rPr>
-                <w:rFonts w:asciiTheme="minorHAnsi" w:hAnsiTheme="minorHAnsi"/>
-              </w:rPr>
-            </w:pPr>
-            <w:r>
-              <w:rPr>
-                <w:rFonts w:asciiTheme="minorHAnsi" w:hAnsiTheme="minorHAnsi"/>
-              </w:rPr>
-              <w:t>Contaminated charge item will be on the line item grid.  Attr</w:t>
-            </w:r>
-            <w:r>
-              <w:rPr>
-                <w:rFonts w:asciiTheme="minorHAnsi" w:hAnsiTheme="minorHAnsi"/>
-              </w:rPr>
-              <w:t>ibute name will read “</w:t>
-            </w:r>
-            <w:proofErr w:type="spellStart"/>
-            <w:r>
-              <w:rPr>
-                <w:rFonts w:asciiTheme="minorHAnsi" w:hAnsiTheme="minorHAnsi"/>
-              </w:rPr>
-              <w:t>contamRate</w:t>
-            </w:r>
-            <w:r>
-              <w:rPr>
-                <w:rFonts w:asciiTheme="minorHAnsi" w:hAnsiTheme="minorHAnsi"/>
-              </w:rPr>
-              <w:t>_line</w:t>
-            </w:r>
-            <w:proofErr w:type="spellEnd"/>
-            <w:r>
-              <w:rPr>
-                <w:rFonts w:asciiTheme="minorHAnsi" w:hAnsiTheme="minorHAnsi"/>
-              </w:rPr>
-              <w:t>”</w:t>
-            </w:r>
+              <w:rPr>
+                <w:rFonts w:asciiTheme="minorHAnsi" w:hAnsiTheme="minorHAnsi"/>
+              </w:rPr>
+            </w:pPr>
           </w:p>
         </w:tc>
         <w:tc>
@@ -7784,344 +8120,6 @@
                 <w:rFonts w:asciiTheme="minorHAnsi" w:hAnsiTheme="minorHAnsi"/>
               </w:rPr>
             </w:pPr>
-            <w:r>
-              <w:rPr>
-                <w:rFonts w:asciiTheme="minorHAnsi" w:hAnsiTheme="minorHAnsi"/>
-              </w:rPr>
-              <w:t xml:space="preserve">Added by RNB 3/16/15. Name requested by </w:t>
-            </w:r>
-            <w:proofErr w:type="spellStart"/>
-            <w:r>
-              <w:rPr>
-                <w:rFonts w:asciiTheme="minorHAnsi" w:hAnsiTheme="minorHAnsi"/>
-              </w:rPr>
-              <w:t>InfoPro</w:t>
-            </w:r>
-            <w:proofErr w:type="spellEnd"/>
-          </w:p>
-          <w:p>
-            <w:pPr>
-              <w:rPr>
-                <w:rFonts w:asciiTheme="minorHAnsi" w:hAnsiTheme="minorHAnsi"/>
-              </w:rPr>
-            </w:pPr>
-            <w:r>
-              <w:rPr>
-                <w:rFonts w:asciiTheme="minorHAnsi" w:hAnsiTheme="minorHAnsi"/>
-              </w:rPr>
-              <w:t xml:space="preserve">For </w:t>
-            </w:r>
-            <w:r>
-              <w:rPr>
-                <w:rFonts w:asciiTheme="minorHAnsi" w:hAnsiTheme="minorHAnsi"/>
-              </w:rPr>
-              <w:t>small and large</w:t>
-            </w:r>
-            <w:r>
-              <w:rPr>
-                <w:rFonts w:asciiTheme="minorHAnsi" w:hAnsiTheme="minorHAnsi"/>
-              </w:rPr>
-              <w:t xml:space="preserve"> containers </w:t>
-            </w:r>
-            <w:proofErr w:type="spellStart"/>
-            <w:r>
-              <w:rPr>
-                <w:rFonts w:asciiTheme="minorHAnsi" w:hAnsiTheme="minorHAnsi"/>
-              </w:rPr>
-              <w:t>InfoPro</w:t>
-            </w:r>
-            <w:proofErr w:type="spellEnd"/>
-            <w:r>
-              <w:rPr>
-                <w:rFonts w:asciiTheme="minorHAnsi" w:hAnsiTheme="minorHAnsi"/>
-              </w:rPr>
-              <w:t xml:space="preserve"> should default to “CON” charge type.  </w:t>
-            </w:r>
-            <w:r>
-              <w:rPr>
-                <w:rFonts w:asciiTheme="minorHAnsi" w:hAnsiTheme="minorHAnsi"/>
-              </w:rPr>
-              <w:t>Do not allow contaminated load for MSW.</w:t>
-            </w:r>
-          </w:p>
-        </w:tc>
-      </w:tr>
-      <w:tr>
-        <w:trPr>
-          <w:cantSplit/>
-          <w:trHeight w:val="665"/>
-        </w:trPr>
-        <w:tc>
-          <w:tcPr>
-            <w:tcW w:w="3960" w:type="dxa"/>
-            <w:tcBorders>
-              <w:top w:val="single" w:sz="4" w:space="0" w:color="auto"/>
-              <w:left w:val="single" w:sz="4" w:space="0" w:color="auto"/>
-              <w:bottom w:val="single" w:sz="4" w:space="0" w:color="auto"/>
-              <w:right w:val="single" w:sz="4" w:space="0" w:color="auto"/>
-            </w:tcBorders>
-            <w:vAlign w:val="center"/>
-          </w:tcPr>
-          <w:p>
-            <w:pPr>
-              <w:pStyle w:val="ListParagraph"/>
-              <w:numPr>
-                <w:ilvl w:val="0"/>
-                <w:numId w:val="26"/>
-              </w:numPr>
-              <w:rPr>
-                <w:rFonts w:asciiTheme="minorHAnsi" w:hAnsiTheme="minorHAnsi"/>
-              </w:rPr>
-            </w:pPr>
-          </w:p>
-          <w:p>
-            <w:pPr>
-              <w:rPr>
-                <w:rFonts w:asciiTheme="minorHAnsi" w:hAnsiTheme="minorHAnsi"/>
-              </w:rPr>
-            </w:pPr>
-            <w:r>
-              <w:t>The updated Authorized name</w:t>
-            </w:r>
-            <w:r>
-              <w:t xml:space="preserve"> (in Generate docs)</w:t>
-            </w:r>
-            <w:r>
-              <w:t xml:space="preserve"> </w:t>
-            </w:r>
-            <w:r>
-              <w:t>should be mapped</w:t>
-            </w:r>
-            <w:r>
-              <w:t xml:space="preserve"> to </w:t>
-            </w:r>
-            <w:r>
-              <w:t xml:space="preserve">the existing </w:t>
-            </w:r>
-            <w:r>
-              <w:t>field</w:t>
-            </w:r>
-            <w:r>
-              <w:t>.</w:t>
-            </w:r>
-          </w:p>
-        </w:tc>
-        <w:tc>
-          <w:tcPr>
-            <w:tcW w:w="4950" w:type="dxa"/>
-            <w:tcBorders>
-              <w:top w:val="single" w:sz="4" w:space="0" w:color="auto"/>
-              <w:left w:val="single" w:sz="4" w:space="0" w:color="auto"/>
-              <w:bottom w:val="single" w:sz="4" w:space="0" w:color="auto"/>
-              <w:right w:val="single" w:sz="4" w:space="0" w:color="auto"/>
-            </w:tcBorders>
-            <w:vAlign w:val="center"/>
-          </w:tcPr>
-          <w:p>
-            <w:pPr>
-              <w:rPr>
-                <w:color w:val="1F497D"/>
-              </w:rPr>
-            </w:pPr>
-            <w:r>
-              <w:rPr>
-                <w:rFonts w:asciiTheme="minorHAnsi" w:hAnsiTheme="minorHAnsi"/>
-              </w:rPr>
-              <w:t xml:space="preserve">Added by RNB 3/16/15.  </w:t>
-            </w:r>
-            <w:proofErr w:type="spellStart"/>
-            <w:r>
-              <w:t>InfoPro</w:t>
-            </w:r>
-            <w:proofErr w:type="spellEnd"/>
-            <w:r>
-              <w:t xml:space="preserve"> can already see in test that any updates to the Authorized by are not being mapped into a second tag</w:t>
-            </w:r>
-            <w:r>
-              <w:t xml:space="preserve"> (_billTo_company_name2)</w:t>
-            </w:r>
-            <w:r>
-              <w:t xml:space="preserve">.  </w:t>
-            </w:r>
-            <w:r>
-              <w:t xml:space="preserve">They would like </w:t>
-            </w:r>
-            <w:r>
-              <w:t xml:space="preserve">to make sure updates go into the existing tag </w:t>
-            </w:r>
-            <w:r>
-              <w:t>(</w:t>
-            </w:r>
-            <w:proofErr w:type="spellStart"/>
-            <w:r>
-              <w:t>authorizedBy_quote</w:t>
-            </w:r>
-            <w:proofErr w:type="spellEnd"/>
-            <w:r>
-              <w:t xml:space="preserve">) </w:t>
-            </w:r>
-            <w:r>
-              <w:t>or it will require changes on our side.</w:t>
-            </w:r>
-          </w:p>
-          <w:p>
-            <w:pPr>
-              <w:rPr>
-                <w:rFonts w:asciiTheme="minorHAnsi" w:hAnsiTheme="minorHAnsi"/>
-              </w:rPr>
-            </w:pPr>
-          </w:p>
-        </w:tc>
-      </w:tr>
-      <w:tr>
-        <w:trPr>
-          <w:cantSplit/>
-          <w:trHeight w:val="665"/>
-        </w:trPr>
-        <w:tc>
-          <w:tcPr>
-            <w:tcW w:w="3960" w:type="dxa"/>
-            <w:tcBorders>
-              <w:top w:val="single" w:sz="4" w:space="0" w:color="auto"/>
-              <w:left w:val="single" w:sz="4" w:space="0" w:color="auto"/>
-              <w:bottom w:val="single" w:sz="4" w:space="0" w:color="auto"/>
-              <w:right w:val="single" w:sz="4" w:space="0" w:color="auto"/>
-            </w:tcBorders>
-            <w:vAlign w:val="center"/>
-          </w:tcPr>
-          <w:p>
-            <w:pPr>
-              <w:pStyle w:val="ListParagraph"/>
-              <w:numPr>
-                <w:ilvl w:val="0"/>
-                <w:numId w:val="26"/>
-              </w:numPr>
-              <w:rPr>
-                <w:rFonts w:asciiTheme="minorHAnsi" w:hAnsiTheme="minorHAnsi"/>
-              </w:rPr>
-            </w:pPr>
-            <w:r>
-              <w:rPr>
-                <w:rFonts w:asciiTheme="minorHAnsi" w:hAnsiTheme="minorHAnsi"/>
-              </w:rPr>
-              <w:t>Container Code</w:t>
-            </w:r>
-          </w:p>
-        </w:tc>
-        <w:tc>
-          <w:tcPr>
-            <w:tcW w:w="4950" w:type="dxa"/>
-            <w:tcBorders>
-              <w:top w:val="single" w:sz="4" w:space="0" w:color="auto"/>
-              <w:left w:val="single" w:sz="4" w:space="0" w:color="auto"/>
-              <w:bottom w:val="single" w:sz="4" w:space="0" w:color="auto"/>
-              <w:right w:val="single" w:sz="4" w:space="0" w:color="auto"/>
-            </w:tcBorders>
-            <w:vAlign w:val="center"/>
-          </w:tcPr>
-          <w:p>
-            <w:pPr>
-              <w:rPr>
-                <w:rFonts w:asciiTheme="minorHAnsi" w:hAnsiTheme="minorHAnsi" w:cs="Courier New"/>
-                <w:color w:val="000000"/>
-              </w:rPr>
-            </w:pPr>
-            <w:r>
-              <w:rPr>
-                <w:rFonts w:asciiTheme="minorHAnsi" w:hAnsiTheme="minorHAnsi" w:cs="Courier New"/>
-                <w:color w:val="000000"/>
-              </w:rPr>
-              <w:t>Container code (</w:t>
-            </w:r>
-            <w:proofErr w:type="spellStart"/>
-            <w:r>
-              <w:rPr>
-                <w:rFonts w:asciiTheme="minorHAnsi" w:hAnsiTheme="minorHAnsi" w:cs="Courier New"/>
-                <w:color w:val="000000"/>
-              </w:rPr>
-              <w:t>containerCode_line</w:t>
-            </w:r>
-            <w:proofErr w:type="spellEnd"/>
-            <w:r>
-              <w:rPr>
-                <w:rFonts w:asciiTheme="minorHAnsi" w:hAnsiTheme="minorHAnsi" w:cs="Courier New"/>
-                <w:color w:val="000000"/>
-              </w:rPr>
-              <w:t>) will be pulled from first two digits of parts number.</w:t>
-            </w:r>
-          </w:p>
-          <w:p>
-            <w:pPr>
-              <w:rPr>
-                <w:rFonts w:asciiTheme="minorHAnsi" w:hAnsiTheme="minorHAnsi" w:cs="Courier New"/>
-                <w:color w:val="000000"/>
-              </w:rPr>
-            </w:pPr>
-            <w:r>
-              <w:rPr>
-                <w:rFonts w:asciiTheme="minorHAnsi" w:hAnsiTheme="minorHAnsi" w:cs="Courier New"/>
-                <w:color w:val="000000"/>
-              </w:rPr>
-              <w:t>Or</w:t>
-            </w:r>
-          </w:p>
-          <w:p>
-            <w:pPr>
-              <w:rPr>
-                <w:rFonts w:asciiTheme="minorHAnsi" w:hAnsiTheme="minorHAnsi"/>
-              </w:rPr>
-            </w:pPr>
-            <w:r>
-              <w:rPr>
-                <w:rFonts w:asciiTheme="minorHAnsi" w:hAnsiTheme="minorHAnsi" w:cs="Courier New"/>
-                <w:color w:val="000000"/>
-              </w:rPr>
-              <w:t>Can we use “_part_custom_field9” and always have the container code.  Currently it does not seem correct, only receiving FL and RO.</w:t>
-            </w:r>
-          </w:p>
-        </w:tc>
-      </w:tr>
-      <w:tr>
-        <w:trPr>
-          <w:cantSplit/>
-          <w:trHeight w:val="584"/>
-        </w:trPr>
-        <w:tc>
-          <w:tcPr>
-            <w:tcW w:w="3960" w:type="dxa"/>
-            <w:tcBorders>
-              <w:top w:val="single" w:sz="4" w:space="0" w:color="auto"/>
-              <w:left w:val="single" w:sz="4" w:space="0" w:color="auto"/>
-              <w:bottom w:val="single" w:sz="4" w:space="0" w:color="auto"/>
-              <w:right w:val="single" w:sz="4" w:space="0" w:color="auto"/>
-            </w:tcBorders>
-            <w:vAlign w:val="center"/>
-          </w:tcPr>
-          <w:p>
-            <w:pPr>
-              <w:rPr>
-                <w:rFonts w:asciiTheme="minorHAnsi" w:hAnsiTheme="minorHAnsi"/>
-              </w:rPr>
-            </w:pPr>
-          </w:p>
-        </w:tc>
-        <w:tc>
-          <w:tcPr>
-            <w:tcW w:w="4950" w:type="dxa"/>
-            <w:tcBorders>
-              <w:top w:val="single" w:sz="4" w:space="0" w:color="auto"/>
-              <w:left w:val="single" w:sz="4" w:space="0" w:color="auto"/>
-              <w:bottom w:val="single" w:sz="4" w:space="0" w:color="auto"/>
-              <w:right w:val="single" w:sz="4" w:space="0" w:color="auto"/>
-            </w:tcBorders>
-            <w:vAlign w:val="center"/>
-          </w:tcPr>
-          <w:p>
-            <w:pPr>
-              <w:rPr>
-                <w:rFonts w:asciiTheme="minorHAnsi" w:hAnsiTheme="minorHAnsi"/>
-              </w:rPr>
-            </w:pPr>
           </w:p>
         </w:tc>
       </w:tr>
@@ -8141,16 +8139,16 @@
           <w:rFonts w:asciiTheme="minorHAnsi" w:hAnsiTheme="minorHAnsi"/>
         </w:rPr>
       </w:pPr>
-      <w:bookmarkStart w:id="23" w:name="_Toc379450809"/>
-      <w:bookmarkStart w:id="24" w:name="_Toc416435166"/>
+      <w:bookmarkStart w:id="22" w:name="_Toc379450809"/>
+      <w:bookmarkStart w:id="23" w:name="_Toc416435166"/>
       <w:r>
         <w:rPr>
           <w:rFonts w:asciiTheme="minorHAnsi" w:hAnsiTheme="minorHAnsi"/>
         </w:rPr>
         <w:t>Assumptions</w:t>
       </w:r>
+      <w:bookmarkEnd w:id="22"/>
       <w:bookmarkEnd w:id="23"/>
-      <w:bookmarkEnd w:id="24"/>
     </w:p>
     <w:p>
       <w:pPr>
@@ -8219,14 +8217,14 @@
           <w:rFonts w:asciiTheme="minorHAnsi" w:hAnsiTheme="minorHAnsi"/>
         </w:rPr>
       </w:pPr>
-      <w:bookmarkStart w:id="25" w:name="_Toc416435167"/>
+      <w:bookmarkStart w:id="24" w:name="_Toc416435167"/>
       <w:r>
         <w:rPr>
           <w:rFonts w:asciiTheme="minorHAnsi" w:hAnsiTheme="minorHAnsi"/>
         </w:rPr>
         <w:t>Technical Design</w:t>
       </w:r>
-      <w:bookmarkEnd w:id="25"/>
+      <w:bookmarkEnd w:id="24"/>
     </w:p>
     <w:p>
       <w:pPr>
@@ -8324,14 +8322,14 @@
           <w:rFonts w:asciiTheme="minorHAnsi" w:hAnsiTheme="minorHAnsi"/>
         </w:rPr>
       </w:pPr>
-      <w:bookmarkStart w:id="26" w:name="_Toc416435168"/>
+      <w:bookmarkStart w:id="25" w:name="_Toc416435168"/>
       <w:r>
         <w:rPr>
           <w:rFonts w:asciiTheme="minorHAnsi" w:hAnsiTheme="minorHAnsi"/>
         </w:rPr>
         <w:t>Referenced Documents</w:t>
       </w:r>
-      <w:bookmarkEnd w:id="26"/>
+      <w:bookmarkEnd w:id="25"/>
     </w:p>
     <w:p>
       <w:pPr>
@@ -8356,7 +8354,7 @@
           <w:rFonts w:asciiTheme="minorHAnsi" w:hAnsiTheme="minorHAnsi"/>
         </w:rPr>
       </w:pPr>
-      <w:bookmarkStart w:id="27" w:name="_Toc416435169"/>
+      <w:bookmarkStart w:id="26" w:name="_Toc416435169"/>
       <w:r>
         <w:rPr>
           <w:rFonts w:asciiTheme="minorHAnsi" w:hAnsiTheme="minorHAnsi"/>
@@ -8364,7 +8362,7 @@
         <w:lastRenderedPageBreak/>
         <w:t>Process Flow and Mock Ups</w:t>
       </w:r>
-      <w:bookmarkEnd w:id="27"/>
+      <w:bookmarkEnd w:id="26"/>
     </w:p>
     <w:p>
       <w:pPr>
@@ -8499,7 +8497,7 @@
       <w:pPr>
         <w:pStyle w:val="Heading3"/>
       </w:pPr>
-      <w:bookmarkStart w:id="28" w:name="_Toc416435170"/>
+      <w:bookmarkStart w:id="27" w:name="_Toc416435170"/>
       <w:r>
         <w:t>Changes to the CMC</w:t>
       </w:r>
@@ -8509,7 +8507,7 @@
       <w:r>
         <w:t>files</w:t>
       </w:r>
-      <w:bookmarkEnd w:id="28"/>
+      <w:bookmarkEnd w:id="27"/>
     </w:p>
     <w:p>
       <w:pPr>
@@ -9311,11 +9309,11 @@
       <w:pPr>
         <w:pStyle w:val="Heading3"/>
       </w:pPr>
-      <w:bookmarkStart w:id="29" w:name="_Toc416435171"/>
+      <w:bookmarkStart w:id="28" w:name="_Toc416435171"/>
       <w:r>
         <w:t>Waste types to add</w:t>
       </w:r>
-      <w:bookmarkEnd w:id="29"/>
+      <w:bookmarkEnd w:id="28"/>
     </w:p>
     <w:p>
       <w:pPr>
@@ -12213,7 +12211,7 @@
           <w:rFonts w:asciiTheme="minorHAnsi" w:hAnsiTheme="minorHAnsi"/>
         </w:rPr>
       </w:pPr>
-      <w:bookmarkStart w:id="30" w:name="_Toc416435172"/>
+      <w:bookmarkStart w:id="29" w:name="_Toc416435172"/>
       <w:r>
         <w:rPr>
           <w:rFonts w:asciiTheme="minorHAnsi" w:hAnsiTheme="minorHAnsi"/>
@@ -12234,13 +12232,13 @@
         </w:rPr>
         <w:t xml:space="preserve"> tables</w:t>
       </w:r>
-      <w:bookmarkEnd w:id="30"/>
+      <w:bookmarkEnd w:id="29"/>
     </w:p>
     <w:p>
       <w:pPr>
         <w:pStyle w:val="Heading3"/>
       </w:pPr>
-      <w:bookmarkStart w:id="31" w:name="_Toc416435173"/>
+      <w:bookmarkStart w:id="30" w:name="_Toc416435173"/>
       <w:r>
         <w:t xml:space="preserve">The following changes to the </w:t>
       </w:r>
@@ -12255,7 +12253,7 @@
       <w:r>
         <w:t xml:space="preserve"> table are required</w:t>
       </w:r>
-      <w:bookmarkEnd w:id="31"/>
+      <w:bookmarkEnd w:id="30"/>
     </w:p>
     <w:tbl>
       <w:tblPr>
@@ -15662,7 +15660,7 @@
       <w:pPr>
         <w:pStyle w:val="Heading3"/>
       </w:pPr>
-      <w:bookmarkStart w:id="32" w:name="_Toc416435174"/>
+      <w:bookmarkStart w:id="31" w:name="_Toc416435174"/>
       <w:r>
         <w:t xml:space="preserve">The following changes to the </w:t>
       </w:r>
@@ -15674,7 +15672,7 @@
       <w:r>
         <w:t xml:space="preserve"> table are required:</w:t>
       </w:r>
-      <w:bookmarkEnd w:id="32"/>
+      <w:bookmarkEnd w:id="31"/>
     </w:p>
     <w:p>
       <w:pPr>
@@ -16633,7 +16631,7 @@
       <w:pPr>
         <w:pStyle w:val="Heading3"/>
       </w:pPr>
-      <w:bookmarkStart w:id="33" w:name="_Toc416435175"/>
+      <w:bookmarkStart w:id="32" w:name="_Toc416435175"/>
       <w:r>
         <w:t xml:space="preserve">The following changes to the </w:t>
       </w:r>
@@ -16645,7 +16643,7 @@
       <w:r>
         <w:t xml:space="preserve"> table are required:</w:t>
       </w:r>
-      <w:bookmarkEnd w:id="33"/>
+      <w:bookmarkEnd w:id="32"/>
     </w:p>
     <w:p>
       <w:pPr>
@@ -17886,7 +17884,7 @@
           <w:rFonts w:asciiTheme="minorHAnsi" w:hAnsiTheme="minorHAnsi"/>
         </w:rPr>
       </w:pPr>
-      <w:bookmarkStart w:id="34" w:name="_Toc416435176"/>
+      <w:bookmarkStart w:id="33" w:name="_Toc416435176"/>
       <w:r>
         <w:rPr>
           <w:rFonts w:asciiTheme="minorHAnsi" w:hAnsiTheme="minorHAnsi"/>
@@ -17907,20 +17905,20 @@
         </w:rPr>
         <w:t xml:space="preserve"> formulas</w:t>
       </w:r>
-      <w:bookmarkEnd w:id="34"/>
+      <w:bookmarkEnd w:id="33"/>
     </w:p>
     <w:p>
       <w:pPr>
         <w:pStyle w:val="Heading3"/>
       </w:pPr>
-      <w:bookmarkStart w:id="35" w:name="_Toc416435177"/>
+      <w:bookmarkStart w:id="34" w:name="_Toc416435177"/>
       <w:r>
         <w:t>Small container l</w:t>
       </w:r>
       <w:r>
         <w:t>ookups to determine disposal location should be modified in the following way:</w:t>
       </w:r>
-      <w:bookmarkEnd w:id="35"/>
+      <w:bookmarkEnd w:id="34"/>
     </w:p>
     <w:p>
       <w:pPr>
@@ -18083,11 +18081,11 @@
       <w:pPr>
         <w:pStyle w:val="Heading3"/>
       </w:pPr>
-      <w:bookmarkStart w:id="36" w:name="_Toc416435178"/>
+      <w:bookmarkStart w:id="35" w:name="_Toc416435178"/>
       <w:r>
         <w:t>Large container lookups to determine disposal location should be modified in the following way:</w:t>
       </w:r>
-      <w:bookmarkEnd w:id="36"/>
+      <w:bookmarkEnd w:id="35"/>
     </w:p>
     <w:p>
       <w:pPr>
@@ -18347,11 +18345,11 @@
       <w:pPr>
         <w:pStyle w:val="Heading3"/>
       </w:pPr>
-      <w:bookmarkStart w:id="37" w:name="_Toc416435179"/>
+      <w:bookmarkStart w:id="36" w:name="_Toc416435179"/>
       <w:r>
         <w:t>Pricing formula modifications</w:t>
       </w:r>
-      <w:bookmarkEnd w:id="37"/>
+      <w:bookmarkEnd w:id="36"/>
     </w:p>
     <w:p>
       <w:pPr>
@@ -18853,14 +18851,14 @@
           <w:rFonts w:asciiTheme="minorHAnsi" w:hAnsiTheme="minorHAnsi"/>
         </w:rPr>
       </w:pPr>
-      <w:bookmarkStart w:id="38" w:name="_Toc416435180"/>
+      <w:bookmarkStart w:id="37" w:name="_Toc416435180"/>
       <w:r>
         <w:rPr>
           <w:rFonts w:asciiTheme="minorHAnsi" w:hAnsiTheme="minorHAnsi"/>
         </w:rPr>
         <w:t>Data Sources &amp; Mapping</w:t>
       </w:r>
-      <w:bookmarkEnd w:id="38"/>
+      <w:bookmarkEnd w:id="37"/>
     </w:p>
     <w:p>
       <w:pPr>
@@ -18932,7 +18930,7 @@
         <w:pStyle w:val="Heading2"/>
         <w:jc w:val="both"/>
       </w:pPr>
-      <w:bookmarkStart w:id="39" w:name="_Toc416435181"/>
+      <w:bookmarkStart w:id="38" w:name="_Toc416435181"/>
       <w:r>
         <w:rPr>
           <w:rFonts w:asciiTheme="minorHAnsi" w:hAnsiTheme="minorHAnsi"/>
@@ -18945,7 +18943,7 @@
         </w:rPr>
         <w:t>Interface</w:t>
       </w:r>
-      <w:bookmarkEnd w:id="39"/>
+      <w:bookmarkEnd w:id="38"/>
     </w:p>
     <w:p>
       <w:pPr>
@@ -19846,14 +19844,14 @@
           <w:rFonts w:asciiTheme="minorHAnsi" w:hAnsiTheme="minorHAnsi"/>
         </w:rPr>
       </w:pPr>
-      <w:bookmarkStart w:id="40" w:name="_Toc416435182"/>
+      <w:bookmarkStart w:id="39" w:name="_Toc416435182"/>
       <w:r>
         <w:rPr>
           <w:rFonts w:asciiTheme="minorHAnsi" w:hAnsiTheme="minorHAnsi"/>
         </w:rPr>
         <w:t>Report Changes</w:t>
       </w:r>
-      <w:bookmarkEnd w:id="40"/>
+      <w:bookmarkEnd w:id="39"/>
     </w:p>
     <w:p>
       <w:pPr>
@@ -19877,37 +19875,37 @@
           <w:rFonts w:asciiTheme="minorHAnsi" w:hAnsiTheme="minorHAnsi"/>
         </w:rPr>
       </w:pPr>
-      <w:bookmarkStart w:id="41" w:name="_Toc416435183"/>
+      <w:bookmarkStart w:id="40" w:name="_Toc416435183"/>
       <w:r>
         <w:rPr>
           <w:rFonts w:asciiTheme="minorHAnsi" w:hAnsiTheme="minorHAnsi"/>
         </w:rPr>
         <w:t>Appendix</w:t>
       </w:r>
-      <w:bookmarkEnd w:id="41"/>
+      <w:bookmarkEnd w:id="40"/>
       <w:r>
         <w:rPr>
           <w:rFonts w:asciiTheme="minorHAnsi" w:hAnsiTheme="minorHAnsi"/>
         </w:rPr>
         <w:t xml:space="preserve"> </w:t>
       </w:r>
+      <w:bookmarkEnd w:id="17"/>
       <w:bookmarkEnd w:id="18"/>
       <w:bookmarkEnd w:id="19"/>
-      <w:bookmarkEnd w:id="20"/>
     </w:p>
     <w:p>
       <w:pPr>
         <w:pStyle w:val="Heading2"/>
         <w:jc w:val="both"/>
       </w:pPr>
-      <w:bookmarkStart w:id="42" w:name="_Toc416435184"/>
+      <w:bookmarkStart w:id="41" w:name="_Toc416435184"/>
       <w:r>
         <w:rPr>
           <w:rFonts w:asciiTheme="minorHAnsi" w:hAnsiTheme="minorHAnsi"/>
         </w:rPr>
         <w:t>General Questions</w:t>
       </w:r>
-      <w:bookmarkEnd w:id="42"/>
+      <w:bookmarkEnd w:id="41"/>
     </w:p>
     <w:p>
       <w:pPr>
@@ -19930,14 +19928,14 @@
         <w:pStyle w:val="Heading2"/>
         <w:jc w:val="both"/>
       </w:pPr>
-      <w:bookmarkStart w:id="43" w:name="_Toc416435185"/>
+      <w:bookmarkStart w:id="42" w:name="_Toc416435185"/>
       <w:r>
         <w:rPr>
           <w:rFonts w:asciiTheme="minorHAnsi" w:hAnsiTheme="minorHAnsi"/>
         </w:rPr>
         <w:t>Deferred Items</w:t>
       </w:r>
-      <w:bookmarkEnd w:id="43"/>
+      <w:bookmarkEnd w:id="42"/>
     </w:p>
     <w:p>
       <w:pPr>
@@ -20222,6 +20220,21 @@
               </w:rPr>
               <w:t>Generate Documents</w:t>
             </w:r>
+          </w:p>
+          <w:p>
+            <w:pPr>
+              <w:rPr>
+                <w:rFonts w:asciiTheme="minorHAnsi" w:hAnsiTheme="minorHAnsi"/>
+              </w:rPr>
+            </w:pPr>
+            <w:r>
+              <w:rPr>
+                <w:rFonts w:asciiTheme="minorHAnsi" w:hAnsiTheme="minorHAnsi"/>
+              </w:rPr>
+              <w:t>(fixed in GH #34)</w:t>
+            </w:r>
+            <w:bookmarkStart w:id="43" w:name="_GoBack"/>
+            <w:bookmarkEnd w:id="43"/>
           </w:p>
         </w:tc>
         <w:tc>
@@ -20822,6 +20835,7 @@
         <w:dataBinding w:prefixMappings="xmlns:ns0='http://purl.org/dc/elements/1.1/' xmlns:ns1='http://schemas.openxmlformats.org/package/2006/metadata/core-properties' " w:xpath="/ns1:coreProperties[1]/ns0:title[1]" w:storeItemID="{6C3C8BC8-F283-45AE-878A-BAB7291924A1}"/>
         <w:text/>
       </w:sdtPr>
+      <w:sdtEndPr/>
       <w:sdtContent>
         <w:r>
           <w:t>Disposal Enhancements</w:t>
@@ -20844,7 +20858,7 @@
       <w:rPr>
         <w:noProof/>
       </w:rPr>
-      <w:t>4/10/2015 1:10:55 PM</w:t>
+      <w:t>4/14/2015 8:56:45 AM</w:t>
     </w:r>
     <w:r>
       <w:rPr>
@@ -20907,7 +20921,7 @@
         <w:sz w:val="16"/>
         <w:szCs w:val="16"/>
       </w:rPr>
-      <w:t>4</w:t>
+      <w:t>19</w:t>
     </w:r>
     <w:r>
       <w:rPr>
@@ -25905,6 +25919,21 @@
 </file>
 
 <file path=customXml/item1.xml><?xml version="1.0" encoding="utf-8"?>
+<?mso-contentType ?>
+<FormTemplates xmlns="http://schemas.microsoft.com/sharepoint/v3/contenttype/forms">
+  <Display>DocumentLibraryForm</Display>
+  <Edit>DocumentLibraryForm</Edit>
+  <New>DocumentLibraryForm</New>
+</FormTemplates>
+</file>
+
+<file path=customXml/item2.xml><?xml version="1.0" encoding="utf-8"?>
+<p:properties xmlns:p="http://schemas.microsoft.com/office/2006/metadata/properties" xmlns:xsi="http://www.w3.org/2001/XMLSchema-instance">
+  <documentManagement/>
+</p:properties>
+</file>
+
+<file path=customXml/item3.xml><?xml version="1.0" encoding="utf-8"?>
 <ct:contentTypeSchema xmlns:ct="http://schemas.microsoft.com/office/2006/metadata/contentType" xmlns:ma="http://schemas.microsoft.com/office/2006/metadata/properties/metaAttributes" ct:_="" ma:_="" ma:contentTypeName="Document" ma:contentTypeID="0x01010007B1D441ADEC8642ABD94220A12323FC" ma:contentTypeVersion="0" ma:contentTypeDescription="Create a new document." ma:contentTypeScope="" ma:versionID="004e9817178017d7dbe120b842248b7f">
   <xsd:schema xmlns:xsd="http://www.w3.org/2001/XMLSchema" xmlns:xs="http://www.w3.org/2001/XMLSchema" xmlns:p="http://schemas.microsoft.com/office/2006/metadata/properties" targetNamespace="http://schemas.microsoft.com/office/2006/metadata/properties" ma:root="true" ma:fieldsID="c64490b4aec6201516c3a874156f37b2">
     <xsd:element name="properties">
@@ -26018,26 +26047,27 @@
 </ct:contentTypeSchema>
 </file>
 
-<file path=customXml/item2.xml><?xml version="1.0" encoding="utf-8"?>
-<p:properties xmlns:p="http://schemas.microsoft.com/office/2006/metadata/properties" xmlns:xsi="http://www.w3.org/2001/XMLSchema-instance">
-  <documentManagement/>
-</p:properties>
-</file>
-
-<file path=customXml/item3.xml><?xml version="1.0" encoding="utf-8"?>
-<?mso-contentType ?>
-<FormTemplates xmlns="http://schemas.microsoft.com/sharepoint/v3/contenttype/forms">
-  <Display>DocumentLibraryForm</Display>
-  <Edit>DocumentLibraryForm</Edit>
-  <New>DocumentLibraryForm</New>
-</FormTemplates>
-</file>
-
 <file path=customXml/item4.xml><?xml version="1.0" encoding="utf-8"?>
 <b:Sources xmlns:b="http://schemas.openxmlformats.org/officeDocument/2006/bibliography" xmlns="http://schemas.openxmlformats.org/officeDocument/2006/bibliography" SelectedStyle="\APA.XSL" StyleName="APA"/>
 </file>
 
 <file path=customXml/itemProps1.xml><?xml version="1.0" encoding="utf-8"?>
+<ds:datastoreItem xmlns:ds="http://schemas.openxmlformats.org/officeDocument/2006/customXml" ds:itemID="{3CBB50F0-8F85-42BF-AC23-9DA2DC66E259}">
+  <ds:schemaRefs>
+    <ds:schemaRef ds:uri="http://schemas.microsoft.com/sharepoint/v3/contenttype/forms"/>
+  </ds:schemaRefs>
+</ds:datastoreItem>
+</file>
+
+<file path=customXml/itemProps2.xml><?xml version="1.0" encoding="utf-8"?>
+<ds:datastoreItem xmlns:ds="http://schemas.openxmlformats.org/officeDocument/2006/customXml" ds:itemID="{E5265DE5-3E8E-4120-8280-8EC419E03148}">
+  <ds:schemaRefs>
+    <ds:schemaRef ds:uri="http://schemas.microsoft.com/office/2006/metadata/properties"/>
+  </ds:schemaRefs>
+</ds:datastoreItem>
+</file>
+
+<file path=customXml/itemProps3.xml><?xml version="1.0" encoding="utf-8"?>
 <ds:datastoreItem xmlns:ds="http://schemas.openxmlformats.org/officeDocument/2006/customXml" ds:itemID="{BA7BD11F-C275-40DD-82C9-C791F093B530}">
   <ds:schemaRefs>
     <ds:schemaRef ds:uri="http://schemas.microsoft.com/office/2006/metadata/contentType"/>
@@ -26053,24 +26083,8 @@
 </ds:datastoreItem>
 </file>
 
-<file path=customXml/itemProps2.xml><?xml version="1.0" encoding="utf-8"?>
-<ds:datastoreItem xmlns:ds="http://schemas.openxmlformats.org/officeDocument/2006/customXml" ds:itemID="{E5265DE5-3E8E-4120-8280-8EC419E03148}">
-  <ds:schemaRefs>
-    <ds:schemaRef ds:uri="http://schemas.microsoft.com/office/2006/metadata/properties"/>
-  </ds:schemaRefs>
-</ds:datastoreItem>
-</file>
-
-<file path=customXml/itemProps3.xml><?xml version="1.0" encoding="utf-8"?>
-<ds:datastoreItem xmlns:ds="http://schemas.openxmlformats.org/officeDocument/2006/customXml" ds:itemID="{3CBB50F0-8F85-42BF-AC23-9DA2DC66E259}">
-  <ds:schemaRefs>
-    <ds:schemaRef ds:uri="http://schemas.microsoft.com/sharepoint/v3/contenttype/forms"/>
-  </ds:schemaRefs>
-</ds:datastoreItem>
-</file>
-
 <file path=customXml/itemProps4.xml><?xml version="1.0" encoding="utf-8"?>
-<ds:datastoreItem xmlns:ds="http://schemas.openxmlformats.org/officeDocument/2006/customXml" ds:itemID="{E7F6C882-D823-46E3-8391-DFDE042A6E52}">
+<ds:datastoreItem xmlns:ds="http://schemas.openxmlformats.org/officeDocument/2006/customXml" ds:itemID="{CE6C5338-36C0-4DF1-BE6E-19E8C53D02DA}">
   <ds:schemaRefs>
     <ds:schemaRef ds:uri="http://schemas.openxmlformats.org/officeDocument/2006/bibliography"/>
   </ds:schemaRefs>

</xml_diff>

<commit_message>
Disposal, Lrg Existing and two new docs
</commit_message>
<xml_diff>
--- a/design/Design Specification - Capture - Disposal Enhancements.docx
+++ b/design/Design Specification - Capture - Disposal Enhancements.docx
@@ -1,6 +1,6 @@
 
 <file path=word/document.xml><?xml version="1.0" encoding="utf-8"?>
-<w:document xmlns:wpc="http://schemas.microsoft.com/office/word/2010/wordprocessingCanvas" xmlns:mc="http://schemas.openxmlformats.org/markup-compatibility/2006" xmlns:o="urn:schemas-microsoft-com:office:office" xmlns:r="http://schemas.openxmlformats.org/officeDocument/2006/relationships" xmlns:m="http://schemas.openxmlformats.org/officeDocument/2006/math" xmlns:v="urn:schemas-microsoft-com:vml" xmlns:wp14="http://schemas.microsoft.com/office/word/2010/wordprocessingDrawing" xmlns:wp="http://schemas.openxmlformats.org/drawingml/2006/wordprocessingDrawing" xmlns:w10="urn:schemas-microsoft-com:office:word" xmlns:w="http://schemas.openxmlformats.org/wordprocessingml/2006/main" xmlns:w14="http://schemas.microsoft.com/office/word/2010/wordml" xmlns:wpg="http://schemas.microsoft.com/office/word/2010/wordprocessingGroup" xmlns:wpi="http://schemas.microsoft.com/office/word/2010/wordprocessingInk" xmlns:wne="http://schemas.microsoft.com/office/word/2006/wordml" xmlns:wps="http://schemas.microsoft.com/office/word/2010/wordprocessingShape" mc:Ignorable="w14 wp14">
+<w:document xmlns:wpc="http://schemas.microsoft.com/office/word/2010/wordprocessingCanvas" xmlns:mc="http://schemas.openxmlformats.org/markup-compatibility/2006" xmlns:o="urn:schemas-microsoft-com:office:office" xmlns:r="http://schemas.openxmlformats.org/officeDocument/2006/relationships" xmlns:m="http://schemas.openxmlformats.org/officeDocument/2006/math" xmlns:v="urn:schemas-microsoft-com:vml" xmlns:wp14="http://schemas.microsoft.com/office/word/2010/wordprocessingDrawing" xmlns:wp="http://schemas.openxmlformats.org/drawingml/2006/wordprocessingDrawing" xmlns:w10="urn:schemas-microsoft-com:office:word" xmlns:w="http://schemas.openxmlformats.org/wordprocessingml/2006/main" xmlns:w14="http://schemas.microsoft.com/office/word/2010/wordml" xmlns:w15="http://schemas.microsoft.com/office/word/2012/wordml" xmlns:wpg="http://schemas.microsoft.com/office/word/2010/wordprocessingGroup" xmlns:wpi="http://schemas.microsoft.com/office/word/2010/wordprocessingInk" xmlns:wne="http://schemas.microsoft.com/office/word/2006/wordml" xmlns:wps="http://schemas.microsoft.com/office/word/2010/wordprocessingShape" mc:Ignorable="w14 w15 wp14">
   <w:body>
     <w:p>
       <w:pPr>
@@ -314,10 +314,10 @@
           <w:rFonts w:asciiTheme="minorHAnsi" w:hAnsiTheme="minorHAnsi" w:cs="Arial"/>
         </w:rPr>
         <w:sectPr>
-          <w:headerReference w:type="default" r:id="rId12"/>
-          <w:footerReference w:type="even" r:id="rId13"/>
-          <w:footerReference w:type="default" r:id="rId14"/>
-          <w:headerReference w:type="first" r:id="rId15"/>
+          <w:headerReference w:type="default" r:id="rId11"/>
+          <w:footerReference w:type="even" r:id="rId12"/>
+          <w:footerReference w:type="default" r:id="rId13"/>
+          <w:headerReference w:type="first" r:id="rId14"/>
           <w:pgSz w:w="12240" w:h="15840"/>
           <w:pgMar w:top="720" w:right="720" w:bottom="720" w:left="720" w:header="720" w:footer="720" w:gutter="0"/>
           <w:pgNumType w:fmt="lowerRoman" w:start="2" w:chapSep="emDash"/>
@@ -1097,14 +1097,12 @@
                                 <w:rFonts w:ascii="Arial" w:hAnsi="Arial" w:cs="Arial"/>
                               </w:rPr>
                             </w:pPr>
-                            <w:proofErr w:type="gramStart"/>
                             <w:r>
                               <w:rPr>
                                 <w:rFonts w:ascii="Arial" w:hAnsi="Arial" w:cs="Arial"/>
                               </w:rPr>
                               <w:t>© Copyright 2012, Republic Services Inc. - All rights reserved.</w:t>
                             </w:r>
-                            <w:proofErr w:type="gramEnd"/>
                           </w:p>
                           <w:p>
                             <w:pPr>
@@ -1130,7 +1128,7 @@
           </mc:Choice>
           <mc:Fallback>
             <w:pict>
-              <v:shapetype id="_x0000_t202" coordsize="21600,21600" o:spt="202" path="m,l,21600r21600,l21600,xe">
+              <v:shapetype w14:anchorId="3CA008B8" id="_x0000_t202" coordsize="21600,21600" o:spt="202" path="m,l,21600r21600,l21600,xe">
                 <v:stroke joinstyle="miter"/>
                 <v:path gradientshapeok="t" o:connecttype="rect"/>
               </v:shapetype>
@@ -1180,14 +1178,12 @@
                           <w:rFonts w:ascii="Arial" w:hAnsi="Arial" w:cs="Arial"/>
                         </w:rPr>
                       </w:pPr>
-                      <w:proofErr w:type="gramStart"/>
                       <w:r>
                         <w:rPr>
                           <w:rFonts w:ascii="Arial" w:hAnsi="Arial" w:cs="Arial"/>
                         </w:rPr>
                         <w:t>© Copyright 2012, Republic Services Inc. - All rights reserved.</w:t>
                       </w:r>
-                      <w:proofErr w:type="gramEnd"/>
                     </w:p>
                     <w:p>
                       <w:pPr>
@@ -5829,7 +5825,7 @@
                 <w:rFonts w:asciiTheme="minorHAnsi" w:hAnsiTheme="minorHAnsi"/>
                 <w:strike/>
               </w:rPr>
-              <w:t xml:space="preserve">Cost calculations should support </w:t>
+              <w:t xml:space="preserve">Cost calculations should support a negative cash cost, </w:t>
             </w:r>
             <w:proofErr w:type="gramStart"/>
             <w:r>
@@ -5837,7 +5833,7 @@
                 <w:rFonts w:asciiTheme="minorHAnsi" w:hAnsiTheme="minorHAnsi"/>
                 <w:strike/>
               </w:rPr>
-              <w:t>a negative</w:t>
+              <w:t>I/C</w:t>
             </w:r>
             <w:proofErr w:type="gramEnd"/>
             <w:r>
@@ -5845,7 +5841,7 @@
                 <w:rFonts w:asciiTheme="minorHAnsi" w:hAnsiTheme="minorHAnsi"/>
                 <w:strike/>
               </w:rPr>
-              <w:t xml:space="preserve"> cash cost, I/C rate, and market rate. </w:t>
+              <w:t xml:space="preserve"> rate, and market rate. </w:t>
             </w:r>
           </w:p>
           <w:p>
@@ -6018,21 +6014,7 @@
               <w:rPr>
                 <w:rFonts w:asciiTheme="minorHAnsi" w:hAnsiTheme="minorHAnsi"/>
               </w:rPr>
-              <w:t xml:space="preserve"> </w:t>
-            </w:r>
-            <w:proofErr w:type="gramStart"/>
-            <w:r>
-              <w:rPr>
-                <w:rFonts w:asciiTheme="minorHAnsi" w:hAnsiTheme="minorHAnsi"/>
-              </w:rPr>
-              <w:t>is</w:t>
-            </w:r>
-            <w:proofErr w:type="gramEnd"/>
-            <w:r>
-              <w:rPr>
-                <w:rFonts w:asciiTheme="minorHAnsi" w:hAnsiTheme="minorHAnsi"/>
-              </w:rPr>
-              <w:t xml:space="preserve"> chosen as an option, but not to flat rate, where margins are applied to prices. </w:t>
+              <w:t xml:space="preserve"> is chosen as an option, but not to flat rate, where margins are applied to prices. </w:t>
             </w:r>
           </w:p>
           <w:p>
@@ -8461,7 +8443,7 @@
                     </pic:cNvPicPr>
                   </pic:nvPicPr>
                   <pic:blipFill>
-                    <a:blip r:embed="rId16">
+                    <a:blip r:embed="rId15">
                       <a:extLst>
                         <a:ext uri="{28A0092B-C50C-407E-A947-70E740481C1C}">
                           <a14:useLocalDpi xmlns:a14="http://schemas.microsoft.com/office/drawing/2010/main" val="0"/>
@@ -15145,25 +15127,14 @@
                 <w:szCs w:val="22"/>
               </w:rPr>
             </w:pPr>
-            <w:proofErr w:type="gramStart"/>
-            <w:r>
-              <w:rPr>
-                <w:rFonts w:ascii="Calibri" w:hAnsi="Calibri" w:cs="Calibri"/>
-                <w:color w:val="000000"/>
-                <w:sz w:val="22"/>
-                <w:szCs w:val="22"/>
-              </w:rPr>
-              <w:t>UOM,</w:t>
-            </w:r>
-            <w:proofErr w:type="gramEnd"/>
-            <w:r>
-              <w:rPr>
-                <w:rFonts w:ascii="Calibri" w:hAnsi="Calibri" w:cs="Calibri"/>
-                <w:color w:val="000000"/>
-                <w:sz w:val="22"/>
-                <w:szCs w:val="22"/>
-              </w:rPr>
-              <w:t xml:space="preserve"> takes the value "Ton" for by the ton, "Yard" for by the Yard, "Load" for by the load</w:t>
+            <w:r>
+              <w:rPr>
+                <w:rFonts w:ascii="Calibri" w:hAnsi="Calibri" w:cs="Calibri"/>
+                <w:color w:val="000000"/>
+                <w:sz w:val="22"/>
+                <w:szCs w:val="22"/>
+              </w:rPr>
+              <w:t>UOM, takes the value "Ton" for by the ton, "Yard" for by the Yard, "Load" for by the load</w:t>
             </w:r>
             <w:r>
               <w:rPr>
@@ -15476,7 +15447,6 @@
               </w:rPr>
               <w:t xml:space="preserve">Zip </w:t>
             </w:r>
-            <w:proofErr w:type="gramStart"/>
             <w:r>
               <w:rPr>
                 <w:rFonts w:ascii="Calibri" w:hAnsi="Calibri" w:cs="Calibri"/>
@@ -15493,17 +15463,7 @@
                 <w:sz w:val="22"/>
                 <w:szCs w:val="22"/>
               </w:rPr>
-              <w:t>ode</w:t>
-            </w:r>
-            <w:proofErr w:type="gramEnd"/>
-            <w:r>
-              <w:rPr>
-                <w:rFonts w:ascii="Calibri" w:hAnsi="Calibri" w:cs="Calibri"/>
-                <w:color w:val="000000"/>
-                <w:sz w:val="22"/>
-                <w:szCs w:val="22"/>
-              </w:rPr>
-              <w:t xml:space="preserve"> (is this needed?  Looks like not populated)</w:t>
+              <w:t>ode (is this needed?  Looks like not populated)</w:t>
             </w:r>
           </w:p>
         </w:tc>
@@ -18572,7 +18532,7 @@
                     </pic:cNvPicPr>
                   </pic:nvPicPr>
                   <pic:blipFill>
-                    <a:blip r:embed="rId17">
+                    <a:blip r:embed="rId16">
                       <a:extLst>
                         <a:ext uri="{28A0092B-C50C-407E-A947-70E740481C1C}">
                           <a14:useLocalDpi xmlns:a14="http://schemas.microsoft.com/office/drawing/2010/main" val="0"/>
@@ -18895,7 +18855,7 @@
         </w:rPr>
         <w:t xml:space="preserve"> </w:t>
       </w:r>
-      <w:hyperlink r:id="rId18" w:history="1">
+      <w:hyperlink r:id="rId17" w:history="1">
         <w:r>
           <w:rPr>
             <w:rStyle w:val="Hyperlink"/>
@@ -20233,8 +20193,6 @@
               </w:rPr>
               <w:t>(fixed in GH #34)</w:t>
             </w:r>
-            <w:bookmarkStart w:id="43" w:name="_GoBack"/>
-            <w:bookmarkEnd w:id="43"/>
           </w:p>
         </w:tc>
         <w:tc>
@@ -20407,21 +20365,21 @@
               <w:rPr>
                 <w:rFonts w:asciiTheme="minorHAnsi" w:hAnsiTheme="minorHAnsi"/>
               </w:rPr>
-              <w:t xml:space="preserve">Cost calculations should support </w:t>
+              <w:t xml:space="preserve">Cost calculations should support a negative cash cost, </w:t>
             </w:r>
             <w:proofErr w:type="gramStart"/>
             <w:r>
               <w:rPr>
                 <w:rFonts w:asciiTheme="minorHAnsi" w:hAnsiTheme="minorHAnsi"/>
               </w:rPr>
-              <w:t>a negative</w:t>
+              <w:t>I/C</w:t>
             </w:r>
             <w:proofErr w:type="gramEnd"/>
             <w:r>
               <w:rPr>
                 <w:rFonts w:asciiTheme="minorHAnsi" w:hAnsiTheme="minorHAnsi"/>
               </w:rPr>
-              <w:t xml:space="preserve"> cash cost, I/C rate, and market rate. </w:t>
+              <w:t xml:space="preserve"> rate, and market rate. </w:t>
             </w:r>
           </w:p>
           <w:p>
@@ -20642,6 +20600,51 @@
           </w:p>
         </w:tc>
       </w:tr>
+      <w:tr>
+        <w:trPr>
+          <w:trHeight w:val="773"/>
+        </w:trPr>
+        <w:tc>
+          <w:tcPr>
+            <w:tcW w:w="3960" w:type="dxa"/>
+            <w:vAlign w:val="center"/>
+          </w:tcPr>
+          <w:p>
+            <w:pPr>
+              <w:pStyle w:val="ListParagraph"/>
+              <w:numPr>
+                <w:ilvl w:val="0"/>
+                <w:numId w:val="27"/>
+              </w:numPr>
+              <w:rPr>
+                <w:rFonts w:asciiTheme="minorHAnsi" w:hAnsiTheme="minorHAnsi"/>
+              </w:rPr>
+            </w:pPr>
+          </w:p>
+        </w:tc>
+        <w:tc>
+          <w:tcPr>
+            <w:tcW w:w="4950" w:type="dxa"/>
+            <w:vAlign w:val="center"/>
+          </w:tcPr>
+          <w:p>
+            <w:pPr>
+              <w:tabs>
+                <w:tab w:val="left" w:pos="293"/>
+              </w:tabs>
+              <w:rPr>
+                <w:rFonts w:asciiTheme="minorHAnsi" w:hAnsiTheme="minorHAnsi"/>
+              </w:rPr>
+            </w:pPr>
+            <w:r>
+              <w:rPr>
+                <w:rFonts w:asciiTheme="minorHAnsi" w:hAnsiTheme="minorHAnsi"/>
+              </w:rPr>
+              <w:t>Open up authorized by field to be edited so that multiple proposals can be sent out of the same configuration but with different account information and authorized by name.  XML tag should remain the same as current</w:t>
+            </w:r>
+          </w:p>
+        </w:tc>
+      </w:tr>
     </w:tbl>
     <w:p>
       <w:pPr>
@@ -20658,6 +20661,8 @@
           <w:rFonts w:asciiTheme="minorHAnsi" w:hAnsiTheme="minorHAnsi"/>
         </w:rPr>
       </w:pPr>
+      <w:bookmarkStart w:id="43" w:name="_GoBack"/>
+      <w:bookmarkEnd w:id="43"/>
     </w:p>
     <w:p>
       <w:pPr>
@@ -20668,8 +20673,8 @@
       </w:pPr>
     </w:p>
     <w:sectPr>
-      <w:headerReference w:type="default" r:id="rId19"/>
-      <w:footerReference w:type="default" r:id="rId20"/>
+      <w:headerReference w:type="default" r:id="rId18"/>
+      <w:footerReference w:type="default" r:id="rId19"/>
       <w:pgSz w:w="12240" w:h="15840" w:code="1"/>
       <w:pgMar w:top="1440" w:right="1440" w:bottom="1440" w:left="1800" w:header="720" w:footer="720" w:gutter="0"/>
       <w:pgNumType w:start="4"/>
@@ -20681,7 +20686,7 @@
 </file>
 
 <file path=word/endnotes.xml><?xml version="1.0" encoding="utf-8"?>
-<w:endnotes xmlns:wpc="http://schemas.microsoft.com/office/word/2010/wordprocessingCanvas" xmlns:mc="http://schemas.openxmlformats.org/markup-compatibility/2006" xmlns:o="urn:schemas-microsoft-com:office:office" xmlns:r="http://schemas.openxmlformats.org/officeDocument/2006/relationships" xmlns:m="http://schemas.openxmlformats.org/officeDocument/2006/math" xmlns:v="urn:schemas-microsoft-com:vml" xmlns:wp14="http://schemas.microsoft.com/office/word/2010/wordprocessingDrawing" xmlns:wp="http://schemas.openxmlformats.org/drawingml/2006/wordprocessingDrawing" xmlns:w10="urn:schemas-microsoft-com:office:word" xmlns:w="http://schemas.openxmlformats.org/wordprocessingml/2006/main" xmlns:w14="http://schemas.microsoft.com/office/word/2010/wordml" xmlns:wpg="http://schemas.microsoft.com/office/word/2010/wordprocessingGroup" xmlns:wpi="http://schemas.microsoft.com/office/word/2010/wordprocessingInk" xmlns:wne="http://schemas.microsoft.com/office/word/2006/wordml" xmlns:wps="http://schemas.microsoft.com/office/word/2010/wordprocessingShape" mc:Ignorable="w14 wp14">
+<w:endnotes xmlns:wpc="http://schemas.microsoft.com/office/word/2010/wordprocessingCanvas" xmlns:mc="http://schemas.openxmlformats.org/markup-compatibility/2006" xmlns:o="urn:schemas-microsoft-com:office:office" xmlns:r="http://schemas.openxmlformats.org/officeDocument/2006/relationships" xmlns:m="http://schemas.openxmlformats.org/officeDocument/2006/math" xmlns:v="urn:schemas-microsoft-com:vml" xmlns:wp14="http://schemas.microsoft.com/office/word/2010/wordprocessingDrawing" xmlns:wp="http://schemas.openxmlformats.org/drawingml/2006/wordprocessingDrawing" xmlns:w10="urn:schemas-microsoft-com:office:word" xmlns:w="http://schemas.openxmlformats.org/wordprocessingml/2006/main" xmlns:w14="http://schemas.microsoft.com/office/word/2010/wordml" xmlns:w15="http://schemas.microsoft.com/office/word/2012/wordml" xmlns:wpg="http://schemas.microsoft.com/office/word/2010/wordprocessingGroup" xmlns:wpi="http://schemas.microsoft.com/office/word/2010/wordprocessingInk" xmlns:wne="http://schemas.microsoft.com/office/word/2006/wordml" xmlns:wps="http://schemas.microsoft.com/office/word/2010/wordprocessingShape" mc:Ignorable="w14 w15 wp14">
   <w:endnote w:type="separator" w:id="-1">
     <w:p>
       <w:r>
@@ -20703,7 +20708,7 @@
 </file>
 
 <file path=word/footer1.xml><?xml version="1.0" encoding="utf-8"?>
-<w:ftr xmlns:wpc="http://schemas.microsoft.com/office/word/2010/wordprocessingCanvas" xmlns:mc="http://schemas.openxmlformats.org/markup-compatibility/2006" xmlns:o="urn:schemas-microsoft-com:office:office" xmlns:r="http://schemas.openxmlformats.org/officeDocument/2006/relationships" xmlns:m="http://schemas.openxmlformats.org/officeDocument/2006/math" xmlns:v="urn:schemas-microsoft-com:vml" xmlns:wp14="http://schemas.microsoft.com/office/word/2010/wordprocessingDrawing" xmlns:wp="http://schemas.openxmlformats.org/drawingml/2006/wordprocessingDrawing" xmlns:w10="urn:schemas-microsoft-com:office:word" xmlns:w="http://schemas.openxmlformats.org/wordprocessingml/2006/main" xmlns:w14="http://schemas.microsoft.com/office/word/2010/wordml" xmlns:wpg="http://schemas.microsoft.com/office/word/2010/wordprocessingGroup" xmlns:wpi="http://schemas.microsoft.com/office/word/2010/wordprocessingInk" xmlns:wne="http://schemas.microsoft.com/office/word/2006/wordml" xmlns:wps="http://schemas.microsoft.com/office/word/2010/wordprocessingShape" mc:Ignorable="w14 wp14">
+<w:ftr xmlns:wpc="http://schemas.microsoft.com/office/word/2010/wordprocessingCanvas" xmlns:mc="http://schemas.openxmlformats.org/markup-compatibility/2006" xmlns:o="urn:schemas-microsoft-com:office:office" xmlns:r="http://schemas.openxmlformats.org/officeDocument/2006/relationships" xmlns:m="http://schemas.openxmlformats.org/officeDocument/2006/math" xmlns:v="urn:schemas-microsoft-com:vml" xmlns:wp14="http://schemas.microsoft.com/office/word/2010/wordprocessingDrawing" xmlns:wp="http://schemas.openxmlformats.org/drawingml/2006/wordprocessingDrawing" xmlns:w10="urn:schemas-microsoft-com:office:word" xmlns:w="http://schemas.openxmlformats.org/wordprocessingml/2006/main" xmlns:w14="http://schemas.microsoft.com/office/word/2010/wordml" xmlns:w15="http://schemas.microsoft.com/office/word/2012/wordml" xmlns:wpg="http://schemas.microsoft.com/office/word/2010/wordprocessingGroup" xmlns:wpi="http://schemas.microsoft.com/office/word/2010/wordprocessingInk" xmlns:wne="http://schemas.microsoft.com/office/word/2006/wordml" xmlns:wps="http://schemas.microsoft.com/office/word/2010/wordprocessingShape" mc:Ignorable="w14 w15 wp14">
   <w:p>
     <w:pPr>
       <w:pStyle w:val="Footer"/>
@@ -20754,7 +20759,7 @@
 </file>
 
 <file path=word/footer2.xml><?xml version="1.0" encoding="utf-8"?>
-<w:ftr xmlns:wpc="http://schemas.microsoft.com/office/word/2010/wordprocessingCanvas" xmlns:mc="http://schemas.openxmlformats.org/markup-compatibility/2006" xmlns:o="urn:schemas-microsoft-com:office:office" xmlns:r="http://schemas.openxmlformats.org/officeDocument/2006/relationships" xmlns:m="http://schemas.openxmlformats.org/officeDocument/2006/math" xmlns:v="urn:schemas-microsoft-com:vml" xmlns:wp14="http://schemas.microsoft.com/office/word/2010/wordprocessingDrawing" xmlns:wp="http://schemas.openxmlformats.org/drawingml/2006/wordprocessingDrawing" xmlns:w10="urn:schemas-microsoft-com:office:word" xmlns:w="http://schemas.openxmlformats.org/wordprocessingml/2006/main" xmlns:w14="http://schemas.microsoft.com/office/word/2010/wordml" xmlns:wpg="http://schemas.microsoft.com/office/word/2010/wordprocessingGroup" xmlns:wpi="http://schemas.microsoft.com/office/word/2010/wordprocessingInk" xmlns:wne="http://schemas.microsoft.com/office/word/2006/wordml" xmlns:wps="http://schemas.microsoft.com/office/word/2010/wordprocessingShape" mc:Ignorable="w14 wp14">
+<w:ftr xmlns:wpc="http://schemas.microsoft.com/office/word/2010/wordprocessingCanvas" xmlns:mc="http://schemas.openxmlformats.org/markup-compatibility/2006" xmlns:o="urn:schemas-microsoft-com:office:office" xmlns:r="http://schemas.openxmlformats.org/officeDocument/2006/relationships" xmlns:m="http://schemas.openxmlformats.org/officeDocument/2006/math" xmlns:v="urn:schemas-microsoft-com:vml" xmlns:wp14="http://schemas.microsoft.com/office/word/2010/wordprocessingDrawing" xmlns:wp="http://schemas.openxmlformats.org/drawingml/2006/wordprocessingDrawing" xmlns:w10="urn:schemas-microsoft-com:office:word" xmlns:w="http://schemas.openxmlformats.org/wordprocessingml/2006/main" xmlns:w14="http://schemas.microsoft.com/office/word/2010/wordml" xmlns:w15="http://schemas.microsoft.com/office/word/2012/wordml" xmlns:wpg="http://schemas.microsoft.com/office/word/2010/wordprocessingGroup" xmlns:wpi="http://schemas.microsoft.com/office/word/2010/wordprocessingInk" xmlns:wne="http://schemas.microsoft.com/office/word/2006/wordml" xmlns:wps="http://schemas.microsoft.com/office/word/2010/wordprocessingShape" mc:Ignorable="w14 w15 wp14">
   <w:p>
     <w:pPr>
       <w:pStyle w:val="Footer"/>
@@ -20814,7 +20819,7 @@
 </file>
 
 <file path=word/footer3.xml><?xml version="1.0" encoding="utf-8"?>
-<w:ftr xmlns:wpc="http://schemas.microsoft.com/office/word/2010/wordprocessingCanvas" xmlns:mc="http://schemas.openxmlformats.org/markup-compatibility/2006" xmlns:o="urn:schemas-microsoft-com:office:office" xmlns:r="http://schemas.openxmlformats.org/officeDocument/2006/relationships" xmlns:m="http://schemas.openxmlformats.org/officeDocument/2006/math" xmlns:v="urn:schemas-microsoft-com:vml" xmlns:wp14="http://schemas.microsoft.com/office/word/2010/wordprocessingDrawing" xmlns:wp="http://schemas.openxmlformats.org/drawingml/2006/wordprocessingDrawing" xmlns:w10="urn:schemas-microsoft-com:office:word" xmlns:w="http://schemas.openxmlformats.org/wordprocessingml/2006/main" xmlns:w14="http://schemas.microsoft.com/office/word/2010/wordml" xmlns:wpg="http://schemas.microsoft.com/office/word/2010/wordprocessingGroup" xmlns:wpi="http://schemas.microsoft.com/office/word/2010/wordprocessingInk" xmlns:wne="http://schemas.microsoft.com/office/word/2006/wordml" xmlns:wps="http://schemas.microsoft.com/office/word/2010/wordprocessingShape" mc:Ignorable="w14 wp14">
+<w:ftr xmlns:wpc="http://schemas.microsoft.com/office/word/2010/wordprocessingCanvas" xmlns:mc="http://schemas.openxmlformats.org/markup-compatibility/2006" xmlns:o="urn:schemas-microsoft-com:office:office" xmlns:r="http://schemas.openxmlformats.org/officeDocument/2006/relationships" xmlns:m="http://schemas.openxmlformats.org/officeDocument/2006/math" xmlns:v="urn:schemas-microsoft-com:vml" xmlns:wp14="http://schemas.microsoft.com/office/word/2010/wordprocessingDrawing" xmlns:wp="http://schemas.openxmlformats.org/drawingml/2006/wordprocessingDrawing" xmlns:w10="urn:schemas-microsoft-com:office:word" xmlns:w="http://schemas.openxmlformats.org/wordprocessingml/2006/main" xmlns:w14="http://schemas.microsoft.com/office/word/2010/wordml" xmlns:w15="http://schemas.microsoft.com/office/word/2012/wordml" xmlns:wpg="http://schemas.microsoft.com/office/word/2010/wordprocessingGroup" xmlns:wpi="http://schemas.microsoft.com/office/word/2010/wordprocessingInk" xmlns:wne="http://schemas.microsoft.com/office/word/2006/wordml" xmlns:wps="http://schemas.microsoft.com/office/word/2010/wordprocessingShape" mc:Ignorable="w14 w15 wp14">
   <w:p>
     <w:pPr>
       <w:pStyle w:val="Footer"/>
@@ -20835,7 +20840,6 @@
         <w:dataBinding w:prefixMappings="xmlns:ns0='http://purl.org/dc/elements/1.1/' xmlns:ns1='http://schemas.openxmlformats.org/package/2006/metadata/core-properties' " w:xpath="/ns1:coreProperties[1]/ns0:title[1]" w:storeItemID="{6C3C8BC8-F283-45AE-878A-BAB7291924A1}"/>
         <w:text/>
       </w:sdtPr>
-      <w:sdtEndPr/>
       <w:sdtContent>
         <w:r>
           <w:t>Disposal Enhancements</w:t>
@@ -20858,7 +20862,7 @@
       <w:rPr>
         <w:noProof/>
       </w:rPr>
-      <w:t>4/14/2015 8:56:45 AM</w:t>
+      <w:t>4/30/2015 3:41:29 PM</w:t>
     </w:r>
     <w:r>
       <w:rPr>
@@ -20939,7 +20943,7 @@
 </file>
 
 <file path=word/footnotes.xml><?xml version="1.0" encoding="utf-8"?>
-<w:footnotes xmlns:wpc="http://schemas.microsoft.com/office/word/2010/wordprocessingCanvas" xmlns:mc="http://schemas.openxmlformats.org/markup-compatibility/2006" xmlns:o="urn:schemas-microsoft-com:office:office" xmlns:r="http://schemas.openxmlformats.org/officeDocument/2006/relationships" xmlns:m="http://schemas.openxmlformats.org/officeDocument/2006/math" xmlns:v="urn:schemas-microsoft-com:vml" xmlns:wp14="http://schemas.microsoft.com/office/word/2010/wordprocessingDrawing" xmlns:wp="http://schemas.openxmlformats.org/drawingml/2006/wordprocessingDrawing" xmlns:w10="urn:schemas-microsoft-com:office:word" xmlns:w="http://schemas.openxmlformats.org/wordprocessingml/2006/main" xmlns:w14="http://schemas.microsoft.com/office/word/2010/wordml" xmlns:wpg="http://schemas.microsoft.com/office/word/2010/wordprocessingGroup" xmlns:wpi="http://schemas.microsoft.com/office/word/2010/wordprocessingInk" xmlns:wne="http://schemas.microsoft.com/office/word/2006/wordml" xmlns:wps="http://schemas.microsoft.com/office/word/2010/wordprocessingShape" mc:Ignorable="w14 wp14">
+<w:footnotes xmlns:wpc="http://schemas.microsoft.com/office/word/2010/wordprocessingCanvas" xmlns:mc="http://schemas.openxmlformats.org/markup-compatibility/2006" xmlns:o="urn:schemas-microsoft-com:office:office" xmlns:r="http://schemas.openxmlformats.org/officeDocument/2006/relationships" xmlns:m="http://schemas.openxmlformats.org/officeDocument/2006/math" xmlns:v="urn:schemas-microsoft-com:vml" xmlns:wp14="http://schemas.microsoft.com/office/word/2010/wordprocessingDrawing" xmlns:wp="http://schemas.openxmlformats.org/drawingml/2006/wordprocessingDrawing" xmlns:w10="urn:schemas-microsoft-com:office:word" xmlns:w="http://schemas.openxmlformats.org/wordprocessingml/2006/main" xmlns:w14="http://schemas.microsoft.com/office/word/2010/wordml" xmlns:w15="http://schemas.microsoft.com/office/word/2012/wordml" xmlns:wpg="http://schemas.microsoft.com/office/word/2010/wordprocessingGroup" xmlns:wpi="http://schemas.microsoft.com/office/word/2010/wordprocessingInk" xmlns:wne="http://schemas.microsoft.com/office/word/2006/wordml" xmlns:wps="http://schemas.microsoft.com/office/word/2010/wordprocessingShape" mc:Ignorable="w14 w15 wp14">
   <w:footnote w:type="separator" w:id="-1">
     <w:p>
       <w:r>
@@ -20961,7 +20965,7 @@
 </file>
 
 <file path=word/header1.xml><?xml version="1.0" encoding="utf-8"?>
-<w:hdr xmlns:wpc="http://schemas.microsoft.com/office/word/2010/wordprocessingCanvas" xmlns:mc="http://schemas.openxmlformats.org/markup-compatibility/2006" xmlns:o="urn:schemas-microsoft-com:office:office" xmlns:r="http://schemas.openxmlformats.org/officeDocument/2006/relationships" xmlns:m="http://schemas.openxmlformats.org/officeDocument/2006/math" xmlns:v="urn:schemas-microsoft-com:vml" xmlns:wp14="http://schemas.microsoft.com/office/word/2010/wordprocessingDrawing" xmlns:wp="http://schemas.openxmlformats.org/drawingml/2006/wordprocessingDrawing" xmlns:w10="urn:schemas-microsoft-com:office:word" xmlns:w="http://schemas.openxmlformats.org/wordprocessingml/2006/main" xmlns:w14="http://schemas.microsoft.com/office/word/2010/wordml" xmlns:wpg="http://schemas.microsoft.com/office/word/2010/wordprocessingGroup" xmlns:wpi="http://schemas.microsoft.com/office/word/2010/wordprocessingInk" xmlns:wne="http://schemas.microsoft.com/office/word/2006/wordml" xmlns:wps="http://schemas.microsoft.com/office/word/2010/wordprocessingShape" mc:Ignorable="w14 wp14">
+<w:hdr xmlns:wpc="http://schemas.microsoft.com/office/word/2010/wordprocessingCanvas" xmlns:mc="http://schemas.openxmlformats.org/markup-compatibility/2006" xmlns:o="urn:schemas-microsoft-com:office:office" xmlns:r="http://schemas.openxmlformats.org/officeDocument/2006/relationships" xmlns:m="http://schemas.openxmlformats.org/officeDocument/2006/math" xmlns:v="urn:schemas-microsoft-com:vml" xmlns:wp14="http://schemas.microsoft.com/office/word/2010/wordprocessingDrawing" xmlns:wp="http://schemas.openxmlformats.org/drawingml/2006/wordprocessingDrawing" xmlns:w10="urn:schemas-microsoft-com:office:word" xmlns:w="http://schemas.openxmlformats.org/wordprocessingml/2006/main" xmlns:w14="http://schemas.microsoft.com/office/word/2010/wordml" xmlns:w15="http://schemas.microsoft.com/office/word/2012/wordml" xmlns:wpg="http://schemas.microsoft.com/office/word/2010/wordprocessingGroup" xmlns:wpi="http://schemas.microsoft.com/office/word/2010/wordprocessingInk" xmlns:wne="http://schemas.microsoft.com/office/word/2006/wordml" xmlns:wps="http://schemas.microsoft.com/office/word/2010/wordprocessingShape" mc:Ignorable="w14 w15 wp14">
   <w:p>
     <w:pPr>
       <w:pStyle w:val="Header"/>
@@ -21025,7 +21029,7 @@
 </file>
 
 <file path=word/header2.xml><?xml version="1.0" encoding="utf-8"?>
-<w:hdr xmlns:wpc="http://schemas.microsoft.com/office/word/2010/wordprocessingCanvas" xmlns:mc="http://schemas.openxmlformats.org/markup-compatibility/2006" xmlns:o="urn:schemas-microsoft-com:office:office" xmlns:r="http://schemas.openxmlformats.org/officeDocument/2006/relationships" xmlns:m="http://schemas.openxmlformats.org/officeDocument/2006/math" xmlns:v="urn:schemas-microsoft-com:vml" xmlns:wp14="http://schemas.microsoft.com/office/word/2010/wordprocessingDrawing" xmlns:wp="http://schemas.openxmlformats.org/drawingml/2006/wordprocessingDrawing" xmlns:w10="urn:schemas-microsoft-com:office:word" xmlns:w="http://schemas.openxmlformats.org/wordprocessingml/2006/main" xmlns:w14="http://schemas.microsoft.com/office/word/2010/wordml" xmlns:wpg="http://schemas.microsoft.com/office/word/2010/wordprocessingGroup" xmlns:wpi="http://schemas.microsoft.com/office/word/2010/wordprocessingInk" xmlns:wne="http://schemas.microsoft.com/office/word/2006/wordml" xmlns:wps="http://schemas.microsoft.com/office/word/2010/wordprocessingShape" mc:Ignorable="w14 wp14">
+<w:hdr xmlns:wpc="http://schemas.microsoft.com/office/word/2010/wordprocessingCanvas" xmlns:mc="http://schemas.openxmlformats.org/markup-compatibility/2006" xmlns:o="urn:schemas-microsoft-com:office:office" xmlns:r="http://schemas.openxmlformats.org/officeDocument/2006/relationships" xmlns:m="http://schemas.openxmlformats.org/officeDocument/2006/math" xmlns:v="urn:schemas-microsoft-com:vml" xmlns:wp14="http://schemas.microsoft.com/office/word/2010/wordprocessingDrawing" xmlns:wp="http://schemas.openxmlformats.org/drawingml/2006/wordprocessingDrawing" xmlns:w10="urn:schemas-microsoft-com:office:word" xmlns:w="http://schemas.openxmlformats.org/wordprocessingml/2006/main" xmlns:w14="http://schemas.microsoft.com/office/word/2010/wordml" xmlns:w15="http://schemas.microsoft.com/office/word/2012/wordml" xmlns:wpg="http://schemas.microsoft.com/office/word/2010/wordprocessingGroup" xmlns:wpi="http://schemas.microsoft.com/office/word/2010/wordprocessingInk" xmlns:wne="http://schemas.microsoft.com/office/word/2006/wordml" xmlns:wps="http://schemas.microsoft.com/office/word/2010/wordprocessingShape" mc:Ignorable="w14 w15 wp14">
   <w:p>
     <w:pPr>
       <w:pStyle w:val="Header"/>
@@ -21152,7 +21156,7 @@
 </file>
 
 <file path=word/header3.xml><?xml version="1.0" encoding="utf-8"?>
-<w:hdr xmlns:wpc="http://schemas.microsoft.com/office/word/2010/wordprocessingCanvas" xmlns:mc="http://schemas.openxmlformats.org/markup-compatibility/2006" xmlns:o="urn:schemas-microsoft-com:office:office" xmlns:r="http://schemas.openxmlformats.org/officeDocument/2006/relationships" xmlns:m="http://schemas.openxmlformats.org/officeDocument/2006/math" xmlns:v="urn:schemas-microsoft-com:vml" xmlns:wp14="http://schemas.microsoft.com/office/word/2010/wordprocessingDrawing" xmlns:wp="http://schemas.openxmlformats.org/drawingml/2006/wordprocessingDrawing" xmlns:w10="urn:schemas-microsoft-com:office:word" xmlns:w="http://schemas.openxmlformats.org/wordprocessingml/2006/main" xmlns:w14="http://schemas.microsoft.com/office/word/2010/wordml" xmlns:wpg="http://schemas.microsoft.com/office/word/2010/wordprocessingGroup" xmlns:wpi="http://schemas.microsoft.com/office/word/2010/wordprocessingInk" xmlns:wne="http://schemas.microsoft.com/office/word/2006/wordml" xmlns:wps="http://schemas.microsoft.com/office/word/2010/wordprocessingShape" mc:Ignorable="w14 wp14">
+<w:hdr xmlns:wpc="http://schemas.microsoft.com/office/word/2010/wordprocessingCanvas" xmlns:mc="http://schemas.openxmlformats.org/markup-compatibility/2006" xmlns:o="urn:schemas-microsoft-com:office:office" xmlns:r="http://schemas.openxmlformats.org/officeDocument/2006/relationships" xmlns:m="http://schemas.openxmlformats.org/officeDocument/2006/math" xmlns:v="urn:schemas-microsoft-com:vml" xmlns:wp14="http://schemas.microsoft.com/office/word/2010/wordprocessingDrawing" xmlns:wp="http://schemas.openxmlformats.org/drawingml/2006/wordprocessingDrawing" xmlns:w10="urn:schemas-microsoft-com:office:word" xmlns:w="http://schemas.openxmlformats.org/wordprocessingml/2006/main" xmlns:w14="http://schemas.microsoft.com/office/word/2010/wordml" xmlns:w15="http://schemas.microsoft.com/office/word/2012/wordml" xmlns:wpg="http://schemas.microsoft.com/office/word/2010/wordprocessingGroup" xmlns:wpi="http://schemas.microsoft.com/office/word/2010/wordprocessingInk" xmlns:wne="http://schemas.microsoft.com/office/word/2006/wordml" xmlns:wps="http://schemas.microsoft.com/office/word/2010/wordprocessingShape" mc:Ignorable="w14 w15 wp14">
   <w:p>
     <w:pPr>
       <w:pStyle w:val="Header"/>
@@ -21228,7 +21232,7 @@
 </file>
 
 <file path=word/numbering.xml><?xml version="1.0" encoding="utf-8"?>
-<w:numbering xmlns:wpc="http://schemas.microsoft.com/office/word/2010/wordprocessingCanvas" xmlns:mc="http://schemas.openxmlformats.org/markup-compatibility/2006" xmlns:o="urn:schemas-microsoft-com:office:office" xmlns:r="http://schemas.openxmlformats.org/officeDocument/2006/relationships" xmlns:m="http://schemas.openxmlformats.org/officeDocument/2006/math" xmlns:v="urn:schemas-microsoft-com:vml" xmlns:wp14="http://schemas.microsoft.com/office/word/2010/wordprocessingDrawing" xmlns:wp="http://schemas.openxmlformats.org/drawingml/2006/wordprocessingDrawing" xmlns:w10="urn:schemas-microsoft-com:office:word" xmlns:w="http://schemas.openxmlformats.org/wordprocessingml/2006/main" xmlns:w14="http://schemas.microsoft.com/office/word/2010/wordml" xmlns:wpg="http://schemas.microsoft.com/office/word/2010/wordprocessingGroup" xmlns:wpi="http://schemas.microsoft.com/office/word/2010/wordprocessingInk" xmlns:wne="http://schemas.microsoft.com/office/word/2006/wordml" xmlns:wps="http://schemas.microsoft.com/office/word/2010/wordprocessingShape" mc:Ignorable="w14 wp14">
+<w:numbering xmlns:wpc="http://schemas.microsoft.com/office/word/2010/wordprocessingCanvas" xmlns:mc="http://schemas.openxmlformats.org/markup-compatibility/2006" xmlns:o="urn:schemas-microsoft-com:office:office" xmlns:r="http://schemas.openxmlformats.org/officeDocument/2006/relationships" xmlns:m="http://schemas.openxmlformats.org/officeDocument/2006/math" xmlns:v="urn:schemas-microsoft-com:vml" xmlns:wp14="http://schemas.microsoft.com/office/word/2010/wordprocessingDrawing" xmlns:wp="http://schemas.openxmlformats.org/drawingml/2006/wordprocessingDrawing" xmlns:w10="urn:schemas-microsoft-com:office:word" xmlns:w="http://schemas.openxmlformats.org/wordprocessingml/2006/main" xmlns:w14="http://schemas.microsoft.com/office/word/2010/wordml" xmlns:w15="http://schemas.microsoft.com/office/word/2012/wordml" xmlns:wpg="http://schemas.microsoft.com/office/word/2010/wordprocessingGroup" xmlns:wpi="http://schemas.microsoft.com/office/word/2010/wordprocessingInk" xmlns:wne="http://schemas.microsoft.com/office/word/2006/wordml" xmlns:wps="http://schemas.microsoft.com/office/word/2010/wordprocessingShape" mc:Ignorable="w14 w15 wp14">
   <w:abstractNum w:abstractNumId="0">
     <w:nsid w:val="02772D54"/>
     <w:multiLevelType w:val="hybridMultilevel"/>
@@ -24234,7 +24238,7 @@
 </file>
 
 <file path=word/styles.xml><?xml version="1.0" encoding="utf-8"?>
-<w:styles xmlns:mc="http://schemas.openxmlformats.org/markup-compatibility/2006" xmlns:r="http://schemas.openxmlformats.org/officeDocument/2006/relationships" xmlns:w="http://schemas.openxmlformats.org/wordprocessingml/2006/main" xmlns:w14="http://schemas.microsoft.com/office/word/2010/wordml" mc:Ignorable="w14">
+<w:styles xmlns:mc="http://schemas.openxmlformats.org/markup-compatibility/2006" xmlns:r="http://schemas.openxmlformats.org/officeDocument/2006/relationships" xmlns:w="http://schemas.openxmlformats.org/wordprocessingml/2006/main" xmlns:w14="http://schemas.microsoft.com/office/word/2010/wordml" xmlns:w15="http://schemas.microsoft.com/office/word/2012/wordml" mc:Ignorable="w14 w15">
   <w:docDefaults>
     <w:rPrDefault>
       <w:rPr>
@@ -24244,850 +24248,372 @@
     </w:rPrDefault>
     <w:pPrDefault/>
   </w:docDefaults>
-  <w:latentStyles w:defLockedState="0" w:defUIPriority="0" w:defSemiHidden="1" w:defUnhideWhenUsed="1" w:defQFormat="0" w:count="267">
-    <w:lsdException w:name="Normal" w:semiHidden="0" w:unhideWhenUsed="0" w:qFormat="1"/>
-    <w:lsdException w:name="heading 1" w:semiHidden="0" w:uiPriority="9" w:unhideWhenUsed="0" w:qFormat="1"/>
-    <w:lsdException w:name="heading 2" w:semiHidden="0" w:uiPriority="9" w:unhideWhenUsed="0" w:qFormat="1"/>
-    <w:lsdException w:name="heading 3" w:semiHidden="0" w:uiPriority="9" w:unhideWhenUsed="0" w:qFormat="1"/>
-    <w:lsdException w:name="heading 4" w:semiHidden="0" w:uiPriority="9" w:unhideWhenUsed="0" w:qFormat="1"/>
-    <w:lsdException w:name="heading 5" w:qFormat="1"/>
-    <w:lsdException w:name="heading 6" w:qFormat="1"/>
-    <w:lsdException w:name="heading 7" w:qFormat="1"/>
-    <w:lsdException w:name="heading 8" w:qFormat="1"/>
-    <w:lsdException w:name="heading 9" w:qFormat="1"/>
-    <w:lsdException w:name="toc 1" w:uiPriority="39"/>
-    <w:lsdException w:name="toc 2" w:uiPriority="39"/>
-    <w:lsdException w:name="toc 3" w:uiPriority="39"/>
-    <w:lsdException w:name="caption" w:qFormat="1"/>
-    <w:lsdException w:name="List Number" w:semiHidden="0" w:unhideWhenUsed="0"/>
-    <w:lsdException w:name="List 4" w:semiHidden="0" w:unhideWhenUsed="0"/>
-    <w:lsdException w:name="List 5" w:semiHidden="0" w:unhideWhenUsed="0"/>
-    <w:lsdException w:name="Title" w:semiHidden="0" w:unhideWhenUsed="0" w:qFormat="1"/>
-    <w:lsdException w:name="Default Paragraph Font" w:uiPriority="1"/>
-    <w:lsdException w:name="Subtitle" w:semiHidden="0" w:unhideWhenUsed="0" w:qFormat="1"/>
-    <w:lsdException w:name="Salutation" w:semiHidden="0" w:unhideWhenUsed="0"/>
-    <w:lsdException w:name="Date" w:semiHidden="0" w:unhideWhenUsed="0"/>
-    <w:lsdException w:name="Body Text First Indent" w:semiHidden="0" w:unhideWhenUsed="0"/>
-    <w:lsdException w:name="Hyperlink" w:uiPriority="99"/>
-    <w:lsdException w:name="FollowedHyperlink" w:uiPriority="99"/>
-    <w:lsdException w:name="Strong" w:semiHidden="0" w:unhideWhenUsed="0" w:qFormat="1"/>
-    <w:lsdException w:name="Emphasis" w:semiHidden="0" w:unhideWhenUsed="0" w:qFormat="1"/>
-    <w:lsdException w:name="Normal (Web)" w:uiPriority="99"/>
-    <w:lsdException w:name="HTML Preformatted" w:uiPriority="99"/>
-    <w:lsdException w:name="No List" w:uiPriority="99"/>
-    <w:lsdException w:name="Table Grid" w:semiHidden="0" w:uiPriority="59" w:unhideWhenUsed="0"/>
-    <w:lsdException w:name="Placeholder Text" w:uiPriority="99" w:unhideWhenUsed="0"/>
-    <w:lsdException w:name="No Spacing" w:semiHidden="0" w:uiPriority="1" w:unhideWhenUsed="0" w:qFormat="1"/>
-    <w:lsdException w:name="Light Shading" w:semiHidden="0" w:uiPriority="60" w:unhideWhenUsed="0"/>
-    <w:lsdException w:name="Light List" w:semiHidden="0" w:uiPriority="61" w:unhideWhenUsed="0"/>
-    <w:lsdException w:name="Light Grid" w:semiHidden="0" w:uiPriority="62" w:unhideWhenUsed="0"/>
-    <w:lsdException w:name="Medium Shading 1" w:semiHidden="0" w:uiPriority="63" w:unhideWhenUsed="0"/>
-    <w:lsdException w:name="Medium Shading 2" w:semiHidden="0" w:uiPriority="64" w:unhideWhenUsed="0"/>
-    <w:lsdException w:name="Medium List 1" w:semiHidden="0" w:uiPriority="65" w:unhideWhenUsed="0"/>
-    <w:lsdException w:name="Medium List 2" w:semiHidden="0" w:uiPriority="66" w:unhideWhenUsed="0"/>
-    <w:lsdException w:name="Medium Grid 1" w:semiHidden="0" w:uiPriority="67" w:unhideWhenUsed="0"/>
-    <w:lsdException w:name="Medium Grid 2" w:semiHidden="0" w:uiPriority="68" w:unhideWhenUsed="0"/>
-    <w:lsdException w:name="Medium Grid 3" w:semiHidden="0" w:uiPriority="69" w:unhideWhenUsed="0"/>
-    <w:lsdException w:name="Dark List" w:semiHidden="0" w:uiPriority="70" w:unhideWhenUsed="0"/>
-    <w:lsdException w:name="Colorful Shading" w:semiHidden="0" w:uiPriority="71" w:unhideWhenUsed="0"/>
-    <w:lsdException w:name="Colorful List" w:semiHidden="0" w:uiPriority="72" w:unhideWhenUsed="0"/>
-    <w:lsdException w:name="Colorful Grid" w:semiHidden="0" w:uiPriority="73" w:unhideWhenUsed="0"/>
-    <w:lsdException w:name="Light Shading Accent 1" w:semiHidden="0" w:uiPriority="60" w:unhideWhenUsed="0"/>
-    <w:lsdException w:name="Light List Accent 1" w:semiHidden="0" w:uiPriority="61" w:unhideWhenUsed="0"/>
-    <w:lsdException w:name="Light Grid Accent 1" w:semiHidden="0" w:uiPriority="62" w:unhideWhenUsed="0"/>
-    <w:lsdException w:name="Medium Shading 1 Accent 1" w:semiHidden="0" w:uiPriority="63" w:unhideWhenUsed="0"/>
-    <w:lsdException w:name="Medium Shading 2 Accent 1" w:semiHidden="0" w:uiPriority="64" w:unhideWhenUsed="0"/>
-    <w:lsdException w:name="Medium List 1 Accent 1" w:semiHidden="0" w:uiPriority="65" w:unhideWhenUsed="0"/>
-    <w:lsdException w:name="Revision" w:uiPriority="99" w:unhideWhenUsed="0"/>
-    <w:lsdException w:name="List Paragraph" w:semiHidden="0" w:uiPriority="34" w:unhideWhenUsed="0" w:qFormat="1"/>
-    <w:lsdException w:name="Quote" w:semiHidden="0" w:uiPriority="29" w:unhideWhenUsed="0" w:qFormat="1"/>
-    <w:lsdException w:name="Intense Quote" w:semiHidden="0" w:uiPriority="30" w:unhideWhenUsed="0" w:qFormat="1"/>
-    <w:lsdException w:name="Medium List 2 Accent 1" w:semiHidden="0" w:uiPriority="66" w:unhideWhenUsed="0"/>
-    <w:lsdException w:name="Medium Grid 1 Accent 1" w:semiHidden="0" w:uiPriority="67" w:unhideWhenUsed="0"/>
-    <w:lsdException w:name="Medium Grid 2 Accent 1" w:semiHidden="0" w:uiPriority="68" w:unhideWhenUsed="0"/>
-    <w:lsdException w:name="Medium Grid 3 Accent 1" w:semiHidden="0" w:uiPriority="69" w:unhideWhenUsed="0"/>
-    <w:lsdException w:name="Dark List Accent 1" w:semiHidden="0" w:uiPriority="70" w:unhideWhenUsed="0"/>
-    <w:lsdException w:name="Colorful Shading Accent 1" w:semiHidden="0" w:uiPriority="71" w:unhideWhenUsed="0"/>
-    <w:lsdException w:name="Colorful List Accent 1" w:semiHidden="0" w:uiPriority="72" w:unhideWhenUsed="0"/>
-    <w:lsdException w:name="Colorful Grid Accent 1" w:semiHidden="0" w:uiPriority="73" w:unhideWhenUsed="0"/>
-    <w:lsdException w:name="Light Shading Accent 2" w:semiHidden="0" w:uiPriority="60" w:unhideWhenUsed="0"/>
-    <w:lsdException w:name="Light List Accent 2" w:semiHidden="0" w:uiPriority="61" w:unhideWhenUsed="0"/>
-    <w:lsdException w:name="Light Grid Accent 2" w:semiHidden="0" w:uiPriority="62" w:unhideWhenUsed="0"/>
-    <w:lsdException w:name="Medium Shading 1 Accent 2" w:semiHidden="0" w:uiPriority="63" w:unhideWhenUsed="0"/>
-    <w:lsdException w:name="Medium Shading 2 Accent 2" w:semiHidden="0" w:uiPriority="64" w:unhideWhenUsed="0"/>
-    <w:lsdException w:name="Medium List 1 Accent 2" w:semiHidden="0" w:uiPriority="65" w:unhideWhenUsed="0"/>
-    <w:lsdException w:name="Medium List 2 Accent 2" w:semiHidden="0" w:uiPriority="66" w:unhideWhenUsed="0"/>
-    <w:lsdException w:name="Medium Grid 1 Accent 2" w:semiHidden="0" w:uiPriority="67" w:unhideWhenUsed="0"/>
-    <w:lsdException w:name="Medium Grid 2 Accent 2" w:semiHidden="0" w:uiPriority="68" w:unhideWhenUsed="0"/>
-    <w:lsdException w:name="Medium Grid 3 Accent 2" w:semiHidden="0" w:uiPriority="69" w:unhideWhenUsed="0"/>
-    <w:lsdException w:name="Dark List Accent 2" w:semiHidden="0" w:uiPriority="70" w:unhideWhenUsed="0"/>
-    <w:lsdException w:name="Colorful Shading Accent 2" w:semiHidden="0" w:uiPriority="71" w:unhideWhenUsed="0"/>
-    <w:lsdException w:name="Colorful List Accent 2" w:semiHidden="0" w:uiPriority="72" w:unhideWhenUsed="0"/>
-    <w:lsdException w:name="Colorful Grid Accent 2" w:semiHidden="0" w:uiPriority="73" w:unhideWhenUsed="0"/>
-    <w:lsdException w:name="Light Shading Accent 3" w:semiHidden="0" w:uiPriority="60" w:unhideWhenUsed="0"/>
-    <w:lsdException w:name="Light List Accent 3" w:semiHidden="0" w:uiPriority="61" w:unhideWhenUsed="0"/>
-    <w:lsdException w:name="Light Grid Accent 3" w:semiHidden="0" w:uiPriority="62" w:unhideWhenUsed="0"/>
-    <w:lsdException w:name="Medium Shading 1 Accent 3" w:semiHidden="0" w:uiPriority="63" w:unhideWhenUsed="0"/>
-    <w:lsdException w:name="Medium Shading 2 Accent 3" w:semiHidden="0" w:uiPriority="64" w:unhideWhenUsed="0"/>
-    <w:lsdException w:name="Medium List 1 Accent 3" w:semiHidden="0" w:uiPriority="65" w:unhideWhenUsed="0"/>
-    <w:lsdException w:name="Medium List 2 Accent 3" w:semiHidden="0" w:uiPriority="66" w:unhideWhenUsed="0"/>
-    <w:lsdException w:name="Medium Grid 1 Accent 3" w:semiHidden="0" w:uiPriority="67" w:unhideWhenUsed="0"/>
-    <w:lsdException w:name="Medium Grid 2 Accent 3" w:semiHidden="0" w:uiPriority="68" w:unhideWhenUsed="0"/>
-    <w:lsdException w:name="Medium Grid 3 Accent 3" w:semiHidden="0" w:uiPriority="69" w:unhideWhenUsed="0"/>
-    <w:lsdException w:name="Dark List Accent 3" w:semiHidden="0" w:uiPriority="70" w:unhideWhenUsed="0"/>
-    <w:lsdException w:name="Colorful Shading Accent 3" w:semiHidden="0" w:uiPriority="71" w:unhideWhenUsed="0"/>
-    <w:lsdException w:name="Colorful List Accent 3" w:semiHidden="0" w:uiPriority="72" w:unhideWhenUsed="0"/>
-    <w:lsdException w:name="Colorful Grid Accent 3" w:semiHidden="0" w:uiPriority="73" w:unhideWhenUsed="0"/>
-    <w:lsdException w:name="Light Shading Accent 4" w:semiHidden="0" w:uiPriority="60" w:unhideWhenUsed="0"/>
-    <w:lsdException w:name="Light List Accent 4" w:semiHidden="0" w:uiPriority="61" w:unhideWhenUsed="0"/>
-    <w:lsdException w:name="Light Grid Accent 4" w:semiHidden="0" w:uiPriority="62" w:unhideWhenUsed="0"/>
-    <w:lsdException w:name="Medium Shading 1 Accent 4" w:semiHidden="0" w:uiPriority="63" w:unhideWhenUsed="0"/>
-    <w:lsdException w:name="Medium Shading 2 Accent 4" w:semiHidden="0" w:uiPriority="64" w:unhideWhenUsed="0"/>
-    <w:lsdException w:name="Medium List 1 Accent 4" w:semiHidden="0" w:uiPriority="65" w:unhideWhenUsed="0"/>
-    <w:lsdException w:name="Medium List 2 Accent 4" w:semiHidden="0" w:uiPriority="66" w:unhideWhenUsed="0"/>
-    <w:lsdException w:name="Medium Grid 1 Accent 4" w:semiHidden="0" w:uiPriority="67" w:unhideWhenUsed="0"/>
-    <w:lsdException w:name="Medium Grid 2 Accent 4" w:semiHidden="0" w:uiPriority="68" w:unhideWhenUsed="0"/>
-    <w:lsdException w:name="Medium Grid 3 Accent 4" w:semiHidden="0" w:uiPriority="69" w:unhideWhenUsed="0"/>
-    <w:lsdException w:name="Dark List Accent 4" w:semiHidden="0" w:uiPriority="70" w:unhideWhenUsed="0"/>
-    <w:lsdException w:name="Colorful Shading Accent 4" w:semiHidden="0" w:uiPriority="71" w:unhideWhenUsed="0"/>
-    <w:lsdException w:name="Colorful List Accent 4" w:semiHidden="0" w:uiPriority="72" w:unhideWhenUsed="0"/>
-    <w:lsdException w:name="Colorful Grid Accent 4" w:semiHidden="0" w:uiPriority="73" w:unhideWhenUsed="0"/>
-    <w:lsdException w:name="Light Shading Accent 5" w:semiHidden="0" w:uiPriority="60" w:unhideWhenUsed="0"/>
-    <w:lsdException w:name="Light List Accent 5" w:semiHidden="0" w:uiPriority="61" w:unhideWhenUsed="0"/>
-    <w:lsdException w:name="Light Grid Accent 5" w:semiHidden="0" w:uiPriority="62" w:unhideWhenUsed="0"/>
-    <w:lsdException w:name="Medium Shading 1 Accent 5" w:semiHidden="0" w:uiPriority="63" w:unhideWhenUsed="0"/>
-    <w:lsdException w:name="Medium Shading 2 Accent 5" w:semiHidden="0" w:uiPriority="64" w:unhideWhenUsed="0"/>
-    <w:lsdException w:name="Medium List 1 Accent 5" w:semiHidden="0" w:uiPriority="65" w:unhideWhenUsed="0"/>
-    <w:lsdException w:name="Medium List 2 Accent 5" w:semiHidden="0" w:uiPriority="66" w:unhideWhenUsed="0"/>
-    <w:lsdException w:name="Medium Grid 1 Accent 5" w:semiHidden="0" w:uiPriority="67" w:unhideWhenUsed="0"/>
-    <w:lsdException w:name="Medium Grid 2 Accent 5" w:semiHidden="0" w:uiPriority="68" w:unhideWhenUsed="0"/>
-    <w:lsdException w:name="Medium Grid 3 Accent 5" w:semiHidden="0" w:uiPriority="69" w:unhideWhenUsed="0"/>
-    <w:lsdException w:name="Dark List Accent 5" w:semiHidden="0" w:uiPriority="70" w:unhideWhenUsed="0"/>
-    <w:lsdException w:name="Colorful Shading Accent 5" w:semiHidden="0" w:uiPriority="71" w:unhideWhenUsed="0"/>
-    <w:lsdException w:name="Colorful List Accent 5" w:semiHidden="0" w:uiPriority="72" w:unhideWhenUsed="0"/>
-    <w:lsdException w:name="Colorful Grid Accent 5" w:semiHidden="0" w:uiPriority="73" w:unhideWhenUsed="0"/>
-    <w:lsdException w:name="Light Shading Accent 6" w:semiHidden="0" w:uiPriority="60" w:unhideWhenUsed="0"/>
-    <w:lsdException w:name="Light List Accent 6" w:semiHidden="0" w:uiPriority="61" w:unhideWhenUsed="0"/>
-    <w:lsdException w:name="Light Grid Accent 6" w:semiHidden="0" w:uiPriority="62" w:unhideWhenUsed="0"/>
-    <w:lsdException w:name="Medium Shading 1 Accent 6" w:semiHidden="0" w:uiPriority="63" w:unhideWhenUsed="0"/>
-    <w:lsdException w:name="Medium Shading 2 Accent 6" w:semiHidden="0" w:uiPriority="64" w:unhideWhenUsed="0"/>
-    <w:lsdException w:name="Medium List 1 Accent 6" w:semiHidden="0" w:uiPriority="65" w:unhideWhenUsed="0"/>
-    <w:lsdException w:name="Medium List 2 Accent 6" w:semiHidden="0" w:uiPriority="66" w:unhideWhenUsed="0"/>
-    <w:lsdException w:name="Medium Grid 1 Accent 6" w:semiHidden="0" w:uiPriority="67" w:unhideWhenUsed="0"/>
-    <w:lsdException w:name="Medium Grid 2 Accent 6" w:semiHidden="0" w:uiPriority="68" w:unhideWhenUsed="0"/>
-    <w:lsdException w:name="Medium Grid 3 Accent 6" w:semiHidden="0" w:uiPriority="69" w:unhideWhenUsed="0"/>
-    <w:lsdException w:name="Dark List Accent 6" w:semiHidden="0" w:uiPriority="70" w:unhideWhenUsed="0"/>
-    <w:lsdException w:name="Colorful Shading Accent 6" w:semiHidden="0" w:uiPriority="71" w:unhideWhenUsed="0"/>
-    <w:lsdException w:name="Colorful List Accent 6" w:semiHidden="0" w:uiPriority="72" w:unhideWhenUsed="0"/>
-    <w:lsdException w:name="Colorful Grid Accent 6" w:semiHidden="0" w:uiPriority="73" w:unhideWhenUsed="0"/>
-    <w:lsdException w:name="Subtle Emphasis" w:semiHidden="0" w:uiPriority="19" w:unhideWhenUsed="0" w:qFormat="1"/>
-    <w:lsdException w:name="Intense Emphasis" w:semiHidden="0" w:uiPriority="21" w:unhideWhenUsed="0" w:qFormat="1"/>
-    <w:lsdException w:name="Subtle Reference" w:semiHidden="0" w:uiPriority="31" w:unhideWhenUsed="0" w:qFormat="1"/>
-    <w:lsdException w:name="Intense Reference" w:semiHidden="0" w:uiPriority="32" w:unhideWhenUsed="0" w:qFormat="1"/>
-    <w:lsdException w:name="Book Title" w:semiHidden="0" w:uiPriority="33" w:unhideWhenUsed="0" w:qFormat="1"/>
-    <w:lsdException w:name="Bibliography" w:uiPriority="37"/>
-    <w:lsdException w:name="TOC Heading" w:uiPriority="39" w:qFormat="1"/>
-  </w:latentStyles>
-  <w:style w:type="paragraph" w:default="1" w:styleId="Normal">
-    <w:name w:val="Normal"/>
-    <w:qFormat/>
-    <w:rsid w:val="002D420E"/>
-  </w:style>
-  <w:style w:type="paragraph" w:styleId="Heading1">
-    <w:name w:val="heading 1"/>
-    <w:basedOn w:val="Normal"/>
-    <w:next w:val="BodyText"/>
-    <w:uiPriority w:val="9"/>
-    <w:qFormat/>
-    <w:rsid w:val="002D420E"/>
-    <w:pPr>
-      <w:keepNext/>
-      <w:numPr>
-        <w:numId w:val="2"/>
-      </w:numPr>
-      <w:spacing w:before="240" w:after="120"/>
-      <w:outlineLvl w:val="0"/>
-    </w:pPr>
-    <w:rPr>
-      <w:rFonts w:ascii="Arial" w:hAnsi="Arial"/>
-      <w:b/>
-      <w:kern w:val="28"/>
-      <w:sz w:val="36"/>
-    </w:rPr>
-  </w:style>
-  <w:style w:type="paragraph" w:styleId="Heading2">
-    <w:name w:val="heading 2"/>
-    <w:basedOn w:val="Normal"/>
-    <w:next w:val="BodyText"/>
-    <w:uiPriority w:val="9"/>
-    <w:qFormat/>
-    <w:rsid w:val="002D420E"/>
-    <w:pPr>
-      <w:keepNext/>
-      <w:numPr>
-        <w:ilvl w:val="1"/>
-        <w:numId w:val="2"/>
-      </w:numPr>
-      <w:spacing w:before="160" w:after="120"/>
-      <w:outlineLvl w:val="1"/>
-    </w:pPr>
-    <w:rPr>
-      <w:rFonts w:ascii="Arial" w:hAnsi="Arial"/>
-      <w:b/>
-      <w:i/>
-      <w:kern w:val="28"/>
-      <w:sz w:val="28"/>
-    </w:rPr>
-  </w:style>
-  <w:style w:type="paragraph" w:styleId="Heading3">
-    <w:name w:val="heading 3"/>
-    <w:basedOn w:val="Normal"/>
-    <w:next w:val="BodyText"/>
-    <w:uiPriority w:val="9"/>
-    <w:qFormat/>
-    <w:rsid w:val="00A16533"/>
-    <w:pPr>
-      <w:keepNext/>
-      <w:numPr>
-        <w:ilvl w:val="2"/>
-        <w:numId w:val="2"/>
-      </w:numPr>
-      <w:spacing w:before="120" w:after="80"/>
-      <w:outlineLvl w:val="2"/>
-    </w:pPr>
-    <w:rPr>
-      <w:b/>
-      <w:kern w:val="28"/>
-      <w:sz w:val="24"/>
-    </w:rPr>
-  </w:style>
-  <w:style w:type="paragraph" w:styleId="Heading4">
-    <w:name w:val="heading 4"/>
-    <w:basedOn w:val="Normal"/>
-    <w:next w:val="BodyText"/>
-    <w:uiPriority w:val="9"/>
-    <w:qFormat/>
-    <w:rsid w:val="002D420E"/>
-    <w:pPr>
-      <w:keepNext/>
-      <w:numPr>
-        <w:ilvl w:val="3"/>
-        <w:numId w:val="2"/>
-      </w:numPr>
-      <w:spacing w:before="120" w:after="80"/>
-      <w:outlineLvl w:val="3"/>
-    </w:pPr>
-    <w:rPr>
-      <w:b/>
-      <w:i/>
-      <w:kern w:val="28"/>
-      <w:sz w:val="24"/>
-    </w:rPr>
-  </w:style>
-  <w:style w:type="character" w:default="1" w:styleId="DefaultParagraphFont">
-    <w:name w:val="Default Paragraph Font"/>
-    <w:uiPriority w:val="1"/>
-    <w:semiHidden/>
-    <w:unhideWhenUsed/>
-  </w:style>
-  <w:style w:type="table" w:default="1" w:styleId="TableNormal">
-    <w:name w:val="Normal Table"/>
-    <w:uiPriority w:val="99"/>
-    <w:semiHidden/>
-    <w:unhideWhenUsed/>
-    <w:tblPr>
-      <w:tblInd w:w="0" w:type="dxa"/>
-      <w:tblCellMar>
-        <w:top w:w="0" w:type="dxa"/>
-        <w:left w:w="108" w:type="dxa"/>
-        <w:bottom w:w="0" w:type="dxa"/>
-        <w:right w:w="108" w:type="dxa"/>
-      </w:tblCellMar>
-    </w:tblPr>
-  </w:style>
-  <w:style w:type="numbering" w:default="1" w:styleId="NoList">
-    <w:name w:val="No List"/>
-    <w:uiPriority w:val="99"/>
-    <w:semiHidden/>
-    <w:unhideWhenUsed/>
-  </w:style>
-  <w:style w:type="paragraph" w:styleId="BodyText">
-    <w:name w:val="Body Text"/>
-    <w:basedOn w:val="Normal"/>
-    <w:link w:val="BodyTextChar"/>
-    <w:rsid w:val="002D420E"/>
-    <w:pPr>
-      <w:spacing w:after="160"/>
-    </w:pPr>
-  </w:style>
-  <w:style w:type="paragraph" w:styleId="Header">
-    <w:name w:val="header"/>
-    <w:basedOn w:val="Normal"/>
-    <w:rsid w:val="002D420E"/>
-    <w:pPr>
-      <w:keepLines/>
-      <w:tabs>
-        <w:tab w:val="center" w:pos="4320"/>
-        <w:tab w:val="right" w:pos="8640"/>
-      </w:tabs>
-    </w:pPr>
-  </w:style>
-  <w:style w:type="paragraph" w:styleId="Footer">
-    <w:name w:val="footer"/>
-    <w:basedOn w:val="Normal"/>
-    <w:rsid w:val="002D420E"/>
-    <w:pPr>
-      <w:keepLines/>
-      <w:tabs>
-        <w:tab w:val="center" w:pos="4320"/>
-        <w:tab w:val="right" w:pos="8640"/>
-      </w:tabs>
-    </w:pPr>
-  </w:style>
-  <w:style w:type="character" w:styleId="PageNumber">
-    <w:name w:val="page number"/>
-    <w:rsid w:val="002D420E"/>
-    <w:rPr>
-      <w:b/>
-    </w:rPr>
-  </w:style>
-  <w:style w:type="paragraph" w:styleId="TOC1">
-    <w:name w:val="toc 1"/>
-    <w:basedOn w:val="Normal"/>
-    <w:uiPriority w:val="39"/>
-    <w:rsid w:val="002D420E"/>
-    <w:pPr>
-      <w:tabs>
-        <w:tab w:val="right" w:leader="dot" w:pos="9000"/>
-      </w:tabs>
-      <w:spacing w:before="120" w:after="120"/>
-    </w:pPr>
-    <w:rPr>
-      <w:b/>
-      <w:caps/>
-    </w:rPr>
-  </w:style>
-  <w:style w:type="paragraph" w:styleId="TOC2">
-    <w:name w:val="toc 2"/>
-    <w:basedOn w:val="Normal"/>
-    <w:uiPriority w:val="39"/>
-    <w:rsid w:val="002D420E"/>
-    <w:pPr>
-      <w:tabs>
-        <w:tab w:val="right" w:leader="dot" w:pos="9000"/>
-      </w:tabs>
-      <w:ind w:left="200"/>
-    </w:pPr>
-    <w:rPr>
-      <w:smallCaps/>
-    </w:rPr>
-  </w:style>
-  <w:style w:type="paragraph" w:styleId="Title">
-    <w:name w:val="Title"/>
-    <w:basedOn w:val="Normal"/>
-    <w:qFormat/>
-    <w:rsid w:val="002D420E"/>
-    <w:pPr>
-      <w:keepNext/>
-      <w:keepLines/>
-      <w:spacing w:before="360" w:after="160"/>
-      <w:jc w:val="center"/>
-    </w:pPr>
-    <w:rPr>
-      <w:rFonts w:ascii="Arial" w:hAnsi="Arial"/>
-      <w:b/>
-      <w:kern w:val="28"/>
-      <w:sz w:val="40"/>
-    </w:rPr>
-  </w:style>
-  <w:style w:type="paragraph" w:customStyle="1" w:styleId="Paragraph1">
-    <w:name w:val="Paragraph1"/>
-    <w:basedOn w:val="Normal"/>
-    <w:rsid w:val="002D420E"/>
-    <w:pPr>
-      <w:widowControl w:val="0"/>
-      <w:spacing w:before="80"/>
-      <w:jc w:val="both"/>
-    </w:pPr>
-  </w:style>
-  <w:style w:type="paragraph" w:customStyle="1" w:styleId="RevHistory">
-    <w:name w:val="RevHistory"/>
-    <w:basedOn w:val="Normal"/>
-    <w:rsid w:val="002D420E"/>
-    <w:pPr>
-      <w:pageBreakBefore/>
-      <w:widowControl w:val="0"/>
-      <w:spacing w:before="1280"/>
-      <w:jc w:val="center"/>
-    </w:pPr>
-    <w:rPr>
-      <w:sz w:val="36"/>
-    </w:rPr>
-  </w:style>
-  <w:style w:type="paragraph" w:customStyle="1" w:styleId="TableText">
-    <w:name w:val="Table Text"/>
-    <w:rsid w:val="002D420E"/>
-    <w:pPr>
-      <w:widowControl w:val="0"/>
-      <w:spacing w:before="40" w:after="40"/>
-    </w:pPr>
-  </w:style>
-  <w:style w:type="paragraph" w:customStyle="1" w:styleId="Paragraph2">
-    <w:name w:val="Paragraph2"/>
-    <w:basedOn w:val="Paragraph1"/>
-    <w:rsid w:val="002D420E"/>
-    <w:pPr>
-      <w:widowControl/>
-      <w:ind w:left="720"/>
-    </w:pPr>
-    <w:rPr>
-      <w:color w:val="000080"/>
-    </w:rPr>
-  </w:style>
-  <w:style w:type="paragraph" w:customStyle="1" w:styleId="Paragraph3">
-    <w:name w:val="Paragraph3"/>
-    <w:basedOn w:val="Paragraph1"/>
-    <w:rsid w:val="002D420E"/>
-    <w:pPr>
-      <w:ind w:left="1530"/>
-    </w:pPr>
-  </w:style>
-  <w:style w:type="paragraph" w:customStyle="1" w:styleId="Paragraph4">
-    <w:name w:val="Paragraph4"/>
-    <w:basedOn w:val="Paragraph1"/>
-    <w:rsid w:val="002D420E"/>
-    <w:pPr>
-      <w:ind w:left="2250"/>
-    </w:pPr>
-  </w:style>
-  <w:style w:type="paragraph" w:customStyle="1" w:styleId="Bullet1">
-    <w:name w:val="Bullet1"/>
-    <w:basedOn w:val="Normal"/>
-    <w:rsid w:val="002D420E"/>
-    <w:pPr>
-      <w:widowControl w:val="0"/>
-      <w:ind w:left="720" w:hanging="432"/>
-    </w:pPr>
-  </w:style>
-  <w:style w:type="paragraph" w:customStyle="1" w:styleId="Bullet2">
-    <w:name w:val="Bullet2"/>
-    <w:basedOn w:val="Bullet1"/>
-    <w:rsid w:val="002D420E"/>
-    <w:pPr>
-      <w:ind w:left="1440" w:hanging="360"/>
-    </w:pPr>
-  </w:style>
-  <w:style w:type="paragraph" w:styleId="TOC3">
-    <w:name w:val="toc 3"/>
-    <w:basedOn w:val="Normal"/>
-    <w:next w:val="Normal"/>
-    <w:autoRedefine/>
-    <w:uiPriority w:val="39"/>
-    <w:rsid w:val="002D420E"/>
-    <w:pPr>
-      <w:ind w:left="400"/>
-    </w:pPr>
-  </w:style>
-  <w:style w:type="paragraph" w:styleId="BalloonText">
-    <w:name w:val="Balloon Text"/>
-    <w:basedOn w:val="Normal"/>
-    <w:semiHidden/>
-    <w:rsid w:val="002D420E"/>
-    <w:rPr>
-      <w:rFonts w:ascii="Tahoma" w:hAnsi="Tahoma" w:cs="Tahoma"/>
-      <w:sz w:val="16"/>
-      <w:szCs w:val="16"/>
-    </w:rPr>
-  </w:style>
-  <w:style w:type="paragraph" w:styleId="ListParagraph">
-    <w:name w:val="List Paragraph"/>
-    <w:basedOn w:val="Normal"/>
-    <w:uiPriority w:val="34"/>
-    <w:qFormat/>
-    <w:rsid w:val="00A16533"/>
-    <w:pPr>
-      <w:ind w:left="720"/>
-      <w:contextualSpacing/>
-    </w:pPr>
-  </w:style>
-  <w:style w:type="table" w:styleId="TableGrid">
-    <w:name w:val="Table Grid"/>
-    <w:basedOn w:val="TableNormal"/>
-    <w:uiPriority w:val="59"/>
-    <w:rsid w:val="00A16533"/>
-    <w:rPr>
-      <w:rFonts w:eastAsiaTheme="minorHAnsi"/>
-    </w:rPr>
-    <w:tblPr>
-      <w:tblInd w:w="0" w:type="dxa"/>
-      <w:tblBorders>
-        <w:top w:val="single" w:sz="4" w:space="0" w:color="auto"/>
-        <w:left w:val="single" w:sz="4" w:space="0" w:color="auto"/>
-        <w:bottom w:val="single" w:sz="4" w:space="0" w:color="auto"/>
-        <w:right w:val="single" w:sz="4" w:space="0" w:color="auto"/>
-        <w:insideH w:val="single" w:sz="4" w:space="0" w:color="auto"/>
-        <w:insideV w:val="single" w:sz="4" w:space="0" w:color="auto"/>
-      </w:tblBorders>
-      <w:tblCellMar>
-        <w:top w:w="0" w:type="dxa"/>
-        <w:left w:w="108" w:type="dxa"/>
-        <w:bottom w:w="0" w:type="dxa"/>
-        <w:right w:w="108" w:type="dxa"/>
-      </w:tblCellMar>
-    </w:tblPr>
-  </w:style>
-  <w:style w:type="character" w:styleId="Hyperlink">
-    <w:name w:val="Hyperlink"/>
-    <w:basedOn w:val="DefaultParagraphFont"/>
-    <w:uiPriority w:val="99"/>
-    <w:rsid w:val="00F02575"/>
-    <w:rPr>
-      <w:color w:val="0000FF" w:themeColor="hyperlink"/>
-      <w:u w:val="single"/>
-    </w:rPr>
-  </w:style>
-  <w:style w:type="character" w:styleId="FollowedHyperlink">
-    <w:name w:val="FollowedHyperlink"/>
-    <w:basedOn w:val="DefaultParagraphFont"/>
-    <w:uiPriority w:val="99"/>
-    <w:rsid w:val="001B1C30"/>
-    <w:rPr>
-      <w:color w:val="800080" w:themeColor="followedHyperlink"/>
-      <w:u w:val="single"/>
-    </w:rPr>
-  </w:style>
-  <w:style w:type="paragraph" w:styleId="NoSpacing">
-    <w:name w:val="No Spacing"/>
-    <w:uiPriority w:val="1"/>
-    <w:qFormat/>
-    <w:rsid w:val="00D40A84"/>
-  </w:style>
-  <w:style w:type="character" w:customStyle="1" w:styleId="BodyTextChar">
-    <w:name w:val="Body Text Char"/>
-    <w:basedOn w:val="DefaultParagraphFont"/>
-    <w:link w:val="BodyText"/>
-    <w:rsid w:val="0078420B"/>
-  </w:style>
-  <w:style w:type="character" w:styleId="PlaceholderText">
-    <w:name w:val="Placeholder Text"/>
-    <w:basedOn w:val="DefaultParagraphFont"/>
-    <w:uiPriority w:val="99"/>
-    <w:semiHidden/>
-    <w:rsid w:val="003229E0"/>
-    <w:rPr>
-      <w:color w:val="808080"/>
-    </w:rPr>
-  </w:style>
-  <w:style w:type="paragraph" w:styleId="HTMLPreformatted">
-    <w:name w:val="HTML Preformatted"/>
-    <w:basedOn w:val="Normal"/>
-    <w:link w:val="HTMLPreformattedChar"/>
-    <w:uiPriority w:val="99"/>
-    <w:semiHidden/>
-    <w:unhideWhenUsed/>
-    <w:rsid w:val="00855467"/>
-    <w:pPr>
-      <w:tabs>
-        <w:tab w:val="left" w:pos="916"/>
-        <w:tab w:val="left" w:pos="1832"/>
-        <w:tab w:val="left" w:pos="2748"/>
-        <w:tab w:val="left" w:pos="3664"/>
-        <w:tab w:val="left" w:pos="4580"/>
-        <w:tab w:val="left" w:pos="5496"/>
-        <w:tab w:val="left" w:pos="6412"/>
-        <w:tab w:val="left" w:pos="7328"/>
-        <w:tab w:val="left" w:pos="8244"/>
-        <w:tab w:val="left" w:pos="9160"/>
-        <w:tab w:val="left" w:pos="10076"/>
-        <w:tab w:val="left" w:pos="10992"/>
-        <w:tab w:val="left" w:pos="11908"/>
-        <w:tab w:val="left" w:pos="12824"/>
-        <w:tab w:val="left" w:pos="13740"/>
-        <w:tab w:val="left" w:pos="14656"/>
-      </w:tabs>
-    </w:pPr>
-    <w:rPr>
-      <w:rFonts w:ascii="Courier New" w:eastAsiaTheme="minorHAnsi" w:hAnsi="Courier New" w:cs="Courier New"/>
-    </w:rPr>
-  </w:style>
-  <w:style w:type="character" w:customStyle="1" w:styleId="HTMLPreformattedChar">
-    <w:name w:val="HTML Preformatted Char"/>
-    <w:basedOn w:val="DefaultParagraphFont"/>
-    <w:link w:val="HTMLPreformatted"/>
-    <w:uiPriority w:val="99"/>
-    <w:semiHidden/>
-    <w:rsid w:val="00855467"/>
-    <w:rPr>
-      <w:rFonts w:ascii="Courier New" w:eastAsiaTheme="minorHAnsi" w:hAnsi="Courier New" w:cs="Courier New"/>
-    </w:rPr>
-  </w:style>
-  <w:style w:type="character" w:customStyle="1" w:styleId="json-open-bracket">
-    <w:name w:val="json-open-bracket"/>
-    <w:basedOn w:val="DefaultParagraphFont"/>
-    <w:rsid w:val="00855467"/>
-  </w:style>
-  <w:style w:type="character" w:customStyle="1" w:styleId="json-collapse-1">
-    <w:name w:val="json-collapse-1"/>
-    <w:basedOn w:val="DefaultParagraphFont"/>
-    <w:rsid w:val="00855467"/>
-  </w:style>
-  <w:style w:type="character" w:customStyle="1" w:styleId="json-indent">
-    <w:name w:val="json-indent"/>
-    <w:basedOn w:val="DefaultParagraphFont"/>
-    <w:rsid w:val="00855467"/>
-  </w:style>
-  <w:style w:type="character" w:customStyle="1" w:styleId="json-property">
-    <w:name w:val="json-property"/>
-    <w:basedOn w:val="DefaultParagraphFont"/>
-    <w:rsid w:val="00855467"/>
-  </w:style>
-  <w:style w:type="character" w:customStyle="1" w:styleId="json-semi-colon">
-    <w:name w:val="json-semi-colon"/>
-    <w:basedOn w:val="DefaultParagraphFont"/>
-    <w:rsid w:val="00855467"/>
-  </w:style>
-  <w:style w:type="character" w:customStyle="1" w:styleId="json-value">
-    <w:name w:val="json-value"/>
-    <w:basedOn w:val="DefaultParagraphFont"/>
-    <w:rsid w:val="00855467"/>
-  </w:style>
-  <w:style w:type="character" w:customStyle="1" w:styleId="json-comma">
-    <w:name w:val="json-comma"/>
-    <w:basedOn w:val="DefaultParagraphFont"/>
-    <w:rsid w:val="00855467"/>
-  </w:style>
-  <w:style w:type="character" w:customStyle="1" w:styleId="json-collapse-2">
-    <w:name w:val="json-collapse-2"/>
-    <w:basedOn w:val="DefaultParagraphFont"/>
-    <w:rsid w:val="00855467"/>
-  </w:style>
-  <w:style w:type="character" w:customStyle="1" w:styleId="json-close-bracket">
-    <w:name w:val="json-close-bracket"/>
-    <w:basedOn w:val="DefaultParagraphFont"/>
-    <w:rsid w:val="00855467"/>
-  </w:style>
-  <w:style w:type="character" w:customStyle="1" w:styleId="textitem">
-    <w:name w:val="textitem"/>
-    <w:basedOn w:val="DefaultParagraphFont"/>
-    <w:rsid w:val="00E6367F"/>
-  </w:style>
-  <w:style w:type="paragraph" w:styleId="NormalWeb">
-    <w:name w:val="Normal (Web)"/>
-    <w:basedOn w:val="Normal"/>
-    <w:uiPriority w:val="99"/>
-    <w:semiHidden/>
-    <w:unhideWhenUsed/>
-    <w:rsid w:val="00AF1B4B"/>
-    <w:pPr>
-      <w:spacing w:before="100" w:beforeAutospacing="1" w:after="100" w:afterAutospacing="1"/>
-    </w:pPr>
-    <w:rPr>
-      <w:sz w:val="24"/>
-      <w:szCs w:val="24"/>
-    </w:rPr>
-  </w:style>
-  <w:style w:type="character" w:customStyle="1" w:styleId="description">
-    <w:name w:val="description"/>
-    <w:basedOn w:val="DefaultParagraphFont"/>
-    <w:rsid w:val="00541A64"/>
-  </w:style>
-  <w:style w:type="character" w:customStyle="1" w:styleId="emailstyle17">
-    <w:name w:val="emailstyle17"/>
-    <w:basedOn w:val="DefaultParagraphFont"/>
-    <w:semiHidden/>
-    <w:rsid w:val="0062123C"/>
-    <w:rPr>
-      <w:rFonts w:ascii="Calibri" w:hAnsi="Calibri" w:cs="Calibri" w:hint="default"/>
-      <w:color w:val="auto"/>
-    </w:rPr>
-  </w:style>
-  <w:style w:type="character" w:customStyle="1" w:styleId="emailstyle18">
-    <w:name w:val="emailstyle18"/>
-    <w:basedOn w:val="DefaultParagraphFont"/>
-    <w:semiHidden/>
-    <w:rsid w:val="0062123C"/>
-    <w:rPr>
-      <w:rFonts w:ascii="Calibri" w:hAnsi="Calibri" w:cs="Calibri" w:hint="default"/>
-      <w:color w:val="1F497D"/>
-    </w:rPr>
-  </w:style>
-  <w:style w:type="character" w:customStyle="1" w:styleId="webkit-html-tag">
-    <w:name w:val="webkit-html-tag"/>
-    <w:basedOn w:val="DefaultParagraphFont"/>
-    <w:rsid w:val="00346929"/>
-  </w:style>
-  <w:style w:type="character" w:customStyle="1" w:styleId="text">
-    <w:name w:val="text"/>
-    <w:basedOn w:val="DefaultParagraphFont"/>
-    <w:rsid w:val="00346929"/>
-  </w:style>
-  <w:style w:type="character" w:styleId="Emphasis">
-    <w:name w:val="Emphasis"/>
-    <w:basedOn w:val="DefaultParagraphFont"/>
-    <w:qFormat/>
-    <w:rsid w:val="00604FC3"/>
-    <w:rPr>
-      <w:i/>
-      <w:iCs/>
-    </w:rPr>
-  </w:style>
-</w:styles>
-</file>
-
-<file path=word/stylesWithEffects.xml><?xml version="1.0" encoding="utf-8"?>
-<w:styles xmlns:wpc="http://schemas.microsoft.com/office/word/2010/wordprocessingCanvas" xmlns:mc="http://schemas.openxmlformats.org/markup-compatibility/2006" xmlns:o="urn:schemas-microsoft-com:office:office" xmlns:r="http://schemas.openxmlformats.org/officeDocument/2006/relationships" xmlns:m="http://schemas.openxmlformats.org/officeDocument/2006/math" xmlns:v="urn:schemas-microsoft-com:vml" xmlns:wp14="http://schemas.microsoft.com/office/word/2010/wordprocessingDrawing" xmlns:wp="http://schemas.openxmlformats.org/drawingml/2006/wordprocessingDrawing" xmlns:w10="urn:schemas-microsoft-com:office:word" xmlns:w="http://schemas.openxmlformats.org/wordprocessingml/2006/main" xmlns:w14="http://schemas.microsoft.com/office/word/2010/wordml" xmlns:wpg="http://schemas.microsoft.com/office/word/2010/wordprocessingGroup" xmlns:wpi="http://schemas.microsoft.com/office/word/2010/wordprocessingInk" xmlns:wne="http://schemas.microsoft.com/office/word/2006/wordml" xmlns:wps="http://schemas.microsoft.com/office/word/2010/wordprocessingShape" mc:Ignorable="w14 wp14">
-  <w:docDefaults>
-    <w:rPrDefault>
-      <w:rPr>
-        <w:rFonts w:ascii="Times New Roman" w:eastAsia="Times New Roman" w:hAnsi="Times New Roman" w:cs="Times New Roman"/>
-        <w:lang w:val="en-US" w:eastAsia="en-US" w:bidi="ar-SA"/>
-      </w:rPr>
-    </w:rPrDefault>
-    <w:pPrDefault/>
-  </w:docDefaults>
-  <w:latentStyles w:defLockedState="0" w:defUIPriority="0" w:defSemiHidden="1" w:defUnhideWhenUsed="1" w:defQFormat="0" w:count="267">
-    <w:lsdException w:name="Normal" w:semiHidden="0" w:unhideWhenUsed="0" w:qFormat="1"/>
-    <w:lsdException w:name="heading 1" w:semiHidden="0" w:uiPriority="9" w:unhideWhenUsed="0" w:qFormat="1"/>
-    <w:lsdException w:name="heading 2" w:semiHidden="0" w:uiPriority="9" w:unhideWhenUsed="0" w:qFormat="1"/>
-    <w:lsdException w:name="heading 3" w:semiHidden="0" w:uiPriority="9" w:unhideWhenUsed="0" w:qFormat="1"/>
-    <w:lsdException w:name="heading 4" w:semiHidden="0" w:uiPriority="9" w:unhideWhenUsed="0" w:qFormat="1"/>
-    <w:lsdException w:name="heading 5" w:qFormat="1"/>
-    <w:lsdException w:name="heading 6" w:qFormat="1"/>
-    <w:lsdException w:name="heading 7" w:qFormat="1"/>
-    <w:lsdException w:name="heading 8" w:qFormat="1"/>
-    <w:lsdException w:name="heading 9" w:qFormat="1"/>
-    <w:lsdException w:name="toc 1" w:uiPriority="39"/>
-    <w:lsdException w:name="toc 2" w:uiPriority="39"/>
-    <w:lsdException w:name="toc 3" w:uiPriority="39"/>
-    <w:lsdException w:name="caption" w:qFormat="1"/>
-    <w:lsdException w:name="List Number" w:semiHidden="0" w:unhideWhenUsed="0"/>
-    <w:lsdException w:name="List 4" w:semiHidden="0" w:unhideWhenUsed="0"/>
-    <w:lsdException w:name="List 5" w:semiHidden="0" w:unhideWhenUsed="0"/>
-    <w:lsdException w:name="Title" w:semiHidden="0" w:unhideWhenUsed="0" w:qFormat="1"/>
-    <w:lsdException w:name="Default Paragraph Font" w:uiPriority="1"/>
-    <w:lsdException w:name="Subtitle" w:semiHidden="0" w:unhideWhenUsed="0" w:qFormat="1"/>
-    <w:lsdException w:name="Salutation" w:semiHidden="0" w:unhideWhenUsed="0"/>
-    <w:lsdException w:name="Date" w:semiHidden="0" w:unhideWhenUsed="0"/>
-    <w:lsdException w:name="Body Text First Indent" w:semiHidden="0" w:unhideWhenUsed="0"/>
-    <w:lsdException w:name="Hyperlink" w:uiPriority="99"/>
-    <w:lsdException w:name="FollowedHyperlink" w:uiPriority="99"/>
-    <w:lsdException w:name="Strong" w:semiHidden="0" w:unhideWhenUsed="0" w:qFormat="1"/>
-    <w:lsdException w:name="Emphasis" w:semiHidden="0" w:unhideWhenUsed="0" w:qFormat="1"/>
-    <w:lsdException w:name="Normal (Web)" w:uiPriority="99"/>
-    <w:lsdException w:name="HTML Preformatted" w:uiPriority="99"/>
-    <w:lsdException w:name="No List" w:uiPriority="99"/>
-    <w:lsdException w:name="Table Grid" w:semiHidden="0" w:uiPriority="59" w:unhideWhenUsed="0"/>
-    <w:lsdException w:name="Placeholder Text" w:uiPriority="99" w:unhideWhenUsed="0"/>
-    <w:lsdException w:name="No Spacing" w:semiHidden="0" w:uiPriority="1" w:unhideWhenUsed="0" w:qFormat="1"/>
-    <w:lsdException w:name="Light Shading" w:semiHidden="0" w:uiPriority="60" w:unhideWhenUsed="0"/>
-    <w:lsdException w:name="Light List" w:semiHidden="0" w:uiPriority="61" w:unhideWhenUsed="0"/>
-    <w:lsdException w:name="Light Grid" w:semiHidden="0" w:uiPriority="62" w:unhideWhenUsed="0"/>
-    <w:lsdException w:name="Medium Shading 1" w:semiHidden="0" w:uiPriority="63" w:unhideWhenUsed="0"/>
-    <w:lsdException w:name="Medium Shading 2" w:semiHidden="0" w:uiPriority="64" w:unhideWhenUsed="0"/>
-    <w:lsdException w:name="Medium List 1" w:semiHidden="0" w:uiPriority="65" w:unhideWhenUsed="0"/>
-    <w:lsdException w:name="Medium List 2" w:semiHidden="0" w:uiPriority="66" w:unhideWhenUsed="0"/>
-    <w:lsdException w:name="Medium Grid 1" w:semiHidden="0" w:uiPriority="67" w:unhideWhenUsed="0"/>
-    <w:lsdException w:name="Medium Grid 2" w:semiHidden="0" w:uiPriority="68" w:unhideWhenUsed="0"/>
-    <w:lsdException w:name="Medium Grid 3" w:semiHidden="0" w:uiPriority="69" w:unhideWhenUsed="0"/>
-    <w:lsdException w:name="Dark List" w:semiHidden="0" w:uiPriority="70" w:unhideWhenUsed="0"/>
-    <w:lsdException w:name="Colorful Shading" w:semiHidden="0" w:uiPriority="71" w:unhideWhenUsed="0"/>
-    <w:lsdException w:name="Colorful List" w:semiHidden="0" w:uiPriority="72" w:unhideWhenUsed="0"/>
-    <w:lsdException w:name="Colorful Grid" w:semiHidden="0" w:uiPriority="73" w:unhideWhenUsed="0"/>
-    <w:lsdException w:name="Light Shading Accent 1" w:semiHidden="0" w:uiPriority="60" w:unhideWhenUsed="0"/>
-    <w:lsdException w:name="Light List Accent 1" w:semiHidden="0" w:uiPriority="61" w:unhideWhenUsed="0"/>
-    <w:lsdException w:name="Light Grid Accent 1" w:semiHidden="0" w:uiPriority="62" w:unhideWhenUsed="0"/>
-    <w:lsdException w:name="Medium Shading 1 Accent 1" w:semiHidden="0" w:uiPriority="63" w:unhideWhenUsed="0"/>
-    <w:lsdException w:name="Medium Shading 2 Accent 1" w:semiHidden="0" w:uiPriority="64" w:unhideWhenUsed="0"/>
-    <w:lsdException w:name="Medium List 1 Accent 1" w:semiHidden="0" w:uiPriority="65" w:unhideWhenUsed="0"/>
-    <w:lsdException w:name="Revision" w:uiPriority="99" w:unhideWhenUsed="0"/>
-    <w:lsdException w:name="List Paragraph" w:semiHidden="0" w:uiPriority="34" w:unhideWhenUsed="0" w:qFormat="1"/>
-    <w:lsdException w:name="Quote" w:semiHidden="0" w:uiPriority="29" w:unhideWhenUsed="0" w:qFormat="1"/>
-    <w:lsdException w:name="Intense Quote" w:semiHidden="0" w:uiPriority="30" w:unhideWhenUsed="0" w:qFormat="1"/>
-    <w:lsdException w:name="Medium List 2 Accent 1" w:semiHidden="0" w:uiPriority="66" w:unhideWhenUsed="0"/>
-    <w:lsdException w:name="Medium Grid 1 Accent 1" w:semiHidden="0" w:uiPriority="67" w:unhideWhenUsed="0"/>
-    <w:lsdException w:name="Medium Grid 2 Accent 1" w:semiHidden="0" w:uiPriority="68" w:unhideWhenUsed="0"/>
-    <w:lsdException w:name="Medium Grid 3 Accent 1" w:semiHidden="0" w:uiPriority="69" w:unhideWhenUsed="0"/>
-    <w:lsdException w:name="Dark List Accent 1" w:semiHidden="0" w:uiPriority="70" w:unhideWhenUsed="0"/>
-    <w:lsdException w:name="Colorful Shading Accent 1" w:semiHidden="0" w:uiPriority="71" w:unhideWhenUsed="0"/>
-    <w:lsdException w:name="Colorful List Accent 1" w:semiHidden="0" w:uiPriority="72" w:unhideWhenUsed="0"/>
-    <w:lsdException w:name="Colorful Grid Accent 1" w:semiHidden="0" w:uiPriority="73" w:unhideWhenUsed="0"/>
-    <w:lsdException w:name="Light Shading Accent 2" w:semiHidden="0" w:uiPriority="60" w:unhideWhenUsed="0"/>
-    <w:lsdException w:name="Light List Accent 2" w:semiHidden="0" w:uiPriority="61" w:unhideWhenUsed="0"/>
-    <w:lsdException w:name="Light Grid Accent 2" w:semiHidden="0" w:uiPriority="62" w:unhideWhenUsed="0"/>
-    <w:lsdException w:name="Medium Shading 1 Accent 2" w:semiHidden="0" w:uiPriority="63" w:unhideWhenUsed="0"/>
-    <w:lsdException w:name="Medium Shading 2 Accent 2" w:semiHidden="0" w:uiPriority="64" w:unhideWhenUsed="0"/>
-    <w:lsdException w:name="Medium List 1 Accent 2" w:semiHidden="0" w:uiPriority="65" w:unhideWhenUsed="0"/>
-    <w:lsdException w:name="Medium List 2 Accent 2" w:semiHidden="0" w:uiPriority="66" w:unhideWhenUsed="0"/>
-    <w:lsdException w:name="Medium Grid 1 Accent 2" w:semiHidden="0" w:uiPriority="67" w:unhideWhenUsed="0"/>
-    <w:lsdException w:name="Medium Grid 2 Accent 2" w:semiHidden="0" w:uiPriority="68" w:unhideWhenUsed="0"/>
-    <w:lsdException w:name="Medium Grid 3 Accent 2" w:semiHidden="0" w:uiPriority="69" w:unhideWhenUsed="0"/>
-    <w:lsdException w:name="Dark List Accent 2" w:semiHidden="0" w:uiPriority="70" w:unhideWhenUsed="0"/>
-    <w:lsdException w:name="Colorful Shading Accent 2" w:semiHidden="0" w:uiPriority="71" w:unhideWhenUsed="0"/>
-    <w:lsdException w:name="Colorful List Accent 2" w:semiHidden="0" w:uiPriority="72" w:unhideWhenUsed="0"/>
-    <w:lsdException w:name="Colorful Grid Accent 2" w:semiHidden="0" w:uiPriority="73" w:unhideWhenUsed="0"/>
-    <w:lsdException w:name="Light Shading Accent 3" w:semiHidden="0" w:uiPriority="60" w:unhideWhenUsed="0"/>
-    <w:lsdException w:name="Light List Accent 3" w:semiHidden="0" w:uiPriority="61" w:unhideWhenUsed="0"/>
-    <w:lsdException w:name="Light Grid Accent 3" w:semiHidden="0" w:uiPriority="62" w:unhideWhenUsed="0"/>
-    <w:lsdException w:name="Medium Shading 1 Accent 3" w:semiHidden="0" w:uiPriority="63" w:unhideWhenUsed="0"/>
-    <w:lsdException w:name="Medium Shading 2 Accent 3" w:semiHidden="0" w:uiPriority="64" w:unhideWhenUsed="0"/>
-    <w:lsdException w:name="Medium List 1 Accent 3" w:semiHidden="0" w:uiPriority="65" w:unhideWhenUsed="0"/>
-    <w:lsdException w:name="Medium List 2 Accent 3" w:semiHidden="0" w:uiPriority="66" w:unhideWhenUsed="0"/>
-    <w:lsdException w:name="Medium Grid 1 Accent 3" w:semiHidden="0" w:uiPriority="67" w:unhideWhenUsed="0"/>
-    <w:lsdException w:name="Medium Grid 2 Accent 3" w:semiHidden="0" w:uiPriority="68" w:unhideWhenUsed="0"/>
-    <w:lsdException w:name="Medium Grid 3 Accent 3" w:semiHidden="0" w:uiPriority="69" w:unhideWhenUsed="0"/>
-    <w:lsdException w:name="Dark List Accent 3" w:semiHidden="0" w:uiPriority="70" w:unhideWhenUsed="0"/>
-    <w:lsdException w:name="Colorful Shading Accent 3" w:semiHidden="0" w:uiPriority="71" w:unhideWhenUsed="0"/>
-    <w:lsdException w:name="Colorful List Accent 3" w:semiHidden="0" w:uiPriority="72" w:unhideWhenUsed="0"/>
-    <w:lsdException w:name="Colorful Grid Accent 3" w:semiHidden="0" w:uiPriority="73" w:unhideWhenUsed="0"/>
-    <w:lsdException w:name="Light Shading Accent 4" w:semiHidden="0" w:uiPriority="60" w:unhideWhenUsed="0"/>
-    <w:lsdException w:name="Light List Accent 4" w:semiHidden="0" w:uiPriority="61" w:unhideWhenUsed="0"/>
-    <w:lsdException w:name="Light Grid Accent 4" w:semiHidden="0" w:uiPriority="62" w:unhideWhenUsed="0"/>
-    <w:lsdException w:name="Medium Shading 1 Accent 4" w:semiHidden="0" w:uiPriority="63" w:unhideWhenUsed="0"/>
-    <w:lsdException w:name="Medium Shading 2 Accent 4" w:semiHidden="0" w:uiPriority="64" w:unhideWhenUsed="0"/>
-    <w:lsdException w:name="Medium List 1 Accent 4" w:semiHidden="0" w:uiPriority="65" w:unhideWhenUsed="0"/>
-    <w:lsdException w:name="Medium List 2 Accent 4" w:semiHidden="0" w:uiPriority="66" w:unhideWhenUsed="0"/>
-    <w:lsdException w:name="Medium Grid 1 Accent 4" w:semiHidden="0" w:uiPriority="67" w:unhideWhenUsed="0"/>
-    <w:lsdException w:name="Medium Grid 2 Accent 4" w:semiHidden="0" w:uiPriority="68" w:unhideWhenUsed="0"/>
-    <w:lsdException w:name="Medium Grid 3 Accent 4" w:semiHidden="0" w:uiPriority="69" w:unhideWhenUsed="0"/>
-    <w:lsdException w:name="Dark List Accent 4" w:semiHidden="0" w:uiPriority="70" w:unhideWhenUsed="0"/>
-    <w:lsdException w:name="Colorful Shading Accent 4" w:semiHidden="0" w:uiPriority="71" w:unhideWhenUsed="0"/>
-    <w:lsdException w:name="Colorful List Accent 4" w:semiHidden="0" w:uiPriority="72" w:unhideWhenUsed="0"/>
-    <w:lsdException w:name="Colorful Grid Accent 4" w:semiHidden="0" w:uiPriority="73" w:unhideWhenUsed="0"/>
-    <w:lsdException w:name="Light Shading Accent 5" w:semiHidden="0" w:uiPriority="60" w:unhideWhenUsed="0"/>
-    <w:lsdException w:name="Light List Accent 5" w:semiHidden="0" w:uiPriority="61" w:unhideWhenUsed="0"/>
-    <w:lsdException w:name="Light Grid Accent 5" w:semiHidden="0" w:uiPriority="62" w:unhideWhenUsed="0"/>
-    <w:lsdException w:name="Medium Shading 1 Accent 5" w:semiHidden="0" w:uiPriority="63" w:unhideWhenUsed="0"/>
-    <w:lsdException w:name="Medium Shading 2 Accent 5" w:semiHidden="0" w:uiPriority="64" w:unhideWhenUsed="0"/>
-    <w:lsdException w:name="Medium List 1 Accent 5" w:semiHidden="0" w:uiPriority="65" w:unhideWhenUsed="0"/>
-    <w:lsdException w:name="Medium List 2 Accent 5" w:semiHidden="0" w:uiPriority="66" w:unhideWhenUsed="0"/>
-    <w:lsdException w:name="Medium Grid 1 Accent 5" w:semiHidden="0" w:uiPriority="67" w:unhideWhenUsed="0"/>
-    <w:lsdException w:name="Medium Grid 2 Accent 5" w:semiHidden="0" w:uiPriority="68" w:unhideWhenUsed="0"/>
-    <w:lsdException w:name="Medium Grid 3 Accent 5" w:semiHidden="0" w:uiPriority="69" w:unhideWhenUsed="0"/>
-    <w:lsdException w:name="Dark List Accent 5" w:semiHidden="0" w:uiPriority="70" w:unhideWhenUsed="0"/>
-    <w:lsdException w:name="Colorful Shading Accent 5" w:semiHidden="0" w:uiPriority="71" w:unhideWhenUsed="0"/>
-    <w:lsdException w:name="Colorful List Accent 5" w:semiHidden="0" w:uiPriority="72" w:unhideWhenUsed="0"/>
-    <w:lsdException w:name="Colorful Grid Accent 5" w:semiHidden="0" w:uiPriority="73" w:unhideWhenUsed="0"/>
-    <w:lsdException w:name="Light Shading Accent 6" w:semiHidden="0" w:uiPriority="60" w:unhideWhenUsed="0"/>
-    <w:lsdException w:name="Light List Accent 6" w:semiHidden="0" w:uiPriority="61" w:unhideWhenUsed="0"/>
-    <w:lsdException w:name="Light Grid Accent 6" w:semiHidden="0" w:uiPriority="62" w:unhideWhenUsed="0"/>
-    <w:lsdException w:name="Medium Shading 1 Accent 6" w:semiHidden="0" w:uiPriority="63" w:unhideWhenUsed="0"/>
-    <w:lsdException w:name="Medium Shading 2 Accent 6" w:semiHidden="0" w:uiPriority="64" w:unhideWhenUsed="0"/>
-    <w:lsdException w:name="Medium List 1 Accent 6" w:semiHidden="0" w:uiPriority="65" w:unhideWhenUsed="0"/>
-    <w:lsdException w:name="Medium List 2 Accent 6" w:semiHidden="0" w:uiPriority="66" w:unhideWhenUsed="0"/>
-    <w:lsdException w:name="Medium Grid 1 Accent 6" w:semiHidden="0" w:uiPriority="67" w:unhideWhenUsed="0"/>
-    <w:lsdException w:name="Medium Grid 2 Accent 6" w:semiHidden="0" w:uiPriority="68" w:unhideWhenUsed="0"/>
-    <w:lsdException w:name="Medium Grid 3 Accent 6" w:semiHidden="0" w:uiPriority="69" w:unhideWhenUsed="0"/>
-    <w:lsdException w:name="Dark List Accent 6" w:semiHidden="0" w:uiPriority="70" w:unhideWhenUsed="0"/>
-    <w:lsdException w:name="Colorful Shading Accent 6" w:semiHidden="0" w:uiPriority="71" w:unhideWhenUsed="0"/>
-    <w:lsdException w:name="Colorful List Accent 6" w:semiHidden="0" w:uiPriority="72" w:unhideWhenUsed="0"/>
-    <w:lsdException w:name="Colorful Grid Accent 6" w:semiHidden="0" w:uiPriority="73" w:unhideWhenUsed="0"/>
-    <w:lsdException w:name="Subtle Emphasis" w:semiHidden="0" w:uiPriority="19" w:unhideWhenUsed="0" w:qFormat="1"/>
-    <w:lsdException w:name="Intense Emphasis" w:semiHidden="0" w:uiPriority="21" w:unhideWhenUsed="0" w:qFormat="1"/>
-    <w:lsdException w:name="Subtle Reference" w:semiHidden="0" w:uiPriority="31" w:unhideWhenUsed="0" w:qFormat="1"/>
-    <w:lsdException w:name="Intense Reference" w:semiHidden="0" w:uiPriority="32" w:unhideWhenUsed="0" w:qFormat="1"/>
-    <w:lsdException w:name="Book Title" w:semiHidden="0" w:uiPriority="33" w:unhideWhenUsed="0" w:qFormat="1"/>
-    <w:lsdException w:name="Bibliography" w:uiPriority="37"/>
-    <w:lsdException w:name="TOC Heading" w:uiPriority="39" w:qFormat="1"/>
+  <w:latentStyles w:defLockedState="0" w:defUIPriority="0" w:defSemiHidden="0" w:defUnhideWhenUsed="0" w:defQFormat="0" w:count="371">
+    <w:lsdException w:name="Normal" w:qFormat="1"/>
+    <w:lsdException w:name="heading 1" w:uiPriority="9" w:qFormat="1"/>
+    <w:lsdException w:name="heading 2" w:uiPriority="9" w:qFormat="1"/>
+    <w:lsdException w:name="heading 3" w:uiPriority="9" w:qFormat="1"/>
+    <w:lsdException w:name="heading 4" w:uiPriority="9" w:qFormat="1"/>
+    <w:lsdException w:name="heading 5" w:semiHidden="1" w:unhideWhenUsed="1" w:qFormat="1"/>
+    <w:lsdException w:name="heading 6" w:semiHidden="1" w:unhideWhenUsed="1" w:qFormat="1"/>
+    <w:lsdException w:name="heading 7" w:semiHidden="1" w:unhideWhenUsed="1" w:qFormat="1"/>
+    <w:lsdException w:name="heading 8" w:semiHidden="1" w:unhideWhenUsed="1" w:qFormat="1"/>
+    <w:lsdException w:name="heading 9" w:semiHidden="1" w:unhideWhenUsed="1" w:qFormat="1"/>
+    <w:lsdException w:name="index 1" w:semiHidden="1" w:unhideWhenUsed="1"/>
+    <w:lsdException w:name="index 2" w:semiHidden="1" w:unhideWhenUsed="1"/>
+    <w:lsdException w:name="index 3" w:semiHidden="1" w:unhideWhenUsed="1"/>
+    <w:lsdException w:name="index 4" w:semiHidden="1" w:unhideWhenUsed="1"/>
+    <w:lsdException w:name="index 5" w:semiHidden="1" w:unhideWhenUsed="1"/>
+    <w:lsdException w:name="index 6" w:semiHidden="1" w:unhideWhenUsed="1"/>
+    <w:lsdException w:name="index 7" w:semiHidden="1" w:unhideWhenUsed="1"/>
+    <w:lsdException w:name="index 8" w:semiHidden="1" w:unhideWhenUsed="1"/>
+    <w:lsdException w:name="index 9" w:semiHidden="1" w:unhideWhenUsed="1"/>
+    <w:lsdException w:name="toc 1" w:semiHidden="1" w:uiPriority="39" w:unhideWhenUsed="1"/>
+    <w:lsdException w:name="toc 2" w:semiHidden="1" w:uiPriority="39" w:unhideWhenUsed="1"/>
+    <w:lsdException w:name="toc 3" w:semiHidden="1" w:uiPriority="39" w:unhideWhenUsed="1"/>
+    <w:lsdException w:name="toc 4" w:semiHidden="1" w:unhideWhenUsed="1"/>
+    <w:lsdException w:name="toc 5" w:semiHidden="1" w:unhideWhenUsed="1"/>
+    <w:lsdException w:name="toc 6" w:semiHidden="1" w:unhideWhenUsed="1"/>
+    <w:lsdException w:name="toc 7" w:semiHidden="1" w:unhideWhenUsed="1"/>
+    <w:lsdException w:name="toc 8" w:semiHidden="1" w:unhideWhenUsed="1"/>
+    <w:lsdException w:name="toc 9" w:semiHidden="1" w:unhideWhenUsed="1"/>
+    <w:lsdException w:name="Normal Indent" w:semiHidden="1" w:unhideWhenUsed="1"/>
+    <w:lsdException w:name="footnote text" w:semiHidden="1" w:unhideWhenUsed="1"/>
+    <w:lsdException w:name="annotation text" w:semiHidden="1" w:unhideWhenUsed="1"/>
+    <w:lsdException w:name="header" w:semiHidden="1" w:unhideWhenUsed="1"/>
+    <w:lsdException w:name="footer" w:semiHidden="1" w:unhideWhenUsed="1"/>
+    <w:lsdException w:name="index heading" w:semiHidden="1" w:unhideWhenUsed="1"/>
+    <w:lsdException w:name="caption" w:semiHidden="1" w:unhideWhenUsed="1" w:qFormat="1"/>
+    <w:lsdException w:name="table of figures" w:semiHidden="1" w:unhideWhenUsed="1"/>
+    <w:lsdException w:name="envelope address" w:semiHidden="1" w:unhideWhenUsed="1"/>
+    <w:lsdException w:name="envelope return" w:semiHidden="1" w:unhideWhenUsed="1"/>
+    <w:lsdException w:name="footnote reference" w:semiHidden="1" w:unhideWhenUsed="1"/>
+    <w:lsdException w:name="annotation reference" w:semiHidden="1" w:unhideWhenUsed="1"/>
+    <w:lsdException w:name="line number" w:semiHidden="1" w:unhideWhenUsed="1"/>
+    <w:lsdException w:name="page number" w:semiHidden="1" w:unhideWhenUsed="1"/>
+    <w:lsdException w:name="endnote reference" w:semiHidden="1" w:unhideWhenUsed="1"/>
+    <w:lsdException w:name="endnote text" w:semiHidden="1" w:unhideWhenUsed="1"/>
+    <w:lsdException w:name="table of authorities" w:semiHidden="1" w:unhideWhenUsed="1"/>
+    <w:lsdException w:name="macro" w:semiHidden="1" w:unhideWhenUsed="1"/>
+    <w:lsdException w:name="toa heading" w:semiHidden="1" w:unhideWhenUsed="1"/>
+    <w:lsdException w:name="List" w:semiHidden="1" w:unhideWhenUsed="1"/>
+    <w:lsdException w:name="List Bullet" w:semiHidden="1" w:unhideWhenUsed="1"/>
+    <w:lsdException w:name="List 2" w:semiHidden="1" w:unhideWhenUsed="1"/>
+    <w:lsdException w:name="List 3" w:semiHidden="1" w:unhideWhenUsed="1"/>
+    <w:lsdException w:name="List Bullet 2" w:semiHidden="1" w:unhideWhenUsed="1"/>
+    <w:lsdException w:name="List Bullet 3" w:semiHidden="1" w:unhideWhenUsed="1"/>
+    <w:lsdException w:name="List Bullet 4" w:semiHidden="1" w:unhideWhenUsed="1"/>
+    <w:lsdException w:name="List Bullet 5" w:semiHidden="1" w:unhideWhenUsed="1"/>
+    <w:lsdException w:name="List Number 2" w:semiHidden="1" w:unhideWhenUsed="1"/>
+    <w:lsdException w:name="List Number 3" w:semiHidden="1" w:unhideWhenUsed="1"/>
+    <w:lsdException w:name="List Number 4" w:semiHidden="1" w:unhideWhenUsed="1"/>
+    <w:lsdException w:name="List Number 5" w:semiHidden="1" w:unhideWhenUsed="1"/>
+    <w:lsdException w:name="Title" w:qFormat="1"/>
+    <w:lsdException w:name="Closing" w:semiHidden="1" w:unhideWhenUsed="1"/>
+    <w:lsdException w:name="Signature" w:semiHidden="1" w:unhideWhenUsed="1"/>
+    <w:lsdException w:name="Default Paragraph Font" w:semiHidden="1" w:uiPriority="1" w:unhideWhenUsed="1"/>
+    <w:lsdException w:name="Body Text" w:semiHidden="1" w:unhideWhenUsed="1"/>
+    <w:lsdException w:name="Body Text Indent" w:semiHidden="1" w:unhideWhenUsed="1"/>
+    <w:lsdException w:name="List Continue" w:semiHidden="1" w:unhideWhenUsed="1"/>
+    <w:lsdException w:name="List Continue 2" w:semiHidden="1" w:unhideWhenUsed="1"/>
+    <w:lsdException w:name="List Continue 3" w:semiHidden="1" w:unhideWhenUsed="1"/>
+    <w:lsdException w:name="List Continue 4" w:semiHidden="1" w:unhideWhenUsed="1"/>
+    <w:lsdException w:name="List Continue 5" w:semiHidden="1" w:unhideWhenUsed="1"/>
+    <w:lsdException w:name="Message Header" w:semiHidden="1" w:unhideWhenUsed="1"/>
+    <w:lsdException w:name="Subtitle" w:qFormat="1"/>
+    <w:lsdException w:name="Body Text First Indent 2" w:semiHidden="1" w:unhideWhenUsed="1"/>
+    <w:lsdException w:name="Note Heading" w:semiHidden="1" w:unhideWhenUsed="1"/>
+    <w:lsdException w:name="Body Text 2" w:semiHidden="1" w:unhideWhenUsed="1"/>
+    <w:lsdException w:name="Body Text 3" w:semiHidden="1" w:unhideWhenUsed="1"/>
+    <w:lsdException w:name="Body Text Indent 2" w:semiHidden="1" w:unhideWhenUsed="1"/>
+    <w:lsdException w:name="Body Text Indent 3" w:semiHidden="1" w:unhideWhenUsed="1"/>
+    <w:lsdException w:name="Block Text" w:semiHidden="1" w:unhideWhenUsed="1"/>
+    <w:lsdException w:name="Hyperlink" w:semiHidden="1" w:uiPriority="99" w:unhideWhenUsed="1"/>
+    <w:lsdException w:name="FollowedHyperlink" w:semiHidden="1" w:uiPriority="99" w:unhideWhenUsed="1"/>
+    <w:lsdException w:name="Strong" w:qFormat="1"/>
+    <w:lsdException w:name="Emphasis" w:qFormat="1"/>
+    <w:lsdException w:name="Document Map" w:semiHidden="1" w:unhideWhenUsed="1"/>
+    <w:lsdException w:name="Plain Text" w:semiHidden="1" w:unhideWhenUsed="1"/>
+    <w:lsdException w:name="E-mail Signature" w:semiHidden="1" w:unhideWhenUsed="1"/>
+    <w:lsdException w:name="HTML Top of Form" w:semiHidden="1" w:unhideWhenUsed="1"/>
+    <w:lsdException w:name="HTML Bottom of Form" w:semiHidden="1" w:unhideWhenUsed="1"/>
+    <w:lsdException w:name="Normal (Web)" w:semiHidden="1" w:uiPriority="99" w:unhideWhenUsed="1"/>
+    <w:lsdException w:name="HTML Acronym" w:semiHidden="1" w:unhideWhenUsed="1"/>
+    <w:lsdException w:name="HTML Address" w:semiHidden="1" w:unhideWhenUsed="1"/>
+    <w:lsdException w:name="HTML Cite" w:semiHidden="1" w:unhideWhenUsed="1"/>
+    <w:lsdException w:name="HTML Code" w:semiHidden="1" w:unhideWhenUsed="1"/>
+    <w:lsdException w:name="HTML Definition" w:semiHidden="1" w:unhideWhenUsed="1"/>
+    <w:lsdException w:name="HTML Keyboard" w:semiHidden="1" w:unhideWhenUsed="1"/>
+    <w:lsdException w:name="HTML Preformatted" w:semiHidden="1" w:uiPriority="99" w:unhideWhenUsed="1"/>
+    <w:lsdException w:name="HTML Sample" w:semiHidden="1" w:unhideWhenUsed="1"/>
+    <w:lsdException w:name="HTML Typewriter" w:semiHidden="1" w:unhideWhenUsed="1"/>
+    <w:lsdException w:name="HTML Variable" w:semiHidden="1" w:unhideWhenUsed="1"/>
+    <w:lsdException w:name="Normal Table" w:semiHidden="1" w:unhideWhenUsed="1"/>
+    <w:lsdException w:name="annotation subject" w:semiHidden="1" w:unhideWhenUsed="1"/>
+    <w:lsdException w:name="No List" w:semiHidden="1" w:uiPriority="99" w:unhideWhenUsed="1"/>
+    <w:lsdException w:name="Outline List 1" w:semiHidden="1" w:unhideWhenUsed="1"/>
+    <w:lsdException w:name="Outline List 2" w:semiHidden="1" w:unhideWhenUsed="1"/>
+    <w:lsdException w:name="Outline List 3" w:semiHidden="1" w:unhideWhenUsed="1"/>
+    <w:lsdException w:name="Table Simple 1" w:semiHidden="1" w:unhideWhenUsed="1"/>
+    <w:lsdException w:name="Table Simple 2" w:semiHidden="1" w:unhideWhenUsed="1"/>
+    <w:lsdException w:name="Table Simple 3" w:semiHidden="1" w:unhideWhenUsed="1"/>
+    <w:lsdException w:name="Table Classic 1" w:semiHidden="1" w:unhideWhenUsed="1"/>
+    <w:lsdException w:name="Table Classic 2" w:semiHidden="1" w:unhideWhenUsed="1"/>
+    <w:lsdException w:name="Table Classic 3" w:semiHidden="1" w:unhideWhenUsed="1"/>
+    <w:lsdException w:name="Table Classic 4" w:semiHidden="1" w:unhideWhenUsed="1"/>
+    <w:lsdException w:name="Table Colorful 1" w:semiHidden="1" w:unhideWhenUsed="1"/>
+    <w:lsdException w:name="Table Colorful 2" w:semiHidden="1" w:unhideWhenUsed="1"/>
+    <w:lsdException w:name="Table Colorful 3" w:semiHidden="1" w:unhideWhenUsed="1"/>
+    <w:lsdException w:name="Table Columns 1" w:semiHidden="1" w:unhideWhenUsed="1"/>
+    <w:lsdException w:name="Table Columns 2" w:semiHidden="1" w:unhideWhenUsed="1"/>
+    <w:lsdException w:name="Table Columns 3" w:semiHidden="1" w:unhideWhenUsed="1"/>
+    <w:lsdException w:name="Table Columns 4" w:semiHidden="1" w:unhideWhenUsed="1"/>
+    <w:lsdException w:name="Table Columns 5" w:semiHidden="1" w:unhideWhenUsed="1"/>
+    <w:lsdException w:name="Table Grid 1" w:semiHidden="1" w:unhideWhenUsed="1"/>
+    <w:lsdException w:name="Table Grid 2" w:semiHidden="1" w:unhideWhenUsed="1"/>
+    <w:lsdException w:name="Table Grid 3" w:semiHidden="1" w:unhideWhenUsed="1"/>
+    <w:lsdException w:name="Table Grid 4" w:semiHidden="1" w:unhideWhenUsed="1"/>
+    <w:lsdException w:name="Table Grid 5" w:semiHidden="1" w:unhideWhenUsed="1"/>
+    <w:lsdException w:name="Table Grid 6" w:semiHidden="1" w:unhideWhenUsed="1"/>
+    <w:lsdException w:name="Table Grid 7" w:semiHidden="1" w:unhideWhenUsed="1"/>
+    <w:lsdException w:name="Table Grid 8" w:semiHidden="1" w:unhideWhenUsed="1"/>
+    <w:lsdException w:name="Table List 1" w:semiHidden="1" w:unhideWhenUsed="1"/>
+    <w:lsdException w:name="Table List 2" w:semiHidden="1" w:unhideWhenUsed="1"/>
+    <w:lsdException w:name="Table List 3" w:semiHidden="1" w:unhideWhenUsed="1"/>
+    <w:lsdException w:name="Table List 4" w:semiHidden="1" w:unhideWhenUsed="1"/>
+    <w:lsdException w:name="Table List 5" w:semiHidden="1" w:unhideWhenUsed="1"/>
+    <w:lsdException w:name="Table List 6" w:semiHidden="1" w:unhideWhenUsed="1"/>
+    <w:lsdException w:name="Table List 7" w:semiHidden="1" w:unhideWhenUsed="1"/>
+    <w:lsdException w:name="Table List 8" w:semiHidden="1" w:unhideWhenUsed="1"/>
+    <w:lsdException w:name="Table 3D effects 1" w:semiHidden="1" w:unhideWhenUsed="1"/>
+    <w:lsdException w:name="Table 3D effects 2" w:semiHidden="1" w:unhideWhenUsed="1"/>
+    <w:lsdException w:name="Table 3D effects 3" w:semiHidden="1" w:unhideWhenUsed="1"/>
+    <w:lsdException w:name="Table Contemporary" w:semiHidden="1" w:unhideWhenUsed="1"/>
+    <w:lsdException w:name="Table Elegant" w:semiHidden="1" w:unhideWhenUsed="1"/>
+    <w:lsdException w:name="Table Professional" w:semiHidden="1" w:unhideWhenUsed="1"/>
+    <w:lsdException w:name="Table Subtle 1" w:semiHidden="1" w:unhideWhenUsed="1"/>
+    <w:lsdException w:name="Table Subtle 2" w:semiHidden="1" w:unhideWhenUsed="1"/>
+    <w:lsdException w:name="Table Web 1" w:semiHidden="1" w:unhideWhenUsed="1"/>
+    <w:lsdException w:name="Table Web 2" w:semiHidden="1" w:unhideWhenUsed="1"/>
+    <w:lsdException w:name="Table Web 3" w:semiHidden="1" w:unhideWhenUsed="1"/>
+    <w:lsdException w:name="Balloon Text" w:semiHidden="1" w:unhideWhenUsed="1"/>
+    <w:lsdException w:name="Table Grid" w:uiPriority="59"/>
+    <w:lsdException w:name="Table Theme" w:semiHidden="1" w:unhideWhenUsed="1"/>
+    <w:lsdException w:name="Placeholder Text" w:semiHidden="1" w:uiPriority="99"/>
+    <w:lsdException w:name="No Spacing" w:uiPriority="1" w:qFormat="1"/>
+    <w:lsdException w:name="Light Shading" w:uiPriority="60"/>
+    <w:lsdException w:name="Light List" w:uiPriority="61"/>
+    <w:lsdException w:name="Light Grid" w:uiPriority="62"/>
+    <w:lsdException w:name="Medium Shading 1" w:uiPriority="63"/>
+    <w:lsdException w:name="Medium Shading 2" w:uiPriority="64"/>
+    <w:lsdException w:name="Medium List 1" w:uiPriority="65"/>
+    <w:lsdException w:name="Medium List 2" w:uiPriority="66"/>
+    <w:lsdException w:name="Medium Grid 1" w:uiPriority="67"/>
+    <w:lsdException w:name="Medium Grid 2" w:uiPriority="68"/>
+    <w:lsdException w:name="Medium Grid 3" w:uiPriority="69"/>
+    <w:lsdException w:name="Dark List" w:uiPriority="70"/>
+    <w:lsdException w:name="Colorful Shading" w:uiPriority="71"/>
+    <w:lsdException w:name="Colorful List" w:uiPriority="72"/>
+    <w:lsdException w:name="Colorful Grid" w:uiPriority="73"/>
+    <w:lsdException w:name="Light Shading Accent 1" w:uiPriority="60"/>
+    <w:lsdException w:name="Light List Accent 1" w:uiPriority="61"/>
+    <w:lsdException w:name="Light Grid Accent 1" w:uiPriority="62"/>
+    <w:lsdException w:name="Medium Shading 1 Accent 1" w:uiPriority="63"/>
+    <w:lsdException w:name="Medium Shading 2 Accent 1" w:uiPriority="64"/>
+    <w:lsdException w:name="Medium List 1 Accent 1" w:uiPriority="65"/>
+    <w:lsdException w:name="Revision" w:semiHidden="1" w:uiPriority="99"/>
+    <w:lsdException w:name="List Paragraph" w:uiPriority="34" w:qFormat="1"/>
+    <w:lsdException w:name="Quote" w:uiPriority="29" w:qFormat="1"/>
+    <w:lsdException w:name="Intense Quote" w:uiPriority="30" w:qFormat="1"/>
+    <w:lsdException w:name="Medium List 2 Accent 1" w:uiPriority="66"/>
+    <w:lsdException w:name="Medium Grid 1 Accent 1" w:uiPriority="67"/>
+    <w:lsdException w:name="Medium Grid 2 Accent 1" w:uiPriority="68"/>
+    <w:lsdException w:name="Medium Grid 3 Accent 1" w:uiPriority="69"/>
+    <w:lsdException w:name="Dark List Accent 1" w:uiPriority="70"/>
+    <w:lsdException w:name="Colorful Shading Accent 1" w:uiPriority="71"/>
+    <w:lsdException w:name="Colorful List Accent 1" w:uiPriority="72"/>
+    <w:lsdException w:name="Colorful Grid Accent 1" w:uiPriority="73"/>
+    <w:lsdException w:name="Light Shading Accent 2" w:uiPriority="60"/>
+    <w:lsdException w:name="Light List Accent 2" w:uiPriority="61"/>
+    <w:lsdException w:name="Light Grid Accent 2" w:uiPriority="62"/>
+    <w:lsdException w:name="Medium Shading 1 Accent 2" w:uiPriority="63"/>
+    <w:lsdException w:name="Medium Shading 2 Accent 2" w:uiPriority="64"/>
+    <w:lsdException w:name="Medium List 1 Accent 2" w:uiPriority="65"/>
+    <w:lsdException w:name="Medium List 2 Accent 2" w:uiPriority="66"/>
+    <w:lsdException w:name="Medium Grid 1 Accent 2" w:uiPriority="67"/>
+    <w:lsdException w:name="Medium Grid 2 Accent 2" w:uiPriority="68"/>
+    <w:lsdException w:name="Medium Grid 3 Accent 2" w:uiPriority="69"/>
+    <w:lsdException w:name="Dark List Accent 2" w:uiPriority="70"/>
+    <w:lsdException w:name="Colorful Shading Accent 2" w:uiPriority="71"/>
+    <w:lsdException w:name="Colorful List Accent 2" w:uiPriority="72"/>
+    <w:lsdException w:name="Colorful Grid Accent 2" w:uiPriority="73"/>
+    <w:lsdException w:name="Light Shading Accent 3" w:uiPriority="60"/>
+    <w:lsdException w:name="Light List Accent 3" w:uiPriority="61"/>
+    <w:lsdException w:name="Light Grid Accent 3" w:uiPriority="62"/>
+    <w:lsdException w:name="Medium Shading 1 Accent 3" w:uiPriority="63"/>
+    <w:lsdException w:name="Medium Shading 2 Accent 3" w:uiPriority="64"/>
+    <w:lsdException w:name="Medium List 1 Accent 3" w:uiPriority="65"/>
+    <w:lsdException w:name="Medium List 2 Accent 3" w:uiPriority="66"/>
+    <w:lsdException w:name="Medium Grid 1 Accent 3" w:uiPriority="67"/>
+    <w:lsdException w:name="Medium Grid 2 Accent 3" w:uiPriority="68"/>
+    <w:lsdException w:name="Medium Grid 3 Accent 3" w:uiPriority="69"/>
+    <w:lsdException w:name="Dark List Accent 3" w:uiPriority="70"/>
+    <w:lsdException w:name="Colorful Shading Accent 3" w:uiPriority="71"/>
+    <w:lsdException w:name="Colorful List Accent 3" w:uiPriority="72"/>
+    <w:lsdException w:name="Colorful Grid Accent 3" w:uiPriority="73"/>
+    <w:lsdException w:name="Light Shading Accent 4" w:uiPriority="60"/>
+    <w:lsdException w:name="Light List Accent 4" w:uiPriority="61"/>
+    <w:lsdException w:name="Light Grid Accent 4" w:uiPriority="62"/>
+    <w:lsdException w:name="Medium Shading 1 Accent 4" w:uiPriority="63"/>
+    <w:lsdException w:name="Medium Shading 2 Accent 4" w:uiPriority="64"/>
+    <w:lsdException w:name="Medium List 1 Accent 4" w:uiPriority="65"/>
+    <w:lsdException w:name="Medium List 2 Accent 4" w:uiPriority="66"/>
+    <w:lsdException w:name="Medium Grid 1 Accent 4" w:uiPriority="67"/>
+    <w:lsdException w:name="Medium Grid 2 Accent 4" w:uiPriority="68"/>
+    <w:lsdException w:name="Medium Grid 3 Accent 4" w:uiPriority="69"/>
+    <w:lsdException w:name="Dark List Accent 4" w:uiPriority="70"/>
+    <w:lsdException w:name="Colorful Shading Accent 4" w:uiPriority="71"/>
+    <w:lsdException w:name="Colorful List Accent 4" w:uiPriority="72"/>
+    <w:lsdException w:name="Colorful Grid Accent 4" w:uiPriority="73"/>
+    <w:lsdException w:name="Light Shading Accent 5" w:uiPriority="60"/>
+    <w:lsdException w:name="Light List Accent 5" w:uiPriority="61"/>
+    <w:lsdException w:name="Light Grid Accent 5" w:uiPriority="62"/>
+    <w:lsdException w:name="Medium Shading 1 Accent 5" w:uiPriority="63"/>
+    <w:lsdException w:name="Medium Shading 2 Accent 5" w:uiPriority="64"/>
+    <w:lsdException w:name="Medium List 1 Accent 5" w:uiPriority="65"/>
+    <w:lsdException w:name="Medium List 2 Accent 5" w:uiPriority="66"/>
+    <w:lsdException w:name="Medium Grid 1 Accent 5" w:uiPriority="67"/>
+    <w:lsdException w:name="Medium Grid 2 Accent 5" w:uiPriority="68"/>
+    <w:lsdException w:name="Medium Grid 3 Accent 5" w:uiPriority="69"/>
+    <w:lsdException w:name="Dark List Accent 5" w:uiPriority="70"/>
+    <w:lsdException w:name="Colorful Shading Accent 5" w:uiPriority="71"/>
+    <w:lsdException w:name="Colorful List Accent 5" w:uiPriority="72"/>
+    <w:lsdException w:name="Colorful Grid Accent 5" w:uiPriority="73"/>
+    <w:lsdException w:name="Light Shading Accent 6" w:uiPriority="60"/>
+    <w:lsdException w:name="Light List Accent 6" w:uiPriority="61"/>
+    <w:lsdException w:name="Light Grid Accent 6" w:uiPriority="62"/>
+    <w:lsdException w:name="Medium Shading 1 Accent 6" w:uiPriority="63"/>
+    <w:lsdException w:name="Medium Shading 2 Accent 6" w:uiPriority="64"/>
+    <w:lsdException w:name="Medium List 1 Accent 6" w:uiPriority="65"/>
+    <w:lsdException w:name="Medium List 2 Accent 6" w:uiPriority="66"/>
+    <w:lsdException w:name="Medium Grid 1 Accent 6" w:uiPriority="67"/>
+    <w:lsdException w:name="Medium Grid 2 Accent 6" w:uiPriority="68"/>
+    <w:lsdException w:name="Medium Grid 3 Accent 6" w:uiPriority="69"/>
+    <w:lsdException w:name="Dark List Accent 6" w:uiPriority="70"/>
+    <w:lsdException w:name="Colorful Shading Accent 6" w:uiPriority="71"/>
+    <w:lsdException w:name="Colorful List Accent 6" w:uiPriority="72"/>
+    <w:lsdException w:name="Colorful Grid Accent 6" w:uiPriority="73"/>
+    <w:lsdException w:name="Subtle Emphasis" w:uiPriority="19" w:qFormat="1"/>
+    <w:lsdException w:name="Intense Emphasis" w:uiPriority="21" w:qFormat="1"/>
+    <w:lsdException w:name="Subtle Reference" w:uiPriority="31" w:qFormat="1"/>
+    <w:lsdException w:name="Intense Reference" w:uiPriority="32" w:qFormat="1"/>
+    <w:lsdException w:name="Book Title" w:uiPriority="33" w:qFormat="1"/>
+    <w:lsdException w:name="Bibliography" w:semiHidden="1" w:uiPriority="37" w:unhideWhenUsed="1"/>
+    <w:lsdException w:name="TOC Heading" w:semiHidden="1" w:uiPriority="39" w:unhideWhenUsed="1" w:qFormat="1"/>
+    <w:lsdException w:name="Plain Table 1" w:uiPriority="41"/>
+    <w:lsdException w:name="Plain Table 2" w:uiPriority="42"/>
+    <w:lsdException w:name="Plain Table 3" w:uiPriority="43"/>
+    <w:lsdException w:name="Plain Table 4" w:uiPriority="44"/>
+    <w:lsdException w:name="Plain Table 5" w:uiPriority="45"/>
+    <w:lsdException w:name="Grid Table Light" w:uiPriority="40"/>
+    <w:lsdException w:name="Grid Table 1 Light" w:uiPriority="46"/>
+    <w:lsdException w:name="Grid Table 2" w:uiPriority="47"/>
+    <w:lsdException w:name="Grid Table 3" w:uiPriority="48"/>
+    <w:lsdException w:name="Grid Table 4" w:uiPriority="49"/>
+    <w:lsdException w:name="Grid Table 5 Dark" w:uiPriority="50"/>
+    <w:lsdException w:name="Grid Table 6 Colorful" w:uiPriority="51"/>
+    <w:lsdException w:name="Grid Table 7 Colorful" w:uiPriority="52"/>
+    <w:lsdException w:name="Grid Table 1 Light Accent 1" w:uiPriority="46"/>
+    <w:lsdException w:name="Grid Table 2 Accent 1" w:uiPriority="47"/>
+    <w:lsdException w:name="Grid Table 3 Accent 1" w:uiPriority="48"/>
+    <w:lsdException w:name="Grid Table 4 Accent 1" w:uiPriority="49"/>
+    <w:lsdException w:name="Grid Table 5 Dark Accent 1" w:uiPriority="50"/>
+    <w:lsdException w:name="Grid Table 6 Colorful Accent 1" w:uiPriority="51"/>
+    <w:lsdException w:name="Grid Table 7 Colorful Accent 1" w:uiPriority="52"/>
+    <w:lsdException w:name="Grid Table 1 Light Accent 2" w:uiPriority="46"/>
+    <w:lsdException w:name="Grid Table 2 Accent 2" w:uiPriority="47"/>
+    <w:lsdException w:name="Grid Table 3 Accent 2" w:uiPriority="48"/>
+    <w:lsdException w:name="Grid Table 4 Accent 2" w:uiPriority="49"/>
+    <w:lsdException w:name="Grid Table 5 Dark Accent 2" w:uiPriority="50"/>
+    <w:lsdException w:name="Grid Table 6 Colorful Accent 2" w:uiPriority="51"/>
+    <w:lsdException w:name="Grid Table 7 Colorful Accent 2" w:uiPriority="52"/>
+    <w:lsdException w:name="Grid Table 1 Light Accent 3" w:uiPriority="46"/>
+    <w:lsdException w:name="Grid Table 2 Accent 3" w:uiPriority="47"/>
+    <w:lsdException w:name="Grid Table 3 Accent 3" w:uiPriority="48"/>
+    <w:lsdException w:name="Grid Table 4 Accent 3" w:uiPriority="49"/>
+    <w:lsdException w:name="Grid Table 5 Dark Accent 3" w:uiPriority="50"/>
+    <w:lsdException w:name="Grid Table 6 Colorful Accent 3" w:uiPriority="51"/>
+    <w:lsdException w:name="Grid Table 7 Colorful Accent 3" w:uiPriority="52"/>
+    <w:lsdException w:name="Grid Table 1 Light Accent 4" w:uiPriority="46"/>
+    <w:lsdException w:name="Grid Table 2 Accent 4" w:uiPriority="47"/>
+    <w:lsdException w:name="Grid Table 3 Accent 4" w:uiPriority="48"/>
+    <w:lsdException w:name="Grid Table 4 Accent 4" w:uiPriority="49"/>
+    <w:lsdException w:name="Grid Table 5 Dark Accent 4" w:uiPriority="50"/>
+    <w:lsdException w:name="Grid Table 6 Colorful Accent 4" w:uiPriority="51"/>
+    <w:lsdException w:name="Grid Table 7 Colorful Accent 4" w:uiPriority="52"/>
+    <w:lsdException w:name="Grid Table 1 Light Accent 5" w:uiPriority="46"/>
+    <w:lsdException w:name="Grid Table 2 Accent 5" w:uiPriority="47"/>
+    <w:lsdException w:name="Grid Table 3 Accent 5" w:uiPriority="48"/>
+    <w:lsdException w:name="Grid Table 4 Accent 5" w:uiPriority="49"/>
+    <w:lsdException w:name="Grid Table 5 Dark Accent 5" w:uiPriority="50"/>
+    <w:lsdException w:name="Grid Table 6 Colorful Accent 5" w:uiPriority="51"/>
+    <w:lsdException w:name="Grid Table 7 Colorful Accent 5" w:uiPriority="52"/>
+    <w:lsdException w:name="Grid Table 1 Light Accent 6" w:uiPriority="46"/>
+    <w:lsdException w:name="Grid Table 2 Accent 6" w:uiPriority="47"/>
+    <w:lsdException w:name="Grid Table 3 Accent 6" w:uiPriority="48"/>
+    <w:lsdException w:name="Grid Table 4 Accent 6" w:uiPriority="49"/>
+    <w:lsdException w:name="Grid Table 5 Dark Accent 6" w:uiPriority="50"/>
+    <w:lsdException w:name="Grid Table 6 Colorful Accent 6" w:uiPriority="51"/>
+    <w:lsdException w:name="Grid Table 7 Colorful Accent 6" w:uiPriority="52"/>
+    <w:lsdException w:name="List Table 1 Light" w:uiPriority="46"/>
+    <w:lsdException w:name="List Table 2" w:uiPriority="47"/>
+    <w:lsdException w:name="List Table 3" w:uiPriority="48"/>
+    <w:lsdException w:name="List Table 4" w:uiPriority="49"/>
+    <w:lsdException w:name="List Table 5 Dark" w:uiPriority="50"/>
+    <w:lsdException w:name="List Table 6 Colorful" w:uiPriority="51"/>
+    <w:lsdException w:name="List Table 7 Colorful" w:uiPriority="52"/>
+    <w:lsdException w:name="List Table 1 Light Accent 1" w:uiPriority="46"/>
+    <w:lsdException w:name="List Table 2 Accent 1" w:uiPriority="47"/>
+    <w:lsdException w:name="List Table 3 Accent 1" w:uiPriority="48"/>
+    <w:lsdException w:name="List Table 4 Accent 1" w:uiPriority="49"/>
+    <w:lsdException w:name="List Table 5 Dark Accent 1" w:uiPriority="50"/>
+    <w:lsdException w:name="List Table 6 Colorful Accent 1" w:uiPriority="51"/>
+    <w:lsdException w:name="List Table 7 Colorful Accent 1" w:uiPriority="52"/>
+    <w:lsdException w:name="List Table 1 Light Accent 2" w:uiPriority="46"/>
+    <w:lsdException w:name="List Table 2 Accent 2" w:uiPriority="47"/>
+    <w:lsdException w:name="List Table 3 Accent 2" w:uiPriority="48"/>
+    <w:lsdException w:name="List Table 4 Accent 2" w:uiPriority="49"/>
+    <w:lsdException w:name="List Table 5 Dark Accent 2" w:uiPriority="50"/>
+    <w:lsdException w:name="List Table 6 Colorful Accent 2" w:uiPriority="51"/>
+    <w:lsdException w:name="List Table 7 Colorful Accent 2" w:uiPriority="52"/>
+    <w:lsdException w:name="List Table 1 Light Accent 3" w:uiPriority="46"/>
+    <w:lsdException w:name="List Table 2 Accent 3" w:uiPriority="47"/>
+    <w:lsdException w:name="List Table 3 Accent 3" w:uiPriority="48"/>
+    <w:lsdException w:name="List Table 4 Accent 3" w:uiPriority="49"/>
+    <w:lsdException w:name="List Table 5 Dark Accent 3" w:uiPriority="50"/>
+    <w:lsdException w:name="List Table 6 Colorful Accent 3" w:uiPriority="51"/>
+    <w:lsdException w:name="List Table 7 Colorful Accent 3" w:uiPriority="52"/>
+    <w:lsdException w:name="List Table 1 Light Accent 4" w:uiPriority="46"/>
+    <w:lsdException w:name="List Table 2 Accent 4" w:uiPriority="47"/>
+    <w:lsdException w:name="List Table 3 Accent 4" w:uiPriority="48"/>
+    <w:lsdException w:name="List Table 4 Accent 4" w:uiPriority="49"/>
+    <w:lsdException w:name="List Table 5 Dark Accent 4" w:uiPriority="50"/>
+    <w:lsdException w:name="List Table 6 Colorful Accent 4" w:uiPriority="51"/>
+    <w:lsdException w:name="List Table 7 Colorful Accent 4" w:uiPriority="52"/>
+    <w:lsdException w:name="List Table 1 Light Accent 5" w:uiPriority="46"/>
+    <w:lsdException w:name="List Table 2 Accent 5" w:uiPriority="47"/>
+    <w:lsdException w:name="List Table 3 Accent 5" w:uiPriority="48"/>
+    <w:lsdException w:name="List Table 4 Accent 5" w:uiPriority="49"/>
+    <w:lsdException w:name="List Table 5 Dark Accent 5" w:uiPriority="50"/>
+    <w:lsdException w:name="List Table 6 Colorful Accent 5" w:uiPriority="51"/>
+    <w:lsdException w:name="List Table 7 Colorful Accent 5" w:uiPriority="52"/>
+    <w:lsdException w:name="List Table 1 Light Accent 6" w:uiPriority="46"/>
+    <w:lsdException w:name="List Table 2 Accent 6" w:uiPriority="47"/>
+    <w:lsdException w:name="List Table 3 Accent 6" w:uiPriority="48"/>
+    <w:lsdException w:name="List Table 4 Accent 6" w:uiPriority="49"/>
+    <w:lsdException w:name="List Table 5 Dark Accent 6" w:uiPriority="50"/>
+    <w:lsdException w:name="List Table 6 Colorful Accent 6" w:uiPriority="51"/>
+    <w:lsdException w:name="List Table 7 Colorful Accent 6" w:uiPriority="52"/>
   </w:latentStyles>
   <w:style w:type="paragraph" w:default="1" w:styleId="Normal">
     <w:name w:val="Normal"/>
@@ -25919,21 +25445,6 @@
 </file>
 
 <file path=customXml/item1.xml><?xml version="1.0" encoding="utf-8"?>
-<?mso-contentType ?>
-<FormTemplates xmlns="http://schemas.microsoft.com/sharepoint/v3/contenttype/forms">
-  <Display>DocumentLibraryForm</Display>
-  <Edit>DocumentLibraryForm</Edit>
-  <New>DocumentLibraryForm</New>
-</FormTemplates>
-</file>
-
-<file path=customXml/item2.xml><?xml version="1.0" encoding="utf-8"?>
-<p:properties xmlns:p="http://schemas.microsoft.com/office/2006/metadata/properties" xmlns:xsi="http://www.w3.org/2001/XMLSchema-instance">
-  <documentManagement/>
-</p:properties>
-</file>
-
-<file path=customXml/item3.xml><?xml version="1.0" encoding="utf-8"?>
 <ct:contentTypeSchema xmlns:ct="http://schemas.microsoft.com/office/2006/metadata/contentType" xmlns:ma="http://schemas.microsoft.com/office/2006/metadata/properties/metaAttributes" ct:_="" ma:_="" ma:contentTypeName="Document" ma:contentTypeID="0x01010007B1D441ADEC8642ABD94220A12323FC" ma:contentTypeVersion="0" ma:contentTypeDescription="Create a new document." ma:contentTypeScope="" ma:versionID="004e9817178017d7dbe120b842248b7f">
   <xsd:schema xmlns:xsd="http://www.w3.org/2001/XMLSchema" xmlns:xs="http://www.w3.org/2001/XMLSchema" xmlns:p="http://schemas.microsoft.com/office/2006/metadata/properties" targetNamespace="http://schemas.microsoft.com/office/2006/metadata/properties" ma:root="true" ma:fieldsID="c64490b4aec6201516c3a874156f37b2">
     <xsd:element name="properties">
@@ -26047,27 +25558,26 @@
 </ct:contentTypeSchema>
 </file>
 
+<file path=customXml/item2.xml><?xml version="1.0" encoding="utf-8"?>
+<p:properties xmlns:p="http://schemas.microsoft.com/office/2006/metadata/properties" xmlns:xsi="http://www.w3.org/2001/XMLSchema-instance">
+  <documentManagement/>
+</p:properties>
+</file>
+
+<file path=customXml/item3.xml><?xml version="1.0" encoding="utf-8"?>
+<?mso-contentType ?>
+<FormTemplates xmlns="http://schemas.microsoft.com/sharepoint/v3/contenttype/forms">
+  <Display>DocumentLibraryForm</Display>
+  <Edit>DocumentLibraryForm</Edit>
+  <New>DocumentLibraryForm</New>
+</FormTemplates>
+</file>
+
 <file path=customXml/item4.xml><?xml version="1.0" encoding="utf-8"?>
 <b:Sources xmlns:b="http://schemas.openxmlformats.org/officeDocument/2006/bibliography" xmlns="http://schemas.openxmlformats.org/officeDocument/2006/bibliography" SelectedStyle="\APA.XSL" StyleName="APA"/>
 </file>
 
 <file path=customXml/itemProps1.xml><?xml version="1.0" encoding="utf-8"?>
-<ds:datastoreItem xmlns:ds="http://schemas.openxmlformats.org/officeDocument/2006/customXml" ds:itemID="{3CBB50F0-8F85-42BF-AC23-9DA2DC66E259}">
-  <ds:schemaRefs>
-    <ds:schemaRef ds:uri="http://schemas.microsoft.com/sharepoint/v3/contenttype/forms"/>
-  </ds:schemaRefs>
-</ds:datastoreItem>
-</file>
-
-<file path=customXml/itemProps2.xml><?xml version="1.0" encoding="utf-8"?>
-<ds:datastoreItem xmlns:ds="http://schemas.openxmlformats.org/officeDocument/2006/customXml" ds:itemID="{E5265DE5-3E8E-4120-8280-8EC419E03148}">
-  <ds:schemaRefs>
-    <ds:schemaRef ds:uri="http://schemas.microsoft.com/office/2006/metadata/properties"/>
-  </ds:schemaRefs>
-</ds:datastoreItem>
-</file>
-
-<file path=customXml/itemProps3.xml><?xml version="1.0" encoding="utf-8"?>
 <ds:datastoreItem xmlns:ds="http://schemas.openxmlformats.org/officeDocument/2006/customXml" ds:itemID="{BA7BD11F-C275-40DD-82C9-C791F093B530}">
   <ds:schemaRefs>
     <ds:schemaRef ds:uri="http://schemas.microsoft.com/office/2006/metadata/contentType"/>
@@ -26083,8 +25593,24 @@
 </ds:datastoreItem>
 </file>
 
+<file path=customXml/itemProps2.xml><?xml version="1.0" encoding="utf-8"?>
+<ds:datastoreItem xmlns:ds="http://schemas.openxmlformats.org/officeDocument/2006/customXml" ds:itemID="{E5265DE5-3E8E-4120-8280-8EC419E03148}">
+  <ds:schemaRefs>
+    <ds:schemaRef ds:uri="http://schemas.microsoft.com/office/2006/metadata/properties"/>
+  </ds:schemaRefs>
+</ds:datastoreItem>
+</file>
+
+<file path=customXml/itemProps3.xml><?xml version="1.0" encoding="utf-8"?>
+<ds:datastoreItem xmlns:ds="http://schemas.openxmlformats.org/officeDocument/2006/customXml" ds:itemID="{3CBB50F0-8F85-42BF-AC23-9DA2DC66E259}">
+  <ds:schemaRefs>
+    <ds:schemaRef ds:uri="http://schemas.microsoft.com/sharepoint/v3/contenttype/forms"/>
+  </ds:schemaRefs>
+</ds:datastoreItem>
+</file>
+
 <file path=customXml/itemProps4.xml><?xml version="1.0" encoding="utf-8"?>
-<ds:datastoreItem xmlns:ds="http://schemas.openxmlformats.org/officeDocument/2006/customXml" ds:itemID="{CE6C5338-36C0-4DF1-BE6E-19E8C53D02DA}">
+<ds:datastoreItem xmlns:ds="http://schemas.openxmlformats.org/officeDocument/2006/customXml" ds:itemID="{D9F3F510-947E-401E-9134-71078751A8A1}">
   <ds:schemaRefs>
     <ds:schemaRef ds:uri="http://schemas.openxmlformats.org/officeDocument/2006/bibliography"/>
   </ds:schemaRefs>

</xml_diff>